<commit_message>
TraceMap Systemtest added; Akzeptanztest 8.1-10.3
</commit_message>
<xml_diff>
--- a/Testdokumente/Akzeptanztest.docx
+++ b/Testdokumente/Akzeptanztest.docx
@@ -186,7 +186,13 @@
               <w:rPr>
                 <w:rFonts w:ascii="Arial" w:hAnsi="Arial" w:cs="Arial"/>
               </w:rPr>
-              <w:t>3.1</w:t>
+              <w:t>7</w:t>
+            </w:r>
+            <w:r>
+              <w:rPr>
+                <w:rFonts w:ascii="Arial" w:hAnsi="Arial" w:cs="Arial"/>
+              </w:rPr>
+              <w:t>.1</w:t>
             </w:r>
           </w:p>
         </w:tc>
@@ -264,10 +270,17 @@
           </w:tcPr>
           <w:p>
             <w:pPr>
-              <w:rPr>
-                <w:rFonts w:ascii="Arial" w:hAnsi="Arial" w:cs="Arial"/>
-              </w:rPr>
-            </w:pPr>
+              <w:ind w:firstLine="708"/>
+              <w:rPr>
+                <w:rFonts w:ascii="Arial" w:hAnsi="Arial" w:cs="Arial"/>
+              </w:rPr>
+            </w:pPr>
+            <w:r>
+              <w:rPr>
+                <w:rFonts w:ascii="Arial" w:hAnsi="Arial" w:cs="Arial"/>
+              </w:rPr>
+              <w:t>13.12.2017</w:t>
+            </w:r>
           </w:p>
         </w:tc>
         <w:tc>
@@ -280,6 +293,12 @@
                 <w:rFonts w:ascii="Arial" w:hAnsi="Arial" w:cs="Arial"/>
               </w:rPr>
             </w:pPr>
+            <w:r>
+              <w:rPr>
+                <w:rFonts w:ascii="Arial" w:hAnsi="Arial" w:cs="Arial"/>
+              </w:rPr>
+              <w:t>Schwab</w:t>
+            </w:r>
           </w:p>
         </w:tc>
         <w:tc>
@@ -292,6 +311,12 @@
                 <w:rFonts w:ascii="Arial" w:hAnsi="Arial" w:cs="Arial"/>
               </w:rPr>
             </w:pPr>
+            <w:r>
+              <w:rPr>
+                <w:rFonts w:ascii="Arial" w:hAnsi="Arial" w:cs="Arial"/>
+              </w:rPr>
+              <w:t>1.1</w:t>
+            </w:r>
           </w:p>
         </w:tc>
       </w:tr>
@@ -7992,8 +8017,6 @@
           <w:rFonts w:ascii="Arial" w:hAnsi="Arial" w:cs="Arial"/>
         </w:rPr>
       </w:pPr>
-      <w:bookmarkStart w:id="6" w:name="_GoBack"/>
-      <w:bookmarkEnd w:id="6"/>
     </w:p>
     <w:p>
       <w:pPr>
@@ -8020,11 +8043,48 @@
           <w:b/>
         </w:rPr>
       </w:pPr>
-      <w:r>
+    </w:p>
+    <w:p>
+      <w:pPr>
+        <w:pStyle w:val="KeinLeerraum"/>
         <w:rPr>
           <w:rFonts w:ascii="Arial" w:hAnsi="Arial" w:cs="Arial"/>
           <w:b/>
         </w:rPr>
+      </w:pPr>
+    </w:p>
+    <w:p>
+      <w:pPr>
+        <w:pStyle w:val="KeinLeerraum"/>
+        <w:rPr>
+          <w:rFonts w:ascii="Arial" w:hAnsi="Arial" w:cs="Arial"/>
+          <w:b/>
+        </w:rPr>
+      </w:pPr>
+    </w:p>
+    <w:p>
+      <w:pPr>
+        <w:pStyle w:val="KeinLeerraum"/>
+        <w:rPr>
+          <w:rFonts w:ascii="Arial" w:hAnsi="Arial" w:cs="Arial"/>
+          <w:b/>
+        </w:rPr>
+      </w:pPr>
+    </w:p>
+    <w:p>
+      <w:pPr>
+        <w:pStyle w:val="KeinLeerraum"/>
+        <w:rPr>
+          <w:rFonts w:ascii="Arial" w:hAnsi="Arial" w:cs="Arial"/>
+          <w:b/>
+        </w:rPr>
+      </w:pPr>
+      <w:r>
+        <w:rPr>
+          <w:rFonts w:ascii="Arial" w:hAnsi="Arial" w:cs="Arial"/>
+          <w:b/>
+        </w:rPr>
+        <w:lastRenderedPageBreak/>
         <w:t>Akzeptanzkriterium 8: Vorabstatistiken sind nicht vorhanden</w:t>
       </w:r>
     </w:p>
@@ -8036,11 +8096,683 @@
           <w:b/>
         </w:rPr>
       </w:pPr>
-      <w:r>
+    </w:p>
+    <w:p>
+      <w:pPr>
+        <w:pStyle w:val="KeinLeerraum"/>
+        <w:rPr>
+          <w:rFonts w:ascii="Arial" w:hAnsi="Arial" w:cs="Arial"/>
+        </w:rPr>
+      </w:pPr>
+      <w:r>
+        <w:rPr>
+          <w:rFonts w:ascii="Arial" w:hAnsi="Arial" w:cs="Arial"/>
+        </w:rPr>
+        <w:t>8.1</w:t>
+      </w:r>
+    </w:p>
+    <w:p>
+      <w:pPr>
+        <w:pStyle w:val="KeinLeerraum"/>
+        <w:rPr>
+          <w:rFonts w:ascii="Arial" w:hAnsi="Arial" w:cs="Arial"/>
+        </w:rPr>
+      </w:pPr>
+      <w:r>
+        <w:rPr>
+          <w:rFonts w:ascii="Arial" w:hAnsi="Arial" w:cs="Arial"/>
+        </w:rPr>
+        <w:t>Vorbedingungen: Es muss mindestens eine Wahl gerade aktiv, also noch nicht beendet sein.</w:t>
+      </w:r>
+    </w:p>
+    <w:tbl>
+      <w:tblPr>
+        <w:tblStyle w:val="Tabellenraster"/>
+        <w:tblW w:w="0" w:type="auto"/>
+        <w:tblLook w:val="04A0" w:firstRow="1" w:lastRow="0" w:firstColumn="1" w:lastColumn="0" w:noHBand="0" w:noVBand="1"/>
+      </w:tblPr>
+      <w:tblGrid>
+        <w:gridCol w:w="552"/>
+        <w:gridCol w:w="2791"/>
+        <w:gridCol w:w="2467"/>
+        <w:gridCol w:w="1687"/>
+        <w:gridCol w:w="1565"/>
+      </w:tblGrid>
+      <w:tr>
+        <w:tc>
+          <w:tcPr>
+            <w:tcW w:w="552" w:type="dxa"/>
+            <w:shd w:val="clear" w:color="auto" w:fill="D0CECE" w:themeFill="background2" w:themeFillShade="E6"/>
+          </w:tcPr>
+          <w:p>
+            <w:pPr>
+              <w:rPr>
+                <w:rFonts w:ascii="Arial" w:hAnsi="Arial" w:cs="Arial"/>
+                <w:b/>
+              </w:rPr>
+            </w:pPr>
+            <w:r>
+              <w:rPr>
+                <w:rFonts w:ascii="Arial" w:hAnsi="Arial" w:cs="Arial"/>
+                <w:b/>
+              </w:rPr>
+              <w:t>Nr.</w:t>
+            </w:r>
+          </w:p>
+        </w:tc>
+        <w:tc>
+          <w:tcPr>
+            <w:tcW w:w="2791" w:type="dxa"/>
+            <w:shd w:val="clear" w:color="auto" w:fill="D0CECE" w:themeFill="background2" w:themeFillShade="E6"/>
+          </w:tcPr>
+          <w:p>
+            <w:pPr>
+              <w:rPr>
+                <w:rFonts w:ascii="Arial" w:hAnsi="Arial" w:cs="Arial"/>
+                <w:b/>
+              </w:rPr>
+            </w:pPr>
+            <w:r>
+              <w:rPr>
+                <w:rFonts w:ascii="Arial" w:hAnsi="Arial" w:cs="Arial"/>
+                <w:b/>
+              </w:rPr>
+              <w:t>Testschritt</w:t>
+            </w:r>
+          </w:p>
+        </w:tc>
+        <w:tc>
+          <w:tcPr>
+            <w:tcW w:w="2467" w:type="dxa"/>
+            <w:shd w:val="clear" w:color="auto" w:fill="D0CECE" w:themeFill="background2" w:themeFillShade="E6"/>
+          </w:tcPr>
+          <w:p>
+            <w:pPr>
+              <w:rPr>
+                <w:rFonts w:ascii="Arial" w:hAnsi="Arial" w:cs="Arial"/>
+                <w:b/>
+              </w:rPr>
+            </w:pPr>
+            <w:r>
+              <w:rPr>
+                <w:rFonts w:ascii="Arial" w:hAnsi="Arial" w:cs="Arial"/>
+                <w:b/>
+              </w:rPr>
+              <w:t>Erwartetes Resultat</w:t>
+            </w:r>
+          </w:p>
+        </w:tc>
+        <w:tc>
+          <w:tcPr>
+            <w:tcW w:w="1687" w:type="dxa"/>
+            <w:shd w:val="clear" w:color="auto" w:fill="D0CECE" w:themeFill="background2" w:themeFillShade="E6"/>
+          </w:tcPr>
+          <w:p>
+            <w:pPr>
+              <w:rPr>
+                <w:rFonts w:ascii="Arial" w:hAnsi="Arial" w:cs="Arial"/>
+                <w:b/>
+              </w:rPr>
+            </w:pPr>
+            <w:r>
+              <w:rPr>
+                <w:rFonts w:ascii="Arial" w:hAnsi="Arial" w:cs="Arial"/>
+                <w:b/>
+              </w:rPr>
+              <w:t>Testresultat</w:t>
+            </w:r>
+          </w:p>
+        </w:tc>
+        <w:tc>
+          <w:tcPr>
+            <w:tcW w:w="1565" w:type="dxa"/>
+            <w:shd w:val="clear" w:color="auto" w:fill="D0CECE" w:themeFill="background2" w:themeFillShade="E6"/>
+          </w:tcPr>
+          <w:p>
+            <w:pPr>
+              <w:rPr>
+                <w:rFonts w:ascii="Arial" w:hAnsi="Arial" w:cs="Arial"/>
+                <w:b/>
+              </w:rPr>
+            </w:pPr>
+            <w:r>
+              <w:rPr>
+                <w:rFonts w:ascii="Arial" w:hAnsi="Arial" w:cs="Arial"/>
+                <w:b/>
+              </w:rPr>
+              <w:t>Erfüllt?</w:t>
+            </w:r>
+          </w:p>
+        </w:tc>
+      </w:tr>
+      <w:tr>
+        <w:tc>
+          <w:tcPr>
+            <w:tcW w:w="552" w:type="dxa"/>
+          </w:tcPr>
+          <w:p>
+            <w:pPr>
+              <w:rPr>
+                <w:rFonts w:ascii="Arial" w:hAnsi="Arial" w:cs="Arial"/>
+              </w:rPr>
+            </w:pPr>
+            <w:r>
+              <w:rPr>
+                <w:rFonts w:ascii="Arial" w:hAnsi="Arial" w:cs="Arial"/>
+              </w:rPr>
+              <w:t>1</w:t>
+            </w:r>
+          </w:p>
+        </w:tc>
+        <w:tc>
+          <w:tcPr>
+            <w:tcW w:w="2791" w:type="dxa"/>
+          </w:tcPr>
+          <w:p>
+            <w:pPr>
+              <w:rPr>
+                <w:rFonts w:ascii="Arial" w:hAnsi="Arial" w:cs="Arial"/>
+              </w:rPr>
+            </w:pPr>
+            <w:r>
+              <w:rPr>
+                <w:rFonts w:ascii="Arial" w:hAnsi="Arial" w:cs="Arial"/>
+              </w:rPr>
+              <w:t>Einloggen als Wahlleiter oder Moderator</w:t>
+            </w:r>
+          </w:p>
+        </w:tc>
+        <w:tc>
+          <w:tcPr>
+            <w:tcW w:w="2467" w:type="dxa"/>
+          </w:tcPr>
+          <w:p>
+            <w:pPr>
+              <w:rPr>
+                <w:rFonts w:ascii="Arial" w:hAnsi="Arial" w:cs="Arial"/>
+              </w:rPr>
+            </w:pPr>
+            <w:r>
+              <w:rPr>
+                <w:rFonts w:ascii="Arial" w:hAnsi="Arial" w:cs="Arial"/>
+              </w:rPr>
+              <w:t>Übersichtseite des Wahlleiters/ Moderators erscheint.</w:t>
+            </w:r>
+          </w:p>
+        </w:tc>
+        <w:tc>
+          <w:tcPr>
+            <w:tcW w:w="1687" w:type="dxa"/>
+          </w:tcPr>
+          <w:p>
+            <w:pPr>
+              <w:rPr>
+                <w:rFonts w:ascii="Arial" w:hAnsi="Arial" w:cs="Arial"/>
+              </w:rPr>
+            </w:pPr>
+          </w:p>
+        </w:tc>
+        <w:tc>
+          <w:tcPr>
+            <w:tcW w:w="1565" w:type="dxa"/>
+          </w:tcPr>
+          <w:p>
+            <w:pPr>
+              <w:rPr>
+                <w:rFonts w:ascii="Arial" w:hAnsi="Arial" w:cs="Arial"/>
+              </w:rPr>
+            </w:pPr>
+          </w:p>
+        </w:tc>
+      </w:tr>
+      <w:tr>
+        <w:tc>
+          <w:tcPr>
+            <w:tcW w:w="552" w:type="dxa"/>
+          </w:tcPr>
+          <w:p>
+            <w:pPr>
+              <w:rPr>
+                <w:rFonts w:ascii="Arial" w:hAnsi="Arial" w:cs="Arial"/>
+              </w:rPr>
+            </w:pPr>
+            <w:r>
+              <w:rPr>
+                <w:rFonts w:ascii="Arial" w:hAnsi="Arial" w:cs="Arial"/>
+              </w:rPr>
+              <w:t>2</w:t>
+            </w:r>
+          </w:p>
+        </w:tc>
+        <w:tc>
+          <w:tcPr>
+            <w:tcW w:w="2791" w:type="dxa"/>
+          </w:tcPr>
+          <w:p>
+            <w:pPr>
+              <w:rPr>
+                <w:rFonts w:ascii="Arial" w:hAnsi="Arial" w:cs="Arial"/>
+              </w:rPr>
+            </w:pPr>
+            <w:r>
+              <w:rPr>
+                <w:rFonts w:ascii="Arial" w:hAnsi="Arial" w:cs="Arial"/>
+              </w:rPr>
+              <w:t>Wahl die die Vorbedingungen erfüllt auswählen</w:t>
+            </w:r>
+          </w:p>
+        </w:tc>
+        <w:tc>
+          <w:tcPr>
+            <w:tcW w:w="2467" w:type="dxa"/>
+          </w:tcPr>
+          <w:p>
+            <w:pPr>
+              <w:rPr>
+                <w:rFonts w:ascii="Arial" w:hAnsi="Arial" w:cs="Arial"/>
+              </w:rPr>
+            </w:pPr>
+            <w:r>
+              <w:rPr>
+                <w:rFonts w:ascii="Arial" w:hAnsi="Arial" w:cs="Arial"/>
+              </w:rPr>
+              <w:t>Die Details der Wahl werden angezeigt. Es ist nicht möglich eine Auswertung vorzunehmen.</w:t>
+            </w:r>
+          </w:p>
+        </w:tc>
+        <w:tc>
+          <w:tcPr>
+            <w:tcW w:w="1687" w:type="dxa"/>
+          </w:tcPr>
+          <w:p>
+            <w:pPr>
+              <w:rPr>
+                <w:rFonts w:ascii="Arial" w:hAnsi="Arial" w:cs="Arial"/>
+              </w:rPr>
+            </w:pPr>
+          </w:p>
+        </w:tc>
+        <w:tc>
+          <w:tcPr>
+            <w:tcW w:w="1565" w:type="dxa"/>
+          </w:tcPr>
+          <w:p>
+            <w:pPr>
+              <w:rPr>
+                <w:rFonts w:ascii="Arial" w:hAnsi="Arial" w:cs="Arial"/>
+              </w:rPr>
+            </w:pPr>
+          </w:p>
+        </w:tc>
+      </w:tr>
+    </w:tbl>
+    <w:p>
+      <w:pPr>
+        <w:pStyle w:val="KeinLeerraum"/>
         <w:rPr>
           <w:rFonts w:ascii="Arial" w:hAnsi="Arial" w:cs="Arial"/>
           <w:b/>
         </w:rPr>
+      </w:pPr>
+    </w:p>
+    <w:p>
+      <w:pPr>
+        <w:pStyle w:val="KeinLeerraum"/>
+        <w:rPr>
+          <w:rFonts w:ascii="Arial" w:hAnsi="Arial" w:cs="Arial"/>
+        </w:rPr>
+      </w:pPr>
+      <w:r>
+        <w:rPr>
+          <w:rFonts w:ascii="Arial" w:hAnsi="Arial" w:cs="Arial"/>
+        </w:rPr>
+        <w:t>8.2</w:t>
+      </w:r>
+    </w:p>
+    <w:p>
+      <w:pPr>
+        <w:pStyle w:val="KeinLeerraum"/>
+        <w:rPr>
+          <w:rFonts w:ascii="Arial" w:hAnsi="Arial" w:cs="Arial"/>
+        </w:rPr>
+      </w:pPr>
+      <w:r>
+        <w:rPr>
+          <w:rFonts w:ascii="Arial" w:hAnsi="Arial" w:cs="Arial"/>
+        </w:rPr>
+        <w:t>Vorbedingungen: Es muss mindestens eine Wahl beendet sein.</w:t>
+      </w:r>
+    </w:p>
+    <w:tbl>
+      <w:tblPr>
+        <w:tblStyle w:val="Tabellenraster"/>
+        <w:tblW w:w="0" w:type="auto"/>
+        <w:tblLook w:val="04A0" w:firstRow="1" w:lastRow="0" w:firstColumn="1" w:lastColumn="0" w:noHBand="0" w:noVBand="1"/>
+      </w:tblPr>
+      <w:tblGrid>
+        <w:gridCol w:w="552"/>
+        <w:gridCol w:w="2791"/>
+        <w:gridCol w:w="2467"/>
+        <w:gridCol w:w="1687"/>
+        <w:gridCol w:w="1565"/>
+      </w:tblGrid>
+      <w:tr>
+        <w:tc>
+          <w:tcPr>
+            <w:tcW w:w="552" w:type="dxa"/>
+            <w:shd w:val="clear" w:color="auto" w:fill="D0CECE" w:themeFill="background2" w:themeFillShade="E6"/>
+          </w:tcPr>
+          <w:p>
+            <w:pPr>
+              <w:rPr>
+                <w:rFonts w:ascii="Arial" w:hAnsi="Arial" w:cs="Arial"/>
+                <w:b/>
+              </w:rPr>
+            </w:pPr>
+            <w:r>
+              <w:rPr>
+                <w:rFonts w:ascii="Arial" w:hAnsi="Arial" w:cs="Arial"/>
+                <w:b/>
+              </w:rPr>
+              <w:t>Nr.</w:t>
+            </w:r>
+          </w:p>
+        </w:tc>
+        <w:tc>
+          <w:tcPr>
+            <w:tcW w:w="2791" w:type="dxa"/>
+            <w:shd w:val="clear" w:color="auto" w:fill="D0CECE" w:themeFill="background2" w:themeFillShade="E6"/>
+          </w:tcPr>
+          <w:p>
+            <w:pPr>
+              <w:rPr>
+                <w:rFonts w:ascii="Arial" w:hAnsi="Arial" w:cs="Arial"/>
+                <w:b/>
+              </w:rPr>
+            </w:pPr>
+            <w:r>
+              <w:rPr>
+                <w:rFonts w:ascii="Arial" w:hAnsi="Arial" w:cs="Arial"/>
+                <w:b/>
+              </w:rPr>
+              <w:t>Testschritt</w:t>
+            </w:r>
+          </w:p>
+        </w:tc>
+        <w:tc>
+          <w:tcPr>
+            <w:tcW w:w="2467" w:type="dxa"/>
+            <w:shd w:val="clear" w:color="auto" w:fill="D0CECE" w:themeFill="background2" w:themeFillShade="E6"/>
+          </w:tcPr>
+          <w:p>
+            <w:pPr>
+              <w:rPr>
+                <w:rFonts w:ascii="Arial" w:hAnsi="Arial" w:cs="Arial"/>
+                <w:b/>
+              </w:rPr>
+            </w:pPr>
+            <w:r>
+              <w:rPr>
+                <w:rFonts w:ascii="Arial" w:hAnsi="Arial" w:cs="Arial"/>
+                <w:b/>
+              </w:rPr>
+              <w:t>Erwartetes Resultat</w:t>
+            </w:r>
+          </w:p>
+        </w:tc>
+        <w:tc>
+          <w:tcPr>
+            <w:tcW w:w="1687" w:type="dxa"/>
+            <w:shd w:val="clear" w:color="auto" w:fill="D0CECE" w:themeFill="background2" w:themeFillShade="E6"/>
+          </w:tcPr>
+          <w:p>
+            <w:pPr>
+              <w:rPr>
+                <w:rFonts w:ascii="Arial" w:hAnsi="Arial" w:cs="Arial"/>
+                <w:b/>
+              </w:rPr>
+            </w:pPr>
+            <w:r>
+              <w:rPr>
+                <w:rFonts w:ascii="Arial" w:hAnsi="Arial" w:cs="Arial"/>
+                <w:b/>
+              </w:rPr>
+              <w:t>Testresultat</w:t>
+            </w:r>
+          </w:p>
+        </w:tc>
+        <w:tc>
+          <w:tcPr>
+            <w:tcW w:w="1565" w:type="dxa"/>
+            <w:shd w:val="clear" w:color="auto" w:fill="D0CECE" w:themeFill="background2" w:themeFillShade="E6"/>
+          </w:tcPr>
+          <w:p>
+            <w:pPr>
+              <w:rPr>
+                <w:rFonts w:ascii="Arial" w:hAnsi="Arial" w:cs="Arial"/>
+                <w:b/>
+              </w:rPr>
+            </w:pPr>
+            <w:r>
+              <w:rPr>
+                <w:rFonts w:ascii="Arial" w:hAnsi="Arial" w:cs="Arial"/>
+                <w:b/>
+              </w:rPr>
+              <w:t>Erfüllt?</w:t>
+            </w:r>
+          </w:p>
+        </w:tc>
+      </w:tr>
+      <w:tr>
+        <w:tc>
+          <w:tcPr>
+            <w:tcW w:w="552" w:type="dxa"/>
+          </w:tcPr>
+          <w:p>
+            <w:pPr>
+              <w:rPr>
+                <w:rFonts w:ascii="Arial" w:hAnsi="Arial" w:cs="Arial"/>
+              </w:rPr>
+            </w:pPr>
+            <w:r>
+              <w:rPr>
+                <w:rFonts w:ascii="Arial" w:hAnsi="Arial" w:cs="Arial"/>
+              </w:rPr>
+              <w:t>1</w:t>
+            </w:r>
+          </w:p>
+        </w:tc>
+        <w:tc>
+          <w:tcPr>
+            <w:tcW w:w="2791" w:type="dxa"/>
+          </w:tcPr>
+          <w:p>
+            <w:pPr>
+              <w:rPr>
+                <w:rFonts w:ascii="Arial" w:hAnsi="Arial" w:cs="Arial"/>
+              </w:rPr>
+            </w:pPr>
+            <w:r>
+              <w:rPr>
+                <w:rFonts w:ascii="Arial" w:hAnsi="Arial" w:cs="Arial"/>
+              </w:rPr>
+              <w:t xml:space="preserve">Einloggen als Wahlleiter </w:t>
+            </w:r>
+          </w:p>
+        </w:tc>
+        <w:tc>
+          <w:tcPr>
+            <w:tcW w:w="2467" w:type="dxa"/>
+          </w:tcPr>
+          <w:p>
+            <w:pPr>
+              <w:rPr>
+                <w:rFonts w:ascii="Arial" w:hAnsi="Arial" w:cs="Arial"/>
+              </w:rPr>
+            </w:pPr>
+            <w:r>
+              <w:rPr>
+                <w:rFonts w:ascii="Arial" w:hAnsi="Arial" w:cs="Arial"/>
+              </w:rPr>
+              <w:t>Übersichtseite des Wahlleiters erscheint.</w:t>
+            </w:r>
+          </w:p>
+        </w:tc>
+        <w:tc>
+          <w:tcPr>
+            <w:tcW w:w="1687" w:type="dxa"/>
+          </w:tcPr>
+          <w:p>
+            <w:pPr>
+              <w:rPr>
+                <w:rFonts w:ascii="Arial" w:hAnsi="Arial" w:cs="Arial"/>
+              </w:rPr>
+            </w:pPr>
+          </w:p>
+        </w:tc>
+        <w:tc>
+          <w:tcPr>
+            <w:tcW w:w="1565" w:type="dxa"/>
+          </w:tcPr>
+          <w:p>
+            <w:pPr>
+              <w:rPr>
+                <w:rFonts w:ascii="Arial" w:hAnsi="Arial" w:cs="Arial"/>
+              </w:rPr>
+            </w:pPr>
+          </w:p>
+        </w:tc>
+      </w:tr>
+      <w:tr>
+        <w:tc>
+          <w:tcPr>
+            <w:tcW w:w="552" w:type="dxa"/>
+          </w:tcPr>
+          <w:p>
+            <w:pPr>
+              <w:rPr>
+                <w:rFonts w:ascii="Arial" w:hAnsi="Arial" w:cs="Arial"/>
+              </w:rPr>
+            </w:pPr>
+            <w:r>
+              <w:rPr>
+                <w:rFonts w:ascii="Arial" w:hAnsi="Arial" w:cs="Arial"/>
+              </w:rPr>
+              <w:t>2</w:t>
+            </w:r>
+          </w:p>
+        </w:tc>
+        <w:tc>
+          <w:tcPr>
+            <w:tcW w:w="2791" w:type="dxa"/>
+          </w:tcPr>
+          <w:p>
+            <w:pPr>
+              <w:rPr>
+                <w:rFonts w:ascii="Arial" w:hAnsi="Arial" w:cs="Arial"/>
+              </w:rPr>
+            </w:pPr>
+            <w:r>
+              <w:rPr>
+                <w:rFonts w:ascii="Arial" w:hAnsi="Arial" w:cs="Arial"/>
+              </w:rPr>
+              <w:t>Wahl die die Vorbedingungen erfüllt auswählen</w:t>
+            </w:r>
+          </w:p>
+        </w:tc>
+        <w:tc>
+          <w:tcPr>
+            <w:tcW w:w="2467" w:type="dxa"/>
+          </w:tcPr>
+          <w:p>
+            <w:pPr>
+              <w:rPr>
+                <w:rFonts w:ascii="Arial" w:hAnsi="Arial" w:cs="Arial"/>
+              </w:rPr>
+            </w:pPr>
+            <w:r>
+              <w:rPr>
+                <w:rFonts w:ascii="Arial" w:hAnsi="Arial" w:cs="Arial"/>
+              </w:rPr>
+              <w:t>Die Details der Wahl werden angezeigt. Es wird angezeigt, dass die Wahl bereits beendet ist. Es ist möglich eine Auswertung vorzunehmen.</w:t>
+            </w:r>
+          </w:p>
+        </w:tc>
+        <w:tc>
+          <w:tcPr>
+            <w:tcW w:w="1687" w:type="dxa"/>
+          </w:tcPr>
+          <w:p>
+            <w:pPr>
+              <w:rPr>
+                <w:rFonts w:ascii="Arial" w:hAnsi="Arial" w:cs="Arial"/>
+              </w:rPr>
+            </w:pPr>
+          </w:p>
+        </w:tc>
+        <w:tc>
+          <w:tcPr>
+            <w:tcW w:w="1565" w:type="dxa"/>
+          </w:tcPr>
+          <w:p>
+            <w:pPr>
+              <w:rPr>
+                <w:rFonts w:ascii="Arial" w:hAnsi="Arial" w:cs="Arial"/>
+              </w:rPr>
+            </w:pPr>
+          </w:p>
+        </w:tc>
+      </w:tr>
+    </w:tbl>
+    <w:p>
+      <w:pPr>
+        <w:pStyle w:val="KeinLeerraum"/>
+        <w:rPr>
+          <w:rFonts w:ascii="Arial" w:hAnsi="Arial" w:cs="Arial"/>
+          <w:b/>
+        </w:rPr>
+      </w:pPr>
+    </w:p>
+    <w:p>
+      <w:pPr>
+        <w:pStyle w:val="KeinLeerraum"/>
+        <w:rPr>
+          <w:rFonts w:ascii="Arial" w:hAnsi="Arial" w:cs="Arial"/>
+          <w:b/>
+        </w:rPr>
+      </w:pPr>
+    </w:p>
+    <w:p>
+      <w:pPr>
+        <w:pStyle w:val="KeinLeerraum"/>
+        <w:rPr>
+          <w:rFonts w:ascii="Arial" w:hAnsi="Arial" w:cs="Arial"/>
+          <w:b/>
+        </w:rPr>
+      </w:pPr>
+    </w:p>
+    <w:p>
+      <w:pPr>
+        <w:pStyle w:val="KeinLeerraum"/>
+        <w:rPr>
+          <w:rFonts w:ascii="Arial" w:hAnsi="Arial" w:cs="Arial"/>
+          <w:b/>
+        </w:rPr>
+      </w:pPr>
+    </w:p>
+    <w:p>
+      <w:pPr>
+        <w:pStyle w:val="KeinLeerraum"/>
+        <w:rPr>
+          <w:rFonts w:ascii="Arial" w:hAnsi="Arial" w:cs="Arial"/>
+          <w:b/>
+        </w:rPr>
+      </w:pPr>
+      <w:r>
+        <w:rPr>
+          <w:rFonts w:ascii="Arial" w:hAnsi="Arial" w:cs="Arial"/>
+          <w:b/>
+        </w:rPr>
         <w:t>Akzeptanzkriterium 9: Instanz kann nur von Admin eingestellt werden</w:t>
       </w:r>
     </w:p>
@@ -8052,11 +8784,805 @@
           <w:b/>
         </w:rPr>
       </w:pPr>
-      <w:r>
+    </w:p>
+    <w:p>
+      <w:pPr>
+        <w:pStyle w:val="KeinLeerraum"/>
+        <w:rPr>
+          <w:rFonts w:ascii="Arial" w:hAnsi="Arial" w:cs="Arial"/>
+        </w:rPr>
+      </w:pPr>
+      <w:r>
+        <w:rPr>
+          <w:rFonts w:ascii="Arial" w:hAnsi="Arial" w:cs="Arial"/>
+        </w:rPr>
+        <w:t>9.1</w:t>
+      </w:r>
+    </w:p>
+    <w:tbl>
+      <w:tblPr>
+        <w:tblStyle w:val="Tabellenraster"/>
+        <w:tblW w:w="0" w:type="auto"/>
+        <w:tblLook w:val="04A0" w:firstRow="1" w:lastRow="0" w:firstColumn="1" w:lastColumn="0" w:noHBand="0" w:noVBand="1"/>
+      </w:tblPr>
+      <w:tblGrid>
+        <w:gridCol w:w="535"/>
+        <w:gridCol w:w="2118"/>
+        <w:gridCol w:w="2425"/>
+        <w:gridCol w:w="1560"/>
+        <w:gridCol w:w="1235"/>
+      </w:tblGrid>
+      <w:tr>
+        <w:tc>
+          <w:tcPr>
+            <w:tcW w:w="535" w:type="dxa"/>
+            <w:shd w:val="clear" w:color="auto" w:fill="D0CECE" w:themeFill="background2" w:themeFillShade="E6"/>
+          </w:tcPr>
+          <w:p>
+            <w:pPr>
+              <w:rPr>
+                <w:rFonts w:ascii="Arial" w:hAnsi="Arial" w:cs="Arial"/>
+                <w:b/>
+              </w:rPr>
+            </w:pPr>
+            <w:r>
+              <w:rPr>
+                <w:rFonts w:ascii="Arial" w:hAnsi="Arial" w:cs="Arial"/>
+                <w:b/>
+              </w:rPr>
+              <w:t>Nr.</w:t>
+            </w:r>
+          </w:p>
+        </w:tc>
+        <w:tc>
+          <w:tcPr>
+            <w:tcW w:w="2118" w:type="dxa"/>
+            <w:shd w:val="clear" w:color="auto" w:fill="D0CECE" w:themeFill="background2" w:themeFillShade="E6"/>
+          </w:tcPr>
+          <w:p>
+            <w:pPr>
+              <w:rPr>
+                <w:rFonts w:ascii="Arial" w:hAnsi="Arial" w:cs="Arial"/>
+                <w:b/>
+              </w:rPr>
+            </w:pPr>
+            <w:r>
+              <w:rPr>
+                <w:rFonts w:ascii="Arial" w:hAnsi="Arial" w:cs="Arial"/>
+                <w:b/>
+              </w:rPr>
+              <w:t>Testschritt</w:t>
+            </w:r>
+          </w:p>
+        </w:tc>
+        <w:tc>
+          <w:tcPr>
+            <w:tcW w:w="2425" w:type="dxa"/>
+            <w:shd w:val="clear" w:color="auto" w:fill="D0CECE" w:themeFill="background2" w:themeFillShade="E6"/>
+          </w:tcPr>
+          <w:p>
+            <w:pPr>
+              <w:rPr>
+                <w:rFonts w:ascii="Arial" w:hAnsi="Arial" w:cs="Arial"/>
+                <w:b/>
+              </w:rPr>
+            </w:pPr>
+            <w:r>
+              <w:rPr>
+                <w:rFonts w:ascii="Arial" w:hAnsi="Arial" w:cs="Arial"/>
+                <w:b/>
+              </w:rPr>
+              <w:t>Erwartetes Resultat</w:t>
+            </w:r>
+          </w:p>
+        </w:tc>
+        <w:tc>
+          <w:tcPr>
+            <w:tcW w:w="1560" w:type="dxa"/>
+            <w:shd w:val="clear" w:color="auto" w:fill="D0CECE" w:themeFill="background2" w:themeFillShade="E6"/>
+          </w:tcPr>
+          <w:p>
+            <w:pPr>
+              <w:rPr>
+                <w:rFonts w:ascii="Arial" w:hAnsi="Arial" w:cs="Arial"/>
+                <w:b/>
+              </w:rPr>
+            </w:pPr>
+            <w:r>
+              <w:rPr>
+                <w:rFonts w:ascii="Arial" w:hAnsi="Arial" w:cs="Arial"/>
+                <w:b/>
+              </w:rPr>
+              <w:t>Testresultat</w:t>
+            </w:r>
+          </w:p>
+        </w:tc>
+        <w:tc>
+          <w:tcPr>
+            <w:tcW w:w="1235" w:type="dxa"/>
+            <w:shd w:val="clear" w:color="auto" w:fill="D0CECE" w:themeFill="background2" w:themeFillShade="E6"/>
+          </w:tcPr>
+          <w:p>
+            <w:pPr>
+              <w:rPr>
+                <w:rFonts w:ascii="Arial" w:hAnsi="Arial" w:cs="Arial"/>
+                <w:b/>
+              </w:rPr>
+            </w:pPr>
+            <w:r>
+              <w:rPr>
+                <w:rFonts w:ascii="Arial" w:hAnsi="Arial" w:cs="Arial"/>
+                <w:b/>
+              </w:rPr>
+              <w:t>Erfüllt?</w:t>
+            </w:r>
+          </w:p>
+        </w:tc>
+      </w:tr>
+      <w:tr>
+        <w:tc>
+          <w:tcPr>
+            <w:tcW w:w="535" w:type="dxa"/>
+          </w:tcPr>
+          <w:p>
+            <w:pPr>
+              <w:rPr>
+                <w:rFonts w:ascii="Arial" w:hAnsi="Arial" w:cs="Arial"/>
+              </w:rPr>
+            </w:pPr>
+            <w:r>
+              <w:rPr>
+                <w:rFonts w:ascii="Arial" w:hAnsi="Arial" w:cs="Arial"/>
+              </w:rPr>
+              <w:t>1</w:t>
+            </w:r>
+          </w:p>
+        </w:tc>
+        <w:tc>
+          <w:tcPr>
+            <w:tcW w:w="2118" w:type="dxa"/>
+          </w:tcPr>
+          <w:p>
+            <w:pPr>
+              <w:rPr>
+                <w:rFonts w:ascii="Arial" w:hAnsi="Arial" w:cs="Arial"/>
+              </w:rPr>
+            </w:pPr>
+            <w:r>
+              <w:rPr>
+                <w:rFonts w:ascii="Arial" w:hAnsi="Arial" w:cs="Arial"/>
+              </w:rPr>
+              <w:t>Einloggen als Admin</w:t>
+            </w:r>
+          </w:p>
+        </w:tc>
+        <w:tc>
+          <w:tcPr>
+            <w:tcW w:w="2425" w:type="dxa"/>
+          </w:tcPr>
+          <w:p>
+            <w:pPr>
+              <w:rPr>
+                <w:rFonts w:ascii="Arial" w:hAnsi="Arial" w:cs="Arial"/>
+              </w:rPr>
+            </w:pPr>
+            <w:r>
+              <w:rPr>
+                <w:rFonts w:ascii="Arial" w:hAnsi="Arial" w:cs="Arial"/>
+              </w:rPr>
+              <w:t>Übersichtseite des Admins erscheint.</w:t>
+            </w:r>
+          </w:p>
+        </w:tc>
+        <w:tc>
+          <w:tcPr>
+            <w:tcW w:w="1560" w:type="dxa"/>
+          </w:tcPr>
+          <w:p>
+            <w:pPr>
+              <w:rPr>
+                <w:rFonts w:ascii="Arial" w:hAnsi="Arial" w:cs="Arial"/>
+              </w:rPr>
+            </w:pPr>
+          </w:p>
+        </w:tc>
+        <w:tc>
+          <w:tcPr>
+            <w:tcW w:w="1235" w:type="dxa"/>
+          </w:tcPr>
+          <w:p>
+            <w:pPr>
+              <w:rPr>
+                <w:rFonts w:ascii="Arial" w:hAnsi="Arial" w:cs="Arial"/>
+              </w:rPr>
+            </w:pPr>
+          </w:p>
+        </w:tc>
+      </w:tr>
+      <w:tr>
+        <w:tc>
+          <w:tcPr>
+            <w:tcW w:w="535" w:type="dxa"/>
+          </w:tcPr>
+          <w:p>
+            <w:pPr>
+              <w:rPr>
+                <w:rFonts w:ascii="Arial" w:hAnsi="Arial" w:cs="Arial"/>
+              </w:rPr>
+            </w:pPr>
+            <w:r>
+              <w:rPr>
+                <w:rFonts w:ascii="Arial" w:hAnsi="Arial" w:cs="Arial"/>
+              </w:rPr>
+              <w:t>2</w:t>
+            </w:r>
+          </w:p>
+        </w:tc>
+        <w:tc>
+          <w:tcPr>
+            <w:tcW w:w="2118" w:type="dxa"/>
+          </w:tcPr>
+          <w:p>
+            <w:pPr>
+              <w:rPr>
+                <w:rFonts w:ascii="Arial" w:hAnsi="Arial" w:cs="Arial"/>
+              </w:rPr>
+            </w:pPr>
+            <w:r>
+              <w:rPr>
+                <w:rFonts w:ascii="Arial" w:hAnsi="Arial" w:cs="Arial"/>
+              </w:rPr>
+              <w:t>Auswählen der Möglichkeit die Instanz einzustellen.</w:t>
+            </w:r>
+          </w:p>
+        </w:tc>
+        <w:tc>
+          <w:tcPr>
+            <w:tcW w:w="2425" w:type="dxa"/>
+          </w:tcPr>
+          <w:p>
+            <w:pPr>
+              <w:rPr>
+                <w:rFonts w:ascii="Arial" w:hAnsi="Arial" w:cs="Arial"/>
+              </w:rPr>
+            </w:pPr>
+            <w:r>
+              <w:rPr>
+                <w:rFonts w:ascii="Arial" w:hAnsi="Arial" w:cs="Arial"/>
+              </w:rPr>
+              <w:t>Die aktuell eingestellte Instanz wird angezeigt und kann verändert werden. Es bestehen die Auswahlmöglichkeiten „Staat“, „Bundesland“ und „Gemeinde“.</w:t>
+            </w:r>
+          </w:p>
+        </w:tc>
+        <w:tc>
+          <w:tcPr>
+            <w:tcW w:w="1560" w:type="dxa"/>
+          </w:tcPr>
+          <w:p>
+            <w:pPr>
+              <w:rPr>
+                <w:rFonts w:ascii="Arial" w:hAnsi="Arial" w:cs="Arial"/>
+              </w:rPr>
+            </w:pPr>
+          </w:p>
+        </w:tc>
+        <w:tc>
+          <w:tcPr>
+            <w:tcW w:w="1235" w:type="dxa"/>
+          </w:tcPr>
+          <w:p>
+            <w:pPr>
+              <w:rPr>
+                <w:rFonts w:ascii="Arial" w:hAnsi="Arial" w:cs="Arial"/>
+              </w:rPr>
+            </w:pPr>
+          </w:p>
+        </w:tc>
+      </w:tr>
+      <w:tr>
+        <w:tc>
+          <w:tcPr>
+            <w:tcW w:w="535" w:type="dxa"/>
+          </w:tcPr>
+          <w:p>
+            <w:pPr>
+              <w:rPr>
+                <w:rFonts w:ascii="Arial" w:hAnsi="Arial" w:cs="Arial"/>
+              </w:rPr>
+            </w:pPr>
+            <w:r>
+              <w:rPr>
+                <w:rFonts w:ascii="Arial" w:hAnsi="Arial" w:cs="Arial"/>
+              </w:rPr>
+              <w:t>3</w:t>
+            </w:r>
+          </w:p>
+        </w:tc>
+        <w:tc>
+          <w:tcPr>
+            <w:tcW w:w="2118" w:type="dxa"/>
+          </w:tcPr>
+          <w:p>
+            <w:pPr>
+              <w:rPr>
+                <w:rFonts w:ascii="Arial" w:hAnsi="Arial" w:cs="Arial"/>
+              </w:rPr>
+            </w:pPr>
+            <w:r>
+              <w:rPr>
+                <w:rFonts w:ascii="Arial" w:hAnsi="Arial" w:cs="Arial"/>
+              </w:rPr>
+              <w:t>Auswahl einer gegebenen Möglichkeit. Speichern</w:t>
+            </w:r>
+          </w:p>
+        </w:tc>
+        <w:tc>
+          <w:tcPr>
+            <w:tcW w:w="2425" w:type="dxa"/>
+          </w:tcPr>
+          <w:p>
+            <w:pPr>
+              <w:rPr>
+                <w:rFonts w:ascii="Arial" w:hAnsi="Arial" w:cs="Arial"/>
+              </w:rPr>
+            </w:pPr>
+            <w:r>
+              <w:rPr>
+                <w:rFonts w:ascii="Arial" w:hAnsi="Arial" w:cs="Arial"/>
+              </w:rPr>
+              <w:t>Die Auswahl wird übernommen und erscheint im Einstellungsfeld.</w:t>
+            </w:r>
+          </w:p>
+        </w:tc>
+        <w:tc>
+          <w:tcPr>
+            <w:tcW w:w="1560" w:type="dxa"/>
+          </w:tcPr>
+          <w:p>
+            <w:pPr>
+              <w:rPr>
+                <w:rFonts w:ascii="Arial" w:hAnsi="Arial" w:cs="Arial"/>
+              </w:rPr>
+            </w:pPr>
+          </w:p>
+        </w:tc>
+        <w:tc>
+          <w:tcPr>
+            <w:tcW w:w="1235" w:type="dxa"/>
+          </w:tcPr>
+          <w:p>
+            <w:pPr>
+              <w:rPr>
+                <w:rFonts w:ascii="Arial" w:hAnsi="Arial" w:cs="Arial"/>
+              </w:rPr>
+            </w:pPr>
+          </w:p>
+        </w:tc>
+      </w:tr>
+      <w:tr>
+        <w:tc>
+          <w:tcPr>
+            <w:tcW w:w="535" w:type="dxa"/>
+          </w:tcPr>
+          <w:p>
+            <w:pPr>
+              <w:rPr>
+                <w:rFonts w:ascii="Arial" w:hAnsi="Arial" w:cs="Arial"/>
+              </w:rPr>
+            </w:pPr>
+            <w:r>
+              <w:rPr>
+                <w:rFonts w:ascii="Arial" w:hAnsi="Arial" w:cs="Arial"/>
+              </w:rPr>
+              <w:t>4</w:t>
+            </w:r>
+          </w:p>
+        </w:tc>
+        <w:tc>
+          <w:tcPr>
+            <w:tcW w:w="2118" w:type="dxa"/>
+          </w:tcPr>
+          <w:p>
+            <w:pPr>
+              <w:rPr>
+                <w:rFonts w:ascii="Arial" w:hAnsi="Arial" w:cs="Arial"/>
+              </w:rPr>
+            </w:pPr>
+            <w:r>
+              <w:rPr>
+                <w:rFonts w:ascii="Arial" w:hAnsi="Arial" w:cs="Arial"/>
+              </w:rPr>
+              <w:t xml:space="preserve">Zurück zur Übersichtseite navigieren und erneut Möglichkeit die Instanz </w:t>
+            </w:r>
+            <w:r>
+              <w:rPr>
+                <w:rFonts w:ascii="Arial" w:hAnsi="Arial" w:cs="Arial"/>
+              </w:rPr>
+              <w:lastRenderedPageBreak/>
+              <w:t>einzustellen auswählen.</w:t>
+            </w:r>
+          </w:p>
+        </w:tc>
+        <w:tc>
+          <w:tcPr>
+            <w:tcW w:w="2425" w:type="dxa"/>
+          </w:tcPr>
+          <w:p>
+            <w:pPr>
+              <w:rPr>
+                <w:rFonts w:ascii="Arial" w:hAnsi="Arial" w:cs="Arial"/>
+              </w:rPr>
+            </w:pPr>
+            <w:r>
+              <w:rPr>
+                <w:rFonts w:ascii="Arial" w:hAnsi="Arial" w:cs="Arial"/>
+              </w:rPr>
+              <w:lastRenderedPageBreak/>
+              <w:t>Die eben gewählte Instanz wird angezeigt.</w:t>
+            </w:r>
+          </w:p>
+        </w:tc>
+        <w:tc>
+          <w:tcPr>
+            <w:tcW w:w="1560" w:type="dxa"/>
+          </w:tcPr>
+          <w:p>
+            <w:pPr>
+              <w:rPr>
+                <w:rFonts w:ascii="Arial" w:hAnsi="Arial" w:cs="Arial"/>
+              </w:rPr>
+            </w:pPr>
+          </w:p>
+        </w:tc>
+        <w:tc>
+          <w:tcPr>
+            <w:tcW w:w="1235" w:type="dxa"/>
+          </w:tcPr>
+          <w:p>
+            <w:pPr>
+              <w:rPr>
+                <w:rFonts w:ascii="Arial" w:hAnsi="Arial" w:cs="Arial"/>
+              </w:rPr>
+            </w:pPr>
+          </w:p>
+        </w:tc>
+      </w:tr>
+      <w:tr>
+        <w:tc>
+          <w:tcPr>
+            <w:tcW w:w="535" w:type="dxa"/>
+          </w:tcPr>
+          <w:p>
+            <w:pPr>
+              <w:rPr>
+                <w:rFonts w:ascii="Arial" w:hAnsi="Arial" w:cs="Arial"/>
+              </w:rPr>
+            </w:pPr>
+            <w:r>
+              <w:rPr>
+                <w:rFonts w:ascii="Arial" w:hAnsi="Arial" w:cs="Arial"/>
+              </w:rPr>
+              <w:t>5</w:t>
+            </w:r>
+          </w:p>
+        </w:tc>
+        <w:tc>
+          <w:tcPr>
+            <w:tcW w:w="2118" w:type="dxa"/>
+          </w:tcPr>
+          <w:p>
+            <w:pPr>
+              <w:rPr>
+                <w:rFonts w:ascii="Arial" w:hAnsi="Arial" w:cs="Arial"/>
+              </w:rPr>
+            </w:pPr>
+            <w:r>
+              <w:rPr>
+                <w:rFonts w:ascii="Arial" w:hAnsi="Arial" w:cs="Arial"/>
+              </w:rPr>
+              <w:t>Ausloggen und erneut als Admin einloggen. Auswählen der Möglichkeit die Instanz einzustellen.</w:t>
+            </w:r>
+          </w:p>
+        </w:tc>
+        <w:tc>
+          <w:tcPr>
+            <w:tcW w:w="2425" w:type="dxa"/>
+          </w:tcPr>
+          <w:p>
+            <w:pPr>
+              <w:rPr>
+                <w:rFonts w:ascii="Arial" w:hAnsi="Arial" w:cs="Arial"/>
+              </w:rPr>
+            </w:pPr>
+            <w:r>
+              <w:rPr>
+                <w:rFonts w:ascii="Arial" w:hAnsi="Arial" w:cs="Arial"/>
+              </w:rPr>
+              <w:t xml:space="preserve">Die gerade eingestellte Instanz wird angezeigt und kann erneut verändert werden. </w:t>
+            </w:r>
+          </w:p>
+        </w:tc>
+        <w:tc>
+          <w:tcPr>
+            <w:tcW w:w="1560" w:type="dxa"/>
+          </w:tcPr>
+          <w:p>
+            <w:pPr>
+              <w:rPr>
+                <w:rFonts w:ascii="Arial" w:hAnsi="Arial" w:cs="Arial"/>
+              </w:rPr>
+            </w:pPr>
+          </w:p>
+        </w:tc>
+        <w:tc>
+          <w:tcPr>
+            <w:tcW w:w="1235" w:type="dxa"/>
+          </w:tcPr>
+          <w:p>
+            <w:pPr>
+              <w:rPr>
+                <w:rFonts w:ascii="Arial" w:hAnsi="Arial" w:cs="Arial"/>
+              </w:rPr>
+            </w:pPr>
+          </w:p>
+        </w:tc>
+      </w:tr>
+    </w:tbl>
+    <w:p>
+      <w:pPr>
+        <w:pStyle w:val="KeinLeerraum"/>
         <w:rPr>
           <w:rFonts w:ascii="Arial" w:hAnsi="Arial" w:cs="Arial"/>
           <w:b/>
         </w:rPr>
+      </w:pPr>
+    </w:p>
+    <w:p>
+      <w:pPr>
+        <w:pStyle w:val="KeinLeerraum"/>
+        <w:rPr>
+          <w:rFonts w:ascii="Arial" w:hAnsi="Arial" w:cs="Arial"/>
+        </w:rPr>
+      </w:pPr>
+      <w:r>
+        <w:rPr>
+          <w:rFonts w:ascii="Arial" w:hAnsi="Arial" w:cs="Arial"/>
+        </w:rPr>
+        <w:t>9.2</w:t>
+      </w:r>
+    </w:p>
+    <w:tbl>
+      <w:tblPr>
+        <w:tblStyle w:val="Tabellenraster"/>
+        <w:tblW w:w="0" w:type="auto"/>
+        <w:tblLook w:val="04A0" w:firstRow="1" w:lastRow="0" w:firstColumn="1" w:lastColumn="0" w:noHBand="0" w:noVBand="1"/>
+      </w:tblPr>
+      <w:tblGrid>
+        <w:gridCol w:w="535"/>
+        <w:gridCol w:w="2118"/>
+        <w:gridCol w:w="2425"/>
+        <w:gridCol w:w="1560"/>
+        <w:gridCol w:w="1235"/>
+      </w:tblGrid>
+      <w:tr>
+        <w:tc>
+          <w:tcPr>
+            <w:tcW w:w="535" w:type="dxa"/>
+            <w:shd w:val="clear" w:color="auto" w:fill="D0CECE" w:themeFill="background2" w:themeFillShade="E6"/>
+          </w:tcPr>
+          <w:p>
+            <w:pPr>
+              <w:rPr>
+                <w:rFonts w:ascii="Arial" w:hAnsi="Arial" w:cs="Arial"/>
+                <w:b/>
+              </w:rPr>
+            </w:pPr>
+            <w:r>
+              <w:rPr>
+                <w:rFonts w:ascii="Arial" w:hAnsi="Arial" w:cs="Arial"/>
+                <w:b/>
+              </w:rPr>
+              <w:t>Nr.</w:t>
+            </w:r>
+          </w:p>
+        </w:tc>
+        <w:tc>
+          <w:tcPr>
+            <w:tcW w:w="2118" w:type="dxa"/>
+            <w:shd w:val="clear" w:color="auto" w:fill="D0CECE" w:themeFill="background2" w:themeFillShade="E6"/>
+          </w:tcPr>
+          <w:p>
+            <w:pPr>
+              <w:rPr>
+                <w:rFonts w:ascii="Arial" w:hAnsi="Arial" w:cs="Arial"/>
+                <w:b/>
+              </w:rPr>
+            </w:pPr>
+            <w:r>
+              <w:rPr>
+                <w:rFonts w:ascii="Arial" w:hAnsi="Arial" w:cs="Arial"/>
+                <w:b/>
+              </w:rPr>
+              <w:t>Testschritt</w:t>
+            </w:r>
+          </w:p>
+        </w:tc>
+        <w:tc>
+          <w:tcPr>
+            <w:tcW w:w="2425" w:type="dxa"/>
+            <w:shd w:val="clear" w:color="auto" w:fill="D0CECE" w:themeFill="background2" w:themeFillShade="E6"/>
+          </w:tcPr>
+          <w:p>
+            <w:pPr>
+              <w:rPr>
+                <w:rFonts w:ascii="Arial" w:hAnsi="Arial" w:cs="Arial"/>
+                <w:b/>
+              </w:rPr>
+            </w:pPr>
+            <w:r>
+              <w:rPr>
+                <w:rFonts w:ascii="Arial" w:hAnsi="Arial" w:cs="Arial"/>
+                <w:b/>
+              </w:rPr>
+              <w:t>Erwartetes Resultat</w:t>
+            </w:r>
+          </w:p>
+        </w:tc>
+        <w:tc>
+          <w:tcPr>
+            <w:tcW w:w="1560" w:type="dxa"/>
+            <w:shd w:val="clear" w:color="auto" w:fill="D0CECE" w:themeFill="background2" w:themeFillShade="E6"/>
+          </w:tcPr>
+          <w:p>
+            <w:pPr>
+              <w:rPr>
+                <w:rFonts w:ascii="Arial" w:hAnsi="Arial" w:cs="Arial"/>
+                <w:b/>
+              </w:rPr>
+            </w:pPr>
+            <w:r>
+              <w:rPr>
+                <w:rFonts w:ascii="Arial" w:hAnsi="Arial" w:cs="Arial"/>
+                <w:b/>
+              </w:rPr>
+              <w:t>Testresultat</w:t>
+            </w:r>
+          </w:p>
+        </w:tc>
+        <w:tc>
+          <w:tcPr>
+            <w:tcW w:w="1235" w:type="dxa"/>
+            <w:shd w:val="clear" w:color="auto" w:fill="D0CECE" w:themeFill="background2" w:themeFillShade="E6"/>
+          </w:tcPr>
+          <w:p>
+            <w:pPr>
+              <w:rPr>
+                <w:rFonts w:ascii="Arial" w:hAnsi="Arial" w:cs="Arial"/>
+                <w:b/>
+              </w:rPr>
+            </w:pPr>
+            <w:r>
+              <w:rPr>
+                <w:rFonts w:ascii="Arial" w:hAnsi="Arial" w:cs="Arial"/>
+                <w:b/>
+              </w:rPr>
+              <w:t>Erfüllt?</w:t>
+            </w:r>
+          </w:p>
+        </w:tc>
+      </w:tr>
+      <w:tr>
+        <w:tc>
+          <w:tcPr>
+            <w:tcW w:w="535" w:type="dxa"/>
+          </w:tcPr>
+          <w:p>
+            <w:pPr>
+              <w:rPr>
+                <w:rFonts w:ascii="Arial" w:hAnsi="Arial" w:cs="Arial"/>
+              </w:rPr>
+            </w:pPr>
+            <w:r>
+              <w:rPr>
+                <w:rFonts w:ascii="Arial" w:hAnsi="Arial" w:cs="Arial"/>
+              </w:rPr>
+              <w:t>1</w:t>
+            </w:r>
+          </w:p>
+        </w:tc>
+        <w:tc>
+          <w:tcPr>
+            <w:tcW w:w="2118" w:type="dxa"/>
+          </w:tcPr>
+          <w:p>
+            <w:pPr>
+              <w:rPr>
+                <w:rFonts w:ascii="Arial" w:hAnsi="Arial" w:cs="Arial"/>
+              </w:rPr>
+            </w:pPr>
+            <w:r>
+              <w:rPr>
+                <w:rFonts w:ascii="Arial" w:hAnsi="Arial" w:cs="Arial"/>
+              </w:rPr>
+              <w:t>Einloggen als Wahlleiter oder Moderator</w:t>
+            </w:r>
+          </w:p>
+        </w:tc>
+        <w:tc>
+          <w:tcPr>
+            <w:tcW w:w="2425" w:type="dxa"/>
+          </w:tcPr>
+          <w:p>
+            <w:pPr>
+              <w:rPr>
+                <w:rFonts w:ascii="Arial" w:hAnsi="Arial" w:cs="Arial"/>
+              </w:rPr>
+            </w:pPr>
+            <w:r>
+              <w:rPr>
+                <w:rFonts w:ascii="Arial" w:hAnsi="Arial" w:cs="Arial"/>
+              </w:rPr>
+              <w:t>Übersichtseite des Wahlleiters / Moderators erscheint. Hier findet sich keine Möglichkeit Eine Instanz einzustellen.</w:t>
+            </w:r>
+          </w:p>
+        </w:tc>
+        <w:tc>
+          <w:tcPr>
+            <w:tcW w:w="1560" w:type="dxa"/>
+          </w:tcPr>
+          <w:p>
+            <w:pPr>
+              <w:rPr>
+                <w:rFonts w:ascii="Arial" w:hAnsi="Arial" w:cs="Arial"/>
+              </w:rPr>
+            </w:pPr>
+          </w:p>
+        </w:tc>
+        <w:tc>
+          <w:tcPr>
+            <w:tcW w:w="1235" w:type="dxa"/>
+          </w:tcPr>
+          <w:p>
+            <w:pPr>
+              <w:rPr>
+                <w:rFonts w:ascii="Arial" w:hAnsi="Arial" w:cs="Arial"/>
+              </w:rPr>
+            </w:pPr>
+          </w:p>
+        </w:tc>
+      </w:tr>
+    </w:tbl>
+    <w:p>
+      <w:pPr>
+        <w:pStyle w:val="KeinLeerraum"/>
+        <w:rPr>
+          <w:rFonts w:ascii="Arial" w:hAnsi="Arial" w:cs="Arial"/>
+          <w:b/>
+        </w:rPr>
+      </w:pPr>
+    </w:p>
+    <w:p>
+      <w:pPr>
+        <w:pStyle w:val="KeinLeerraum"/>
+        <w:rPr>
+          <w:rFonts w:ascii="Arial" w:hAnsi="Arial" w:cs="Arial"/>
+          <w:b/>
+        </w:rPr>
+      </w:pPr>
+    </w:p>
+    <w:p>
+      <w:pPr>
+        <w:pStyle w:val="KeinLeerraum"/>
+        <w:rPr>
+          <w:rFonts w:ascii="Arial" w:hAnsi="Arial" w:cs="Arial"/>
+          <w:b/>
+        </w:rPr>
+      </w:pPr>
+      <w:r>
+        <w:rPr>
+          <w:rFonts w:ascii="Arial" w:hAnsi="Arial" w:cs="Arial"/>
+          <w:b/>
+        </w:rPr>
         <w:t>Akzeptanzkriterium 10: Nur Wahlleiter kann Wahlen auswerten</w:t>
       </w:r>
     </w:p>
@@ -8068,13 +9594,1911 @@
           <w:b/>
         </w:rPr>
       </w:pPr>
-      <w:r>
+    </w:p>
+    <w:p>
+      <w:pPr>
+        <w:pStyle w:val="KeinLeerraum"/>
+        <w:rPr>
+          <w:rFonts w:ascii="Arial" w:hAnsi="Arial" w:cs="Arial"/>
+        </w:rPr>
+      </w:pPr>
+      <w:r>
+        <w:rPr>
+          <w:rFonts w:ascii="Arial" w:hAnsi="Arial" w:cs="Arial"/>
+        </w:rPr>
+        <w:t>10</w:t>
+      </w:r>
+      <w:r>
+        <w:rPr>
+          <w:rFonts w:ascii="Arial" w:hAnsi="Arial" w:cs="Arial"/>
+        </w:rPr>
+        <w:t>.1</w:t>
+      </w:r>
+    </w:p>
+    <w:tbl>
+      <w:tblPr>
+        <w:tblStyle w:val="Tabellenraster"/>
+        <w:tblW w:w="0" w:type="auto"/>
+        <w:tblLook w:val="04A0" w:firstRow="1" w:lastRow="0" w:firstColumn="1" w:lastColumn="0" w:noHBand="0" w:noVBand="1"/>
+      </w:tblPr>
+      <w:tblGrid>
+        <w:gridCol w:w="535"/>
+        <w:gridCol w:w="2118"/>
+        <w:gridCol w:w="2425"/>
+        <w:gridCol w:w="1560"/>
+        <w:gridCol w:w="1235"/>
+      </w:tblGrid>
+      <w:tr>
+        <w:tc>
+          <w:tcPr>
+            <w:tcW w:w="535" w:type="dxa"/>
+            <w:shd w:val="clear" w:color="auto" w:fill="D0CECE" w:themeFill="background2" w:themeFillShade="E6"/>
+          </w:tcPr>
+          <w:p>
+            <w:pPr>
+              <w:rPr>
+                <w:rFonts w:ascii="Arial" w:hAnsi="Arial" w:cs="Arial"/>
+                <w:b/>
+              </w:rPr>
+            </w:pPr>
+            <w:r>
+              <w:rPr>
+                <w:rFonts w:ascii="Arial" w:hAnsi="Arial" w:cs="Arial"/>
+                <w:b/>
+              </w:rPr>
+              <w:t>Nr.</w:t>
+            </w:r>
+          </w:p>
+        </w:tc>
+        <w:tc>
+          <w:tcPr>
+            <w:tcW w:w="2118" w:type="dxa"/>
+            <w:shd w:val="clear" w:color="auto" w:fill="D0CECE" w:themeFill="background2" w:themeFillShade="E6"/>
+          </w:tcPr>
+          <w:p>
+            <w:pPr>
+              <w:rPr>
+                <w:rFonts w:ascii="Arial" w:hAnsi="Arial" w:cs="Arial"/>
+                <w:b/>
+              </w:rPr>
+            </w:pPr>
+            <w:r>
+              <w:rPr>
+                <w:rFonts w:ascii="Arial" w:hAnsi="Arial" w:cs="Arial"/>
+                <w:b/>
+              </w:rPr>
+              <w:t>Testschritt</w:t>
+            </w:r>
+          </w:p>
+        </w:tc>
+        <w:tc>
+          <w:tcPr>
+            <w:tcW w:w="2425" w:type="dxa"/>
+            <w:shd w:val="clear" w:color="auto" w:fill="D0CECE" w:themeFill="background2" w:themeFillShade="E6"/>
+          </w:tcPr>
+          <w:p>
+            <w:pPr>
+              <w:rPr>
+                <w:rFonts w:ascii="Arial" w:hAnsi="Arial" w:cs="Arial"/>
+                <w:b/>
+              </w:rPr>
+            </w:pPr>
+            <w:r>
+              <w:rPr>
+                <w:rFonts w:ascii="Arial" w:hAnsi="Arial" w:cs="Arial"/>
+                <w:b/>
+              </w:rPr>
+              <w:t>Erwartetes Resultat</w:t>
+            </w:r>
+          </w:p>
+        </w:tc>
+        <w:tc>
+          <w:tcPr>
+            <w:tcW w:w="1560" w:type="dxa"/>
+            <w:shd w:val="clear" w:color="auto" w:fill="D0CECE" w:themeFill="background2" w:themeFillShade="E6"/>
+          </w:tcPr>
+          <w:p>
+            <w:pPr>
+              <w:rPr>
+                <w:rFonts w:ascii="Arial" w:hAnsi="Arial" w:cs="Arial"/>
+                <w:b/>
+              </w:rPr>
+            </w:pPr>
+            <w:r>
+              <w:rPr>
+                <w:rFonts w:ascii="Arial" w:hAnsi="Arial" w:cs="Arial"/>
+                <w:b/>
+              </w:rPr>
+              <w:t>Testresultat</w:t>
+            </w:r>
+          </w:p>
+        </w:tc>
+        <w:tc>
+          <w:tcPr>
+            <w:tcW w:w="1235" w:type="dxa"/>
+            <w:shd w:val="clear" w:color="auto" w:fill="D0CECE" w:themeFill="background2" w:themeFillShade="E6"/>
+          </w:tcPr>
+          <w:p>
+            <w:pPr>
+              <w:rPr>
+                <w:rFonts w:ascii="Arial" w:hAnsi="Arial" w:cs="Arial"/>
+                <w:b/>
+              </w:rPr>
+            </w:pPr>
+            <w:r>
+              <w:rPr>
+                <w:rFonts w:ascii="Arial" w:hAnsi="Arial" w:cs="Arial"/>
+                <w:b/>
+              </w:rPr>
+              <w:t>Erfüllt?</w:t>
+            </w:r>
+          </w:p>
+        </w:tc>
+      </w:tr>
+      <w:tr>
+        <w:tc>
+          <w:tcPr>
+            <w:tcW w:w="535" w:type="dxa"/>
+          </w:tcPr>
+          <w:p>
+            <w:pPr>
+              <w:rPr>
+                <w:rFonts w:ascii="Arial" w:hAnsi="Arial" w:cs="Arial"/>
+              </w:rPr>
+            </w:pPr>
+            <w:r>
+              <w:rPr>
+                <w:rFonts w:ascii="Arial" w:hAnsi="Arial" w:cs="Arial"/>
+              </w:rPr>
+              <w:t>1</w:t>
+            </w:r>
+          </w:p>
+        </w:tc>
+        <w:tc>
+          <w:tcPr>
+            <w:tcW w:w="2118" w:type="dxa"/>
+          </w:tcPr>
+          <w:p>
+            <w:pPr>
+              <w:rPr>
+                <w:rFonts w:ascii="Arial" w:hAnsi="Arial" w:cs="Arial"/>
+              </w:rPr>
+            </w:pPr>
+            <w:r>
+              <w:rPr>
+                <w:rFonts w:ascii="Arial" w:hAnsi="Arial" w:cs="Arial"/>
+              </w:rPr>
+              <w:t>Einloggen als Admin</w:t>
+            </w:r>
+            <w:r>
+              <w:rPr>
+                <w:rFonts w:ascii="Arial" w:hAnsi="Arial" w:cs="Arial"/>
+              </w:rPr>
+              <w:t xml:space="preserve"> </w:t>
+            </w:r>
+          </w:p>
+        </w:tc>
+        <w:tc>
+          <w:tcPr>
+            <w:tcW w:w="2425" w:type="dxa"/>
+          </w:tcPr>
+          <w:p>
+            <w:pPr>
+              <w:rPr>
+                <w:rFonts w:ascii="Arial" w:hAnsi="Arial" w:cs="Arial"/>
+              </w:rPr>
+            </w:pPr>
+            <w:r>
+              <w:rPr>
+                <w:rFonts w:ascii="Arial" w:hAnsi="Arial" w:cs="Arial"/>
+              </w:rPr>
+              <w:t>Übersichtseite des Admins erscheint.</w:t>
+            </w:r>
+            <w:r>
+              <w:rPr>
+                <w:rFonts w:ascii="Arial" w:hAnsi="Arial" w:cs="Arial"/>
+              </w:rPr>
+              <w:t xml:space="preserve"> Hier befinden sich keinerlei Wahlen und somit besteht auch keine Möglichkeit eine Wahl auszuwerten.</w:t>
+            </w:r>
+          </w:p>
+        </w:tc>
+        <w:tc>
+          <w:tcPr>
+            <w:tcW w:w="1560" w:type="dxa"/>
+          </w:tcPr>
+          <w:p>
+            <w:pPr>
+              <w:rPr>
+                <w:rFonts w:ascii="Arial" w:hAnsi="Arial" w:cs="Arial"/>
+              </w:rPr>
+            </w:pPr>
+          </w:p>
+        </w:tc>
+        <w:tc>
+          <w:tcPr>
+            <w:tcW w:w="1235" w:type="dxa"/>
+          </w:tcPr>
+          <w:p>
+            <w:pPr>
+              <w:rPr>
+                <w:rFonts w:ascii="Arial" w:hAnsi="Arial" w:cs="Arial"/>
+              </w:rPr>
+            </w:pPr>
+          </w:p>
+        </w:tc>
+      </w:tr>
+    </w:tbl>
+    <w:p>
+      <w:pPr>
+        <w:pStyle w:val="KeinLeerraum"/>
         <w:rPr>
           <w:rFonts w:ascii="Arial" w:hAnsi="Arial" w:cs="Arial"/>
           <w:b/>
         </w:rPr>
+      </w:pPr>
+    </w:p>
+    <w:p>
+      <w:pPr>
+        <w:pStyle w:val="KeinLeerraum"/>
+        <w:rPr>
+          <w:rFonts w:ascii="Arial" w:hAnsi="Arial" w:cs="Arial"/>
+        </w:rPr>
+      </w:pPr>
+      <w:r>
+        <w:rPr>
+          <w:rFonts w:ascii="Arial" w:hAnsi="Arial" w:cs="Arial"/>
+        </w:rPr>
+        <w:t>10.</w:t>
+      </w:r>
+      <w:r>
+        <w:rPr>
+          <w:rFonts w:ascii="Arial" w:hAnsi="Arial" w:cs="Arial"/>
+        </w:rPr>
+        <w:t>2</w:t>
+      </w:r>
+    </w:p>
+    <w:p>
+      <w:pPr>
+        <w:pStyle w:val="KeinLeerraum"/>
+        <w:rPr>
+          <w:rFonts w:ascii="Arial" w:hAnsi="Arial" w:cs="Arial"/>
+        </w:rPr>
+      </w:pPr>
+      <w:r>
+        <w:rPr>
+          <w:rFonts w:ascii="Arial" w:hAnsi="Arial" w:cs="Arial"/>
+        </w:rPr>
+        <w:t>Vorbedingungen: Es muss mindestens eine Wahl beendet sein.</w:t>
+      </w:r>
+    </w:p>
+    <w:tbl>
+      <w:tblPr>
+        <w:tblStyle w:val="Tabellenraster"/>
+        <w:tblW w:w="0" w:type="auto"/>
+        <w:tblLook w:val="04A0" w:firstRow="1" w:lastRow="0" w:firstColumn="1" w:lastColumn="0" w:noHBand="0" w:noVBand="1"/>
+      </w:tblPr>
+      <w:tblGrid>
+        <w:gridCol w:w="535"/>
+        <w:gridCol w:w="2118"/>
+        <w:gridCol w:w="2425"/>
+        <w:gridCol w:w="1560"/>
+        <w:gridCol w:w="1235"/>
+      </w:tblGrid>
+      <w:tr>
+        <w:tc>
+          <w:tcPr>
+            <w:tcW w:w="535" w:type="dxa"/>
+            <w:shd w:val="clear" w:color="auto" w:fill="D0CECE" w:themeFill="background2" w:themeFillShade="E6"/>
+          </w:tcPr>
+          <w:p>
+            <w:pPr>
+              <w:rPr>
+                <w:rFonts w:ascii="Arial" w:hAnsi="Arial" w:cs="Arial"/>
+                <w:b/>
+              </w:rPr>
+            </w:pPr>
+            <w:r>
+              <w:rPr>
+                <w:rFonts w:ascii="Arial" w:hAnsi="Arial" w:cs="Arial"/>
+                <w:b/>
+              </w:rPr>
+              <w:t>Nr.</w:t>
+            </w:r>
+          </w:p>
+        </w:tc>
+        <w:tc>
+          <w:tcPr>
+            <w:tcW w:w="2118" w:type="dxa"/>
+            <w:shd w:val="clear" w:color="auto" w:fill="D0CECE" w:themeFill="background2" w:themeFillShade="E6"/>
+          </w:tcPr>
+          <w:p>
+            <w:pPr>
+              <w:rPr>
+                <w:rFonts w:ascii="Arial" w:hAnsi="Arial" w:cs="Arial"/>
+                <w:b/>
+              </w:rPr>
+            </w:pPr>
+            <w:r>
+              <w:rPr>
+                <w:rFonts w:ascii="Arial" w:hAnsi="Arial" w:cs="Arial"/>
+                <w:b/>
+              </w:rPr>
+              <w:t>Testschritt</w:t>
+            </w:r>
+          </w:p>
+        </w:tc>
+        <w:tc>
+          <w:tcPr>
+            <w:tcW w:w="2425" w:type="dxa"/>
+            <w:shd w:val="clear" w:color="auto" w:fill="D0CECE" w:themeFill="background2" w:themeFillShade="E6"/>
+          </w:tcPr>
+          <w:p>
+            <w:pPr>
+              <w:rPr>
+                <w:rFonts w:ascii="Arial" w:hAnsi="Arial" w:cs="Arial"/>
+                <w:b/>
+              </w:rPr>
+            </w:pPr>
+            <w:r>
+              <w:rPr>
+                <w:rFonts w:ascii="Arial" w:hAnsi="Arial" w:cs="Arial"/>
+                <w:b/>
+              </w:rPr>
+              <w:t>Erwartetes Resultat</w:t>
+            </w:r>
+          </w:p>
+        </w:tc>
+        <w:tc>
+          <w:tcPr>
+            <w:tcW w:w="1560" w:type="dxa"/>
+            <w:shd w:val="clear" w:color="auto" w:fill="D0CECE" w:themeFill="background2" w:themeFillShade="E6"/>
+          </w:tcPr>
+          <w:p>
+            <w:pPr>
+              <w:rPr>
+                <w:rFonts w:ascii="Arial" w:hAnsi="Arial" w:cs="Arial"/>
+                <w:b/>
+              </w:rPr>
+            </w:pPr>
+            <w:r>
+              <w:rPr>
+                <w:rFonts w:ascii="Arial" w:hAnsi="Arial" w:cs="Arial"/>
+                <w:b/>
+              </w:rPr>
+              <w:t>Testresultat</w:t>
+            </w:r>
+          </w:p>
+        </w:tc>
+        <w:tc>
+          <w:tcPr>
+            <w:tcW w:w="1235" w:type="dxa"/>
+            <w:shd w:val="clear" w:color="auto" w:fill="D0CECE" w:themeFill="background2" w:themeFillShade="E6"/>
+          </w:tcPr>
+          <w:p>
+            <w:pPr>
+              <w:rPr>
+                <w:rFonts w:ascii="Arial" w:hAnsi="Arial" w:cs="Arial"/>
+                <w:b/>
+              </w:rPr>
+            </w:pPr>
+            <w:r>
+              <w:rPr>
+                <w:rFonts w:ascii="Arial" w:hAnsi="Arial" w:cs="Arial"/>
+                <w:b/>
+              </w:rPr>
+              <w:t>Erfüllt?</w:t>
+            </w:r>
+          </w:p>
+        </w:tc>
+      </w:tr>
+      <w:tr>
+        <w:tc>
+          <w:tcPr>
+            <w:tcW w:w="535" w:type="dxa"/>
+          </w:tcPr>
+          <w:p>
+            <w:pPr>
+              <w:rPr>
+                <w:rFonts w:ascii="Arial" w:hAnsi="Arial" w:cs="Arial"/>
+              </w:rPr>
+            </w:pPr>
+            <w:r>
+              <w:rPr>
+                <w:rFonts w:ascii="Arial" w:hAnsi="Arial" w:cs="Arial"/>
+              </w:rPr>
+              <w:t>1</w:t>
+            </w:r>
+          </w:p>
+        </w:tc>
+        <w:tc>
+          <w:tcPr>
+            <w:tcW w:w="2118" w:type="dxa"/>
+          </w:tcPr>
+          <w:p>
+            <w:pPr>
+              <w:rPr>
+                <w:rFonts w:ascii="Arial" w:hAnsi="Arial" w:cs="Arial"/>
+              </w:rPr>
+            </w:pPr>
+            <w:r>
+              <w:rPr>
+                <w:rFonts w:ascii="Arial" w:hAnsi="Arial" w:cs="Arial"/>
+              </w:rPr>
+              <w:t>Einloggen als Moderator</w:t>
+            </w:r>
+          </w:p>
+        </w:tc>
+        <w:tc>
+          <w:tcPr>
+            <w:tcW w:w="2425" w:type="dxa"/>
+          </w:tcPr>
+          <w:p>
+            <w:pPr>
+              <w:rPr>
+                <w:rFonts w:ascii="Arial" w:hAnsi="Arial" w:cs="Arial"/>
+              </w:rPr>
+            </w:pPr>
+            <w:r>
+              <w:rPr>
+                <w:rFonts w:ascii="Arial" w:hAnsi="Arial" w:cs="Arial"/>
+              </w:rPr>
+              <w:t xml:space="preserve">Übersichtseite des Moderators erscheint. </w:t>
+            </w:r>
+          </w:p>
+        </w:tc>
+        <w:tc>
+          <w:tcPr>
+            <w:tcW w:w="1560" w:type="dxa"/>
+          </w:tcPr>
+          <w:p>
+            <w:pPr>
+              <w:rPr>
+                <w:rFonts w:ascii="Arial" w:hAnsi="Arial" w:cs="Arial"/>
+              </w:rPr>
+            </w:pPr>
+          </w:p>
+        </w:tc>
+        <w:tc>
+          <w:tcPr>
+            <w:tcW w:w="1235" w:type="dxa"/>
+          </w:tcPr>
+          <w:p>
+            <w:pPr>
+              <w:rPr>
+                <w:rFonts w:ascii="Arial" w:hAnsi="Arial" w:cs="Arial"/>
+              </w:rPr>
+            </w:pPr>
+          </w:p>
+        </w:tc>
+      </w:tr>
+      <w:tr>
+        <w:tc>
+          <w:tcPr>
+            <w:tcW w:w="535" w:type="dxa"/>
+          </w:tcPr>
+          <w:p>
+            <w:pPr>
+              <w:rPr>
+                <w:rFonts w:ascii="Arial" w:hAnsi="Arial" w:cs="Arial"/>
+              </w:rPr>
+            </w:pPr>
+            <w:r>
+              <w:rPr>
+                <w:rFonts w:ascii="Arial" w:hAnsi="Arial" w:cs="Arial"/>
+              </w:rPr>
+              <w:t>2</w:t>
+            </w:r>
+          </w:p>
+        </w:tc>
+        <w:tc>
+          <w:tcPr>
+            <w:tcW w:w="2118" w:type="dxa"/>
+          </w:tcPr>
+          <w:p>
+            <w:pPr>
+              <w:rPr>
+                <w:rFonts w:ascii="Arial" w:hAnsi="Arial" w:cs="Arial"/>
+              </w:rPr>
+            </w:pPr>
+            <w:r>
+              <w:rPr>
+                <w:rFonts w:ascii="Arial" w:hAnsi="Arial" w:cs="Arial"/>
+              </w:rPr>
+              <w:t>Auswahl der Wahl die die Vorbedingungen erfüllt</w:t>
+            </w:r>
+          </w:p>
+        </w:tc>
+        <w:tc>
+          <w:tcPr>
+            <w:tcW w:w="2425" w:type="dxa"/>
+          </w:tcPr>
+          <w:p>
+            <w:pPr>
+              <w:rPr>
+                <w:rFonts w:ascii="Arial" w:hAnsi="Arial" w:cs="Arial"/>
+              </w:rPr>
+            </w:pPr>
+            <w:r>
+              <w:rPr>
+                <w:rFonts w:ascii="Arial" w:hAnsi="Arial" w:cs="Arial"/>
+              </w:rPr>
+              <w:t>Details der Wahl werden angezeigt. Es kann keine Auswertung vorgenommen werden und somit kann auch kein Ergebnis versendet werden.</w:t>
+            </w:r>
+          </w:p>
+        </w:tc>
+        <w:tc>
+          <w:tcPr>
+            <w:tcW w:w="1560" w:type="dxa"/>
+          </w:tcPr>
+          <w:p>
+            <w:pPr>
+              <w:rPr>
+                <w:rFonts w:ascii="Arial" w:hAnsi="Arial" w:cs="Arial"/>
+              </w:rPr>
+            </w:pPr>
+          </w:p>
+        </w:tc>
+        <w:tc>
+          <w:tcPr>
+            <w:tcW w:w="1235" w:type="dxa"/>
+          </w:tcPr>
+          <w:p>
+            <w:pPr>
+              <w:rPr>
+                <w:rFonts w:ascii="Arial" w:hAnsi="Arial" w:cs="Arial"/>
+              </w:rPr>
+            </w:pPr>
+          </w:p>
+        </w:tc>
+      </w:tr>
+    </w:tbl>
+    <w:p>
+      <w:pPr>
+        <w:pStyle w:val="KeinLeerraum"/>
+        <w:rPr>
+          <w:rFonts w:ascii="Arial" w:hAnsi="Arial" w:cs="Arial"/>
+          <w:b/>
+        </w:rPr>
+      </w:pPr>
+    </w:p>
+    <w:p>
+      <w:pPr>
+        <w:pStyle w:val="KeinLeerraum"/>
+        <w:rPr>
+          <w:rFonts w:ascii="Arial" w:hAnsi="Arial" w:cs="Arial"/>
+        </w:rPr>
+      </w:pPr>
+      <w:r>
+        <w:rPr>
+          <w:rFonts w:ascii="Arial" w:hAnsi="Arial" w:cs="Arial"/>
+        </w:rPr>
+        <w:t>10.</w:t>
+      </w:r>
+      <w:r>
+        <w:rPr>
+          <w:rFonts w:ascii="Arial" w:hAnsi="Arial" w:cs="Arial"/>
+        </w:rPr>
+        <w:t>3</w:t>
+      </w:r>
+    </w:p>
+    <w:p>
+      <w:pPr>
+        <w:pStyle w:val="KeinLeerraum"/>
+        <w:rPr>
+          <w:rFonts w:ascii="Arial" w:hAnsi="Arial" w:cs="Arial"/>
+        </w:rPr>
+      </w:pPr>
+      <w:r>
+        <w:rPr>
+          <w:rFonts w:ascii="Arial" w:hAnsi="Arial" w:cs="Arial"/>
+        </w:rPr>
+        <w:t>Gleiches Vorgehen wie bei Testfall 8.2</w:t>
+      </w:r>
+    </w:p>
+    <w:p>
+      <w:pPr>
+        <w:pStyle w:val="KeinLeerraum"/>
+        <w:rPr>
+          <w:rFonts w:ascii="Arial" w:hAnsi="Arial" w:cs="Arial"/>
+        </w:rPr>
+      </w:pPr>
+      <w:r>
+        <w:rPr>
+          <w:rFonts w:ascii="Arial" w:hAnsi="Arial" w:cs="Arial"/>
+        </w:rPr>
+        <w:t>Vorbedingungen: Es muss mindestens eine Wahl beendet sein.</w:t>
+      </w:r>
+    </w:p>
+    <w:tbl>
+      <w:tblPr>
+        <w:tblStyle w:val="Tabellenraster"/>
+        <w:tblW w:w="0" w:type="auto"/>
+        <w:tblLook w:val="04A0" w:firstRow="1" w:lastRow="0" w:firstColumn="1" w:lastColumn="0" w:noHBand="0" w:noVBand="1"/>
+      </w:tblPr>
+      <w:tblGrid>
+        <w:gridCol w:w="552"/>
+        <w:gridCol w:w="2791"/>
+        <w:gridCol w:w="2467"/>
+        <w:gridCol w:w="1687"/>
+        <w:gridCol w:w="1565"/>
+      </w:tblGrid>
+      <w:tr>
+        <w:tc>
+          <w:tcPr>
+            <w:tcW w:w="552" w:type="dxa"/>
+            <w:shd w:val="clear" w:color="auto" w:fill="D0CECE" w:themeFill="background2" w:themeFillShade="E6"/>
+          </w:tcPr>
+          <w:p>
+            <w:pPr>
+              <w:rPr>
+                <w:rFonts w:ascii="Arial" w:hAnsi="Arial" w:cs="Arial"/>
+                <w:b/>
+              </w:rPr>
+            </w:pPr>
+            <w:r>
+              <w:rPr>
+                <w:rFonts w:ascii="Arial" w:hAnsi="Arial" w:cs="Arial"/>
+                <w:b/>
+              </w:rPr>
+              <w:t>Nr.</w:t>
+            </w:r>
+          </w:p>
+        </w:tc>
+        <w:tc>
+          <w:tcPr>
+            <w:tcW w:w="2791" w:type="dxa"/>
+            <w:shd w:val="clear" w:color="auto" w:fill="D0CECE" w:themeFill="background2" w:themeFillShade="E6"/>
+          </w:tcPr>
+          <w:p>
+            <w:pPr>
+              <w:rPr>
+                <w:rFonts w:ascii="Arial" w:hAnsi="Arial" w:cs="Arial"/>
+                <w:b/>
+              </w:rPr>
+            </w:pPr>
+            <w:r>
+              <w:rPr>
+                <w:rFonts w:ascii="Arial" w:hAnsi="Arial" w:cs="Arial"/>
+                <w:b/>
+              </w:rPr>
+              <w:t>Testschritt</w:t>
+            </w:r>
+          </w:p>
+        </w:tc>
+        <w:tc>
+          <w:tcPr>
+            <w:tcW w:w="2467" w:type="dxa"/>
+            <w:shd w:val="clear" w:color="auto" w:fill="D0CECE" w:themeFill="background2" w:themeFillShade="E6"/>
+          </w:tcPr>
+          <w:p>
+            <w:pPr>
+              <w:rPr>
+                <w:rFonts w:ascii="Arial" w:hAnsi="Arial" w:cs="Arial"/>
+                <w:b/>
+              </w:rPr>
+            </w:pPr>
+            <w:r>
+              <w:rPr>
+                <w:rFonts w:ascii="Arial" w:hAnsi="Arial" w:cs="Arial"/>
+                <w:b/>
+              </w:rPr>
+              <w:t>Erwartetes Resultat</w:t>
+            </w:r>
+          </w:p>
+        </w:tc>
+        <w:tc>
+          <w:tcPr>
+            <w:tcW w:w="1687" w:type="dxa"/>
+            <w:shd w:val="clear" w:color="auto" w:fill="D0CECE" w:themeFill="background2" w:themeFillShade="E6"/>
+          </w:tcPr>
+          <w:p>
+            <w:pPr>
+              <w:rPr>
+                <w:rFonts w:ascii="Arial" w:hAnsi="Arial" w:cs="Arial"/>
+                <w:b/>
+              </w:rPr>
+            </w:pPr>
+            <w:r>
+              <w:rPr>
+                <w:rFonts w:ascii="Arial" w:hAnsi="Arial" w:cs="Arial"/>
+                <w:b/>
+              </w:rPr>
+              <w:t>Testresultat</w:t>
+            </w:r>
+          </w:p>
+        </w:tc>
+        <w:tc>
+          <w:tcPr>
+            <w:tcW w:w="1565" w:type="dxa"/>
+            <w:shd w:val="clear" w:color="auto" w:fill="D0CECE" w:themeFill="background2" w:themeFillShade="E6"/>
+          </w:tcPr>
+          <w:p>
+            <w:pPr>
+              <w:rPr>
+                <w:rFonts w:ascii="Arial" w:hAnsi="Arial" w:cs="Arial"/>
+                <w:b/>
+              </w:rPr>
+            </w:pPr>
+            <w:r>
+              <w:rPr>
+                <w:rFonts w:ascii="Arial" w:hAnsi="Arial" w:cs="Arial"/>
+                <w:b/>
+              </w:rPr>
+              <w:t>Erfüllt?</w:t>
+            </w:r>
+          </w:p>
+        </w:tc>
+      </w:tr>
+      <w:tr>
+        <w:tc>
+          <w:tcPr>
+            <w:tcW w:w="552" w:type="dxa"/>
+          </w:tcPr>
+          <w:p>
+            <w:pPr>
+              <w:rPr>
+                <w:rFonts w:ascii="Arial" w:hAnsi="Arial" w:cs="Arial"/>
+              </w:rPr>
+            </w:pPr>
+            <w:r>
+              <w:rPr>
+                <w:rFonts w:ascii="Arial" w:hAnsi="Arial" w:cs="Arial"/>
+              </w:rPr>
+              <w:t>1</w:t>
+            </w:r>
+          </w:p>
+        </w:tc>
+        <w:tc>
+          <w:tcPr>
+            <w:tcW w:w="2791" w:type="dxa"/>
+          </w:tcPr>
+          <w:p>
+            <w:pPr>
+              <w:rPr>
+                <w:rFonts w:ascii="Arial" w:hAnsi="Arial" w:cs="Arial"/>
+              </w:rPr>
+            </w:pPr>
+            <w:r>
+              <w:rPr>
+                <w:rFonts w:ascii="Arial" w:hAnsi="Arial" w:cs="Arial"/>
+              </w:rPr>
+              <w:t xml:space="preserve">Einloggen als Wahlleiter </w:t>
+            </w:r>
+          </w:p>
+        </w:tc>
+        <w:tc>
+          <w:tcPr>
+            <w:tcW w:w="2467" w:type="dxa"/>
+          </w:tcPr>
+          <w:p>
+            <w:pPr>
+              <w:rPr>
+                <w:rFonts w:ascii="Arial" w:hAnsi="Arial" w:cs="Arial"/>
+              </w:rPr>
+            </w:pPr>
+            <w:r>
+              <w:rPr>
+                <w:rFonts w:ascii="Arial" w:hAnsi="Arial" w:cs="Arial"/>
+              </w:rPr>
+              <w:t>Übersichtseite des Wahlleiters erscheint.</w:t>
+            </w:r>
+          </w:p>
+        </w:tc>
+        <w:tc>
+          <w:tcPr>
+            <w:tcW w:w="1687" w:type="dxa"/>
+          </w:tcPr>
+          <w:p>
+            <w:pPr>
+              <w:rPr>
+                <w:rFonts w:ascii="Arial" w:hAnsi="Arial" w:cs="Arial"/>
+              </w:rPr>
+            </w:pPr>
+          </w:p>
+        </w:tc>
+        <w:tc>
+          <w:tcPr>
+            <w:tcW w:w="1565" w:type="dxa"/>
+          </w:tcPr>
+          <w:p>
+            <w:pPr>
+              <w:rPr>
+                <w:rFonts w:ascii="Arial" w:hAnsi="Arial" w:cs="Arial"/>
+              </w:rPr>
+            </w:pPr>
+          </w:p>
+        </w:tc>
+      </w:tr>
+      <w:tr>
+        <w:tc>
+          <w:tcPr>
+            <w:tcW w:w="552" w:type="dxa"/>
+          </w:tcPr>
+          <w:p>
+            <w:pPr>
+              <w:rPr>
+                <w:rFonts w:ascii="Arial" w:hAnsi="Arial" w:cs="Arial"/>
+              </w:rPr>
+            </w:pPr>
+            <w:r>
+              <w:rPr>
+                <w:rFonts w:ascii="Arial" w:hAnsi="Arial" w:cs="Arial"/>
+              </w:rPr>
+              <w:t>2</w:t>
+            </w:r>
+          </w:p>
+        </w:tc>
+        <w:tc>
+          <w:tcPr>
+            <w:tcW w:w="2791" w:type="dxa"/>
+          </w:tcPr>
+          <w:p>
+            <w:pPr>
+              <w:rPr>
+                <w:rFonts w:ascii="Arial" w:hAnsi="Arial" w:cs="Arial"/>
+              </w:rPr>
+            </w:pPr>
+            <w:r>
+              <w:rPr>
+                <w:rFonts w:ascii="Arial" w:hAnsi="Arial" w:cs="Arial"/>
+              </w:rPr>
+              <w:t>Wahl die die Vorbedingungen erfüllt auswählen</w:t>
+            </w:r>
+          </w:p>
+        </w:tc>
+        <w:tc>
+          <w:tcPr>
+            <w:tcW w:w="2467" w:type="dxa"/>
+          </w:tcPr>
+          <w:p>
+            <w:pPr>
+              <w:rPr>
+                <w:rFonts w:ascii="Arial" w:hAnsi="Arial" w:cs="Arial"/>
+              </w:rPr>
+            </w:pPr>
+            <w:r>
+              <w:rPr>
+                <w:rFonts w:ascii="Arial" w:hAnsi="Arial" w:cs="Arial"/>
+              </w:rPr>
+              <w:t xml:space="preserve">Die Details der Wahl werden angezeigt. Es wird angezeigt, dass </w:t>
+            </w:r>
+            <w:r>
+              <w:rPr>
+                <w:rFonts w:ascii="Arial" w:hAnsi="Arial" w:cs="Arial"/>
+              </w:rPr>
+              <w:lastRenderedPageBreak/>
+              <w:t>die Wahl bereits beendet ist. Es ist möglich eine Auswertung vorzunehmen.</w:t>
+            </w:r>
+          </w:p>
+        </w:tc>
+        <w:tc>
+          <w:tcPr>
+            <w:tcW w:w="1687" w:type="dxa"/>
+          </w:tcPr>
+          <w:p>
+            <w:pPr>
+              <w:rPr>
+                <w:rFonts w:ascii="Arial" w:hAnsi="Arial" w:cs="Arial"/>
+              </w:rPr>
+            </w:pPr>
+          </w:p>
+        </w:tc>
+        <w:tc>
+          <w:tcPr>
+            <w:tcW w:w="1565" w:type="dxa"/>
+          </w:tcPr>
+          <w:p>
+            <w:pPr>
+              <w:rPr>
+                <w:rFonts w:ascii="Arial" w:hAnsi="Arial" w:cs="Arial"/>
+              </w:rPr>
+            </w:pPr>
+          </w:p>
+        </w:tc>
+      </w:tr>
+    </w:tbl>
+    <w:p>
+      <w:pPr>
+        <w:pStyle w:val="KeinLeerraum"/>
+        <w:rPr>
+          <w:rFonts w:ascii="Arial" w:hAnsi="Arial" w:cs="Arial"/>
+          <w:b/>
+        </w:rPr>
+      </w:pPr>
+    </w:p>
+    <w:p>
+      <w:pPr>
+        <w:pStyle w:val="KeinLeerraum"/>
+        <w:rPr>
+          <w:rFonts w:ascii="Arial" w:hAnsi="Arial" w:cs="Arial"/>
+          <w:b/>
+        </w:rPr>
+      </w:pPr>
+    </w:p>
+    <w:p>
+      <w:pPr>
+        <w:pStyle w:val="KeinLeerraum"/>
+        <w:rPr>
+          <w:rFonts w:ascii="Arial" w:hAnsi="Arial" w:cs="Arial"/>
+          <w:b/>
+        </w:rPr>
+      </w:pPr>
+    </w:p>
+    <w:p>
+      <w:pPr>
+        <w:pStyle w:val="KeinLeerraum"/>
+        <w:rPr>
+          <w:rFonts w:ascii="Arial" w:hAnsi="Arial" w:cs="Arial"/>
+          <w:b/>
+        </w:rPr>
+      </w:pPr>
+    </w:p>
+    <w:p>
+      <w:pPr>
+        <w:pStyle w:val="KeinLeerraum"/>
+        <w:rPr>
+          <w:rFonts w:ascii="Arial" w:hAnsi="Arial" w:cs="Arial"/>
+          <w:b/>
+        </w:rPr>
+      </w:pPr>
+    </w:p>
+    <w:p>
+      <w:pPr>
+        <w:pStyle w:val="KeinLeerraum"/>
+        <w:rPr>
+          <w:rFonts w:ascii="Arial" w:hAnsi="Arial" w:cs="Arial"/>
+          <w:b/>
+        </w:rPr>
+      </w:pPr>
+    </w:p>
+    <w:p>
+      <w:pPr>
+        <w:pStyle w:val="KeinLeerraum"/>
+        <w:rPr>
+          <w:rFonts w:ascii="Arial" w:hAnsi="Arial" w:cs="Arial"/>
+          <w:b/>
+        </w:rPr>
+      </w:pPr>
+    </w:p>
+    <w:p>
+      <w:pPr>
+        <w:pStyle w:val="KeinLeerraum"/>
+        <w:rPr>
+          <w:rFonts w:ascii="Arial" w:hAnsi="Arial" w:cs="Arial"/>
+          <w:b/>
+        </w:rPr>
+      </w:pPr>
+    </w:p>
+    <w:p>
+      <w:pPr>
+        <w:pStyle w:val="KeinLeerraum"/>
+        <w:rPr>
+          <w:rFonts w:ascii="Arial" w:hAnsi="Arial" w:cs="Arial"/>
+          <w:b/>
+        </w:rPr>
+      </w:pPr>
+      <w:r>
+        <w:rPr>
+          <w:rFonts w:ascii="Arial" w:hAnsi="Arial" w:cs="Arial"/>
+          <w:b/>
+        </w:rPr>
         <w:t>Akzeptanzkriterium 11: Nur der Wahlleiter kann die Wahlergebnisse übertragen</w:t>
       </w:r>
+    </w:p>
+    <w:p>
+      <w:pPr>
+        <w:pStyle w:val="KeinLeerraum"/>
+        <w:rPr>
+          <w:rFonts w:ascii="Arial" w:hAnsi="Arial" w:cs="Arial"/>
+          <w:b/>
+        </w:rPr>
+      </w:pPr>
+    </w:p>
+    <w:p>
+      <w:pPr>
+        <w:pStyle w:val="KeinLeerraum"/>
+        <w:rPr>
+          <w:rFonts w:ascii="Arial" w:hAnsi="Arial" w:cs="Arial"/>
+        </w:rPr>
+      </w:pPr>
+      <w:commentRangeStart w:id="6"/>
+      <w:r>
+        <w:rPr>
+          <w:rFonts w:ascii="Arial" w:hAnsi="Arial" w:cs="Arial"/>
+        </w:rPr>
+        <w:t>11</w:t>
+      </w:r>
+      <w:commentRangeEnd w:id="6"/>
+      <w:r>
+        <w:rPr>
+          <w:rStyle w:val="Kommentarzeichen"/>
+          <w:rFonts w:asciiTheme="minorHAnsi" w:eastAsiaTheme="minorHAnsi" w:hAnsiTheme="minorHAnsi" w:cstheme="minorBidi"/>
+          <w:color w:val="auto"/>
+          <w:bdr w:val="none" w:sz="0" w:space="0" w:color="auto"/>
+          <w:lang w:eastAsia="en-US"/>
+        </w:rPr>
+        <w:commentReference w:id="6"/>
+      </w:r>
+      <w:r>
+        <w:rPr>
+          <w:rFonts w:ascii="Arial" w:hAnsi="Arial" w:cs="Arial"/>
+        </w:rPr>
+        <w:t>.1</w:t>
+      </w:r>
+    </w:p>
+    <w:tbl>
+      <w:tblPr>
+        <w:tblStyle w:val="Tabellenraster"/>
+        <w:tblW w:w="0" w:type="auto"/>
+        <w:tblLook w:val="04A0" w:firstRow="1" w:lastRow="0" w:firstColumn="1" w:lastColumn="0" w:noHBand="0" w:noVBand="1"/>
+      </w:tblPr>
+      <w:tblGrid>
+        <w:gridCol w:w="535"/>
+        <w:gridCol w:w="2118"/>
+        <w:gridCol w:w="2425"/>
+        <w:gridCol w:w="1560"/>
+        <w:gridCol w:w="1235"/>
+      </w:tblGrid>
+      <w:tr>
+        <w:tc>
+          <w:tcPr>
+            <w:tcW w:w="535" w:type="dxa"/>
+            <w:shd w:val="clear" w:color="auto" w:fill="D0CECE" w:themeFill="background2" w:themeFillShade="E6"/>
+          </w:tcPr>
+          <w:p>
+            <w:pPr>
+              <w:rPr>
+                <w:rFonts w:ascii="Arial" w:hAnsi="Arial" w:cs="Arial"/>
+                <w:b/>
+              </w:rPr>
+            </w:pPr>
+            <w:r>
+              <w:rPr>
+                <w:rFonts w:ascii="Arial" w:hAnsi="Arial" w:cs="Arial"/>
+                <w:b/>
+              </w:rPr>
+              <w:t>Nr.</w:t>
+            </w:r>
+          </w:p>
+        </w:tc>
+        <w:tc>
+          <w:tcPr>
+            <w:tcW w:w="2118" w:type="dxa"/>
+            <w:shd w:val="clear" w:color="auto" w:fill="D0CECE" w:themeFill="background2" w:themeFillShade="E6"/>
+          </w:tcPr>
+          <w:p>
+            <w:pPr>
+              <w:rPr>
+                <w:rFonts w:ascii="Arial" w:hAnsi="Arial" w:cs="Arial"/>
+                <w:b/>
+              </w:rPr>
+            </w:pPr>
+            <w:r>
+              <w:rPr>
+                <w:rFonts w:ascii="Arial" w:hAnsi="Arial" w:cs="Arial"/>
+                <w:b/>
+              </w:rPr>
+              <w:t>Testschritt</w:t>
+            </w:r>
+          </w:p>
+        </w:tc>
+        <w:tc>
+          <w:tcPr>
+            <w:tcW w:w="2425" w:type="dxa"/>
+            <w:shd w:val="clear" w:color="auto" w:fill="D0CECE" w:themeFill="background2" w:themeFillShade="E6"/>
+          </w:tcPr>
+          <w:p>
+            <w:pPr>
+              <w:rPr>
+                <w:rFonts w:ascii="Arial" w:hAnsi="Arial" w:cs="Arial"/>
+                <w:b/>
+              </w:rPr>
+            </w:pPr>
+            <w:r>
+              <w:rPr>
+                <w:rFonts w:ascii="Arial" w:hAnsi="Arial" w:cs="Arial"/>
+                <w:b/>
+              </w:rPr>
+              <w:t>Erwartetes Resultat</w:t>
+            </w:r>
+          </w:p>
+        </w:tc>
+        <w:tc>
+          <w:tcPr>
+            <w:tcW w:w="1560" w:type="dxa"/>
+            <w:shd w:val="clear" w:color="auto" w:fill="D0CECE" w:themeFill="background2" w:themeFillShade="E6"/>
+          </w:tcPr>
+          <w:p>
+            <w:pPr>
+              <w:rPr>
+                <w:rFonts w:ascii="Arial" w:hAnsi="Arial" w:cs="Arial"/>
+                <w:b/>
+              </w:rPr>
+            </w:pPr>
+            <w:r>
+              <w:rPr>
+                <w:rFonts w:ascii="Arial" w:hAnsi="Arial" w:cs="Arial"/>
+                <w:b/>
+              </w:rPr>
+              <w:t>Testresultat</w:t>
+            </w:r>
+          </w:p>
+        </w:tc>
+        <w:tc>
+          <w:tcPr>
+            <w:tcW w:w="1235" w:type="dxa"/>
+            <w:shd w:val="clear" w:color="auto" w:fill="D0CECE" w:themeFill="background2" w:themeFillShade="E6"/>
+          </w:tcPr>
+          <w:p>
+            <w:pPr>
+              <w:rPr>
+                <w:rFonts w:ascii="Arial" w:hAnsi="Arial" w:cs="Arial"/>
+                <w:b/>
+              </w:rPr>
+            </w:pPr>
+            <w:r>
+              <w:rPr>
+                <w:rFonts w:ascii="Arial" w:hAnsi="Arial" w:cs="Arial"/>
+                <w:b/>
+              </w:rPr>
+              <w:t>Erfüllt?</w:t>
+            </w:r>
+          </w:p>
+        </w:tc>
+      </w:tr>
+      <w:tr>
+        <w:tc>
+          <w:tcPr>
+            <w:tcW w:w="535" w:type="dxa"/>
+          </w:tcPr>
+          <w:p>
+            <w:pPr>
+              <w:rPr>
+                <w:rFonts w:ascii="Arial" w:hAnsi="Arial" w:cs="Arial"/>
+              </w:rPr>
+            </w:pPr>
+            <w:r>
+              <w:rPr>
+                <w:rFonts w:ascii="Arial" w:hAnsi="Arial" w:cs="Arial"/>
+              </w:rPr>
+              <w:t>1</w:t>
+            </w:r>
+          </w:p>
+        </w:tc>
+        <w:tc>
+          <w:tcPr>
+            <w:tcW w:w="2118" w:type="dxa"/>
+          </w:tcPr>
+          <w:p>
+            <w:pPr>
+              <w:rPr>
+                <w:rFonts w:ascii="Arial" w:hAnsi="Arial" w:cs="Arial"/>
+              </w:rPr>
+            </w:pPr>
+            <w:r>
+              <w:rPr>
+                <w:rFonts w:ascii="Arial" w:hAnsi="Arial" w:cs="Arial"/>
+              </w:rPr>
+              <w:t xml:space="preserve">Einloggen als Admin </w:t>
+            </w:r>
+          </w:p>
+        </w:tc>
+        <w:tc>
+          <w:tcPr>
+            <w:tcW w:w="2425" w:type="dxa"/>
+          </w:tcPr>
+          <w:p>
+            <w:pPr>
+              <w:rPr>
+                <w:rFonts w:ascii="Arial" w:hAnsi="Arial" w:cs="Arial"/>
+              </w:rPr>
+            </w:pPr>
+            <w:r>
+              <w:rPr>
+                <w:rFonts w:ascii="Arial" w:hAnsi="Arial" w:cs="Arial"/>
+              </w:rPr>
+              <w:t>Übersichtseite des Admins erscheint. Hier befinden sich keinerlei Wahlen und somit besteht auch keine Möglichkeit eine Wahl auszuwerten.</w:t>
+            </w:r>
+          </w:p>
+        </w:tc>
+        <w:tc>
+          <w:tcPr>
+            <w:tcW w:w="1560" w:type="dxa"/>
+          </w:tcPr>
+          <w:p>
+            <w:pPr>
+              <w:rPr>
+                <w:rFonts w:ascii="Arial" w:hAnsi="Arial" w:cs="Arial"/>
+              </w:rPr>
+            </w:pPr>
+          </w:p>
+        </w:tc>
+        <w:tc>
+          <w:tcPr>
+            <w:tcW w:w="1235" w:type="dxa"/>
+          </w:tcPr>
+          <w:p>
+            <w:pPr>
+              <w:rPr>
+                <w:rFonts w:ascii="Arial" w:hAnsi="Arial" w:cs="Arial"/>
+              </w:rPr>
+            </w:pPr>
+          </w:p>
+        </w:tc>
+      </w:tr>
+    </w:tbl>
+    <w:p>
+      <w:pPr>
+        <w:pStyle w:val="KeinLeerraum"/>
+        <w:rPr>
+          <w:rFonts w:ascii="Arial" w:hAnsi="Arial" w:cs="Arial"/>
+          <w:b/>
+        </w:rPr>
+      </w:pPr>
+    </w:p>
+    <w:p>
+      <w:pPr>
+        <w:pStyle w:val="KeinLeerraum"/>
+        <w:rPr>
+          <w:rFonts w:ascii="Arial" w:hAnsi="Arial" w:cs="Arial"/>
+        </w:rPr>
+      </w:pPr>
+      <w:r>
+        <w:rPr>
+          <w:rFonts w:ascii="Arial" w:hAnsi="Arial" w:cs="Arial"/>
+        </w:rPr>
+        <w:t>1</w:t>
+      </w:r>
+      <w:r>
+        <w:rPr>
+          <w:rFonts w:ascii="Arial" w:hAnsi="Arial" w:cs="Arial"/>
+        </w:rPr>
+        <w:t>1</w:t>
+      </w:r>
+      <w:r>
+        <w:rPr>
+          <w:rFonts w:ascii="Arial" w:hAnsi="Arial" w:cs="Arial"/>
+        </w:rPr>
+        <w:t>.2</w:t>
+      </w:r>
+    </w:p>
+    <w:p>
+      <w:pPr>
+        <w:pStyle w:val="KeinLeerraum"/>
+        <w:rPr>
+          <w:rFonts w:ascii="Arial" w:hAnsi="Arial" w:cs="Arial"/>
+        </w:rPr>
+      </w:pPr>
+      <w:r>
+        <w:rPr>
+          <w:rFonts w:ascii="Arial" w:hAnsi="Arial" w:cs="Arial"/>
+        </w:rPr>
+        <w:t>Vorbedingungen: Es muss mindestens eine Wahl beendet sein.</w:t>
+      </w:r>
+    </w:p>
+    <w:tbl>
+      <w:tblPr>
+        <w:tblStyle w:val="Tabellenraster"/>
+        <w:tblW w:w="0" w:type="auto"/>
+        <w:tblLook w:val="04A0" w:firstRow="1" w:lastRow="0" w:firstColumn="1" w:lastColumn="0" w:noHBand="0" w:noVBand="1"/>
+      </w:tblPr>
+      <w:tblGrid>
+        <w:gridCol w:w="535"/>
+        <w:gridCol w:w="2118"/>
+        <w:gridCol w:w="2425"/>
+        <w:gridCol w:w="1560"/>
+        <w:gridCol w:w="1235"/>
+      </w:tblGrid>
+      <w:tr>
+        <w:tc>
+          <w:tcPr>
+            <w:tcW w:w="535" w:type="dxa"/>
+            <w:shd w:val="clear" w:color="auto" w:fill="D0CECE" w:themeFill="background2" w:themeFillShade="E6"/>
+          </w:tcPr>
+          <w:p>
+            <w:pPr>
+              <w:rPr>
+                <w:rFonts w:ascii="Arial" w:hAnsi="Arial" w:cs="Arial"/>
+                <w:b/>
+              </w:rPr>
+            </w:pPr>
+            <w:r>
+              <w:rPr>
+                <w:rFonts w:ascii="Arial" w:hAnsi="Arial" w:cs="Arial"/>
+                <w:b/>
+              </w:rPr>
+              <w:t>Nr.</w:t>
+            </w:r>
+          </w:p>
+        </w:tc>
+        <w:tc>
+          <w:tcPr>
+            <w:tcW w:w="2118" w:type="dxa"/>
+            <w:shd w:val="clear" w:color="auto" w:fill="D0CECE" w:themeFill="background2" w:themeFillShade="E6"/>
+          </w:tcPr>
+          <w:p>
+            <w:pPr>
+              <w:rPr>
+                <w:rFonts w:ascii="Arial" w:hAnsi="Arial" w:cs="Arial"/>
+                <w:b/>
+              </w:rPr>
+            </w:pPr>
+            <w:r>
+              <w:rPr>
+                <w:rFonts w:ascii="Arial" w:hAnsi="Arial" w:cs="Arial"/>
+                <w:b/>
+              </w:rPr>
+              <w:t>Testschritt</w:t>
+            </w:r>
+          </w:p>
+        </w:tc>
+        <w:tc>
+          <w:tcPr>
+            <w:tcW w:w="2425" w:type="dxa"/>
+            <w:shd w:val="clear" w:color="auto" w:fill="D0CECE" w:themeFill="background2" w:themeFillShade="E6"/>
+          </w:tcPr>
+          <w:p>
+            <w:pPr>
+              <w:rPr>
+                <w:rFonts w:ascii="Arial" w:hAnsi="Arial" w:cs="Arial"/>
+                <w:b/>
+              </w:rPr>
+            </w:pPr>
+            <w:r>
+              <w:rPr>
+                <w:rFonts w:ascii="Arial" w:hAnsi="Arial" w:cs="Arial"/>
+                <w:b/>
+              </w:rPr>
+              <w:t>Erwartetes Resultat</w:t>
+            </w:r>
+          </w:p>
+        </w:tc>
+        <w:tc>
+          <w:tcPr>
+            <w:tcW w:w="1560" w:type="dxa"/>
+            <w:shd w:val="clear" w:color="auto" w:fill="D0CECE" w:themeFill="background2" w:themeFillShade="E6"/>
+          </w:tcPr>
+          <w:p>
+            <w:pPr>
+              <w:rPr>
+                <w:rFonts w:ascii="Arial" w:hAnsi="Arial" w:cs="Arial"/>
+                <w:b/>
+              </w:rPr>
+            </w:pPr>
+            <w:r>
+              <w:rPr>
+                <w:rFonts w:ascii="Arial" w:hAnsi="Arial" w:cs="Arial"/>
+                <w:b/>
+              </w:rPr>
+              <w:t>Testresultat</w:t>
+            </w:r>
+          </w:p>
+        </w:tc>
+        <w:tc>
+          <w:tcPr>
+            <w:tcW w:w="1235" w:type="dxa"/>
+            <w:shd w:val="clear" w:color="auto" w:fill="D0CECE" w:themeFill="background2" w:themeFillShade="E6"/>
+          </w:tcPr>
+          <w:p>
+            <w:pPr>
+              <w:rPr>
+                <w:rFonts w:ascii="Arial" w:hAnsi="Arial" w:cs="Arial"/>
+                <w:b/>
+              </w:rPr>
+            </w:pPr>
+            <w:r>
+              <w:rPr>
+                <w:rFonts w:ascii="Arial" w:hAnsi="Arial" w:cs="Arial"/>
+                <w:b/>
+              </w:rPr>
+              <w:t>Erfüllt?</w:t>
+            </w:r>
+          </w:p>
+        </w:tc>
+      </w:tr>
+      <w:tr>
+        <w:tc>
+          <w:tcPr>
+            <w:tcW w:w="535" w:type="dxa"/>
+          </w:tcPr>
+          <w:p>
+            <w:pPr>
+              <w:rPr>
+                <w:rFonts w:ascii="Arial" w:hAnsi="Arial" w:cs="Arial"/>
+              </w:rPr>
+            </w:pPr>
+            <w:r>
+              <w:rPr>
+                <w:rFonts w:ascii="Arial" w:hAnsi="Arial" w:cs="Arial"/>
+              </w:rPr>
+              <w:t>1</w:t>
+            </w:r>
+          </w:p>
+        </w:tc>
+        <w:tc>
+          <w:tcPr>
+            <w:tcW w:w="2118" w:type="dxa"/>
+          </w:tcPr>
+          <w:p>
+            <w:pPr>
+              <w:rPr>
+                <w:rFonts w:ascii="Arial" w:hAnsi="Arial" w:cs="Arial"/>
+              </w:rPr>
+            </w:pPr>
+            <w:r>
+              <w:rPr>
+                <w:rFonts w:ascii="Arial" w:hAnsi="Arial" w:cs="Arial"/>
+              </w:rPr>
+              <w:t>Einloggen als Moderator</w:t>
+            </w:r>
+            <w:bookmarkStart w:id="7" w:name="_GoBack"/>
+            <w:bookmarkEnd w:id="7"/>
+          </w:p>
+        </w:tc>
+        <w:tc>
+          <w:tcPr>
+            <w:tcW w:w="2425" w:type="dxa"/>
+          </w:tcPr>
+          <w:p>
+            <w:pPr>
+              <w:rPr>
+                <w:rFonts w:ascii="Arial" w:hAnsi="Arial" w:cs="Arial"/>
+              </w:rPr>
+            </w:pPr>
+            <w:r>
+              <w:rPr>
+                <w:rFonts w:ascii="Arial" w:hAnsi="Arial" w:cs="Arial"/>
+              </w:rPr>
+              <w:t xml:space="preserve">Übersichtseite des Moderators erscheint. </w:t>
+            </w:r>
+          </w:p>
+        </w:tc>
+        <w:tc>
+          <w:tcPr>
+            <w:tcW w:w="1560" w:type="dxa"/>
+          </w:tcPr>
+          <w:p>
+            <w:pPr>
+              <w:rPr>
+                <w:rFonts w:ascii="Arial" w:hAnsi="Arial" w:cs="Arial"/>
+              </w:rPr>
+            </w:pPr>
+          </w:p>
+        </w:tc>
+        <w:tc>
+          <w:tcPr>
+            <w:tcW w:w="1235" w:type="dxa"/>
+          </w:tcPr>
+          <w:p>
+            <w:pPr>
+              <w:rPr>
+                <w:rFonts w:ascii="Arial" w:hAnsi="Arial" w:cs="Arial"/>
+              </w:rPr>
+            </w:pPr>
+          </w:p>
+        </w:tc>
+      </w:tr>
+      <w:tr>
+        <w:tc>
+          <w:tcPr>
+            <w:tcW w:w="535" w:type="dxa"/>
+          </w:tcPr>
+          <w:p>
+            <w:pPr>
+              <w:rPr>
+                <w:rFonts w:ascii="Arial" w:hAnsi="Arial" w:cs="Arial"/>
+              </w:rPr>
+            </w:pPr>
+            <w:r>
+              <w:rPr>
+                <w:rFonts w:ascii="Arial" w:hAnsi="Arial" w:cs="Arial"/>
+              </w:rPr>
+              <w:t>2</w:t>
+            </w:r>
+          </w:p>
+        </w:tc>
+        <w:tc>
+          <w:tcPr>
+            <w:tcW w:w="2118" w:type="dxa"/>
+          </w:tcPr>
+          <w:p>
+            <w:pPr>
+              <w:rPr>
+                <w:rFonts w:ascii="Arial" w:hAnsi="Arial" w:cs="Arial"/>
+              </w:rPr>
+            </w:pPr>
+            <w:r>
+              <w:rPr>
+                <w:rFonts w:ascii="Arial" w:hAnsi="Arial" w:cs="Arial"/>
+              </w:rPr>
+              <w:t>Auswahl der Wahl die die Vorbedingungen erfüllt</w:t>
+            </w:r>
+          </w:p>
+        </w:tc>
+        <w:tc>
+          <w:tcPr>
+            <w:tcW w:w="2425" w:type="dxa"/>
+          </w:tcPr>
+          <w:p>
+            <w:pPr>
+              <w:rPr>
+                <w:rFonts w:ascii="Arial" w:hAnsi="Arial" w:cs="Arial"/>
+              </w:rPr>
+            </w:pPr>
+            <w:r>
+              <w:rPr>
+                <w:rFonts w:ascii="Arial" w:hAnsi="Arial" w:cs="Arial"/>
+              </w:rPr>
+              <w:t>Details der Wahl werden angezeigt. Es kann keine Auswertung vorgenommen werden und somit kann auch kein Ergebnis versendet werden.</w:t>
+            </w:r>
+          </w:p>
+        </w:tc>
+        <w:tc>
+          <w:tcPr>
+            <w:tcW w:w="1560" w:type="dxa"/>
+          </w:tcPr>
+          <w:p>
+            <w:pPr>
+              <w:rPr>
+                <w:rFonts w:ascii="Arial" w:hAnsi="Arial" w:cs="Arial"/>
+              </w:rPr>
+            </w:pPr>
+          </w:p>
+        </w:tc>
+        <w:tc>
+          <w:tcPr>
+            <w:tcW w:w="1235" w:type="dxa"/>
+          </w:tcPr>
+          <w:p>
+            <w:pPr>
+              <w:rPr>
+                <w:rFonts w:ascii="Arial" w:hAnsi="Arial" w:cs="Arial"/>
+              </w:rPr>
+            </w:pPr>
+          </w:p>
+        </w:tc>
+      </w:tr>
+    </w:tbl>
+    <w:p>
+      <w:pPr>
+        <w:pStyle w:val="KeinLeerraum"/>
+        <w:rPr>
+          <w:rFonts w:ascii="Arial" w:hAnsi="Arial" w:cs="Arial"/>
+          <w:b/>
+        </w:rPr>
+      </w:pPr>
+    </w:p>
+    <w:p>
+      <w:pPr>
+        <w:pStyle w:val="KeinLeerraum"/>
+        <w:rPr>
+          <w:rFonts w:ascii="Arial" w:hAnsi="Arial" w:cs="Arial"/>
+        </w:rPr>
+      </w:pPr>
+      <w:r>
+        <w:rPr>
+          <w:rFonts w:ascii="Arial" w:hAnsi="Arial" w:cs="Arial"/>
+        </w:rPr>
+        <w:t>10.2</w:t>
+      </w:r>
+    </w:p>
+    <w:p>
+      <w:pPr>
+        <w:pStyle w:val="KeinLeerraum"/>
+        <w:rPr>
+          <w:rFonts w:ascii="Arial" w:hAnsi="Arial" w:cs="Arial"/>
+        </w:rPr>
+      </w:pPr>
+      <w:r>
+        <w:rPr>
+          <w:rFonts w:ascii="Arial" w:hAnsi="Arial" w:cs="Arial"/>
+        </w:rPr>
+        <w:t>Gleiches Vorgehen wie bei Testfall 8.2</w:t>
+      </w:r>
+    </w:p>
+    <w:p>
+      <w:pPr>
+        <w:pStyle w:val="KeinLeerraum"/>
+        <w:rPr>
+          <w:rFonts w:ascii="Arial" w:hAnsi="Arial" w:cs="Arial"/>
+        </w:rPr>
+      </w:pPr>
+      <w:r>
+        <w:rPr>
+          <w:rFonts w:ascii="Arial" w:hAnsi="Arial" w:cs="Arial"/>
+        </w:rPr>
+        <w:t>Vorbedingungen: Es muss mindestens eine Wahl beendet sein.</w:t>
+      </w:r>
+    </w:p>
+    <w:tbl>
+      <w:tblPr>
+        <w:tblStyle w:val="Tabellenraster"/>
+        <w:tblW w:w="0" w:type="auto"/>
+        <w:tblLook w:val="04A0" w:firstRow="1" w:lastRow="0" w:firstColumn="1" w:lastColumn="0" w:noHBand="0" w:noVBand="1"/>
+      </w:tblPr>
+      <w:tblGrid>
+        <w:gridCol w:w="552"/>
+        <w:gridCol w:w="2791"/>
+        <w:gridCol w:w="2467"/>
+        <w:gridCol w:w="1687"/>
+        <w:gridCol w:w="1565"/>
+      </w:tblGrid>
+      <w:tr>
+        <w:tc>
+          <w:tcPr>
+            <w:tcW w:w="552" w:type="dxa"/>
+            <w:shd w:val="clear" w:color="auto" w:fill="D0CECE" w:themeFill="background2" w:themeFillShade="E6"/>
+          </w:tcPr>
+          <w:p>
+            <w:pPr>
+              <w:rPr>
+                <w:rFonts w:ascii="Arial" w:hAnsi="Arial" w:cs="Arial"/>
+                <w:b/>
+              </w:rPr>
+            </w:pPr>
+            <w:r>
+              <w:rPr>
+                <w:rFonts w:ascii="Arial" w:hAnsi="Arial" w:cs="Arial"/>
+                <w:b/>
+              </w:rPr>
+              <w:t>Nr.</w:t>
+            </w:r>
+          </w:p>
+        </w:tc>
+        <w:tc>
+          <w:tcPr>
+            <w:tcW w:w="2791" w:type="dxa"/>
+            <w:shd w:val="clear" w:color="auto" w:fill="D0CECE" w:themeFill="background2" w:themeFillShade="E6"/>
+          </w:tcPr>
+          <w:p>
+            <w:pPr>
+              <w:rPr>
+                <w:rFonts w:ascii="Arial" w:hAnsi="Arial" w:cs="Arial"/>
+                <w:b/>
+              </w:rPr>
+            </w:pPr>
+            <w:r>
+              <w:rPr>
+                <w:rFonts w:ascii="Arial" w:hAnsi="Arial" w:cs="Arial"/>
+                <w:b/>
+              </w:rPr>
+              <w:t>Testschritt</w:t>
+            </w:r>
+          </w:p>
+        </w:tc>
+        <w:tc>
+          <w:tcPr>
+            <w:tcW w:w="2467" w:type="dxa"/>
+            <w:shd w:val="clear" w:color="auto" w:fill="D0CECE" w:themeFill="background2" w:themeFillShade="E6"/>
+          </w:tcPr>
+          <w:p>
+            <w:pPr>
+              <w:rPr>
+                <w:rFonts w:ascii="Arial" w:hAnsi="Arial" w:cs="Arial"/>
+                <w:b/>
+              </w:rPr>
+            </w:pPr>
+            <w:r>
+              <w:rPr>
+                <w:rFonts w:ascii="Arial" w:hAnsi="Arial" w:cs="Arial"/>
+                <w:b/>
+              </w:rPr>
+              <w:t>Erwartetes Resultat</w:t>
+            </w:r>
+          </w:p>
+        </w:tc>
+        <w:tc>
+          <w:tcPr>
+            <w:tcW w:w="1687" w:type="dxa"/>
+            <w:shd w:val="clear" w:color="auto" w:fill="D0CECE" w:themeFill="background2" w:themeFillShade="E6"/>
+          </w:tcPr>
+          <w:p>
+            <w:pPr>
+              <w:rPr>
+                <w:rFonts w:ascii="Arial" w:hAnsi="Arial" w:cs="Arial"/>
+                <w:b/>
+              </w:rPr>
+            </w:pPr>
+            <w:r>
+              <w:rPr>
+                <w:rFonts w:ascii="Arial" w:hAnsi="Arial" w:cs="Arial"/>
+                <w:b/>
+              </w:rPr>
+              <w:t>Testresultat</w:t>
+            </w:r>
+          </w:p>
+        </w:tc>
+        <w:tc>
+          <w:tcPr>
+            <w:tcW w:w="1565" w:type="dxa"/>
+            <w:shd w:val="clear" w:color="auto" w:fill="D0CECE" w:themeFill="background2" w:themeFillShade="E6"/>
+          </w:tcPr>
+          <w:p>
+            <w:pPr>
+              <w:rPr>
+                <w:rFonts w:ascii="Arial" w:hAnsi="Arial" w:cs="Arial"/>
+                <w:b/>
+              </w:rPr>
+            </w:pPr>
+            <w:r>
+              <w:rPr>
+                <w:rFonts w:ascii="Arial" w:hAnsi="Arial" w:cs="Arial"/>
+                <w:b/>
+              </w:rPr>
+              <w:t>Erfüllt?</w:t>
+            </w:r>
+          </w:p>
+        </w:tc>
+      </w:tr>
+      <w:tr>
+        <w:tc>
+          <w:tcPr>
+            <w:tcW w:w="552" w:type="dxa"/>
+          </w:tcPr>
+          <w:p>
+            <w:pPr>
+              <w:rPr>
+                <w:rFonts w:ascii="Arial" w:hAnsi="Arial" w:cs="Arial"/>
+              </w:rPr>
+            </w:pPr>
+            <w:r>
+              <w:rPr>
+                <w:rFonts w:ascii="Arial" w:hAnsi="Arial" w:cs="Arial"/>
+              </w:rPr>
+              <w:t>1</w:t>
+            </w:r>
+          </w:p>
+        </w:tc>
+        <w:tc>
+          <w:tcPr>
+            <w:tcW w:w="2791" w:type="dxa"/>
+          </w:tcPr>
+          <w:p>
+            <w:pPr>
+              <w:rPr>
+                <w:rFonts w:ascii="Arial" w:hAnsi="Arial" w:cs="Arial"/>
+              </w:rPr>
+            </w:pPr>
+            <w:r>
+              <w:rPr>
+                <w:rFonts w:ascii="Arial" w:hAnsi="Arial" w:cs="Arial"/>
+              </w:rPr>
+              <w:t xml:space="preserve">Einloggen als Wahlleiter </w:t>
+            </w:r>
+          </w:p>
+        </w:tc>
+        <w:tc>
+          <w:tcPr>
+            <w:tcW w:w="2467" w:type="dxa"/>
+          </w:tcPr>
+          <w:p>
+            <w:pPr>
+              <w:rPr>
+                <w:rFonts w:ascii="Arial" w:hAnsi="Arial" w:cs="Arial"/>
+              </w:rPr>
+            </w:pPr>
+            <w:r>
+              <w:rPr>
+                <w:rFonts w:ascii="Arial" w:hAnsi="Arial" w:cs="Arial"/>
+              </w:rPr>
+              <w:t>Übersichtseite des Wahlleiters erscheint.</w:t>
+            </w:r>
+          </w:p>
+        </w:tc>
+        <w:tc>
+          <w:tcPr>
+            <w:tcW w:w="1687" w:type="dxa"/>
+          </w:tcPr>
+          <w:p>
+            <w:pPr>
+              <w:rPr>
+                <w:rFonts w:ascii="Arial" w:hAnsi="Arial" w:cs="Arial"/>
+              </w:rPr>
+            </w:pPr>
+          </w:p>
+        </w:tc>
+        <w:tc>
+          <w:tcPr>
+            <w:tcW w:w="1565" w:type="dxa"/>
+          </w:tcPr>
+          <w:p>
+            <w:pPr>
+              <w:rPr>
+                <w:rFonts w:ascii="Arial" w:hAnsi="Arial" w:cs="Arial"/>
+              </w:rPr>
+            </w:pPr>
+          </w:p>
+        </w:tc>
+      </w:tr>
+      <w:tr>
+        <w:tc>
+          <w:tcPr>
+            <w:tcW w:w="552" w:type="dxa"/>
+          </w:tcPr>
+          <w:p>
+            <w:pPr>
+              <w:rPr>
+                <w:rFonts w:ascii="Arial" w:hAnsi="Arial" w:cs="Arial"/>
+              </w:rPr>
+            </w:pPr>
+            <w:r>
+              <w:rPr>
+                <w:rFonts w:ascii="Arial" w:hAnsi="Arial" w:cs="Arial"/>
+              </w:rPr>
+              <w:t>2</w:t>
+            </w:r>
+          </w:p>
+        </w:tc>
+        <w:tc>
+          <w:tcPr>
+            <w:tcW w:w="2791" w:type="dxa"/>
+          </w:tcPr>
+          <w:p>
+            <w:pPr>
+              <w:rPr>
+                <w:rFonts w:ascii="Arial" w:hAnsi="Arial" w:cs="Arial"/>
+              </w:rPr>
+            </w:pPr>
+            <w:r>
+              <w:rPr>
+                <w:rFonts w:ascii="Arial" w:hAnsi="Arial" w:cs="Arial"/>
+              </w:rPr>
+              <w:t>Wahl die die Vorbedingungen erfüllt auswählen</w:t>
+            </w:r>
+          </w:p>
+        </w:tc>
+        <w:tc>
+          <w:tcPr>
+            <w:tcW w:w="2467" w:type="dxa"/>
+          </w:tcPr>
+          <w:p>
+            <w:pPr>
+              <w:rPr>
+                <w:rFonts w:ascii="Arial" w:hAnsi="Arial" w:cs="Arial"/>
+              </w:rPr>
+            </w:pPr>
+            <w:r>
+              <w:rPr>
+                <w:rFonts w:ascii="Arial" w:hAnsi="Arial" w:cs="Arial"/>
+              </w:rPr>
+              <w:t>Die Details der Wahl werden angezeigt. Es wird angezeigt, dass die Wahl bereits beendet ist. Es ist möglich eine Auswertung vorzunehmen.</w:t>
+            </w:r>
+          </w:p>
+        </w:tc>
+        <w:tc>
+          <w:tcPr>
+            <w:tcW w:w="1687" w:type="dxa"/>
+          </w:tcPr>
+          <w:p>
+            <w:pPr>
+              <w:rPr>
+                <w:rFonts w:ascii="Arial" w:hAnsi="Arial" w:cs="Arial"/>
+              </w:rPr>
+            </w:pPr>
+          </w:p>
+        </w:tc>
+        <w:tc>
+          <w:tcPr>
+            <w:tcW w:w="1565" w:type="dxa"/>
+          </w:tcPr>
+          <w:p>
+            <w:pPr>
+              <w:rPr>
+                <w:rFonts w:ascii="Arial" w:hAnsi="Arial" w:cs="Arial"/>
+              </w:rPr>
+            </w:pPr>
+          </w:p>
+        </w:tc>
+      </w:tr>
+    </w:tbl>
+    <w:p>
+      <w:pPr>
+        <w:pStyle w:val="KeinLeerraum"/>
+        <w:rPr>
+          <w:rFonts w:ascii="Arial" w:hAnsi="Arial" w:cs="Arial"/>
+          <w:b/>
+        </w:rPr>
+      </w:pPr>
     </w:p>
     <w:p>
       <w:pPr>
@@ -8319,6 +11743,22 @@
       <w:proofErr w:type="spellEnd"/>
     </w:p>
   </w:comment>
+  <w:comment w:id="6" w:author="Katharina Schwab" w:date="2017-12-13T14:21:00Z" w:initials="KS">
+    <w:p>
+      <w:pPr>
+        <w:pStyle w:val="Kommentartext"/>
+      </w:pPr>
+      <w:r>
+        <w:rPr>
+          <w:rStyle w:val="Kommentarzeichen"/>
+        </w:rPr>
+        <w:annotationRef/>
+      </w:r>
+      <w:r>
+        <w:t>WIP</w:t>
+      </w:r>
+    </w:p>
+  </w:comment>
 </w:comments>
 </file>
 
@@ -8330,6 +11770,7 @@
   <w15:commentEx w15:paraId="75959791" w15:done="0"/>
   <w15:commentEx w15:paraId="06E47D61" w15:done="0"/>
   <w15:commentEx w15:paraId="06AAB4B4" w15:done="0"/>
+  <w15:commentEx w15:paraId="67A02A91" w15:done="0"/>
 </w15:commentsEx>
 </file>
 
@@ -8341,6 +11782,7 @@
   <w16cid:commentId w16cid:paraId="75959791" w16cid:durableId="1DDA61BB"/>
   <w16cid:commentId w16cid:paraId="06E47D61" w16cid:durableId="1DDA5D37"/>
   <w16cid:commentId w16cid:paraId="06AAB4B4" w16cid:durableId="1DDA6188"/>
+  <w16cid:commentId w16cid:paraId="67A02A91" w16cid:durableId="1DDBB5CD"/>
 </w16cid:commentsIds>
 </file>
 

</xml_diff>

<commit_message>
Revert "TraceMap Systemtest added; Akzeptanztest 8.1-10.3"
This reverts commit 6f8e7d15d9b5494df064b49ea83ae8d3a13b6418.
</commit_message>
<xml_diff>
--- a/Testdokumente/Akzeptanztest.docx
+++ b/Testdokumente/Akzeptanztest.docx
@@ -186,13 +186,7 @@
               <w:rPr>
                 <w:rFonts w:ascii="Arial" w:hAnsi="Arial" w:cs="Arial"/>
               </w:rPr>
-              <w:t>7</w:t>
-            </w:r>
-            <w:r>
-              <w:rPr>
-                <w:rFonts w:ascii="Arial" w:hAnsi="Arial" w:cs="Arial"/>
-              </w:rPr>
-              <w:t>.1</w:t>
+              <w:t>3.1</w:t>
             </w:r>
           </w:p>
         </w:tc>
@@ -270,17 +264,10 @@
           </w:tcPr>
           <w:p>
             <w:pPr>
-              <w:ind w:firstLine="708"/>
-              <w:rPr>
-                <w:rFonts w:ascii="Arial" w:hAnsi="Arial" w:cs="Arial"/>
-              </w:rPr>
-            </w:pPr>
-            <w:r>
-              <w:rPr>
-                <w:rFonts w:ascii="Arial" w:hAnsi="Arial" w:cs="Arial"/>
-              </w:rPr>
-              <w:t>13.12.2017</w:t>
-            </w:r>
+              <w:rPr>
+                <w:rFonts w:ascii="Arial" w:hAnsi="Arial" w:cs="Arial"/>
+              </w:rPr>
+            </w:pPr>
           </w:p>
         </w:tc>
         <w:tc>
@@ -293,12 +280,6 @@
                 <w:rFonts w:ascii="Arial" w:hAnsi="Arial" w:cs="Arial"/>
               </w:rPr>
             </w:pPr>
-            <w:r>
-              <w:rPr>
-                <w:rFonts w:ascii="Arial" w:hAnsi="Arial" w:cs="Arial"/>
-              </w:rPr>
-              <w:t>Schwab</w:t>
-            </w:r>
           </w:p>
         </w:tc>
         <w:tc>
@@ -311,12 +292,6 @@
                 <w:rFonts w:ascii="Arial" w:hAnsi="Arial" w:cs="Arial"/>
               </w:rPr>
             </w:pPr>
-            <w:r>
-              <w:rPr>
-                <w:rFonts w:ascii="Arial" w:hAnsi="Arial" w:cs="Arial"/>
-              </w:rPr>
-              <w:t>1.1</w:t>
-            </w:r>
           </w:p>
         </w:tc>
       </w:tr>
@@ -8017,6 +7992,8 @@
           <w:rFonts w:ascii="Arial" w:hAnsi="Arial" w:cs="Arial"/>
         </w:rPr>
       </w:pPr>
+      <w:bookmarkStart w:id="6" w:name="_GoBack"/>
+      <w:bookmarkEnd w:id="6"/>
     </w:p>
     <w:p>
       <w:pPr>
@@ -8043,6 +8020,13 @@
           <w:b/>
         </w:rPr>
       </w:pPr>
+      <w:r>
+        <w:rPr>
+          <w:rFonts w:ascii="Arial" w:hAnsi="Arial" w:cs="Arial"/>
+          <w:b/>
+        </w:rPr>
+        <w:t>Akzeptanzkriterium 8: Vorabstatistiken sind nicht vorhanden</w:t>
+      </w:r>
     </w:p>
     <w:p>
       <w:pPr>
@@ -8052,6 +8036,13 @@
           <w:b/>
         </w:rPr>
       </w:pPr>
+      <w:r>
+        <w:rPr>
+          <w:rFonts w:ascii="Arial" w:hAnsi="Arial" w:cs="Arial"/>
+          <w:b/>
+        </w:rPr>
+        <w:t>Akzeptanzkriterium 9: Instanz kann nur von Admin eingestellt werden</w:t>
+      </w:r>
     </w:p>
     <w:p>
       <w:pPr>
@@ -8061,6 +8052,13 @@
           <w:b/>
         </w:rPr>
       </w:pPr>
+      <w:r>
+        <w:rPr>
+          <w:rFonts w:ascii="Arial" w:hAnsi="Arial" w:cs="Arial"/>
+          <w:b/>
+        </w:rPr>
+        <w:t>Akzeptanzkriterium 10: Nur Wahlleiter kann Wahlen auswerten</w:t>
+      </w:r>
     </w:p>
     <w:p>
       <w:pPr>
@@ -8070,3435 +8068,13 @@
           <w:b/>
         </w:rPr>
       </w:pPr>
-    </w:p>
-    <w:p>
-      <w:pPr>
-        <w:pStyle w:val="KeinLeerraum"/>
+      <w:r>
         <w:rPr>
           <w:rFonts w:ascii="Arial" w:hAnsi="Arial" w:cs="Arial"/>
           <w:b/>
         </w:rPr>
-      </w:pPr>
-      <w:r>
-        <w:rPr>
-          <w:rFonts w:ascii="Arial" w:hAnsi="Arial" w:cs="Arial"/>
-          <w:b/>
-        </w:rPr>
-        <w:lastRenderedPageBreak/>
-        <w:t>Akzeptanzkriterium 8: Vorabstatistiken sind nicht vorhanden</w:t>
-      </w:r>
-    </w:p>
-    <w:p>
-      <w:pPr>
-        <w:pStyle w:val="KeinLeerraum"/>
-        <w:rPr>
-          <w:rFonts w:ascii="Arial" w:hAnsi="Arial" w:cs="Arial"/>
-          <w:b/>
-        </w:rPr>
-      </w:pPr>
-    </w:p>
-    <w:p>
-      <w:pPr>
-        <w:pStyle w:val="KeinLeerraum"/>
-        <w:rPr>
-          <w:rFonts w:ascii="Arial" w:hAnsi="Arial" w:cs="Arial"/>
-        </w:rPr>
-      </w:pPr>
-      <w:r>
-        <w:rPr>
-          <w:rFonts w:ascii="Arial" w:hAnsi="Arial" w:cs="Arial"/>
-        </w:rPr>
-        <w:t>8.1</w:t>
-      </w:r>
-    </w:p>
-    <w:p>
-      <w:pPr>
-        <w:pStyle w:val="KeinLeerraum"/>
-        <w:rPr>
-          <w:rFonts w:ascii="Arial" w:hAnsi="Arial" w:cs="Arial"/>
-        </w:rPr>
-      </w:pPr>
-      <w:r>
-        <w:rPr>
-          <w:rFonts w:ascii="Arial" w:hAnsi="Arial" w:cs="Arial"/>
-        </w:rPr>
-        <w:t>Vorbedingungen: Es muss mindestens eine Wahl gerade aktiv, also noch nicht beendet sein.</w:t>
-      </w:r>
-    </w:p>
-    <w:tbl>
-      <w:tblPr>
-        <w:tblStyle w:val="Tabellenraster"/>
-        <w:tblW w:w="0" w:type="auto"/>
-        <w:tblLook w:val="04A0" w:firstRow="1" w:lastRow="0" w:firstColumn="1" w:lastColumn="0" w:noHBand="0" w:noVBand="1"/>
-      </w:tblPr>
-      <w:tblGrid>
-        <w:gridCol w:w="552"/>
-        <w:gridCol w:w="2791"/>
-        <w:gridCol w:w="2467"/>
-        <w:gridCol w:w="1687"/>
-        <w:gridCol w:w="1565"/>
-      </w:tblGrid>
-      <w:tr>
-        <w:tc>
-          <w:tcPr>
-            <w:tcW w:w="552" w:type="dxa"/>
-            <w:shd w:val="clear" w:color="auto" w:fill="D0CECE" w:themeFill="background2" w:themeFillShade="E6"/>
-          </w:tcPr>
-          <w:p>
-            <w:pPr>
-              <w:rPr>
-                <w:rFonts w:ascii="Arial" w:hAnsi="Arial" w:cs="Arial"/>
-                <w:b/>
-              </w:rPr>
-            </w:pPr>
-            <w:r>
-              <w:rPr>
-                <w:rFonts w:ascii="Arial" w:hAnsi="Arial" w:cs="Arial"/>
-                <w:b/>
-              </w:rPr>
-              <w:t>Nr.</w:t>
-            </w:r>
-          </w:p>
-        </w:tc>
-        <w:tc>
-          <w:tcPr>
-            <w:tcW w:w="2791" w:type="dxa"/>
-            <w:shd w:val="clear" w:color="auto" w:fill="D0CECE" w:themeFill="background2" w:themeFillShade="E6"/>
-          </w:tcPr>
-          <w:p>
-            <w:pPr>
-              <w:rPr>
-                <w:rFonts w:ascii="Arial" w:hAnsi="Arial" w:cs="Arial"/>
-                <w:b/>
-              </w:rPr>
-            </w:pPr>
-            <w:r>
-              <w:rPr>
-                <w:rFonts w:ascii="Arial" w:hAnsi="Arial" w:cs="Arial"/>
-                <w:b/>
-              </w:rPr>
-              <w:t>Testschritt</w:t>
-            </w:r>
-          </w:p>
-        </w:tc>
-        <w:tc>
-          <w:tcPr>
-            <w:tcW w:w="2467" w:type="dxa"/>
-            <w:shd w:val="clear" w:color="auto" w:fill="D0CECE" w:themeFill="background2" w:themeFillShade="E6"/>
-          </w:tcPr>
-          <w:p>
-            <w:pPr>
-              <w:rPr>
-                <w:rFonts w:ascii="Arial" w:hAnsi="Arial" w:cs="Arial"/>
-                <w:b/>
-              </w:rPr>
-            </w:pPr>
-            <w:r>
-              <w:rPr>
-                <w:rFonts w:ascii="Arial" w:hAnsi="Arial" w:cs="Arial"/>
-                <w:b/>
-              </w:rPr>
-              <w:t>Erwartetes Resultat</w:t>
-            </w:r>
-          </w:p>
-        </w:tc>
-        <w:tc>
-          <w:tcPr>
-            <w:tcW w:w="1687" w:type="dxa"/>
-            <w:shd w:val="clear" w:color="auto" w:fill="D0CECE" w:themeFill="background2" w:themeFillShade="E6"/>
-          </w:tcPr>
-          <w:p>
-            <w:pPr>
-              <w:rPr>
-                <w:rFonts w:ascii="Arial" w:hAnsi="Arial" w:cs="Arial"/>
-                <w:b/>
-              </w:rPr>
-            </w:pPr>
-            <w:r>
-              <w:rPr>
-                <w:rFonts w:ascii="Arial" w:hAnsi="Arial" w:cs="Arial"/>
-                <w:b/>
-              </w:rPr>
-              <w:t>Testresultat</w:t>
-            </w:r>
-          </w:p>
-        </w:tc>
-        <w:tc>
-          <w:tcPr>
-            <w:tcW w:w="1565" w:type="dxa"/>
-            <w:shd w:val="clear" w:color="auto" w:fill="D0CECE" w:themeFill="background2" w:themeFillShade="E6"/>
-          </w:tcPr>
-          <w:p>
-            <w:pPr>
-              <w:rPr>
-                <w:rFonts w:ascii="Arial" w:hAnsi="Arial" w:cs="Arial"/>
-                <w:b/>
-              </w:rPr>
-            </w:pPr>
-            <w:r>
-              <w:rPr>
-                <w:rFonts w:ascii="Arial" w:hAnsi="Arial" w:cs="Arial"/>
-                <w:b/>
-              </w:rPr>
-              <w:t>Erfüllt?</w:t>
-            </w:r>
-          </w:p>
-        </w:tc>
-      </w:tr>
-      <w:tr>
-        <w:tc>
-          <w:tcPr>
-            <w:tcW w:w="552" w:type="dxa"/>
-          </w:tcPr>
-          <w:p>
-            <w:pPr>
-              <w:rPr>
-                <w:rFonts w:ascii="Arial" w:hAnsi="Arial" w:cs="Arial"/>
-              </w:rPr>
-            </w:pPr>
-            <w:r>
-              <w:rPr>
-                <w:rFonts w:ascii="Arial" w:hAnsi="Arial" w:cs="Arial"/>
-              </w:rPr>
-              <w:t>1</w:t>
-            </w:r>
-          </w:p>
-        </w:tc>
-        <w:tc>
-          <w:tcPr>
-            <w:tcW w:w="2791" w:type="dxa"/>
-          </w:tcPr>
-          <w:p>
-            <w:pPr>
-              <w:rPr>
-                <w:rFonts w:ascii="Arial" w:hAnsi="Arial" w:cs="Arial"/>
-              </w:rPr>
-            </w:pPr>
-            <w:r>
-              <w:rPr>
-                <w:rFonts w:ascii="Arial" w:hAnsi="Arial" w:cs="Arial"/>
-              </w:rPr>
-              <w:t>Einloggen als Wahlleiter oder Moderator</w:t>
-            </w:r>
-          </w:p>
-        </w:tc>
-        <w:tc>
-          <w:tcPr>
-            <w:tcW w:w="2467" w:type="dxa"/>
-          </w:tcPr>
-          <w:p>
-            <w:pPr>
-              <w:rPr>
-                <w:rFonts w:ascii="Arial" w:hAnsi="Arial" w:cs="Arial"/>
-              </w:rPr>
-            </w:pPr>
-            <w:r>
-              <w:rPr>
-                <w:rFonts w:ascii="Arial" w:hAnsi="Arial" w:cs="Arial"/>
-              </w:rPr>
-              <w:t>Übersichtseite des Wahlleiters/ Moderators erscheint.</w:t>
-            </w:r>
-          </w:p>
-        </w:tc>
-        <w:tc>
-          <w:tcPr>
-            <w:tcW w:w="1687" w:type="dxa"/>
-          </w:tcPr>
-          <w:p>
-            <w:pPr>
-              <w:rPr>
-                <w:rFonts w:ascii="Arial" w:hAnsi="Arial" w:cs="Arial"/>
-              </w:rPr>
-            </w:pPr>
-          </w:p>
-        </w:tc>
-        <w:tc>
-          <w:tcPr>
-            <w:tcW w:w="1565" w:type="dxa"/>
-          </w:tcPr>
-          <w:p>
-            <w:pPr>
-              <w:rPr>
-                <w:rFonts w:ascii="Arial" w:hAnsi="Arial" w:cs="Arial"/>
-              </w:rPr>
-            </w:pPr>
-          </w:p>
-        </w:tc>
-      </w:tr>
-      <w:tr>
-        <w:tc>
-          <w:tcPr>
-            <w:tcW w:w="552" w:type="dxa"/>
-          </w:tcPr>
-          <w:p>
-            <w:pPr>
-              <w:rPr>
-                <w:rFonts w:ascii="Arial" w:hAnsi="Arial" w:cs="Arial"/>
-              </w:rPr>
-            </w:pPr>
-            <w:r>
-              <w:rPr>
-                <w:rFonts w:ascii="Arial" w:hAnsi="Arial" w:cs="Arial"/>
-              </w:rPr>
-              <w:t>2</w:t>
-            </w:r>
-          </w:p>
-        </w:tc>
-        <w:tc>
-          <w:tcPr>
-            <w:tcW w:w="2791" w:type="dxa"/>
-          </w:tcPr>
-          <w:p>
-            <w:pPr>
-              <w:rPr>
-                <w:rFonts w:ascii="Arial" w:hAnsi="Arial" w:cs="Arial"/>
-              </w:rPr>
-            </w:pPr>
-            <w:r>
-              <w:rPr>
-                <w:rFonts w:ascii="Arial" w:hAnsi="Arial" w:cs="Arial"/>
-              </w:rPr>
-              <w:t>Wahl die die Vorbedingungen erfüllt auswählen</w:t>
-            </w:r>
-          </w:p>
-        </w:tc>
-        <w:tc>
-          <w:tcPr>
-            <w:tcW w:w="2467" w:type="dxa"/>
-          </w:tcPr>
-          <w:p>
-            <w:pPr>
-              <w:rPr>
-                <w:rFonts w:ascii="Arial" w:hAnsi="Arial" w:cs="Arial"/>
-              </w:rPr>
-            </w:pPr>
-            <w:r>
-              <w:rPr>
-                <w:rFonts w:ascii="Arial" w:hAnsi="Arial" w:cs="Arial"/>
-              </w:rPr>
-              <w:t>Die Details der Wahl werden angezeigt. Es ist nicht möglich eine Auswertung vorzunehmen.</w:t>
-            </w:r>
-          </w:p>
-        </w:tc>
-        <w:tc>
-          <w:tcPr>
-            <w:tcW w:w="1687" w:type="dxa"/>
-          </w:tcPr>
-          <w:p>
-            <w:pPr>
-              <w:rPr>
-                <w:rFonts w:ascii="Arial" w:hAnsi="Arial" w:cs="Arial"/>
-              </w:rPr>
-            </w:pPr>
-          </w:p>
-        </w:tc>
-        <w:tc>
-          <w:tcPr>
-            <w:tcW w:w="1565" w:type="dxa"/>
-          </w:tcPr>
-          <w:p>
-            <w:pPr>
-              <w:rPr>
-                <w:rFonts w:ascii="Arial" w:hAnsi="Arial" w:cs="Arial"/>
-              </w:rPr>
-            </w:pPr>
-          </w:p>
-        </w:tc>
-      </w:tr>
-    </w:tbl>
-    <w:p>
-      <w:pPr>
-        <w:pStyle w:val="KeinLeerraum"/>
-        <w:rPr>
-          <w:rFonts w:ascii="Arial" w:hAnsi="Arial" w:cs="Arial"/>
-          <w:b/>
-        </w:rPr>
-      </w:pPr>
-    </w:p>
-    <w:p>
-      <w:pPr>
-        <w:pStyle w:val="KeinLeerraum"/>
-        <w:rPr>
-          <w:rFonts w:ascii="Arial" w:hAnsi="Arial" w:cs="Arial"/>
-        </w:rPr>
-      </w:pPr>
-      <w:r>
-        <w:rPr>
-          <w:rFonts w:ascii="Arial" w:hAnsi="Arial" w:cs="Arial"/>
-        </w:rPr>
-        <w:t>8.2</w:t>
-      </w:r>
-    </w:p>
-    <w:p>
-      <w:pPr>
-        <w:pStyle w:val="KeinLeerraum"/>
-        <w:rPr>
-          <w:rFonts w:ascii="Arial" w:hAnsi="Arial" w:cs="Arial"/>
-        </w:rPr>
-      </w:pPr>
-      <w:r>
-        <w:rPr>
-          <w:rFonts w:ascii="Arial" w:hAnsi="Arial" w:cs="Arial"/>
-        </w:rPr>
-        <w:t>Vorbedingungen: Es muss mindestens eine Wahl beendet sein.</w:t>
-      </w:r>
-    </w:p>
-    <w:tbl>
-      <w:tblPr>
-        <w:tblStyle w:val="Tabellenraster"/>
-        <w:tblW w:w="0" w:type="auto"/>
-        <w:tblLook w:val="04A0" w:firstRow="1" w:lastRow="0" w:firstColumn="1" w:lastColumn="0" w:noHBand="0" w:noVBand="1"/>
-      </w:tblPr>
-      <w:tblGrid>
-        <w:gridCol w:w="552"/>
-        <w:gridCol w:w="2791"/>
-        <w:gridCol w:w="2467"/>
-        <w:gridCol w:w="1687"/>
-        <w:gridCol w:w="1565"/>
-      </w:tblGrid>
-      <w:tr>
-        <w:tc>
-          <w:tcPr>
-            <w:tcW w:w="552" w:type="dxa"/>
-            <w:shd w:val="clear" w:color="auto" w:fill="D0CECE" w:themeFill="background2" w:themeFillShade="E6"/>
-          </w:tcPr>
-          <w:p>
-            <w:pPr>
-              <w:rPr>
-                <w:rFonts w:ascii="Arial" w:hAnsi="Arial" w:cs="Arial"/>
-                <w:b/>
-              </w:rPr>
-            </w:pPr>
-            <w:r>
-              <w:rPr>
-                <w:rFonts w:ascii="Arial" w:hAnsi="Arial" w:cs="Arial"/>
-                <w:b/>
-              </w:rPr>
-              <w:t>Nr.</w:t>
-            </w:r>
-          </w:p>
-        </w:tc>
-        <w:tc>
-          <w:tcPr>
-            <w:tcW w:w="2791" w:type="dxa"/>
-            <w:shd w:val="clear" w:color="auto" w:fill="D0CECE" w:themeFill="background2" w:themeFillShade="E6"/>
-          </w:tcPr>
-          <w:p>
-            <w:pPr>
-              <w:rPr>
-                <w:rFonts w:ascii="Arial" w:hAnsi="Arial" w:cs="Arial"/>
-                <w:b/>
-              </w:rPr>
-            </w:pPr>
-            <w:r>
-              <w:rPr>
-                <w:rFonts w:ascii="Arial" w:hAnsi="Arial" w:cs="Arial"/>
-                <w:b/>
-              </w:rPr>
-              <w:t>Testschritt</w:t>
-            </w:r>
-          </w:p>
-        </w:tc>
-        <w:tc>
-          <w:tcPr>
-            <w:tcW w:w="2467" w:type="dxa"/>
-            <w:shd w:val="clear" w:color="auto" w:fill="D0CECE" w:themeFill="background2" w:themeFillShade="E6"/>
-          </w:tcPr>
-          <w:p>
-            <w:pPr>
-              <w:rPr>
-                <w:rFonts w:ascii="Arial" w:hAnsi="Arial" w:cs="Arial"/>
-                <w:b/>
-              </w:rPr>
-            </w:pPr>
-            <w:r>
-              <w:rPr>
-                <w:rFonts w:ascii="Arial" w:hAnsi="Arial" w:cs="Arial"/>
-                <w:b/>
-              </w:rPr>
-              <w:t>Erwartetes Resultat</w:t>
-            </w:r>
-          </w:p>
-        </w:tc>
-        <w:tc>
-          <w:tcPr>
-            <w:tcW w:w="1687" w:type="dxa"/>
-            <w:shd w:val="clear" w:color="auto" w:fill="D0CECE" w:themeFill="background2" w:themeFillShade="E6"/>
-          </w:tcPr>
-          <w:p>
-            <w:pPr>
-              <w:rPr>
-                <w:rFonts w:ascii="Arial" w:hAnsi="Arial" w:cs="Arial"/>
-                <w:b/>
-              </w:rPr>
-            </w:pPr>
-            <w:r>
-              <w:rPr>
-                <w:rFonts w:ascii="Arial" w:hAnsi="Arial" w:cs="Arial"/>
-                <w:b/>
-              </w:rPr>
-              <w:t>Testresultat</w:t>
-            </w:r>
-          </w:p>
-        </w:tc>
-        <w:tc>
-          <w:tcPr>
-            <w:tcW w:w="1565" w:type="dxa"/>
-            <w:shd w:val="clear" w:color="auto" w:fill="D0CECE" w:themeFill="background2" w:themeFillShade="E6"/>
-          </w:tcPr>
-          <w:p>
-            <w:pPr>
-              <w:rPr>
-                <w:rFonts w:ascii="Arial" w:hAnsi="Arial" w:cs="Arial"/>
-                <w:b/>
-              </w:rPr>
-            </w:pPr>
-            <w:r>
-              <w:rPr>
-                <w:rFonts w:ascii="Arial" w:hAnsi="Arial" w:cs="Arial"/>
-                <w:b/>
-              </w:rPr>
-              <w:t>Erfüllt?</w:t>
-            </w:r>
-          </w:p>
-        </w:tc>
-      </w:tr>
-      <w:tr>
-        <w:tc>
-          <w:tcPr>
-            <w:tcW w:w="552" w:type="dxa"/>
-          </w:tcPr>
-          <w:p>
-            <w:pPr>
-              <w:rPr>
-                <w:rFonts w:ascii="Arial" w:hAnsi="Arial" w:cs="Arial"/>
-              </w:rPr>
-            </w:pPr>
-            <w:r>
-              <w:rPr>
-                <w:rFonts w:ascii="Arial" w:hAnsi="Arial" w:cs="Arial"/>
-              </w:rPr>
-              <w:t>1</w:t>
-            </w:r>
-          </w:p>
-        </w:tc>
-        <w:tc>
-          <w:tcPr>
-            <w:tcW w:w="2791" w:type="dxa"/>
-          </w:tcPr>
-          <w:p>
-            <w:pPr>
-              <w:rPr>
-                <w:rFonts w:ascii="Arial" w:hAnsi="Arial" w:cs="Arial"/>
-              </w:rPr>
-            </w:pPr>
-            <w:r>
-              <w:rPr>
-                <w:rFonts w:ascii="Arial" w:hAnsi="Arial" w:cs="Arial"/>
-              </w:rPr>
-              <w:t xml:space="preserve">Einloggen als Wahlleiter </w:t>
-            </w:r>
-          </w:p>
-        </w:tc>
-        <w:tc>
-          <w:tcPr>
-            <w:tcW w:w="2467" w:type="dxa"/>
-          </w:tcPr>
-          <w:p>
-            <w:pPr>
-              <w:rPr>
-                <w:rFonts w:ascii="Arial" w:hAnsi="Arial" w:cs="Arial"/>
-              </w:rPr>
-            </w:pPr>
-            <w:r>
-              <w:rPr>
-                <w:rFonts w:ascii="Arial" w:hAnsi="Arial" w:cs="Arial"/>
-              </w:rPr>
-              <w:t>Übersichtseite des Wahlleiters erscheint.</w:t>
-            </w:r>
-          </w:p>
-        </w:tc>
-        <w:tc>
-          <w:tcPr>
-            <w:tcW w:w="1687" w:type="dxa"/>
-          </w:tcPr>
-          <w:p>
-            <w:pPr>
-              <w:rPr>
-                <w:rFonts w:ascii="Arial" w:hAnsi="Arial" w:cs="Arial"/>
-              </w:rPr>
-            </w:pPr>
-          </w:p>
-        </w:tc>
-        <w:tc>
-          <w:tcPr>
-            <w:tcW w:w="1565" w:type="dxa"/>
-          </w:tcPr>
-          <w:p>
-            <w:pPr>
-              <w:rPr>
-                <w:rFonts w:ascii="Arial" w:hAnsi="Arial" w:cs="Arial"/>
-              </w:rPr>
-            </w:pPr>
-          </w:p>
-        </w:tc>
-      </w:tr>
-      <w:tr>
-        <w:tc>
-          <w:tcPr>
-            <w:tcW w:w="552" w:type="dxa"/>
-          </w:tcPr>
-          <w:p>
-            <w:pPr>
-              <w:rPr>
-                <w:rFonts w:ascii="Arial" w:hAnsi="Arial" w:cs="Arial"/>
-              </w:rPr>
-            </w:pPr>
-            <w:r>
-              <w:rPr>
-                <w:rFonts w:ascii="Arial" w:hAnsi="Arial" w:cs="Arial"/>
-              </w:rPr>
-              <w:t>2</w:t>
-            </w:r>
-          </w:p>
-        </w:tc>
-        <w:tc>
-          <w:tcPr>
-            <w:tcW w:w="2791" w:type="dxa"/>
-          </w:tcPr>
-          <w:p>
-            <w:pPr>
-              <w:rPr>
-                <w:rFonts w:ascii="Arial" w:hAnsi="Arial" w:cs="Arial"/>
-              </w:rPr>
-            </w:pPr>
-            <w:r>
-              <w:rPr>
-                <w:rFonts w:ascii="Arial" w:hAnsi="Arial" w:cs="Arial"/>
-              </w:rPr>
-              <w:t>Wahl die die Vorbedingungen erfüllt auswählen</w:t>
-            </w:r>
-          </w:p>
-        </w:tc>
-        <w:tc>
-          <w:tcPr>
-            <w:tcW w:w="2467" w:type="dxa"/>
-          </w:tcPr>
-          <w:p>
-            <w:pPr>
-              <w:rPr>
-                <w:rFonts w:ascii="Arial" w:hAnsi="Arial" w:cs="Arial"/>
-              </w:rPr>
-            </w:pPr>
-            <w:r>
-              <w:rPr>
-                <w:rFonts w:ascii="Arial" w:hAnsi="Arial" w:cs="Arial"/>
-              </w:rPr>
-              <w:t>Die Details der Wahl werden angezeigt. Es wird angezeigt, dass die Wahl bereits beendet ist. Es ist möglich eine Auswertung vorzunehmen.</w:t>
-            </w:r>
-          </w:p>
-        </w:tc>
-        <w:tc>
-          <w:tcPr>
-            <w:tcW w:w="1687" w:type="dxa"/>
-          </w:tcPr>
-          <w:p>
-            <w:pPr>
-              <w:rPr>
-                <w:rFonts w:ascii="Arial" w:hAnsi="Arial" w:cs="Arial"/>
-              </w:rPr>
-            </w:pPr>
-          </w:p>
-        </w:tc>
-        <w:tc>
-          <w:tcPr>
-            <w:tcW w:w="1565" w:type="dxa"/>
-          </w:tcPr>
-          <w:p>
-            <w:pPr>
-              <w:rPr>
-                <w:rFonts w:ascii="Arial" w:hAnsi="Arial" w:cs="Arial"/>
-              </w:rPr>
-            </w:pPr>
-          </w:p>
-        </w:tc>
-      </w:tr>
-    </w:tbl>
-    <w:p>
-      <w:pPr>
-        <w:pStyle w:val="KeinLeerraum"/>
-        <w:rPr>
-          <w:rFonts w:ascii="Arial" w:hAnsi="Arial" w:cs="Arial"/>
-          <w:b/>
-        </w:rPr>
-      </w:pPr>
-    </w:p>
-    <w:p>
-      <w:pPr>
-        <w:pStyle w:val="KeinLeerraum"/>
-        <w:rPr>
-          <w:rFonts w:ascii="Arial" w:hAnsi="Arial" w:cs="Arial"/>
-          <w:b/>
-        </w:rPr>
-      </w:pPr>
-    </w:p>
-    <w:p>
-      <w:pPr>
-        <w:pStyle w:val="KeinLeerraum"/>
-        <w:rPr>
-          <w:rFonts w:ascii="Arial" w:hAnsi="Arial" w:cs="Arial"/>
-          <w:b/>
-        </w:rPr>
-      </w:pPr>
-    </w:p>
-    <w:p>
-      <w:pPr>
-        <w:pStyle w:val="KeinLeerraum"/>
-        <w:rPr>
-          <w:rFonts w:ascii="Arial" w:hAnsi="Arial" w:cs="Arial"/>
-          <w:b/>
-        </w:rPr>
-      </w:pPr>
-    </w:p>
-    <w:p>
-      <w:pPr>
-        <w:pStyle w:val="KeinLeerraum"/>
-        <w:rPr>
-          <w:rFonts w:ascii="Arial" w:hAnsi="Arial" w:cs="Arial"/>
-          <w:b/>
-        </w:rPr>
-      </w:pPr>
-      <w:r>
-        <w:rPr>
-          <w:rFonts w:ascii="Arial" w:hAnsi="Arial" w:cs="Arial"/>
-          <w:b/>
-        </w:rPr>
-        <w:t>Akzeptanzkriterium 9: Instanz kann nur von Admin eingestellt werden</w:t>
-      </w:r>
-    </w:p>
-    <w:p>
-      <w:pPr>
-        <w:pStyle w:val="KeinLeerraum"/>
-        <w:rPr>
-          <w:rFonts w:ascii="Arial" w:hAnsi="Arial" w:cs="Arial"/>
-          <w:b/>
-        </w:rPr>
-      </w:pPr>
-    </w:p>
-    <w:p>
-      <w:pPr>
-        <w:pStyle w:val="KeinLeerraum"/>
-        <w:rPr>
-          <w:rFonts w:ascii="Arial" w:hAnsi="Arial" w:cs="Arial"/>
-        </w:rPr>
-      </w:pPr>
-      <w:r>
-        <w:rPr>
-          <w:rFonts w:ascii="Arial" w:hAnsi="Arial" w:cs="Arial"/>
-        </w:rPr>
-        <w:t>9.1</w:t>
-      </w:r>
-    </w:p>
-    <w:tbl>
-      <w:tblPr>
-        <w:tblStyle w:val="Tabellenraster"/>
-        <w:tblW w:w="0" w:type="auto"/>
-        <w:tblLook w:val="04A0" w:firstRow="1" w:lastRow="0" w:firstColumn="1" w:lastColumn="0" w:noHBand="0" w:noVBand="1"/>
-      </w:tblPr>
-      <w:tblGrid>
-        <w:gridCol w:w="535"/>
-        <w:gridCol w:w="2118"/>
-        <w:gridCol w:w="2425"/>
-        <w:gridCol w:w="1560"/>
-        <w:gridCol w:w="1235"/>
-      </w:tblGrid>
-      <w:tr>
-        <w:tc>
-          <w:tcPr>
-            <w:tcW w:w="535" w:type="dxa"/>
-            <w:shd w:val="clear" w:color="auto" w:fill="D0CECE" w:themeFill="background2" w:themeFillShade="E6"/>
-          </w:tcPr>
-          <w:p>
-            <w:pPr>
-              <w:rPr>
-                <w:rFonts w:ascii="Arial" w:hAnsi="Arial" w:cs="Arial"/>
-                <w:b/>
-              </w:rPr>
-            </w:pPr>
-            <w:r>
-              <w:rPr>
-                <w:rFonts w:ascii="Arial" w:hAnsi="Arial" w:cs="Arial"/>
-                <w:b/>
-              </w:rPr>
-              <w:t>Nr.</w:t>
-            </w:r>
-          </w:p>
-        </w:tc>
-        <w:tc>
-          <w:tcPr>
-            <w:tcW w:w="2118" w:type="dxa"/>
-            <w:shd w:val="clear" w:color="auto" w:fill="D0CECE" w:themeFill="background2" w:themeFillShade="E6"/>
-          </w:tcPr>
-          <w:p>
-            <w:pPr>
-              <w:rPr>
-                <w:rFonts w:ascii="Arial" w:hAnsi="Arial" w:cs="Arial"/>
-                <w:b/>
-              </w:rPr>
-            </w:pPr>
-            <w:r>
-              <w:rPr>
-                <w:rFonts w:ascii="Arial" w:hAnsi="Arial" w:cs="Arial"/>
-                <w:b/>
-              </w:rPr>
-              <w:t>Testschritt</w:t>
-            </w:r>
-          </w:p>
-        </w:tc>
-        <w:tc>
-          <w:tcPr>
-            <w:tcW w:w="2425" w:type="dxa"/>
-            <w:shd w:val="clear" w:color="auto" w:fill="D0CECE" w:themeFill="background2" w:themeFillShade="E6"/>
-          </w:tcPr>
-          <w:p>
-            <w:pPr>
-              <w:rPr>
-                <w:rFonts w:ascii="Arial" w:hAnsi="Arial" w:cs="Arial"/>
-                <w:b/>
-              </w:rPr>
-            </w:pPr>
-            <w:r>
-              <w:rPr>
-                <w:rFonts w:ascii="Arial" w:hAnsi="Arial" w:cs="Arial"/>
-                <w:b/>
-              </w:rPr>
-              <w:t>Erwartetes Resultat</w:t>
-            </w:r>
-          </w:p>
-        </w:tc>
-        <w:tc>
-          <w:tcPr>
-            <w:tcW w:w="1560" w:type="dxa"/>
-            <w:shd w:val="clear" w:color="auto" w:fill="D0CECE" w:themeFill="background2" w:themeFillShade="E6"/>
-          </w:tcPr>
-          <w:p>
-            <w:pPr>
-              <w:rPr>
-                <w:rFonts w:ascii="Arial" w:hAnsi="Arial" w:cs="Arial"/>
-                <w:b/>
-              </w:rPr>
-            </w:pPr>
-            <w:r>
-              <w:rPr>
-                <w:rFonts w:ascii="Arial" w:hAnsi="Arial" w:cs="Arial"/>
-                <w:b/>
-              </w:rPr>
-              <w:t>Testresultat</w:t>
-            </w:r>
-          </w:p>
-        </w:tc>
-        <w:tc>
-          <w:tcPr>
-            <w:tcW w:w="1235" w:type="dxa"/>
-            <w:shd w:val="clear" w:color="auto" w:fill="D0CECE" w:themeFill="background2" w:themeFillShade="E6"/>
-          </w:tcPr>
-          <w:p>
-            <w:pPr>
-              <w:rPr>
-                <w:rFonts w:ascii="Arial" w:hAnsi="Arial" w:cs="Arial"/>
-                <w:b/>
-              </w:rPr>
-            </w:pPr>
-            <w:r>
-              <w:rPr>
-                <w:rFonts w:ascii="Arial" w:hAnsi="Arial" w:cs="Arial"/>
-                <w:b/>
-              </w:rPr>
-              <w:t>Erfüllt?</w:t>
-            </w:r>
-          </w:p>
-        </w:tc>
-      </w:tr>
-      <w:tr>
-        <w:tc>
-          <w:tcPr>
-            <w:tcW w:w="535" w:type="dxa"/>
-          </w:tcPr>
-          <w:p>
-            <w:pPr>
-              <w:rPr>
-                <w:rFonts w:ascii="Arial" w:hAnsi="Arial" w:cs="Arial"/>
-              </w:rPr>
-            </w:pPr>
-            <w:r>
-              <w:rPr>
-                <w:rFonts w:ascii="Arial" w:hAnsi="Arial" w:cs="Arial"/>
-              </w:rPr>
-              <w:t>1</w:t>
-            </w:r>
-          </w:p>
-        </w:tc>
-        <w:tc>
-          <w:tcPr>
-            <w:tcW w:w="2118" w:type="dxa"/>
-          </w:tcPr>
-          <w:p>
-            <w:pPr>
-              <w:rPr>
-                <w:rFonts w:ascii="Arial" w:hAnsi="Arial" w:cs="Arial"/>
-              </w:rPr>
-            </w:pPr>
-            <w:r>
-              <w:rPr>
-                <w:rFonts w:ascii="Arial" w:hAnsi="Arial" w:cs="Arial"/>
-              </w:rPr>
-              <w:t>Einloggen als Admin</w:t>
-            </w:r>
-          </w:p>
-        </w:tc>
-        <w:tc>
-          <w:tcPr>
-            <w:tcW w:w="2425" w:type="dxa"/>
-          </w:tcPr>
-          <w:p>
-            <w:pPr>
-              <w:rPr>
-                <w:rFonts w:ascii="Arial" w:hAnsi="Arial" w:cs="Arial"/>
-              </w:rPr>
-            </w:pPr>
-            <w:r>
-              <w:rPr>
-                <w:rFonts w:ascii="Arial" w:hAnsi="Arial" w:cs="Arial"/>
-              </w:rPr>
-              <w:t>Übersichtseite des Admins erscheint.</w:t>
-            </w:r>
-          </w:p>
-        </w:tc>
-        <w:tc>
-          <w:tcPr>
-            <w:tcW w:w="1560" w:type="dxa"/>
-          </w:tcPr>
-          <w:p>
-            <w:pPr>
-              <w:rPr>
-                <w:rFonts w:ascii="Arial" w:hAnsi="Arial" w:cs="Arial"/>
-              </w:rPr>
-            </w:pPr>
-          </w:p>
-        </w:tc>
-        <w:tc>
-          <w:tcPr>
-            <w:tcW w:w="1235" w:type="dxa"/>
-          </w:tcPr>
-          <w:p>
-            <w:pPr>
-              <w:rPr>
-                <w:rFonts w:ascii="Arial" w:hAnsi="Arial" w:cs="Arial"/>
-              </w:rPr>
-            </w:pPr>
-          </w:p>
-        </w:tc>
-      </w:tr>
-      <w:tr>
-        <w:tc>
-          <w:tcPr>
-            <w:tcW w:w="535" w:type="dxa"/>
-          </w:tcPr>
-          <w:p>
-            <w:pPr>
-              <w:rPr>
-                <w:rFonts w:ascii="Arial" w:hAnsi="Arial" w:cs="Arial"/>
-              </w:rPr>
-            </w:pPr>
-            <w:r>
-              <w:rPr>
-                <w:rFonts w:ascii="Arial" w:hAnsi="Arial" w:cs="Arial"/>
-              </w:rPr>
-              <w:t>2</w:t>
-            </w:r>
-          </w:p>
-        </w:tc>
-        <w:tc>
-          <w:tcPr>
-            <w:tcW w:w="2118" w:type="dxa"/>
-          </w:tcPr>
-          <w:p>
-            <w:pPr>
-              <w:rPr>
-                <w:rFonts w:ascii="Arial" w:hAnsi="Arial" w:cs="Arial"/>
-              </w:rPr>
-            </w:pPr>
-            <w:r>
-              <w:rPr>
-                <w:rFonts w:ascii="Arial" w:hAnsi="Arial" w:cs="Arial"/>
-              </w:rPr>
-              <w:t>Auswählen der Möglichkeit die Instanz einzustellen.</w:t>
-            </w:r>
-          </w:p>
-        </w:tc>
-        <w:tc>
-          <w:tcPr>
-            <w:tcW w:w="2425" w:type="dxa"/>
-          </w:tcPr>
-          <w:p>
-            <w:pPr>
-              <w:rPr>
-                <w:rFonts w:ascii="Arial" w:hAnsi="Arial" w:cs="Arial"/>
-              </w:rPr>
-            </w:pPr>
-            <w:r>
-              <w:rPr>
-                <w:rFonts w:ascii="Arial" w:hAnsi="Arial" w:cs="Arial"/>
-              </w:rPr>
-              <w:t>Die aktuell eingestellte Instanz wird angezeigt und kann verändert werden. Es bestehen die Auswahlmöglichkeiten „Staat“, „Bundesland“ und „Gemeinde“.</w:t>
-            </w:r>
-          </w:p>
-        </w:tc>
-        <w:tc>
-          <w:tcPr>
-            <w:tcW w:w="1560" w:type="dxa"/>
-          </w:tcPr>
-          <w:p>
-            <w:pPr>
-              <w:rPr>
-                <w:rFonts w:ascii="Arial" w:hAnsi="Arial" w:cs="Arial"/>
-              </w:rPr>
-            </w:pPr>
-          </w:p>
-        </w:tc>
-        <w:tc>
-          <w:tcPr>
-            <w:tcW w:w="1235" w:type="dxa"/>
-          </w:tcPr>
-          <w:p>
-            <w:pPr>
-              <w:rPr>
-                <w:rFonts w:ascii="Arial" w:hAnsi="Arial" w:cs="Arial"/>
-              </w:rPr>
-            </w:pPr>
-          </w:p>
-        </w:tc>
-      </w:tr>
-      <w:tr>
-        <w:tc>
-          <w:tcPr>
-            <w:tcW w:w="535" w:type="dxa"/>
-          </w:tcPr>
-          <w:p>
-            <w:pPr>
-              <w:rPr>
-                <w:rFonts w:ascii="Arial" w:hAnsi="Arial" w:cs="Arial"/>
-              </w:rPr>
-            </w:pPr>
-            <w:r>
-              <w:rPr>
-                <w:rFonts w:ascii="Arial" w:hAnsi="Arial" w:cs="Arial"/>
-              </w:rPr>
-              <w:t>3</w:t>
-            </w:r>
-          </w:p>
-        </w:tc>
-        <w:tc>
-          <w:tcPr>
-            <w:tcW w:w="2118" w:type="dxa"/>
-          </w:tcPr>
-          <w:p>
-            <w:pPr>
-              <w:rPr>
-                <w:rFonts w:ascii="Arial" w:hAnsi="Arial" w:cs="Arial"/>
-              </w:rPr>
-            </w:pPr>
-            <w:r>
-              <w:rPr>
-                <w:rFonts w:ascii="Arial" w:hAnsi="Arial" w:cs="Arial"/>
-              </w:rPr>
-              <w:t>Auswahl einer gegebenen Möglichkeit. Speichern</w:t>
-            </w:r>
-          </w:p>
-        </w:tc>
-        <w:tc>
-          <w:tcPr>
-            <w:tcW w:w="2425" w:type="dxa"/>
-          </w:tcPr>
-          <w:p>
-            <w:pPr>
-              <w:rPr>
-                <w:rFonts w:ascii="Arial" w:hAnsi="Arial" w:cs="Arial"/>
-              </w:rPr>
-            </w:pPr>
-            <w:r>
-              <w:rPr>
-                <w:rFonts w:ascii="Arial" w:hAnsi="Arial" w:cs="Arial"/>
-              </w:rPr>
-              <w:t>Die Auswahl wird übernommen und erscheint im Einstellungsfeld.</w:t>
-            </w:r>
-          </w:p>
-        </w:tc>
-        <w:tc>
-          <w:tcPr>
-            <w:tcW w:w="1560" w:type="dxa"/>
-          </w:tcPr>
-          <w:p>
-            <w:pPr>
-              <w:rPr>
-                <w:rFonts w:ascii="Arial" w:hAnsi="Arial" w:cs="Arial"/>
-              </w:rPr>
-            </w:pPr>
-          </w:p>
-        </w:tc>
-        <w:tc>
-          <w:tcPr>
-            <w:tcW w:w="1235" w:type="dxa"/>
-          </w:tcPr>
-          <w:p>
-            <w:pPr>
-              <w:rPr>
-                <w:rFonts w:ascii="Arial" w:hAnsi="Arial" w:cs="Arial"/>
-              </w:rPr>
-            </w:pPr>
-          </w:p>
-        </w:tc>
-      </w:tr>
-      <w:tr>
-        <w:tc>
-          <w:tcPr>
-            <w:tcW w:w="535" w:type="dxa"/>
-          </w:tcPr>
-          <w:p>
-            <w:pPr>
-              <w:rPr>
-                <w:rFonts w:ascii="Arial" w:hAnsi="Arial" w:cs="Arial"/>
-              </w:rPr>
-            </w:pPr>
-            <w:r>
-              <w:rPr>
-                <w:rFonts w:ascii="Arial" w:hAnsi="Arial" w:cs="Arial"/>
-              </w:rPr>
-              <w:t>4</w:t>
-            </w:r>
-          </w:p>
-        </w:tc>
-        <w:tc>
-          <w:tcPr>
-            <w:tcW w:w="2118" w:type="dxa"/>
-          </w:tcPr>
-          <w:p>
-            <w:pPr>
-              <w:rPr>
-                <w:rFonts w:ascii="Arial" w:hAnsi="Arial" w:cs="Arial"/>
-              </w:rPr>
-            </w:pPr>
-            <w:r>
-              <w:rPr>
-                <w:rFonts w:ascii="Arial" w:hAnsi="Arial" w:cs="Arial"/>
-              </w:rPr>
-              <w:t xml:space="preserve">Zurück zur Übersichtseite navigieren und erneut Möglichkeit die Instanz </w:t>
-            </w:r>
-            <w:r>
-              <w:rPr>
-                <w:rFonts w:ascii="Arial" w:hAnsi="Arial" w:cs="Arial"/>
-              </w:rPr>
-              <w:lastRenderedPageBreak/>
-              <w:t>einzustellen auswählen.</w:t>
-            </w:r>
-          </w:p>
-        </w:tc>
-        <w:tc>
-          <w:tcPr>
-            <w:tcW w:w="2425" w:type="dxa"/>
-          </w:tcPr>
-          <w:p>
-            <w:pPr>
-              <w:rPr>
-                <w:rFonts w:ascii="Arial" w:hAnsi="Arial" w:cs="Arial"/>
-              </w:rPr>
-            </w:pPr>
-            <w:r>
-              <w:rPr>
-                <w:rFonts w:ascii="Arial" w:hAnsi="Arial" w:cs="Arial"/>
-              </w:rPr>
-              <w:lastRenderedPageBreak/>
-              <w:t>Die eben gewählte Instanz wird angezeigt.</w:t>
-            </w:r>
-          </w:p>
-        </w:tc>
-        <w:tc>
-          <w:tcPr>
-            <w:tcW w:w="1560" w:type="dxa"/>
-          </w:tcPr>
-          <w:p>
-            <w:pPr>
-              <w:rPr>
-                <w:rFonts w:ascii="Arial" w:hAnsi="Arial" w:cs="Arial"/>
-              </w:rPr>
-            </w:pPr>
-          </w:p>
-        </w:tc>
-        <w:tc>
-          <w:tcPr>
-            <w:tcW w:w="1235" w:type="dxa"/>
-          </w:tcPr>
-          <w:p>
-            <w:pPr>
-              <w:rPr>
-                <w:rFonts w:ascii="Arial" w:hAnsi="Arial" w:cs="Arial"/>
-              </w:rPr>
-            </w:pPr>
-          </w:p>
-        </w:tc>
-      </w:tr>
-      <w:tr>
-        <w:tc>
-          <w:tcPr>
-            <w:tcW w:w="535" w:type="dxa"/>
-          </w:tcPr>
-          <w:p>
-            <w:pPr>
-              <w:rPr>
-                <w:rFonts w:ascii="Arial" w:hAnsi="Arial" w:cs="Arial"/>
-              </w:rPr>
-            </w:pPr>
-            <w:r>
-              <w:rPr>
-                <w:rFonts w:ascii="Arial" w:hAnsi="Arial" w:cs="Arial"/>
-              </w:rPr>
-              <w:t>5</w:t>
-            </w:r>
-          </w:p>
-        </w:tc>
-        <w:tc>
-          <w:tcPr>
-            <w:tcW w:w="2118" w:type="dxa"/>
-          </w:tcPr>
-          <w:p>
-            <w:pPr>
-              <w:rPr>
-                <w:rFonts w:ascii="Arial" w:hAnsi="Arial" w:cs="Arial"/>
-              </w:rPr>
-            </w:pPr>
-            <w:r>
-              <w:rPr>
-                <w:rFonts w:ascii="Arial" w:hAnsi="Arial" w:cs="Arial"/>
-              </w:rPr>
-              <w:t>Ausloggen und erneut als Admin einloggen. Auswählen der Möglichkeit die Instanz einzustellen.</w:t>
-            </w:r>
-          </w:p>
-        </w:tc>
-        <w:tc>
-          <w:tcPr>
-            <w:tcW w:w="2425" w:type="dxa"/>
-          </w:tcPr>
-          <w:p>
-            <w:pPr>
-              <w:rPr>
-                <w:rFonts w:ascii="Arial" w:hAnsi="Arial" w:cs="Arial"/>
-              </w:rPr>
-            </w:pPr>
-            <w:r>
-              <w:rPr>
-                <w:rFonts w:ascii="Arial" w:hAnsi="Arial" w:cs="Arial"/>
-              </w:rPr>
-              <w:t xml:space="preserve">Die gerade eingestellte Instanz wird angezeigt und kann erneut verändert werden. </w:t>
-            </w:r>
-          </w:p>
-        </w:tc>
-        <w:tc>
-          <w:tcPr>
-            <w:tcW w:w="1560" w:type="dxa"/>
-          </w:tcPr>
-          <w:p>
-            <w:pPr>
-              <w:rPr>
-                <w:rFonts w:ascii="Arial" w:hAnsi="Arial" w:cs="Arial"/>
-              </w:rPr>
-            </w:pPr>
-          </w:p>
-        </w:tc>
-        <w:tc>
-          <w:tcPr>
-            <w:tcW w:w="1235" w:type="dxa"/>
-          </w:tcPr>
-          <w:p>
-            <w:pPr>
-              <w:rPr>
-                <w:rFonts w:ascii="Arial" w:hAnsi="Arial" w:cs="Arial"/>
-              </w:rPr>
-            </w:pPr>
-          </w:p>
-        </w:tc>
-      </w:tr>
-    </w:tbl>
-    <w:p>
-      <w:pPr>
-        <w:pStyle w:val="KeinLeerraum"/>
-        <w:rPr>
-          <w:rFonts w:ascii="Arial" w:hAnsi="Arial" w:cs="Arial"/>
-          <w:b/>
-        </w:rPr>
-      </w:pPr>
-    </w:p>
-    <w:p>
-      <w:pPr>
-        <w:pStyle w:val="KeinLeerraum"/>
-        <w:rPr>
-          <w:rFonts w:ascii="Arial" w:hAnsi="Arial" w:cs="Arial"/>
-        </w:rPr>
-      </w:pPr>
-      <w:r>
-        <w:rPr>
-          <w:rFonts w:ascii="Arial" w:hAnsi="Arial" w:cs="Arial"/>
-        </w:rPr>
-        <w:t>9.2</w:t>
-      </w:r>
-    </w:p>
-    <w:tbl>
-      <w:tblPr>
-        <w:tblStyle w:val="Tabellenraster"/>
-        <w:tblW w:w="0" w:type="auto"/>
-        <w:tblLook w:val="04A0" w:firstRow="1" w:lastRow="0" w:firstColumn="1" w:lastColumn="0" w:noHBand="0" w:noVBand="1"/>
-      </w:tblPr>
-      <w:tblGrid>
-        <w:gridCol w:w="535"/>
-        <w:gridCol w:w="2118"/>
-        <w:gridCol w:w="2425"/>
-        <w:gridCol w:w="1560"/>
-        <w:gridCol w:w="1235"/>
-      </w:tblGrid>
-      <w:tr>
-        <w:tc>
-          <w:tcPr>
-            <w:tcW w:w="535" w:type="dxa"/>
-            <w:shd w:val="clear" w:color="auto" w:fill="D0CECE" w:themeFill="background2" w:themeFillShade="E6"/>
-          </w:tcPr>
-          <w:p>
-            <w:pPr>
-              <w:rPr>
-                <w:rFonts w:ascii="Arial" w:hAnsi="Arial" w:cs="Arial"/>
-                <w:b/>
-              </w:rPr>
-            </w:pPr>
-            <w:r>
-              <w:rPr>
-                <w:rFonts w:ascii="Arial" w:hAnsi="Arial" w:cs="Arial"/>
-                <w:b/>
-              </w:rPr>
-              <w:t>Nr.</w:t>
-            </w:r>
-          </w:p>
-        </w:tc>
-        <w:tc>
-          <w:tcPr>
-            <w:tcW w:w="2118" w:type="dxa"/>
-            <w:shd w:val="clear" w:color="auto" w:fill="D0CECE" w:themeFill="background2" w:themeFillShade="E6"/>
-          </w:tcPr>
-          <w:p>
-            <w:pPr>
-              <w:rPr>
-                <w:rFonts w:ascii="Arial" w:hAnsi="Arial" w:cs="Arial"/>
-                <w:b/>
-              </w:rPr>
-            </w:pPr>
-            <w:r>
-              <w:rPr>
-                <w:rFonts w:ascii="Arial" w:hAnsi="Arial" w:cs="Arial"/>
-                <w:b/>
-              </w:rPr>
-              <w:t>Testschritt</w:t>
-            </w:r>
-          </w:p>
-        </w:tc>
-        <w:tc>
-          <w:tcPr>
-            <w:tcW w:w="2425" w:type="dxa"/>
-            <w:shd w:val="clear" w:color="auto" w:fill="D0CECE" w:themeFill="background2" w:themeFillShade="E6"/>
-          </w:tcPr>
-          <w:p>
-            <w:pPr>
-              <w:rPr>
-                <w:rFonts w:ascii="Arial" w:hAnsi="Arial" w:cs="Arial"/>
-                <w:b/>
-              </w:rPr>
-            </w:pPr>
-            <w:r>
-              <w:rPr>
-                <w:rFonts w:ascii="Arial" w:hAnsi="Arial" w:cs="Arial"/>
-                <w:b/>
-              </w:rPr>
-              <w:t>Erwartetes Resultat</w:t>
-            </w:r>
-          </w:p>
-        </w:tc>
-        <w:tc>
-          <w:tcPr>
-            <w:tcW w:w="1560" w:type="dxa"/>
-            <w:shd w:val="clear" w:color="auto" w:fill="D0CECE" w:themeFill="background2" w:themeFillShade="E6"/>
-          </w:tcPr>
-          <w:p>
-            <w:pPr>
-              <w:rPr>
-                <w:rFonts w:ascii="Arial" w:hAnsi="Arial" w:cs="Arial"/>
-                <w:b/>
-              </w:rPr>
-            </w:pPr>
-            <w:r>
-              <w:rPr>
-                <w:rFonts w:ascii="Arial" w:hAnsi="Arial" w:cs="Arial"/>
-                <w:b/>
-              </w:rPr>
-              <w:t>Testresultat</w:t>
-            </w:r>
-          </w:p>
-        </w:tc>
-        <w:tc>
-          <w:tcPr>
-            <w:tcW w:w="1235" w:type="dxa"/>
-            <w:shd w:val="clear" w:color="auto" w:fill="D0CECE" w:themeFill="background2" w:themeFillShade="E6"/>
-          </w:tcPr>
-          <w:p>
-            <w:pPr>
-              <w:rPr>
-                <w:rFonts w:ascii="Arial" w:hAnsi="Arial" w:cs="Arial"/>
-                <w:b/>
-              </w:rPr>
-            </w:pPr>
-            <w:r>
-              <w:rPr>
-                <w:rFonts w:ascii="Arial" w:hAnsi="Arial" w:cs="Arial"/>
-                <w:b/>
-              </w:rPr>
-              <w:t>Erfüllt?</w:t>
-            </w:r>
-          </w:p>
-        </w:tc>
-      </w:tr>
-      <w:tr>
-        <w:tc>
-          <w:tcPr>
-            <w:tcW w:w="535" w:type="dxa"/>
-          </w:tcPr>
-          <w:p>
-            <w:pPr>
-              <w:rPr>
-                <w:rFonts w:ascii="Arial" w:hAnsi="Arial" w:cs="Arial"/>
-              </w:rPr>
-            </w:pPr>
-            <w:r>
-              <w:rPr>
-                <w:rFonts w:ascii="Arial" w:hAnsi="Arial" w:cs="Arial"/>
-              </w:rPr>
-              <w:t>1</w:t>
-            </w:r>
-          </w:p>
-        </w:tc>
-        <w:tc>
-          <w:tcPr>
-            <w:tcW w:w="2118" w:type="dxa"/>
-          </w:tcPr>
-          <w:p>
-            <w:pPr>
-              <w:rPr>
-                <w:rFonts w:ascii="Arial" w:hAnsi="Arial" w:cs="Arial"/>
-              </w:rPr>
-            </w:pPr>
-            <w:r>
-              <w:rPr>
-                <w:rFonts w:ascii="Arial" w:hAnsi="Arial" w:cs="Arial"/>
-              </w:rPr>
-              <w:t>Einloggen als Wahlleiter oder Moderator</w:t>
-            </w:r>
-          </w:p>
-        </w:tc>
-        <w:tc>
-          <w:tcPr>
-            <w:tcW w:w="2425" w:type="dxa"/>
-          </w:tcPr>
-          <w:p>
-            <w:pPr>
-              <w:rPr>
-                <w:rFonts w:ascii="Arial" w:hAnsi="Arial" w:cs="Arial"/>
-              </w:rPr>
-            </w:pPr>
-            <w:r>
-              <w:rPr>
-                <w:rFonts w:ascii="Arial" w:hAnsi="Arial" w:cs="Arial"/>
-              </w:rPr>
-              <w:t>Übersichtseite des Wahlleiters / Moderators erscheint. Hier findet sich keine Möglichkeit Eine Instanz einzustellen.</w:t>
-            </w:r>
-          </w:p>
-        </w:tc>
-        <w:tc>
-          <w:tcPr>
-            <w:tcW w:w="1560" w:type="dxa"/>
-          </w:tcPr>
-          <w:p>
-            <w:pPr>
-              <w:rPr>
-                <w:rFonts w:ascii="Arial" w:hAnsi="Arial" w:cs="Arial"/>
-              </w:rPr>
-            </w:pPr>
-          </w:p>
-        </w:tc>
-        <w:tc>
-          <w:tcPr>
-            <w:tcW w:w="1235" w:type="dxa"/>
-          </w:tcPr>
-          <w:p>
-            <w:pPr>
-              <w:rPr>
-                <w:rFonts w:ascii="Arial" w:hAnsi="Arial" w:cs="Arial"/>
-              </w:rPr>
-            </w:pPr>
-          </w:p>
-        </w:tc>
-      </w:tr>
-    </w:tbl>
-    <w:p>
-      <w:pPr>
-        <w:pStyle w:val="KeinLeerraum"/>
-        <w:rPr>
-          <w:rFonts w:ascii="Arial" w:hAnsi="Arial" w:cs="Arial"/>
-          <w:b/>
-        </w:rPr>
-      </w:pPr>
-    </w:p>
-    <w:p>
-      <w:pPr>
-        <w:pStyle w:val="KeinLeerraum"/>
-        <w:rPr>
-          <w:rFonts w:ascii="Arial" w:hAnsi="Arial" w:cs="Arial"/>
-          <w:b/>
-        </w:rPr>
-      </w:pPr>
-    </w:p>
-    <w:p>
-      <w:pPr>
-        <w:pStyle w:val="KeinLeerraum"/>
-        <w:rPr>
-          <w:rFonts w:ascii="Arial" w:hAnsi="Arial" w:cs="Arial"/>
-          <w:b/>
-        </w:rPr>
-      </w:pPr>
-      <w:r>
-        <w:rPr>
-          <w:rFonts w:ascii="Arial" w:hAnsi="Arial" w:cs="Arial"/>
-          <w:b/>
-        </w:rPr>
-        <w:t>Akzeptanzkriterium 10: Nur Wahlleiter kann Wahlen auswerten</w:t>
-      </w:r>
-    </w:p>
-    <w:p>
-      <w:pPr>
-        <w:pStyle w:val="KeinLeerraum"/>
-        <w:rPr>
-          <w:rFonts w:ascii="Arial" w:hAnsi="Arial" w:cs="Arial"/>
-          <w:b/>
-        </w:rPr>
-      </w:pPr>
-    </w:p>
-    <w:p>
-      <w:pPr>
-        <w:pStyle w:val="KeinLeerraum"/>
-        <w:rPr>
-          <w:rFonts w:ascii="Arial" w:hAnsi="Arial" w:cs="Arial"/>
-        </w:rPr>
-      </w:pPr>
-      <w:r>
-        <w:rPr>
-          <w:rFonts w:ascii="Arial" w:hAnsi="Arial" w:cs="Arial"/>
-        </w:rPr>
-        <w:t>10</w:t>
-      </w:r>
-      <w:r>
-        <w:rPr>
-          <w:rFonts w:ascii="Arial" w:hAnsi="Arial" w:cs="Arial"/>
-        </w:rPr>
-        <w:t>.1</w:t>
-      </w:r>
-    </w:p>
-    <w:tbl>
-      <w:tblPr>
-        <w:tblStyle w:val="Tabellenraster"/>
-        <w:tblW w:w="0" w:type="auto"/>
-        <w:tblLook w:val="04A0" w:firstRow="1" w:lastRow="0" w:firstColumn="1" w:lastColumn="0" w:noHBand="0" w:noVBand="1"/>
-      </w:tblPr>
-      <w:tblGrid>
-        <w:gridCol w:w="535"/>
-        <w:gridCol w:w="2118"/>
-        <w:gridCol w:w="2425"/>
-        <w:gridCol w:w="1560"/>
-        <w:gridCol w:w="1235"/>
-      </w:tblGrid>
-      <w:tr>
-        <w:tc>
-          <w:tcPr>
-            <w:tcW w:w="535" w:type="dxa"/>
-            <w:shd w:val="clear" w:color="auto" w:fill="D0CECE" w:themeFill="background2" w:themeFillShade="E6"/>
-          </w:tcPr>
-          <w:p>
-            <w:pPr>
-              <w:rPr>
-                <w:rFonts w:ascii="Arial" w:hAnsi="Arial" w:cs="Arial"/>
-                <w:b/>
-              </w:rPr>
-            </w:pPr>
-            <w:r>
-              <w:rPr>
-                <w:rFonts w:ascii="Arial" w:hAnsi="Arial" w:cs="Arial"/>
-                <w:b/>
-              </w:rPr>
-              <w:t>Nr.</w:t>
-            </w:r>
-          </w:p>
-        </w:tc>
-        <w:tc>
-          <w:tcPr>
-            <w:tcW w:w="2118" w:type="dxa"/>
-            <w:shd w:val="clear" w:color="auto" w:fill="D0CECE" w:themeFill="background2" w:themeFillShade="E6"/>
-          </w:tcPr>
-          <w:p>
-            <w:pPr>
-              <w:rPr>
-                <w:rFonts w:ascii="Arial" w:hAnsi="Arial" w:cs="Arial"/>
-                <w:b/>
-              </w:rPr>
-            </w:pPr>
-            <w:r>
-              <w:rPr>
-                <w:rFonts w:ascii="Arial" w:hAnsi="Arial" w:cs="Arial"/>
-                <w:b/>
-              </w:rPr>
-              <w:t>Testschritt</w:t>
-            </w:r>
-          </w:p>
-        </w:tc>
-        <w:tc>
-          <w:tcPr>
-            <w:tcW w:w="2425" w:type="dxa"/>
-            <w:shd w:val="clear" w:color="auto" w:fill="D0CECE" w:themeFill="background2" w:themeFillShade="E6"/>
-          </w:tcPr>
-          <w:p>
-            <w:pPr>
-              <w:rPr>
-                <w:rFonts w:ascii="Arial" w:hAnsi="Arial" w:cs="Arial"/>
-                <w:b/>
-              </w:rPr>
-            </w:pPr>
-            <w:r>
-              <w:rPr>
-                <w:rFonts w:ascii="Arial" w:hAnsi="Arial" w:cs="Arial"/>
-                <w:b/>
-              </w:rPr>
-              <w:t>Erwartetes Resultat</w:t>
-            </w:r>
-          </w:p>
-        </w:tc>
-        <w:tc>
-          <w:tcPr>
-            <w:tcW w:w="1560" w:type="dxa"/>
-            <w:shd w:val="clear" w:color="auto" w:fill="D0CECE" w:themeFill="background2" w:themeFillShade="E6"/>
-          </w:tcPr>
-          <w:p>
-            <w:pPr>
-              <w:rPr>
-                <w:rFonts w:ascii="Arial" w:hAnsi="Arial" w:cs="Arial"/>
-                <w:b/>
-              </w:rPr>
-            </w:pPr>
-            <w:r>
-              <w:rPr>
-                <w:rFonts w:ascii="Arial" w:hAnsi="Arial" w:cs="Arial"/>
-                <w:b/>
-              </w:rPr>
-              <w:t>Testresultat</w:t>
-            </w:r>
-          </w:p>
-        </w:tc>
-        <w:tc>
-          <w:tcPr>
-            <w:tcW w:w="1235" w:type="dxa"/>
-            <w:shd w:val="clear" w:color="auto" w:fill="D0CECE" w:themeFill="background2" w:themeFillShade="E6"/>
-          </w:tcPr>
-          <w:p>
-            <w:pPr>
-              <w:rPr>
-                <w:rFonts w:ascii="Arial" w:hAnsi="Arial" w:cs="Arial"/>
-                <w:b/>
-              </w:rPr>
-            </w:pPr>
-            <w:r>
-              <w:rPr>
-                <w:rFonts w:ascii="Arial" w:hAnsi="Arial" w:cs="Arial"/>
-                <w:b/>
-              </w:rPr>
-              <w:t>Erfüllt?</w:t>
-            </w:r>
-          </w:p>
-        </w:tc>
-      </w:tr>
-      <w:tr>
-        <w:tc>
-          <w:tcPr>
-            <w:tcW w:w="535" w:type="dxa"/>
-          </w:tcPr>
-          <w:p>
-            <w:pPr>
-              <w:rPr>
-                <w:rFonts w:ascii="Arial" w:hAnsi="Arial" w:cs="Arial"/>
-              </w:rPr>
-            </w:pPr>
-            <w:r>
-              <w:rPr>
-                <w:rFonts w:ascii="Arial" w:hAnsi="Arial" w:cs="Arial"/>
-              </w:rPr>
-              <w:t>1</w:t>
-            </w:r>
-          </w:p>
-        </w:tc>
-        <w:tc>
-          <w:tcPr>
-            <w:tcW w:w="2118" w:type="dxa"/>
-          </w:tcPr>
-          <w:p>
-            <w:pPr>
-              <w:rPr>
-                <w:rFonts w:ascii="Arial" w:hAnsi="Arial" w:cs="Arial"/>
-              </w:rPr>
-            </w:pPr>
-            <w:r>
-              <w:rPr>
-                <w:rFonts w:ascii="Arial" w:hAnsi="Arial" w:cs="Arial"/>
-              </w:rPr>
-              <w:t>Einloggen als Admin</w:t>
-            </w:r>
-            <w:r>
-              <w:rPr>
-                <w:rFonts w:ascii="Arial" w:hAnsi="Arial" w:cs="Arial"/>
-              </w:rPr>
-              <w:t xml:space="preserve"> </w:t>
-            </w:r>
-          </w:p>
-        </w:tc>
-        <w:tc>
-          <w:tcPr>
-            <w:tcW w:w="2425" w:type="dxa"/>
-          </w:tcPr>
-          <w:p>
-            <w:pPr>
-              <w:rPr>
-                <w:rFonts w:ascii="Arial" w:hAnsi="Arial" w:cs="Arial"/>
-              </w:rPr>
-            </w:pPr>
-            <w:r>
-              <w:rPr>
-                <w:rFonts w:ascii="Arial" w:hAnsi="Arial" w:cs="Arial"/>
-              </w:rPr>
-              <w:t>Übersichtseite des Admins erscheint.</w:t>
-            </w:r>
-            <w:r>
-              <w:rPr>
-                <w:rFonts w:ascii="Arial" w:hAnsi="Arial" w:cs="Arial"/>
-              </w:rPr>
-              <w:t xml:space="preserve"> Hier befinden sich keinerlei Wahlen und somit besteht auch keine Möglichkeit eine Wahl auszuwerten.</w:t>
-            </w:r>
-          </w:p>
-        </w:tc>
-        <w:tc>
-          <w:tcPr>
-            <w:tcW w:w="1560" w:type="dxa"/>
-          </w:tcPr>
-          <w:p>
-            <w:pPr>
-              <w:rPr>
-                <w:rFonts w:ascii="Arial" w:hAnsi="Arial" w:cs="Arial"/>
-              </w:rPr>
-            </w:pPr>
-          </w:p>
-        </w:tc>
-        <w:tc>
-          <w:tcPr>
-            <w:tcW w:w="1235" w:type="dxa"/>
-          </w:tcPr>
-          <w:p>
-            <w:pPr>
-              <w:rPr>
-                <w:rFonts w:ascii="Arial" w:hAnsi="Arial" w:cs="Arial"/>
-              </w:rPr>
-            </w:pPr>
-          </w:p>
-        </w:tc>
-      </w:tr>
-    </w:tbl>
-    <w:p>
-      <w:pPr>
-        <w:pStyle w:val="KeinLeerraum"/>
-        <w:rPr>
-          <w:rFonts w:ascii="Arial" w:hAnsi="Arial" w:cs="Arial"/>
-          <w:b/>
-        </w:rPr>
-      </w:pPr>
-    </w:p>
-    <w:p>
-      <w:pPr>
-        <w:pStyle w:val="KeinLeerraum"/>
-        <w:rPr>
-          <w:rFonts w:ascii="Arial" w:hAnsi="Arial" w:cs="Arial"/>
-        </w:rPr>
-      </w:pPr>
-      <w:r>
-        <w:rPr>
-          <w:rFonts w:ascii="Arial" w:hAnsi="Arial" w:cs="Arial"/>
-        </w:rPr>
-        <w:t>10.</w:t>
-      </w:r>
-      <w:r>
-        <w:rPr>
-          <w:rFonts w:ascii="Arial" w:hAnsi="Arial" w:cs="Arial"/>
-        </w:rPr>
-        <w:t>2</w:t>
-      </w:r>
-    </w:p>
-    <w:p>
-      <w:pPr>
-        <w:pStyle w:val="KeinLeerraum"/>
-        <w:rPr>
-          <w:rFonts w:ascii="Arial" w:hAnsi="Arial" w:cs="Arial"/>
-        </w:rPr>
-      </w:pPr>
-      <w:r>
-        <w:rPr>
-          <w:rFonts w:ascii="Arial" w:hAnsi="Arial" w:cs="Arial"/>
-        </w:rPr>
-        <w:t>Vorbedingungen: Es muss mindestens eine Wahl beendet sein.</w:t>
-      </w:r>
-    </w:p>
-    <w:tbl>
-      <w:tblPr>
-        <w:tblStyle w:val="Tabellenraster"/>
-        <w:tblW w:w="0" w:type="auto"/>
-        <w:tblLook w:val="04A0" w:firstRow="1" w:lastRow="0" w:firstColumn="1" w:lastColumn="0" w:noHBand="0" w:noVBand="1"/>
-      </w:tblPr>
-      <w:tblGrid>
-        <w:gridCol w:w="535"/>
-        <w:gridCol w:w="2118"/>
-        <w:gridCol w:w="2425"/>
-        <w:gridCol w:w="1560"/>
-        <w:gridCol w:w="1235"/>
-      </w:tblGrid>
-      <w:tr>
-        <w:tc>
-          <w:tcPr>
-            <w:tcW w:w="535" w:type="dxa"/>
-            <w:shd w:val="clear" w:color="auto" w:fill="D0CECE" w:themeFill="background2" w:themeFillShade="E6"/>
-          </w:tcPr>
-          <w:p>
-            <w:pPr>
-              <w:rPr>
-                <w:rFonts w:ascii="Arial" w:hAnsi="Arial" w:cs="Arial"/>
-                <w:b/>
-              </w:rPr>
-            </w:pPr>
-            <w:r>
-              <w:rPr>
-                <w:rFonts w:ascii="Arial" w:hAnsi="Arial" w:cs="Arial"/>
-                <w:b/>
-              </w:rPr>
-              <w:t>Nr.</w:t>
-            </w:r>
-          </w:p>
-        </w:tc>
-        <w:tc>
-          <w:tcPr>
-            <w:tcW w:w="2118" w:type="dxa"/>
-            <w:shd w:val="clear" w:color="auto" w:fill="D0CECE" w:themeFill="background2" w:themeFillShade="E6"/>
-          </w:tcPr>
-          <w:p>
-            <w:pPr>
-              <w:rPr>
-                <w:rFonts w:ascii="Arial" w:hAnsi="Arial" w:cs="Arial"/>
-                <w:b/>
-              </w:rPr>
-            </w:pPr>
-            <w:r>
-              <w:rPr>
-                <w:rFonts w:ascii="Arial" w:hAnsi="Arial" w:cs="Arial"/>
-                <w:b/>
-              </w:rPr>
-              <w:t>Testschritt</w:t>
-            </w:r>
-          </w:p>
-        </w:tc>
-        <w:tc>
-          <w:tcPr>
-            <w:tcW w:w="2425" w:type="dxa"/>
-            <w:shd w:val="clear" w:color="auto" w:fill="D0CECE" w:themeFill="background2" w:themeFillShade="E6"/>
-          </w:tcPr>
-          <w:p>
-            <w:pPr>
-              <w:rPr>
-                <w:rFonts w:ascii="Arial" w:hAnsi="Arial" w:cs="Arial"/>
-                <w:b/>
-              </w:rPr>
-            </w:pPr>
-            <w:r>
-              <w:rPr>
-                <w:rFonts w:ascii="Arial" w:hAnsi="Arial" w:cs="Arial"/>
-                <w:b/>
-              </w:rPr>
-              <w:t>Erwartetes Resultat</w:t>
-            </w:r>
-          </w:p>
-        </w:tc>
-        <w:tc>
-          <w:tcPr>
-            <w:tcW w:w="1560" w:type="dxa"/>
-            <w:shd w:val="clear" w:color="auto" w:fill="D0CECE" w:themeFill="background2" w:themeFillShade="E6"/>
-          </w:tcPr>
-          <w:p>
-            <w:pPr>
-              <w:rPr>
-                <w:rFonts w:ascii="Arial" w:hAnsi="Arial" w:cs="Arial"/>
-                <w:b/>
-              </w:rPr>
-            </w:pPr>
-            <w:r>
-              <w:rPr>
-                <w:rFonts w:ascii="Arial" w:hAnsi="Arial" w:cs="Arial"/>
-                <w:b/>
-              </w:rPr>
-              <w:t>Testresultat</w:t>
-            </w:r>
-          </w:p>
-        </w:tc>
-        <w:tc>
-          <w:tcPr>
-            <w:tcW w:w="1235" w:type="dxa"/>
-            <w:shd w:val="clear" w:color="auto" w:fill="D0CECE" w:themeFill="background2" w:themeFillShade="E6"/>
-          </w:tcPr>
-          <w:p>
-            <w:pPr>
-              <w:rPr>
-                <w:rFonts w:ascii="Arial" w:hAnsi="Arial" w:cs="Arial"/>
-                <w:b/>
-              </w:rPr>
-            </w:pPr>
-            <w:r>
-              <w:rPr>
-                <w:rFonts w:ascii="Arial" w:hAnsi="Arial" w:cs="Arial"/>
-                <w:b/>
-              </w:rPr>
-              <w:t>Erfüllt?</w:t>
-            </w:r>
-          </w:p>
-        </w:tc>
-      </w:tr>
-      <w:tr>
-        <w:tc>
-          <w:tcPr>
-            <w:tcW w:w="535" w:type="dxa"/>
-          </w:tcPr>
-          <w:p>
-            <w:pPr>
-              <w:rPr>
-                <w:rFonts w:ascii="Arial" w:hAnsi="Arial" w:cs="Arial"/>
-              </w:rPr>
-            </w:pPr>
-            <w:r>
-              <w:rPr>
-                <w:rFonts w:ascii="Arial" w:hAnsi="Arial" w:cs="Arial"/>
-              </w:rPr>
-              <w:t>1</w:t>
-            </w:r>
-          </w:p>
-        </w:tc>
-        <w:tc>
-          <w:tcPr>
-            <w:tcW w:w="2118" w:type="dxa"/>
-          </w:tcPr>
-          <w:p>
-            <w:pPr>
-              <w:rPr>
-                <w:rFonts w:ascii="Arial" w:hAnsi="Arial" w:cs="Arial"/>
-              </w:rPr>
-            </w:pPr>
-            <w:r>
-              <w:rPr>
-                <w:rFonts w:ascii="Arial" w:hAnsi="Arial" w:cs="Arial"/>
-              </w:rPr>
-              <w:t>Einloggen als Moderator</w:t>
-            </w:r>
-          </w:p>
-        </w:tc>
-        <w:tc>
-          <w:tcPr>
-            <w:tcW w:w="2425" w:type="dxa"/>
-          </w:tcPr>
-          <w:p>
-            <w:pPr>
-              <w:rPr>
-                <w:rFonts w:ascii="Arial" w:hAnsi="Arial" w:cs="Arial"/>
-              </w:rPr>
-            </w:pPr>
-            <w:r>
-              <w:rPr>
-                <w:rFonts w:ascii="Arial" w:hAnsi="Arial" w:cs="Arial"/>
-              </w:rPr>
-              <w:t xml:space="preserve">Übersichtseite des Moderators erscheint. </w:t>
-            </w:r>
-          </w:p>
-        </w:tc>
-        <w:tc>
-          <w:tcPr>
-            <w:tcW w:w="1560" w:type="dxa"/>
-          </w:tcPr>
-          <w:p>
-            <w:pPr>
-              <w:rPr>
-                <w:rFonts w:ascii="Arial" w:hAnsi="Arial" w:cs="Arial"/>
-              </w:rPr>
-            </w:pPr>
-          </w:p>
-        </w:tc>
-        <w:tc>
-          <w:tcPr>
-            <w:tcW w:w="1235" w:type="dxa"/>
-          </w:tcPr>
-          <w:p>
-            <w:pPr>
-              <w:rPr>
-                <w:rFonts w:ascii="Arial" w:hAnsi="Arial" w:cs="Arial"/>
-              </w:rPr>
-            </w:pPr>
-          </w:p>
-        </w:tc>
-      </w:tr>
-      <w:tr>
-        <w:tc>
-          <w:tcPr>
-            <w:tcW w:w="535" w:type="dxa"/>
-          </w:tcPr>
-          <w:p>
-            <w:pPr>
-              <w:rPr>
-                <w:rFonts w:ascii="Arial" w:hAnsi="Arial" w:cs="Arial"/>
-              </w:rPr>
-            </w:pPr>
-            <w:r>
-              <w:rPr>
-                <w:rFonts w:ascii="Arial" w:hAnsi="Arial" w:cs="Arial"/>
-              </w:rPr>
-              <w:t>2</w:t>
-            </w:r>
-          </w:p>
-        </w:tc>
-        <w:tc>
-          <w:tcPr>
-            <w:tcW w:w="2118" w:type="dxa"/>
-          </w:tcPr>
-          <w:p>
-            <w:pPr>
-              <w:rPr>
-                <w:rFonts w:ascii="Arial" w:hAnsi="Arial" w:cs="Arial"/>
-              </w:rPr>
-            </w:pPr>
-            <w:r>
-              <w:rPr>
-                <w:rFonts w:ascii="Arial" w:hAnsi="Arial" w:cs="Arial"/>
-              </w:rPr>
-              <w:t>Auswahl der Wahl die die Vorbedingungen erfüllt</w:t>
-            </w:r>
-          </w:p>
-        </w:tc>
-        <w:tc>
-          <w:tcPr>
-            <w:tcW w:w="2425" w:type="dxa"/>
-          </w:tcPr>
-          <w:p>
-            <w:pPr>
-              <w:rPr>
-                <w:rFonts w:ascii="Arial" w:hAnsi="Arial" w:cs="Arial"/>
-              </w:rPr>
-            </w:pPr>
-            <w:r>
-              <w:rPr>
-                <w:rFonts w:ascii="Arial" w:hAnsi="Arial" w:cs="Arial"/>
-              </w:rPr>
-              <w:t>Details der Wahl werden angezeigt. Es kann keine Auswertung vorgenommen werden und somit kann auch kein Ergebnis versendet werden.</w:t>
-            </w:r>
-          </w:p>
-        </w:tc>
-        <w:tc>
-          <w:tcPr>
-            <w:tcW w:w="1560" w:type="dxa"/>
-          </w:tcPr>
-          <w:p>
-            <w:pPr>
-              <w:rPr>
-                <w:rFonts w:ascii="Arial" w:hAnsi="Arial" w:cs="Arial"/>
-              </w:rPr>
-            </w:pPr>
-          </w:p>
-        </w:tc>
-        <w:tc>
-          <w:tcPr>
-            <w:tcW w:w="1235" w:type="dxa"/>
-          </w:tcPr>
-          <w:p>
-            <w:pPr>
-              <w:rPr>
-                <w:rFonts w:ascii="Arial" w:hAnsi="Arial" w:cs="Arial"/>
-              </w:rPr>
-            </w:pPr>
-          </w:p>
-        </w:tc>
-      </w:tr>
-    </w:tbl>
-    <w:p>
-      <w:pPr>
-        <w:pStyle w:val="KeinLeerraum"/>
-        <w:rPr>
-          <w:rFonts w:ascii="Arial" w:hAnsi="Arial" w:cs="Arial"/>
-          <w:b/>
-        </w:rPr>
-      </w:pPr>
-    </w:p>
-    <w:p>
-      <w:pPr>
-        <w:pStyle w:val="KeinLeerraum"/>
-        <w:rPr>
-          <w:rFonts w:ascii="Arial" w:hAnsi="Arial" w:cs="Arial"/>
-        </w:rPr>
-      </w:pPr>
-      <w:r>
-        <w:rPr>
-          <w:rFonts w:ascii="Arial" w:hAnsi="Arial" w:cs="Arial"/>
-        </w:rPr>
-        <w:t>10.</w:t>
-      </w:r>
-      <w:r>
-        <w:rPr>
-          <w:rFonts w:ascii="Arial" w:hAnsi="Arial" w:cs="Arial"/>
-        </w:rPr>
-        <w:t>3</w:t>
-      </w:r>
-    </w:p>
-    <w:p>
-      <w:pPr>
-        <w:pStyle w:val="KeinLeerraum"/>
-        <w:rPr>
-          <w:rFonts w:ascii="Arial" w:hAnsi="Arial" w:cs="Arial"/>
-        </w:rPr>
-      </w:pPr>
-      <w:r>
-        <w:rPr>
-          <w:rFonts w:ascii="Arial" w:hAnsi="Arial" w:cs="Arial"/>
-        </w:rPr>
-        <w:t>Gleiches Vorgehen wie bei Testfall 8.2</w:t>
-      </w:r>
-    </w:p>
-    <w:p>
-      <w:pPr>
-        <w:pStyle w:val="KeinLeerraum"/>
-        <w:rPr>
-          <w:rFonts w:ascii="Arial" w:hAnsi="Arial" w:cs="Arial"/>
-        </w:rPr>
-      </w:pPr>
-      <w:r>
-        <w:rPr>
-          <w:rFonts w:ascii="Arial" w:hAnsi="Arial" w:cs="Arial"/>
-        </w:rPr>
-        <w:t>Vorbedingungen: Es muss mindestens eine Wahl beendet sein.</w:t>
-      </w:r>
-    </w:p>
-    <w:tbl>
-      <w:tblPr>
-        <w:tblStyle w:val="Tabellenraster"/>
-        <w:tblW w:w="0" w:type="auto"/>
-        <w:tblLook w:val="04A0" w:firstRow="1" w:lastRow="0" w:firstColumn="1" w:lastColumn="0" w:noHBand="0" w:noVBand="1"/>
-      </w:tblPr>
-      <w:tblGrid>
-        <w:gridCol w:w="552"/>
-        <w:gridCol w:w="2791"/>
-        <w:gridCol w:w="2467"/>
-        <w:gridCol w:w="1687"/>
-        <w:gridCol w:w="1565"/>
-      </w:tblGrid>
-      <w:tr>
-        <w:tc>
-          <w:tcPr>
-            <w:tcW w:w="552" w:type="dxa"/>
-            <w:shd w:val="clear" w:color="auto" w:fill="D0CECE" w:themeFill="background2" w:themeFillShade="E6"/>
-          </w:tcPr>
-          <w:p>
-            <w:pPr>
-              <w:rPr>
-                <w:rFonts w:ascii="Arial" w:hAnsi="Arial" w:cs="Arial"/>
-                <w:b/>
-              </w:rPr>
-            </w:pPr>
-            <w:r>
-              <w:rPr>
-                <w:rFonts w:ascii="Arial" w:hAnsi="Arial" w:cs="Arial"/>
-                <w:b/>
-              </w:rPr>
-              <w:t>Nr.</w:t>
-            </w:r>
-          </w:p>
-        </w:tc>
-        <w:tc>
-          <w:tcPr>
-            <w:tcW w:w="2791" w:type="dxa"/>
-            <w:shd w:val="clear" w:color="auto" w:fill="D0CECE" w:themeFill="background2" w:themeFillShade="E6"/>
-          </w:tcPr>
-          <w:p>
-            <w:pPr>
-              <w:rPr>
-                <w:rFonts w:ascii="Arial" w:hAnsi="Arial" w:cs="Arial"/>
-                <w:b/>
-              </w:rPr>
-            </w:pPr>
-            <w:r>
-              <w:rPr>
-                <w:rFonts w:ascii="Arial" w:hAnsi="Arial" w:cs="Arial"/>
-                <w:b/>
-              </w:rPr>
-              <w:t>Testschritt</w:t>
-            </w:r>
-          </w:p>
-        </w:tc>
-        <w:tc>
-          <w:tcPr>
-            <w:tcW w:w="2467" w:type="dxa"/>
-            <w:shd w:val="clear" w:color="auto" w:fill="D0CECE" w:themeFill="background2" w:themeFillShade="E6"/>
-          </w:tcPr>
-          <w:p>
-            <w:pPr>
-              <w:rPr>
-                <w:rFonts w:ascii="Arial" w:hAnsi="Arial" w:cs="Arial"/>
-                <w:b/>
-              </w:rPr>
-            </w:pPr>
-            <w:r>
-              <w:rPr>
-                <w:rFonts w:ascii="Arial" w:hAnsi="Arial" w:cs="Arial"/>
-                <w:b/>
-              </w:rPr>
-              <w:t>Erwartetes Resultat</w:t>
-            </w:r>
-          </w:p>
-        </w:tc>
-        <w:tc>
-          <w:tcPr>
-            <w:tcW w:w="1687" w:type="dxa"/>
-            <w:shd w:val="clear" w:color="auto" w:fill="D0CECE" w:themeFill="background2" w:themeFillShade="E6"/>
-          </w:tcPr>
-          <w:p>
-            <w:pPr>
-              <w:rPr>
-                <w:rFonts w:ascii="Arial" w:hAnsi="Arial" w:cs="Arial"/>
-                <w:b/>
-              </w:rPr>
-            </w:pPr>
-            <w:r>
-              <w:rPr>
-                <w:rFonts w:ascii="Arial" w:hAnsi="Arial" w:cs="Arial"/>
-                <w:b/>
-              </w:rPr>
-              <w:t>Testresultat</w:t>
-            </w:r>
-          </w:p>
-        </w:tc>
-        <w:tc>
-          <w:tcPr>
-            <w:tcW w:w="1565" w:type="dxa"/>
-            <w:shd w:val="clear" w:color="auto" w:fill="D0CECE" w:themeFill="background2" w:themeFillShade="E6"/>
-          </w:tcPr>
-          <w:p>
-            <w:pPr>
-              <w:rPr>
-                <w:rFonts w:ascii="Arial" w:hAnsi="Arial" w:cs="Arial"/>
-                <w:b/>
-              </w:rPr>
-            </w:pPr>
-            <w:r>
-              <w:rPr>
-                <w:rFonts w:ascii="Arial" w:hAnsi="Arial" w:cs="Arial"/>
-                <w:b/>
-              </w:rPr>
-              <w:t>Erfüllt?</w:t>
-            </w:r>
-          </w:p>
-        </w:tc>
-      </w:tr>
-      <w:tr>
-        <w:tc>
-          <w:tcPr>
-            <w:tcW w:w="552" w:type="dxa"/>
-          </w:tcPr>
-          <w:p>
-            <w:pPr>
-              <w:rPr>
-                <w:rFonts w:ascii="Arial" w:hAnsi="Arial" w:cs="Arial"/>
-              </w:rPr>
-            </w:pPr>
-            <w:r>
-              <w:rPr>
-                <w:rFonts w:ascii="Arial" w:hAnsi="Arial" w:cs="Arial"/>
-              </w:rPr>
-              <w:t>1</w:t>
-            </w:r>
-          </w:p>
-        </w:tc>
-        <w:tc>
-          <w:tcPr>
-            <w:tcW w:w="2791" w:type="dxa"/>
-          </w:tcPr>
-          <w:p>
-            <w:pPr>
-              <w:rPr>
-                <w:rFonts w:ascii="Arial" w:hAnsi="Arial" w:cs="Arial"/>
-              </w:rPr>
-            </w:pPr>
-            <w:r>
-              <w:rPr>
-                <w:rFonts w:ascii="Arial" w:hAnsi="Arial" w:cs="Arial"/>
-              </w:rPr>
-              <w:t xml:space="preserve">Einloggen als Wahlleiter </w:t>
-            </w:r>
-          </w:p>
-        </w:tc>
-        <w:tc>
-          <w:tcPr>
-            <w:tcW w:w="2467" w:type="dxa"/>
-          </w:tcPr>
-          <w:p>
-            <w:pPr>
-              <w:rPr>
-                <w:rFonts w:ascii="Arial" w:hAnsi="Arial" w:cs="Arial"/>
-              </w:rPr>
-            </w:pPr>
-            <w:r>
-              <w:rPr>
-                <w:rFonts w:ascii="Arial" w:hAnsi="Arial" w:cs="Arial"/>
-              </w:rPr>
-              <w:t>Übersichtseite des Wahlleiters erscheint.</w:t>
-            </w:r>
-          </w:p>
-        </w:tc>
-        <w:tc>
-          <w:tcPr>
-            <w:tcW w:w="1687" w:type="dxa"/>
-          </w:tcPr>
-          <w:p>
-            <w:pPr>
-              <w:rPr>
-                <w:rFonts w:ascii="Arial" w:hAnsi="Arial" w:cs="Arial"/>
-              </w:rPr>
-            </w:pPr>
-          </w:p>
-        </w:tc>
-        <w:tc>
-          <w:tcPr>
-            <w:tcW w:w="1565" w:type="dxa"/>
-          </w:tcPr>
-          <w:p>
-            <w:pPr>
-              <w:rPr>
-                <w:rFonts w:ascii="Arial" w:hAnsi="Arial" w:cs="Arial"/>
-              </w:rPr>
-            </w:pPr>
-          </w:p>
-        </w:tc>
-      </w:tr>
-      <w:tr>
-        <w:tc>
-          <w:tcPr>
-            <w:tcW w:w="552" w:type="dxa"/>
-          </w:tcPr>
-          <w:p>
-            <w:pPr>
-              <w:rPr>
-                <w:rFonts w:ascii="Arial" w:hAnsi="Arial" w:cs="Arial"/>
-              </w:rPr>
-            </w:pPr>
-            <w:r>
-              <w:rPr>
-                <w:rFonts w:ascii="Arial" w:hAnsi="Arial" w:cs="Arial"/>
-              </w:rPr>
-              <w:t>2</w:t>
-            </w:r>
-          </w:p>
-        </w:tc>
-        <w:tc>
-          <w:tcPr>
-            <w:tcW w:w="2791" w:type="dxa"/>
-          </w:tcPr>
-          <w:p>
-            <w:pPr>
-              <w:rPr>
-                <w:rFonts w:ascii="Arial" w:hAnsi="Arial" w:cs="Arial"/>
-              </w:rPr>
-            </w:pPr>
-            <w:r>
-              <w:rPr>
-                <w:rFonts w:ascii="Arial" w:hAnsi="Arial" w:cs="Arial"/>
-              </w:rPr>
-              <w:t>Wahl die die Vorbedingungen erfüllt auswählen</w:t>
-            </w:r>
-          </w:p>
-        </w:tc>
-        <w:tc>
-          <w:tcPr>
-            <w:tcW w:w="2467" w:type="dxa"/>
-          </w:tcPr>
-          <w:p>
-            <w:pPr>
-              <w:rPr>
-                <w:rFonts w:ascii="Arial" w:hAnsi="Arial" w:cs="Arial"/>
-              </w:rPr>
-            </w:pPr>
-            <w:r>
-              <w:rPr>
-                <w:rFonts w:ascii="Arial" w:hAnsi="Arial" w:cs="Arial"/>
-              </w:rPr>
-              <w:t xml:space="preserve">Die Details der Wahl werden angezeigt. Es wird angezeigt, dass </w:t>
-            </w:r>
-            <w:r>
-              <w:rPr>
-                <w:rFonts w:ascii="Arial" w:hAnsi="Arial" w:cs="Arial"/>
-              </w:rPr>
-              <w:lastRenderedPageBreak/>
-              <w:t>die Wahl bereits beendet ist. Es ist möglich eine Auswertung vorzunehmen.</w:t>
-            </w:r>
-          </w:p>
-        </w:tc>
-        <w:tc>
-          <w:tcPr>
-            <w:tcW w:w="1687" w:type="dxa"/>
-          </w:tcPr>
-          <w:p>
-            <w:pPr>
-              <w:rPr>
-                <w:rFonts w:ascii="Arial" w:hAnsi="Arial" w:cs="Arial"/>
-              </w:rPr>
-            </w:pPr>
-          </w:p>
-        </w:tc>
-        <w:tc>
-          <w:tcPr>
-            <w:tcW w:w="1565" w:type="dxa"/>
-          </w:tcPr>
-          <w:p>
-            <w:pPr>
-              <w:rPr>
-                <w:rFonts w:ascii="Arial" w:hAnsi="Arial" w:cs="Arial"/>
-              </w:rPr>
-            </w:pPr>
-          </w:p>
-        </w:tc>
-      </w:tr>
-    </w:tbl>
-    <w:p>
-      <w:pPr>
-        <w:pStyle w:val="KeinLeerraum"/>
-        <w:rPr>
-          <w:rFonts w:ascii="Arial" w:hAnsi="Arial" w:cs="Arial"/>
-          <w:b/>
-        </w:rPr>
-      </w:pPr>
-    </w:p>
-    <w:p>
-      <w:pPr>
-        <w:pStyle w:val="KeinLeerraum"/>
-        <w:rPr>
-          <w:rFonts w:ascii="Arial" w:hAnsi="Arial" w:cs="Arial"/>
-          <w:b/>
-        </w:rPr>
-      </w:pPr>
-    </w:p>
-    <w:p>
-      <w:pPr>
-        <w:pStyle w:val="KeinLeerraum"/>
-        <w:rPr>
-          <w:rFonts w:ascii="Arial" w:hAnsi="Arial" w:cs="Arial"/>
-          <w:b/>
-        </w:rPr>
-      </w:pPr>
-    </w:p>
-    <w:p>
-      <w:pPr>
-        <w:pStyle w:val="KeinLeerraum"/>
-        <w:rPr>
-          <w:rFonts w:ascii="Arial" w:hAnsi="Arial" w:cs="Arial"/>
-          <w:b/>
-        </w:rPr>
-      </w:pPr>
-    </w:p>
-    <w:p>
-      <w:pPr>
-        <w:pStyle w:val="KeinLeerraum"/>
-        <w:rPr>
-          <w:rFonts w:ascii="Arial" w:hAnsi="Arial" w:cs="Arial"/>
-          <w:b/>
-        </w:rPr>
-      </w:pPr>
-    </w:p>
-    <w:p>
-      <w:pPr>
-        <w:pStyle w:val="KeinLeerraum"/>
-        <w:rPr>
-          <w:rFonts w:ascii="Arial" w:hAnsi="Arial" w:cs="Arial"/>
-          <w:b/>
-        </w:rPr>
-      </w:pPr>
-    </w:p>
-    <w:p>
-      <w:pPr>
-        <w:pStyle w:val="KeinLeerraum"/>
-        <w:rPr>
-          <w:rFonts w:ascii="Arial" w:hAnsi="Arial" w:cs="Arial"/>
-          <w:b/>
-        </w:rPr>
-      </w:pPr>
-    </w:p>
-    <w:p>
-      <w:pPr>
-        <w:pStyle w:val="KeinLeerraum"/>
-        <w:rPr>
-          <w:rFonts w:ascii="Arial" w:hAnsi="Arial" w:cs="Arial"/>
-          <w:b/>
-        </w:rPr>
-      </w:pPr>
-    </w:p>
-    <w:p>
-      <w:pPr>
-        <w:pStyle w:val="KeinLeerraum"/>
-        <w:rPr>
-          <w:rFonts w:ascii="Arial" w:hAnsi="Arial" w:cs="Arial"/>
-          <w:b/>
-        </w:rPr>
-      </w:pPr>
-      <w:r>
-        <w:rPr>
-          <w:rFonts w:ascii="Arial" w:hAnsi="Arial" w:cs="Arial"/>
-          <w:b/>
-        </w:rPr>
         <w:t>Akzeptanzkriterium 11: Nur der Wahlleiter kann die Wahlergebnisse übertragen</w:t>
       </w:r>
-    </w:p>
-    <w:p>
-      <w:pPr>
-        <w:pStyle w:val="KeinLeerraum"/>
-        <w:rPr>
-          <w:rFonts w:ascii="Arial" w:hAnsi="Arial" w:cs="Arial"/>
-          <w:b/>
-        </w:rPr>
-      </w:pPr>
-    </w:p>
-    <w:p>
-      <w:pPr>
-        <w:pStyle w:val="KeinLeerraum"/>
-        <w:rPr>
-          <w:rFonts w:ascii="Arial" w:hAnsi="Arial" w:cs="Arial"/>
-        </w:rPr>
-      </w:pPr>
-      <w:commentRangeStart w:id="6"/>
-      <w:r>
-        <w:rPr>
-          <w:rFonts w:ascii="Arial" w:hAnsi="Arial" w:cs="Arial"/>
-        </w:rPr>
-        <w:t>11</w:t>
-      </w:r>
-      <w:commentRangeEnd w:id="6"/>
-      <w:r>
-        <w:rPr>
-          <w:rStyle w:val="Kommentarzeichen"/>
-          <w:rFonts w:asciiTheme="minorHAnsi" w:eastAsiaTheme="minorHAnsi" w:hAnsiTheme="minorHAnsi" w:cstheme="minorBidi"/>
-          <w:color w:val="auto"/>
-          <w:bdr w:val="none" w:sz="0" w:space="0" w:color="auto"/>
-          <w:lang w:eastAsia="en-US"/>
-        </w:rPr>
-        <w:commentReference w:id="6"/>
-      </w:r>
-      <w:r>
-        <w:rPr>
-          <w:rFonts w:ascii="Arial" w:hAnsi="Arial" w:cs="Arial"/>
-        </w:rPr>
-        <w:t>.1</w:t>
-      </w:r>
-    </w:p>
-    <w:tbl>
-      <w:tblPr>
-        <w:tblStyle w:val="Tabellenraster"/>
-        <w:tblW w:w="0" w:type="auto"/>
-        <w:tblLook w:val="04A0" w:firstRow="1" w:lastRow="0" w:firstColumn="1" w:lastColumn="0" w:noHBand="0" w:noVBand="1"/>
-      </w:tblPr>
-      <w:tblGrid>
-        <w:gridCol w:w="535"/>
-        <w:gridCol w:w="2118"/>
-        <w:gridCol w:w="2425"/>
-        <w:gridCol w:w="1560"/>
-        <w:gridCol w:w="1235"/>
-      </w:tblGrid>
-      <w:tr>
-        <w:tc>
-          <w:tcPr>
-            <w:tcW w:w="535" w:type="dxa"/>
-            <w:shd w:val="clear" w:color="auto" w:fill="D0CECE" w:themeFill="background2" w:themeFillShade="E6"/>
-          </w:tcPr>
-          <w:p>
-            <w:pPr>
-              <w:rPr>
-                <w:rFonts w:ascii="Arial" w:hAnsi="Arial" w:cs="Arial"/>
-                <w:b/>
-              </w:rPr>
-            </w:pPr>
-            <w:r>
-              <w:rPr>
-                <w:rFonts w:ascii="Arial" w:hAnsi="Arial" w:cs="Arial"/>
-                <w:b/>
-              </w:rPr>
-              <w:t>Nr.</w:t>
-            </w:r>
-          </w:p>
-        </w:tc>
-        <w:tc>
-          <w:tcPr>
-            <w:tcW w:w="2118" w:type="dxa"/>
-            <w:shd w:val="clear" w:color="auto" w:fill="D0CECE" w:themeFill="background2" w:themeFillShade="E6"/>
-          </w:tcPr>
-          <w:p>
-            <w:pPr>
-              <w:rPr>
-                <w:rFonts w:ascii="Arial" w:hAnsi="Arial" w:cs="Arial"/>
-                <w:b/>
-              </w:rPr>
-            </w:pPr>
-            <w:r>
-              <w:rPr>
-                <w:rFonts w:ascii="Arial" w:hAnsi="Arial" w:cs="Arial"/>
-                <w:b/>
-              </w:rPr>
-              <w:t>Testschritt</w:t>
-            </w:r>
-          </w:p>
-        </w:tc>
-        <w:tc>
-          <w:tcPr>
-            <w:tcW w:w="2425" w:type="dxa"/>
-            <w:shd w:val="clear" w:color="auto" w:fill="D0CECE" w:themeFill="background2" w:themeFillShade="E6"/>
-          </w:tcPr>
-          <w:p>
-            <w:pPr>
-              <w:rPr>
-                <w:rFonts w:ascii="Arial" w:hAnsi="Arial" w:cs="Arial"/>
-                <w:b/>
-              </w:rPr>
-            </w:pPr>
-            <w:r>
-              <w:rPr>
-                <w:rFonts w:ascii="Arial" w:hAnsi="Arial" w:cs="Arial"/>
-                <w:b/>
-              </w:rPr>
-              <w:t>Erwartetes Resultat</w:t>
-            </w:r>
-          </w:p>
-        </w:tc>
-        <w:tc>
-          <w:tcPr>
-            <w:tcW w:w="1560" w:type="dxa"/>
-            <w:shd w:val="clear" w:color="auto" w:fill="D0CECE" w:themeFill="background2" w:themeFillShade="E6"/>
-          </w:tcPr>
-          <w:p>
-            <w:pPr>
-              <w:rPr>
-                <w:rFonts w:ascii="Arial" w:hAnsi="Arial" w:cs="Arial"/>
-                <w:b/>
-              </w:rPr>
-            </w:pPr>
-            <w:r>
-              <w:rPr>
-                <w:rFonts w:ascii="Arial" w:hAnsi="Arial" w:cs="Arial"/>
-                <w:b/>
-              </w:rPr>
-              <w:t>Testresultat</w:t>
-            </w:r>
-          </w:p>
-        </w:tc>
-        <w:tc>
-          <w:tcPr>
-            <w:tcW w:w="1235" w:type="dxa"/>
-            <w:shd w:val="clear" w:color="auto" w:fill="D0CECE" w:themeFill="background2" w:themeFillShade="E6"/>
-          </w:tcPr>
-          <w:p>
-            <w:pPr>
-              <w:rPr>
-                <w:rFonts w:ascii="Arial" w:hAnsi="Arial" w:cs="Arial"/>
-                <w:b/>
-              </w:rPr>
-            </w:pPr>
-            <w:r>
-              <w:rPr>
-                <w:rFonts w:ascii="Arial" w:hAnsi="Arial" w:cs="Arial"/>
-                <w:b/>
-              </w:rPr>
-              <w:t>Erfüllt?</w:t>
-            </w:r>
-          </w:p>
-        </w:tc>
-      </w:tr>
-      <w:tr>
-        <w:tc>
-          <w:tcPr>
-            <w:tcW w:w="535" w:type="dxa"/>
-          </w:tcPr>
-          <w:p>
-            <w:pPr>
-              <w:rPr>
-                <w:rFonts w:ascii="Arial" w:hAnsi="Arial" w:cs="Arial"/>
-              </w:rPr>
-            </w:pPr>
-            <w:r>
-              <w:rPr>
-                <w:rFonts w:ascii="Arial" w:hAnsi="Arial" w:cs="Arial"/>
-              </w:rPr>
-              <w:t>1</w:t>
-            </w:r>
-          </w:p>
-        </w:tc>
-        <w:tc>
-          <w:tcPr>
-            <w:tcW w:w="2118" w:type="dxa"/>
-          </w:tcPr>
-          <w:p>
-            <w:pPr>
-              <w:rPr>
-                <w:rFonts w:ascii="Arial" w:hAnsi="Arial" w:cs="Arial"/>
-              </w:rPr>
-            </w:pPr>
-            <w:r>
-              <w:rPr>
-                <w:rFonts w:ascii="Arial" w:hAnsi="Arial" w:cs="Arial"/>
-              </w:rPr>
-              <w:t xml:space="preserve">Einloggen als Admin </w:t>
-            </w:r>
-          </w:p>
-        </w:tc>
-        <w:tc>
-          <w:tcPr>
-            <w:tcW w:w="2425" w:type="dxa"/>
-          </w:tcPr>
-          <w:p>
-            <w:pPr>
-              <w:rPr>
-                <w:rFonts w:ascii="Arial" w:hAnsi="Arial" w:cs="Arial"/>
-              </w:rPr>
-            </w:pPr>
-            <w:r>
-              <w:rPr>
-                <w:rFonts w:ascii="Arial" w:hAnsi="Arial" w:cs="Arial"/>
-              </w:rPr>
-              <w:t>Übersichtseite des Admins erscheint. Hier befinden sich keinerlei Wahlen und somit besteht auch keine Möglichkeit eine Wahl auszuwerten.</w:t>
-            </w:r>
-          </w:p>
-        </w:tc>
-        <w:tc>
-          <w:tcPr>
-            <w:tcW w:w="1560" w:type="dxa"/>
-          </w:tcPr>
-          <w:p>
-            <w:pPr>
-              <w:rPr>
-                <w:rFonts w:ascii="Arial" w:hAnsi="Arial" w:cs="Arial"/>
-              </w:rPr>
-            </w:pPr>
-          </w:p>
-        </w:tc>
-        <w:tc>
-          <w:tcPr>
-            <w:tcW w:w="1235" w:type="dxa"/>
-          </w:tcPr>
-          <w:p>
-            <w:pPr>
-              <w:rPr>
-                <w:rFonts w:ascii="Arial" w:hAnsi="Arial" w:cs="Arial"/>
-              </w:rPr>
-            </w:pPr>
-          </w:p>
-        </w:tc>
-      </w:tr>
-    </w:tbl>
-    <w:p>
-      <w:pPr>
-        <w:pStyle w:val="KeinLeerraum"/>
-        <w:rPr>
-          <w:rFonts w:ascii="Arial" w:hAnsi="Arial" w:cs="Arial"/>
-          <w:b/>
-        </w:rPr>
-      </w:pPr>
-    </w:p>
-    <w:p>
-      <w:pPr>
-        <w:pStyle w:val="KeinLeerraum"/>
-        <w:rPr>
-          <w:rFonts w:ascii="Arial" w:hAnsi="Arial" w:cs="Arial"/>
-        </w:rPr>
-      </w:pPr>
-      <w:r>
-        <w:rPr>
-          <w:rFonts w:ascii="Arial" w:hAnsi="Arial" w:cs="Arial"/>
-        </w:rPr>
-        <w:t>1</w:t>
-      </w:r>
-      <w:r>
-        <w:rPr>
-          <w:rFonts w:ascii="Arial" w:hAnsi="Arial" w:cs="Arial"/>
-        </w:rPr>
-        <w:t>1</w:t>
-      </w:r>
-      <w:r>
-        <w:rPr>
-          <w:rFonts w:ascii="Arial" w:hAnsi="Arial" w:cs="Arial"/>
-        </w:rPr>
-        <w:t>.2</w:t>
-      </w:r>
-    </w:p>
-    <w:p>
-      <w:pPr>
-        <w:pStyle w:val="KeinLeerraum"/>
-        <w:rPr>
-          <w:rFonts w:ascii="Arial" w:hAnsi="Arial" w:cs="Arial"/>
-        </w:rPr>
-      </w:pPr>
-      <w:r>
-        <w:rPr>
-          <w:rFonts w:ascii="Arial" w:hAnsi="Arial" w:cs="Arial"/>
-        </w:rPr>
-        <w:t>Vorbedingungen: Es muss mindestens eine Wahl beendet sein.</w:t>
-      </w:r>
-    </w:p>
-    <w:tbl>
-      <w:tblPr>
-        <w:tblStyle w:val="Tabellenraster"/>
-        <w:tblW w:w="0" w:type="auto"/>
-        <w:tblLook w:val="04A0" w:firstRow="1" w:lastRow="0" w:firstColumn="1" w:lastColumn="0" w:noHBand="0" w:noVBand="1"/>
-      </w:tblPr>
-      <w:tblGrid>
-        <w:gridCol w:w="535"/>
-        <w:gridCol w:w="2118"/>
-        <w:gridCol w:w="2425"/>
-        <w:gridCol w:w="1560"/>
-        <w:gridCol w:w="1235"/>
-      </w:tblGrid>
-      <w:tr>
-        <w:tc>
-          <w:tcPr>
-            <w:tcW w:w="535" w:type="dxa"/>
-            <w:shd w:val="clear" w:color="auto" w:fill="D0CECE" w:themeFill="background2" w:themeFillShade="E6"/>
-          </w:tcPr>
-          <w:p>
-            <w:pPr>
-              <w:rPr>
-                <w:rFonts w:ascii="Arial" w:hAnsi="Arial" w:cs="Arial"/>
-                <w:b/>
-              </w:rPr>
-            </w:pPr>
-            <w:r>
-              <w:rPr>
-                <w:rFonts w:ascii="Arial" w:hAnsi="Arial" w:cs="Arial"/>
-                <w:b/>
-              </w:rPr>
-              <w:t>Nr.</w:t>
-            </w:r>
-          </w:p>
-        </w:tc>
-        <w:tc>
-          <w:tcPr>
-            <w:tcW w:w="2118" w:type="dxa"/>
-            <w:shd w:val="clear" w:color="auto" w:fill="D0CECE" w:themeFill="background2" w:themeFillShade="E6"/>
-          </w:tcPr>
-          <w:p>
-            <w:pPr>
-              <w:rPr>
-                <w:rFonts w:ascii="Arial" w:hAnsi="Arial" w:cs="Arial"/>
-                <w:b/>
-              </w:rPr>
-            </w:pPr>
-            <w:r>
-              <w:rPr>
-                <w:rFonts w:ascii="Arial" w:hAnsi="Arial" w:cs="Arial"/>
-                <w:b/>
-              </w:rPr>
-              <w:t>Testschritt</w:t>
-            </w:r>
-          </w:p>
-        </w:tc>
-        <w:tc>
-          <w:tcPr>
-            <w:tcW w:w="2425" w:type="dxa"/>
-            <w:shd w:val="clear" w:color="auto" w:fill="D0CECE" w:themeFill="background2" w:themeFillShade="E6"/>
-          </w:tcPr>
-          <w:p>
-            <w:pPr>
-              <w:rPr>
-                <w:rFonts w:ascii="Arial" w:hAnsi="Arial" w:cs="Arial"/>
-                <w:b/>
-              </w:rPr>
-            </w:pPr>
-            <w:r>
-              <w:rPr>
-                <w:rFonts w:ascii="Arial" w:hAnsi="Arial" w:cs="Arial"/>
-                <w:b/>
-              </w:rPr>
-              <w:t>Erwartetes Resultat</w:t>
-            </w:r>
-          </w:p>
-        </w:tc>
-        <w:tc>
-          <w:tcPr>
-            <w:tcW w:w="1560" w:type="dxa"/>
-            <w:shd w:val="clear" w:color="auto" w:fill="D0CECE" w:themeFill="background2" w:themeFillShade="E6"/>
-          </w:tcPr>
-          <w:p>
-            <w:pPr>
-              <w:rPr>
-                <w:rFonts w:ascii="Arial" w:hAnsi="Arial" w:cs="Arial"/>
-                <w:b/>
-              </w:rPr>
-            </w:pPr>
-            <w:r>
-              <w:rPr>
-                <w:rFonts w:ascii="Arial" w:hAnsi="Arial" w:cs="Arial"/>
-                <w:b/>
-              </w:rPr>
-              <w:t>Testresultat</w:t>
-            </w:r>
-          </w:p>
-        </w:tc>
-        <w:tc>
-          <w:tcPr>
-            <w:tcW w:w="1235" w:type="dxa"/>
-            <w:shd w:val="clear" w:color="auto" w:fill="D0CECE" w:themeFill="background2" w:themeFillShade="E6"/>
-          </w:tcPr>
-          <w:p>
-            <w:pPr>
-              <w:rPr>
-                <w:rFonts w:ascii="Arial" w:hAnsi="Arial" w:cs="Arial"/>
-                <w:b/>
-              </w:rPr>
-            </w:pPr>
-            <w:r>
-              <w:rPr>
-                <w:rFonts w:ascii="Arial" w:hAnsi="Arial" w:cs="Arial"/>
-                <w:b/>
-              </w:rPr>
-              <w:t>Erfüllt?</w:t>
-            </w:r>
-          </w:p>
-        </w:tc>
-      </w:tr>
-      <w:tr>
-        <w:tc>
-          <w:tcPr>
-            <w:tcW w:w="535" w:type="dxa"/>
-          </w:tcPr>
-          <w:p>
-            <w:pPr>
-              <w:rPr>
-                <w:rFonts w:ascii="Arial" w:hAnsi="Arial" w:cs="Arial"/>
-              </w:rPr>
-            </w:pPr>
-            <w:r>
-              <w:rPr>
-                <w:rFonts w:ascii="Arial" w:hAnsi="Arial" w:cs="Arial"/>
-              </w:rPr>
-              <w:t>1</w:t>
-            </w:r>
-          </w:p>
-        </w:tc>
-        <w:tc>
-          <w:tcPr>
-            <w:tcW w:w="2118" w:type="dxa"/>
-          </w:tcPr>
-          <w:p>
-            <w:pPr>
-              <w:rPr>
-                <w:rFonts w:ascii="Arial" w:hAnsi="Arial" w:cs="Arial"/>
-              </w:rPr>
-            </w:pPr>
-            <w:r>
-              <w:rPr>
-                <w:rFonts w:ascii="Arial" w:hAnsi="Arial" w:cs="Arial"/>
-              </w:rPr>
-              <w:t>Einloggen als Moderator</w:t>
-            </w:r>
-            <w:bookmarkStart w:id="7" w:name="_GoBack"/>
-            <w:bookmarkEnd w:id="7"/>
-          </w:p>
-        </w:tc>
-        <w:tc>
-          <w:tcPr>
-            <w:tcW w:w="2425" w:type="dxa"/>
-          </w:tcPr>
-          <w:p>
-            <w:pPr>
-              <w:rPr>
-                <w:rFonts w:ascii="Arial" w:hAnsi="Arial" w:cs="Arial"/>
-              </w:rPr>
-            </w:pPr>
-            <w:r>
-              <w:rPr>
-                <w:rFonts w:ascii="Arial" w:hAnsi="Arial" w:cs="Arial"/>
-              </w:rPr>
-              <w:t xml:space="preserve">Übersichtseite des Moderators erscheint. </w:t>
-            </w:r>
-          </w:p>
-        </w:tc>
-        <w:tc>
-          <w:tcPr>
-            <w:tcW w:w="1560" w:type="dxa"/>
-          </w:tcPr>
-          <w:p>
-            <w:pPr>
-              <w:rPr>
-                <w:rFonts w:ascii="Arial" w:hAnsi="Arial" w:cs="Arial"/>
-              </w:rPr>
-            </w:pPr>
-          </w:p>
-        </w:tc>
-        <w:tc>
-          <w:tcPr>
-            <w:tcW w:w="1235" w:type="dxa"/>
-          </w:tcPr>
-          <w:p>
-            <w:pPr>
-              <w:rPr>
-                <w:rFonts w:ascii="Arial" w:hAnsi="Arial" w:cs="Arial"/>
-              </w:rPr>
-            </w:pPr>
-          </w:p>
-        </w:tc>
-      </w:tr>
-      <w:tr>
-        <w:tc>
-          <w:tcPr>
-            <w:tcW w:w="535" w:type="dxa"/>
-          </w:tcPr>
-          <w:p>
-            <w:pPr>
-              <w:rPr>
-                <w:rFonts w:ascii="Arial" w:hAnsi="Arial" w:cs="Arial"/>
-              </w:rPr>
-            </w:pPr>
-            <w:r>
-              <w:rPr>
-                <w:rFonts w:ascii="Arial" w:hAnsi="Arial" w:cs="Arial"/>
-              </w:rPr>
-              <w:t>2</w:t>
-            </w:r>
-          </w:p>
-        </w:tc>
-        <w:tc>
-          <w:tcPr>
-            <w:tcW w:w="2118" w:type="dxa"/>
-          </w:tcPr>
-          <w:p>
-            <w:pPr>
-              <w:rPr>
-                <w:rFonts w:ascii="Arial" w:hAnsi="Arial" w:cs="Arial"/>
-              </w:rPr>
-            </w:pPr>
-            <w:r>
-              <w:rPr>
-                <w:rFonts w:ascii="Arial" w:hAnsi="Arial" w:cs="Arial"/>
-              </w:rPr>
-              <w:t>Auswahl der Wahl die die Vorbedingungen erfüllt</w:t>
-            </w:r>
-          </w:p>
-        </w:tc>
-        <w:tc>
-          <w:tcPr>
-            <w:tcW w:w="2425" w:type="dxa"/>
-          </w:tcPr>
-          <w:p>
-            <w:pPr>
-              <w:rPr>
-                <w:rFonts w:ascii="Arial" w:hAnsi="Arial" w:cs="Arial"/>
-              </w:rPr>
-            </w:pPr>
-            <w:r>
-              <w:rPr>
-                <w:rFonts w:ascii="Arial" w:hAnsi="Arial" w:cs="Arial"/>
-              </w:rPr>
-              <w:t>Details der Wahl werden angezeigt. Es kann keine Auswertung vorgenommen werden und somit kann auch kein Ergebnis versendet werden.</w:t>
-            </w:r>
-          </w:p>
-        </w:tc>
-        <w:tc>
-          <w:tcPr>
-            <w:tcW w:w="1560" w:type="dxa"/>
-          </w:tcPr>
-          <w:p>
-            <w:pPr>
-              <w:rPr>
-                <w:rFonts w:ascii="Arial" w:hAnsi="Arial" w:cs="Arial"/>
-              </w:rPr>
-            </w:pPr>
-          </w:p>
-        </w:tc>
-        <w:tc>
-          <w:tcPr>
-            <w:tcW w:w="1235" w:type="dxa"/>
-          </w:tcPr>
-          <w:p>
-            <w:pPr>
-              <w:rPr>
-                <w:rFonts w:ascii="Arial" w:hAnsi="Arial" w:cs="Arial"/>
-              </w:rPr>
-            </w:pPr>
-          </w:p>
-        </w:tc>
-      </w:tr>
-    </w:tbl>
-    <w:p>
-      <w:pPr>
-        <w:pStyle w:val="KeinLeerraum"/>
-        <w:rPr>
-          <w:rFonts w:ascii="Arial" w:hAnsi="Arial" w:cs="Arial"/>
-          <w:b/>
-        </w:rPr>
-      </w:pPr>
-    </w:p>
-    <w:p>
-      <w:pPr>
-        <w:pStyle w:val="KeinLeerraum"/>
-        <w:rPr>
-          <w:rFonts w:ascii="Arial" w:hAnsi="Arial" w:cs="Arial"/>
-        </w:rPr>
-      </w:pPr>
-      <w:r>
-        <w:rPr>
-          <w:rFonts w:ascii="Arial" w:hAnsi="Arial" w:cs="Arial"/>
-        </w:rPr>
-        <w:t>10.2</w:t>
-      </w:r>
-    </w:p>
-    <w:p>
-      <w:pPr>
-        <w:pStyle w:val="KeinLeerraum"/>
-        <w:rPr>
-          <w:rFonts w:ascii="Arial" w:hAnsi="Arial" w:cs="Arial"/>
-        </w:rPr>
-      </w:pPr>
-      <w:r>
-        <w:rPr>
-          <w:rFonts w:ascii="Arial" w:hAnsi="Arial" w:cs="Arial"/>
-        </w:rPr>
-        <w:t>Gleiches Vorgehen wie bei Testfall 8.2</w:t>
-      </w:r>
-    </w:p>
-    <w:p>
-      <w:pPr>
-        <w:pStyle w:val="KeinLeerraum"/>
-        <w:rPr>
-          <w:rFonts w:ascii="Arial" w:hAnsi="Arial" w:cs="Arial"/>
-        </w:rPr>
-      </w:pPr>
-      <w:r>
-        <w:rPr>
-          <w:rFonts w:ascii="Arial" w:hAnsi="Arial" w:cs="Arial"/>
-        </w:rPr>
-        <w:t>Vorbedingungen: Es muss mindestens eine Wahl beendet sein.</w:t>
-      </w:r>
-    </w:p>
-    <w:tbl>
-      <w:tblPr>
-        <w:tblStyle w:val="Tabellenraster"/>
-        <w:tblW w:w="0" w:type="auto"/>
-        <w:tblLook w:val="04A0" w:firstRow="1" w:lastRow="0" w:firstColumn="1" w:lastColumn="0" w:noHBand="0" w:noVBand="1"/>
-      </w:tblPr>
-      <w:tblGrid>
-        <w:gridCol w:w="552"/>
-        <w:gridCol w:w="2791"/>
-        <w:gridCol w:w="2467"/>
-        <w:gridCol w:w="1687"/>
-        <w:gridCol w:w="1565"/>
-      </w:tblGrid>
-      <w:tr>
-        <w:tc>
-          <w:tcPr>
-            <w:tcW w:w="552" w:type="dxa"/>
-            <w:shd w:val="clear" w:color="auto" w:fill="D0CECE" w:themeFill="background2" w:themeFillShade="E6"/>
-          </w:tcPr>
-          <w:p>
-            <w:pPr>
-              <w:rPr>
-                <w:rFonts w:ascii="Arial" w:hAnsi="Arial" w:cs="Arial"/>
-                <w:b/>
-              </w:rPr>
-            </w:pPr>
-            <w:r>
-              <w:rPr>
-                <w:rFonts w:ascii="Arial" w:hAnsi="Arial" w:cs="Arial"/>
-                <w:b/>
-              </w:rPr>
-              <w:t>Nr.</w:t>
-            </w:r>
-          </w:p>
-        </w:tc>
-        <w:tc>
-          <w:tcPr>
-            <w:tcW w:w="2791" w:type="dxa"/>
-            <w:shd w:val="clear" w:color="auto" w:fill="D0CECE" w:themeFill="background2" w:themeFillShade="E6"/>
-          </w:tcPr>
-          <w:p>
-            <w:pPr>
-              <w:rPr>
-                <w:rFonts w:ascii="Arial" w:hAnsi="Arial" w:cs="Arial"/>
-                <w:b/>
-              </w:rPr>
-            </w:pPr>
-            <w:r>
-              <w:rPr>
-                <w:rFonts w:ascii="Arial" w:hAnsi="Arial" w:cs="Arial"/>
-                <w:b/>
-              </w:rPr>
-              <w:t>Testschritt</w:t>
-            </w:r>
-          </w:p>
-        </w:tc>
-        <w:tc>
-          <w:tcPr>
-            <w:tcW w:w="2467" w:type="dxa"/>
-            <w:shd w:val="clear" w:color="auto" w:fill="D0CECE" w:themeFill="background2" w:themeFillShade="E6"/>
-          </w:tcPr>
-          <w:p>
-            <w:pPr>
-              <w:rPr>
-                <w:rFonts w:ascii="Arial" w:hAnsi="Arial" w:cs="Arial"/>
-                <w:b/>
-              </w:rPr>
-            </w:pPr>
-            <w:r>
-              <w:rPr>
-                <w:rFonts w:ascii="Arial" w:hAnsi="Arial" w:cs="Arial"/>
-                <w:b/>
-              </w:rPr>
-              <w:t>Erwartetes Resultat</w:t>
-            </w:r>
-          </w:p>
-        </w:tc>
-        <w:tc>
-          <w:tcPr>
-            <w:tcW w:w="1687" w:type="dxa"/>
-            <w:shd w:val="clear" w:color="auto" w:fill="D0CECE" w:themeFill="background2" w:themeFillShade="E6"/>
-          </w:tcPr>
-          <w:p>
-            <w:pPr>
-              <w:rPr>
-                <w:rFonts w:ascii="Arial" w:hAnsi="Arial" w:cs="Arial"/>
-                <w:b/>
-              </w:rPr>
-            </w:pPr>
-            <w:r>
-              <w:rPr>
-                <w:rFonts w:ascii="Arial" w:hAnsi="Arial" w:cs="Arial"/>
-                <w:b/>
-              </w:rPr>
-              <w:t>Testresultat</w:t>
-            </w:r>
-          </w:p>
-        </w:tc>
-        <w:tc>
-          <w:tcPr>
-            <w:tcW w:w="1565" w:type="dxa"/>
-            <w:shd w:val="clear" w:color="auto" w:fill="D0CECE" w:themeFill="background2" w:themeFillShade="E6"/>
-          </w:tcPr>
-          <w:p>
-            <w:pPr>
-              <w:rPr>
-                <w:rFonts w:ascii="Arial" w:hAnsi="Arial" w:cs="Arial"/>
-                <w:b/>
-              </w:rPr>
-            </w:pPr>
-            <w:r>
-              <w:rPr>
-                <w:rFonts w:ascii="Arial" w:hAnsi="Arial" w:cs="Arial"/>
-                <w:b/>
-              </w:rPr>
-              <w:t>Erfüllt?</w:t>
-            </w:r>
-          </w:p>
-        </w:tc>
-      </w:tr>
-      <w:tr>
-        <w:tc>
-          <w:tcPr>
-            <w:tcW w:w="552" w:type="dxa"/>
-          </w:tcPr>
-          <w:p>
-            <w:pPr>
-              <w:rPr>
-                <w:rFonts w:ascii="Arial" w:hAnsi="Arial" w:cs="Arial"/>
-              </w:rPr>
-            </w:pPr>
-            <w:r>
-              <w:rPr>
-                <w:rFonts w:ascii="Arial" w:hAnsi="Arial" w:cs="Arial"/>
-              </w:rPr>
-              <w:t>1</w:t>
-            </w:r>
-          </w:p>
-        </w:tc>
-        <w:tc>
-          <w:tcPr>
-            <w:tcW w:w="2791" w:type="dxa"/>
-          </w:tcPr>
-          <w:p>
-            <w:pPr>
-              <w:rPr>
-                <w:rFonts w:ascii="Arial" w:hAnsi="Arial" w:cs="Arial"/>
-              </w:rPr>
-            </w:pPr>
-            <w:r>
-              <w:rPr>
-                <w:rFonts w:ascii="Arial" w:hAnsi="Arial" w:cs="Arial"/>
-              </w:rPr>
-              <w:t xml:space="preserve">Einloggen als Wahlleiter </w:t>
-            </w:r>
-          </w:p>
-        </w:tc>
-        <w:tc>
-          <w:tcPr>
-            <w:tcW w:w="2467" w:type="dxa"/>
-          </w:tcPr>
-          <w:p>
-            <w:pPr>
-              <w:rPr>
-                <w:rFonts w:ascii="Arial" w:hAnsi="Arial" w:cs="Arial"/>
-              </w:rPr>
-            </w:pPr>
-            <w:r>
-              <w:rPr>
-                <w:rFonts w:ascii="Arial" w:hAnsi="Arial" w:cs="Arial"/>
-              </w:rPr>
-              <w:t>Übersichtseite des Wahlleiters erscheint.</w:t>
-            </w:r>
-          </w:p>
-        </w:tc>
-        <w:tc>
-          <w:tcPr>
-            <w:tcW w:w="1687" w:type="dxa"/>
-          </w:tcPr>
-          <w:p>
-            <w:pPr>
-              <w:rPr>
-                <w:rFonts w:ascii="Arial" w:hAnsi="Arial" w:cs="Arial"/>
-              </w:rPr>
-            </w:pPr>
-          </w:p>
-        </w:tc>
-        <w:tc>
-          <w:tcPr>
-            <w:tcW w:w="1565" w:type="dxa"/>
-          </w:tcPr>
-          <w:p>
-            <w:pPr>
-              <w:rPr>
-                <w:rFonts w:ascii="Arial" w:hAnsi="Arial" w:cs="Arial"/>
-              </w:rPr>
-            </w:pPr>
-          </w:p>
-        </w:tc>
-      </w:tr>
-      <w:tr>
-        <w:tc>
-          <w:tcPr>
-            <w:tcW w:w="552" w:type="dxa"/>
-          </w:tcPr>
-          <w:p>
-            <w:pPr>
-              <w:rPr>
-                <w:rFonts w:ascii="Arial" w:hAnsi="Arial" w:cs="Arial"/>
-              </w:rPr>
-            </w:pPr>
-            <w:r>
-              <w:rPr>
-                <w:rFonts w:ascii="Arial" w:hAnsi="Arial" w:cs="Arial"/>
-              </w:rPr>
-              <w:t>2</w:t>
-            </w:r>
-          </w:p>
-        </w:tc>
-        <w:tc>
-          <w:tcPr>
-            <w:tcW w:w="2791" w:type="dxa"/>
-          </w:tcPr>
-          <w:p>
-            <w:pPr>
-              <w:rPr>
-                <w:rFonts w:ascii="Arial" w:hAnsi="Arial" w:cs="Arial"/>
-              </w:rPr>
-            </w:pPr>
-            <w:r>
-              <w:rPr>
-                <w:rFonts w:ascii="Arial" w:hAnsi="Arial" w:cs="Arial"/>
-              </w:rPr>
-              <w:t>Wahl die die Vorbedingungen erfüllt auswählen</w:t>
-            </w:r>
-          </w:p>
-        </w:tc>
-        <w:tc>
-          <w:tcPr>
-            <w:tcW w:w="2467" w:type="dxa"/>
-          </w:tcPr>
-          <w:p>
-            <w:pPr>
-              <w:rPr>
-                <w:rFonts w:ascii="Arial" w:hAnsi="Arial" w:cs="Arial"/>
-              </w:rPr>
-            </w:pPr>
-            <w:r>
-              <w:rPr>
-                <w:rFonts w:ascii="Arial" w:hAnsi="Arial" w:cs="Arial"/>
-              </w:rPr>
-              <w:t>Die Details der Wahl werden angezeigt. Es wird angezeigt, dass die Wahl bereits beendet ist. Es ist möglich eine Auswertung vorzunehmen.</w:t>
-            </w:r>
-          </w:p>
-        </w:tc>
-        <w:tc>
-          <w:tcPr>
-            <w:tcW w:w="1687" w:type="dxa"/>
-          </w:tcPr>
-          <w:p>
-            <w:pPr>
-              <w:rPr>
-                <w:rFonts w:ascii="Arial" w:hAnsi="Arial" w:cs="Arial"/>
-              </w:rPr>
-            </w:pPr>
-          </w:p>
-        </w:tc>
-        <w:tc>
-          <w:tcPr>
-            <w:tcW w:w="1565" w:type="dxa"/>
-          </w:tcPr>
-          <w:p>
-            <w:pPr>
-              <w:rPr>
-                <w:rFonts w:ascii="Arial" w:hAnsi="Arial" w:cs="Arial"/>
-              </w:rPr>
-            </w:pPr>
-          </w:p>
-        </w:tc>
-      </w:tr>
-    </w:tbl>
-    <w:p>
-      <w:pPr>
-        <w:pStyle w:val="KeinLeerraum"/>
-        <w:rPr>
-          <w:rFonts w:ascii="Arial" w:hAnsi="Arial" w:cs="Arial"/>
-          <w:b/>
-        </w:rPr>
-      </w:pPr>
     </w:p>
     <w:p>
       <w:pPr>
@@ -11743,22 +8319,6 @@
       <w:proofErr w:type="spellEnd"/>
     </w:p>
   </w:comment>
-  <w:comment w:id="6" w:author="Katharina Schwab" w:date="2017-12-13T14:21:00Z" w:initials="KS">
-    <w:p>
-      <w:pPr>
-        <w:pStyle w:val="Kommentartext"/>
-      </w:pPr>
-      <w:r>
-        <w:rPr>
-          <w:rStyle w:val="Kommentarzeichen"/>
-        </w:rPr>
-        <w:annotationRef/>
-      </w:r>
-      <w:r>
-        <w:t>WIP</w:t>
-      </w:r>
-    </w:p>
-  </w:comment>
 </w:comments>
 </file>
 
@@ -11770,7 +8330,6 @@
   <w15:commentEx w15:paraId="75959791" w15:done="0"/>
   <w15:commentEx w15:paraId="06E47D61" w15:done="0"/>
   <w15:commentEx w15:paraId="06AAB4B4" w15:done="0"/>
-  <w15:commentEx w15:paraId="67A02A91" w15:done="0"/>
 </w15:commentsEx>
 </file>
 
@@ -11782,7 +8341,6 @@
   <w16cid:commentId w16cid:paraId="75959791" w16cid:durableId="1DDA61BB"/>
   <w16cid:commentId w16cid:paraId="06E47D61" w16cid:durableId="1DDA5D37"/>
   <w16cid:commentId w16cid:paraId="06AAB4B4" w16cid:durableId="1DDA6188"/>
-  <w16cid:commentId w16cid:paraId="67A02A91" w16cid:durableId="1DDBB5CD"/>
 </w16cid:commentsIds>
 </file>
 

</xml_diff>

<commit_message>
TraceMap Systemtest added, Akzeptanztest bis 10.3
</commit_message>
<xml_diff>
--- a/Testdokumente/Akzeptanztest.docx
+++ b/Testdokumente/Akzeptanztest.docx
@@ -186,7 +186,13 @@
               <w:rPr>
                 <w:rFonts w:ascii="Arial" w:hAnsi="Arial" w:cs="Arial"/>
               </w:rPr>
-              <w:t>3.1</w:t>
+              <w:t>7</w:t>
+            </w:r>
+            <w:r>
+              <w:rPr>
+                <w:rFonts w:ascii="Arial" w:hAnsi="Arial" w:cs="Arial"/>
+              </w:rPr>
+              <w:t>.1</w:t>
             </w:r>
           </w:p>
         </w:tc>
@@ -256,6 +262,14 @@
                 <w:rFonts w:ascii="Arial" w:hAnsi="Arial" w:cs="Arial"/>
               </w:rPr>
             </w:pPr>
+            <w:r>
+              <w:rPr>
+                <w:rFonts w:ascii="Arial" w:hAnsi="Arial" w:cs="Arial"/>
+              </w:rPr>
+              <w:t>Bis 10.3</w:t>
+            </w:r>
+            <w:bookmarkStart w:id="0" w:name="_GoBack"/>
+            <w:bookmarkEnd w:id="0"/>
           </w:p>
         </w:tc>
         <w:tc>
@@ -264,10 +278,17 @@
           </w:tcPr>
           <w:p>
             <w:pPr>
-              <w:rPr>
-                <w:rFonts w:ascii="Arial" w:hAnsi="Arial" w:cs="Arial"/>
-              </w:rPr>
-            </w:pPr>
+              <w:ind w:firstLine="708"/>
+              <w:rPr>
+                <w:rFonts w:ascii="Arial" w:hAnsi="Arial" w:cs="Arial"/>
+              </w:rPr>
+            </w:pPr>
+            <w:r>
+              <w:rPr>
+                <w:rFonts w:ascii="Arial" w:hAnsi="Arial" w:cs="Arial"/>
+              </w:rPr>
+              <w:t>13.12.2017</w:t>
+            </w:r>
           </w:p>
         </w:tc>
         <w:tc>
@@ -280,6 +301,12 @@
                 <w:rFonts w:ascii="Arial" w:hAnsi="Arial" w:cs="Arial"/>
               </w:rPr>
             </w:pPr>
+            <w:r>
+              <w:rPr>
+                <w:rFonts w:ascii="Arial" w:hAnsi="Arial" w:cs="Arial"/>
+              </w:rPr>
+              <w:t>Schwab</w:t>
+            </w:r>
           </w:p>
         </w:tc>
         <w:tc>
@@ -292,6 +319,12 @@
                 <w:rFonts w:ascii="Arial" w:hAnsi="Arial" w:cs="Arial"/>
               </w:rPr>
             </w:pPr>
+            <w:r>
+              <w:rPr>
+                <w:rFonts w:ascii="Arial" w:hAnsi="Arial" w:cs="Arial"/>
+              </w:rPr>
+              <w:t>1.1</w:t>
+            </w:r>
           </w:p>
         </w:tc>
       </w:tr>
@@ -752,19 +785,19 @@
         </w:rPr>
         <w:t xml:space="preserve">Testfälle 1.1 bis </w:t>
       </w:r>
-      <w:commentRangeStart w:id="0"/>
+      <w:commentRangeStart w:id="1"/>
       <w:r>
         <w:rPr>
           <w:rFonts w:ascii="Arial" w:hAnsi="Arial" w:cs="Arial"/>
         </w:rPr>
         <w:t>1</w:t>
       </w:r>
-      <w:commentRangeEnd w:id="0"/>
+      <w:commentRangeEnd w:id="1"/>
       <w:r>
         <w:rPr>
           <w:rStyle w:val="Kommentarzeichen"/>
         </w:rPr>
-        <w:commentReference w:id="0"/>
+        <w:commentReference w:id="1"/>
       </w:r>
       <w:r>
         <w:rPr>
@@ -2234,19 +2267,19 @@
               </w:rPr>
               <w:t xml:space="preserve">Inaktivität über </w:t>
             </w:r>
-            <w:commentRangeStart w:id="1"/>
+            <w:commentRangeStart w:id="2"/>
             <w:r>
               <w:rPr>
                 <w:rFonts w:ascii="Arial" w:hAnsi="Arial" w:cs="Arial"/>
               </w:rPr>
               <w:t>5</w:t>
             </w:r>
-            <w:commentRangeEnd w:id="1"/>
+            <w:commentRangeEnd w:id="2"/>
             <w:r>
               <w:rPr>
                 <w:rStyle w:val="Kommentarzeichen"/>
               </w:rPr>
-              <w:commentReference w:id="1"/>
+              <w:commentReference w:id="2"/>
             </w:r>
             <w:r>
               <w:rPr>
@@ -3051,19 +3084,19 @@
               </w:rPr>
               <w:t xml:space="preserve">Inaktivität über </w:t>
             </w:r>
-            <w:commentRangeStart w:id="2"/>
+            <w:commentRangeStart w:id="3"/>
             <w:r>
               <w:rPr>
                 <w:rFonts w:ascii="Arial" w:hAnsi="Arial" w:cs="Arial"/>
               </w:rPr>
               <w:t>5</w:t>
             </w:r>
-            <w:commentRangeEnd w:id="2"/>
+            <w:commentRangeEnd w:id="3"/>
             <w:r>
               <w:rPr>
                 <w:rStyle w:val="Kommentarzeichen"/>
               </w:rPr>
-              <w:commentReference w:id="2"/>
+              <w:commentReference w:id="3"/>
             </w:r>
             <w:r>
               <w:rPr>
@@ -3677,19 +3710,19 @@
         </w:rPr>
         <w:t>1.</w:t>
       </w:r>
-      <w:commentRangeStart w:id="3"/>
+      <w:commentRangeStart w:id="4"/>
       <w:r>
         <w:rPr>
           <w:rFonts w:ascii="Arial" w:hAnsi="Arial" w:cs="Arial"/>
         </w:rPr>
         <w:t>8</w:t>
       </w:r>
-      <w:commentRangeEnd w:id="3"/>
+      <w:commentRangeEnd w:id="4"/>
       <w:r>
         <w:rPr>
           <w:rStyle w:val="Kommentarzeichen"/>
         </w:rPr>
-        <w:commentReference w:id="3"/>
+        <w:commentReference w:id="4"/>
       </w:r>
     </w:p>
     <w:tbl>
@@ -5383,19 +5416,19 @@
               </w:rPr>
               <w:t xml:space="preserve">Auswahl </w:t>
             </w:r>
-            <w:commentRangeStart w:id="4"/>
+            <w:commentRangeStart w:id="5"/>
             <w:r>
               <w:rPr>
                 <w:rFonts w:ascii="Arial" w:hAnsi="Arial" w:cs="Arial"/>
               </w:rPr>
               <w:t>bestätigen</w:t>
             </w:r>
-            <w:commentRangeEnd w:id="4"/>
+            <w:commentRangeEnd w:id="5"/>
             <w:r>
               <w:rPr>
                 <w:rStyle w:val="Kommentarzeichen"/>
               </w:rPr>
-              <w:commentReference w:id="4"/>
+              <w:commentReference w:id="5"/>
             </w:r>
           </w:p>
         </w:tc>
@@ -7321,14 +7354,14 @@
           <w:rFonts w:ascii="Arial" w:hAnsi="Arial" w:cs="Arial"/>
         </w:rPr>
       </w:pPr>
-      <w:commentRangeStart w:id="5"/>
+      <w:commentRangeStart w:id="6"/>
       <w:r>
         <w:rPr>
           <w:rFonts w:ascii="Arial" w:hAnsi="Arial" w:cs="Arial"/>
         </w:rPr>
         <w:t>7</w:t>
       </w:r>
-      <w:commentRangeEnd w:id="5"/>
+      <w:commentRangeEnd w:id="6"/>
       <w:r>
         <w:rPr>
           <w:rStyle w:val="Kommentarzeichen"/>
@@ -7337,7 +7370,7 @@
           <w:bdr w:val="none" w:sz="0" w:space="0" w:color="auto"/>
           <w:lang w:eastAsia="en-US"/>
         </w:rPr>
-        <w:commentReference w:id="5"/>
+        <w:commentReference w:id="6"/>
       </w:r>
       <w:r>
         <w:rPr>
@@ -7992,8 +8025,6 @@
           <w:rFonts w:ascii="Arial" w:hAnsi="Arial" w:cs="Arial"/>
         </w:rPr>
       </w:pPr>
-      <w:bookmarkStart w:id="6" w:name="_GoBack"/>
-      <w:bookmarkEnd w:id="6"/>
     </w:p>
     <w:p>
       <w:pPr>
@@ -8020,11 +8051,48 @@
           <w:b/>
         </w:rPr>
       </w:pPr>
-      <w:r>
+    </w:p>
+    <w:p>
+      <w:pPr>
+        <w:pStyle w:val="KeinLeerraum"/>
         <w:rPr>
           <w:rFonts w:ascii="Arial" w:hAnsi="Arial" w:cs="Arial"/>
           <w:b/>
         </w:rPr>
+      </w:pPr>
+    </w:p>
+    <w:p>
+      <w:pPr>
+        <w:pStyle w:val="KeinLeerraum"/>
+        <w:rPr>
+          <w:rFonts w:ascii="Arial" w:hAnsi="Arial" w:cs="Arial"/>
+          <w:b/>
+        </w:rPr>
+      </w:pPr>
+    </w:p>
+    <w:p>
+      <w:pPr>
+        <w:pStyle w:val="KeinLeerraum"/>
+        <w:rPr>
+          <w:rFonts w:ascii="Arial" w:hAnsi="Arial" w:cs="Arial"/>
+          <w:b/>
+        </w:rPr>
+      </w:pPr>
+    </w:p>
+    <w:p>
+      <w:pPr>
+        <w:pStyle w:val="KeinLeerraum"/>
+        <w:rPr>
+          <w:rFonts w:ascii="Arial" w:hAnsi="Arial" w:cs="Arial"/>
+          <w:b/>
+        </w:rPr>
+      </w:pPr>
+      <w:r>
+        <w:rPr>
+          <w:rFonts w:ascii="Arial" w:hAnsi="Arial" w:cs="Arial"/>
+          <w:b/>
+        </w:rPr>
+        <w:lastRenderedPageBreak/>
         <w:t>Akzeptanzkriterium 8: Vorabstatistiken sind nicht vorhanden</w:t>
       </w:r>
     </w:p>
@@ -8036,11 +8104,683 @@
           <w:b/>
         </w:rPr>
       </w:pPr>
-      <w:r>
+    </w:p>
+    <w:p>
+      <w:pPr>
+        <w:pStyle w:val="KeinLeerraum"/>
+        <w:rPr>
+          <w:rFonts w:ascii="Arial" w:hAnsi="Arial" w:cs="Arial"/>
+        </w:rPr>
+      </w:pPr>
+      <w:r>
+        <w:rPr>
+          <w:rFonts w:ascii="Arial" w:hAnsi="Arial" w:cs="Arial"/>
+        </w:rPr>
+        <w:t>8.1</w:t>
+      </w:r>
+    </w:p>
+    <w:p>
+      <w:pPr>
+        <w:pStyle w:val="KeinLeerraum"/>
+        <w:rPr>
+          <w:rFonts w:ascii="Arial" w:hAnsi="Arial" w:cs="Arial"/>
+        </w:rPr>
+      </w:pPr>
+      <w:r>
+        <w:rPr>
+          <w:rFonts w:ascii="Arial" w:hAnsi="Arial" w:cs="Arial"/>
+        </w:rPr>
+        <w:t>Vorbedingungen: Es muss mindestens eine Wahl gerade aktiv, also noch nicht beendet sein.</w:t>
+      </w:r>
+    </w:p>
+    <w:tbl>
+      <w:tblPr>
+        <w:tblStyle w:val="Tabellenraster"/>
+        <w:tblW w:w="0" w:type="auto"/>
+        <w:tblLook w:val="04A0" w:firstRow="1" w:lastRow="0" w:firstColumn="1" w:lastColumn="0" w:noHBand="0" w:noVBand="1"/>
+      </w:tblPr>
+      <w:tblGrid>
+        <w:gridCol w:w="552"/>
+        <w:gridCol w:w="2791"/>
+        <w:gridCol w:w="2467"/>
+        <w:gridCol w:w="1687"/>
+        <w:gridCol w:w="1565"/>
+      </w:tblGrid>
+      <w:tr>
+        <w:tc>
+          <w:tcPr>
+            <w:tcW w:w="552" w:type="dxa"/>
+            <w:shd w:val="clear" w:color="auto" w:fill="D0CECE" w:themeFill="background2" w:themeFillShade="E6"/>
+          </w:tcPr>
+          <w:p>
+            <w:pPr>
+              <w:rPr>
+                <w:rFonts w:ascii="Arial" w:hAnsi="Arial" w:cs="Arial"/>
+                <w:b/>
+              </w:rPr>
+            </w:pPr>
+            <w:r>
+              <w:rPr>
+                <w:rFonts w:ascii="Arial" w:hAnsi="Arial" w:cs="Arial"/>
+                <w:b/>
+              </w:rPr>
+              <w:t>Nr.</w:t>
+            </w:r>
+          </w:p>
+        </w:tc>
+        <w:tc>
+          <w:tcPr>
+            <w:tcW w:w="2791" w:type="dxa"/>
+            <w:shd w:val="clear" w:color="auto" w:fill="D0CECE" w:themeFill="background2" w:themeFillShade="E6"/>
+          </w:tcPr>
+          <w:p>
+            <w:pPr>
+              <w:rPr>
+                <w:rFonts w:ascii="Arial" w:hAnsi="Arial" w:cs="Arial"/>
+                <w:b/>
+              </w:rPr>
+            </w:pPr>
+            <w:r>
+              <w:rPr>
+                <w:rFonts w:ascii="Arial" w:hAnsi="Arial" w:cs="Arial"/>
+                <w:b/>
+              </w:rPr>
+              <w:t>Testschritt</w:t>
+            </w:r>
+          </w:p>
+        </w:tc>
+        <w:tc>
+          <w:tcPr>
+            <w:tcW w:w="2467" w:type="dxa"/>
+            <w:shd w:val="clear" w:color="auto" w:fill="D0CECE" w:themeFill="background2" w:themeFillShade="E6"/>
+          </w:tcPr>
+          <w:p>
+            <w:pPr>
+              <w:rPr>
+                <w:rFonts w:ascii="Arial" w:hAnsi="Arial" w:cs="Arial"/>
+                <w:b/>
+              </w:rPr>
+            </w:pPr>
+            <w:r>
+              <w:rPr>
+                <w:rFonts w:ascii="Arial" w:hAnsi="Arial" w:cs="Arial"/>
+                <w:b/>
+              </w:rPr>
+              <w:t>Erwartetes Resultat</w:t>
+            </w:r>
+          </w:p>
+        </w:tc>
+        <w:tc>
+          <w:tcPr>
+            <w:tcW w:w="1687" w:type="dxa"/>
+            <w:shd w:val="clear" w:color="auto" w:fill="D0CECE" w:themeFill="background2" w:themeFillShade="E6"/>
+          </w:tcPr>
+          <w:p>
+            <w:pPr>
+              <w:rPr>
+                <w:rFonts w:ascii="Arial" w:hAnsi="Arial" w:cs="Arial"/>
+                <w:b/>
+              </w:rPr>
+            </w:pPr>
+            <w:r>
+              <w:rPr>
+                <w:rFonts w:ascii="Arial" w:hAnsi="Arial" w:cs="Arial"/>
+                <w:b/>
+              </w:rPr>
+              <w:t>Testresultat</w:t>
+            </w:r>
+          </w:p>
+        </w:tc>
+        <w:tc>
+          <w:tcPr>
+            <w:tcW w:w="1565" w:type="dxa"/>
+            <w:shd w:val="clear" w:color="auto" w:fill="D0CECE" w:themeFill="background2" w:themeFillShade="E6"/>
+          </w:tcPr>
+          <w:p>
+            <w:pPr>
+              <w:rPr>
+                <w:rFonts w:ascii="Arial" w:hAnsi="Arial" w:cs="Arial"/>
+                <w:b/>
+              </w:rPr>
+            </w:pPr>
+            <w:r>
+              <w:rPr>
+                <w:rFonts w:ascii="Arial" w:hAnsi="Arial" w:cs="Arial"/>
+                <w:b/>
+              </w:rPr>
+              <w:t>Erfüllt?</w:t>
+            </w:r>
+          </w:p>
+        </w:tc>
+      </w:tr>
+      <w:tr>
+        <w:tc>
+          <w:tcPr>
+            <w:tcW w:w="552" w:type="dxa"/>
+          </w:tcPr>
+          <w:p>
+            <w:pPr>
+              <w:rPr>
+                <w:rFonts w:ascii="Arial" w:hAnsi="Arial" w:cs="Arial"/>
+              </w:rPr>
+            </w:pPr>
+            <w:r>
+              <w:rPr>
+                <w:rFonts w:ascii="Arial" w:hAnsi="Arial" w:cs="Arial"/>
+              </w:rPr>
+              <w:t>1</w:t>
+            </w:r>
+          </w:p>
+        </w:tc>
+        <w:tc>
+          <w:tcPr>
+            <w:tcW w:w="2791" w:type="dxa"/>
+          </w:tcPr>
+          <w:p>
+            <w:pPr>
+              <w:rPr>
+                <w:rFonts w:ascii="Arial" w:hAnsi="Arial" w:cs="Arial"/>
+              </w:rPr>
+            </w:pPr>
+            <w:r>
+              <w:rPr>
+                <w:rFonts w:ascii="Arial" w:hAnsi="Arial" w:cs="Arial"/>
+              </w:rPr>
+              <w:t>Einloggen als Wahlleiter oder Moderator</w:t>
+            </w:r>
+          </w:p>
+        </w:tc>
+        <w:tc>
+          <w:tcPr>
+            <w:tcW w:w="2467" w:type="dxa"/>
+          </w:tcPr>
+          <w:p>
+            <w:pPr>
+              <w:rPr>
+                <w:rFonts w:ascii="Arial" w:hAnsi="Arial" w:cs="Arial"/>
+              </w:rPr>
+            </w:pPr>
+            <w:r>
+              <w:rPr>
+                <w:rFonts w:ascii="Arial" w:hAnsi="Arial" w:cs="Arial"/>
+              </w:rPr>
+              <w:t>Übersichtseite des Wahlleiters/ Moderators erscheint.</w:t>
+            </w:r>
+          </w:p>
+        </w:tc>
+        <w:tc>
+          <w:tcPr>
+            <w:tcW w:w="1687" w:type="dxa"/>
+          </w:tcPr>
+          <w:p>
+            <w:pPr>
+              <w:rPr>
+                <w:rFonts w:ascii="Arial" w:hAnsi="Arial" w:cs="Arial"/>
+              </w:rPr>
+            </w:pPr>
+          </w:p>
+        </w:tc>
+        <w:tc>
+          <w:tcPr>
+            <w:tcW w:w="1565" w:type="dxa"/>
+          </w:tcPr>
+          <w:p>
+            <w:pPr>
+              <w:rPr>
+                <w:rFonts w:ascii="Arial" w:hAnsi="Arial" w:cs="Arial"/>
+              </w:rPr>
+            </w:pPr>
+          </w:p>
+        </w:tc>
+      </w:tr>
+      <w:tr>
+        <w:tc>
+          <w:tcPr>
+            <w:tcW w:w="552" w:type="dxa"/>
+          </w:tcPr>
+          <w:p>
+            <w:pPr>
+              <w:rPr>
+                <w:rFonts w:ascii="Arial" w:hAnsi="Arial" w:cs="Arial"/>
+              </w:rPr>
+            </w:pPr>
+            <w:r>
+              <w:rPr>
+                <w:rFonts w:ascii="Arial" w:hAnsi="Arial" w:cs="Arial"/>
+              </w:rPr>
+              <w:t>2</w:t>
+            </w:r>
+          </w:p>
+        </w:tc>
+        <w:tc>
+          <w:tcPr>
+            <w:tcW w:w="2791" w:type="dxa"/>
+          </w:tcPr>
+          <w:p>
+            <w:pPr>
+              <w:rPr>
+                <w:rFonts w:ascii="Arial" w:hAnsi="Arial" w:cs="Arial"/>
+              </w:rPr>
+            </w:pPr>
+            <w:r>
+              <w:rPr>
+                <w:rFonts w:ascii="Arial" w:hAnsi="Arial" w:cs="Arial"/>
+              </w:rPr>
+              <w:t>Wahl die die Vorbedingungen erfüllt auswählen</w:t>
+            </w:r>
+          </w:p>
+        </w:tc>
+        <w:tc>
+          <w:tcPr>
+            <w:tcW w:w="2467" w:type="dxa"/>
+          </w:tcPr>
+          <w:p>
+            <w:pPr>
+              <w:rPr>
+                <w:rFonts w:ascii="Arial" w:hAnsi="Arial" w:cs="Arial"/>
+              </w:rPr>
+            </w:pPr>
+            <w:r>
+              <w:rPr>
+                <w:rFonts w:ascii="Arial" w:hAnsi="Arial" w:cs="Arial"/>
+              </w:rPr>
+              <w:t>Die Details der Wahl werden angezeigt. Es ist nicht möglich eine Auswertung vorzunehmen.</w:t>
+            </w:r>
+          </w:p>
+        </w:tc>
+        <w:tc>
+          <w:tcPr>
+            <w:tcW w:w="1687" w:type="dxa"/>
+          </w:tcPr>
+          <w:p>
+            <w:pPr>
+              <w:rPr>
+                <w:rFonts w:ascii="Arial" w:hAnsi="Arial" w:cs="Arial"/>
+              </w:rPr>
+            </w:pPr>
+          </w:p>
+        </w:tc>
+        <w:tc>
+          <w:tcPr>
+            <w:tcW w:w="1565" w:type="dxa"/>
+          </w:tcPr>
+          <w:p>
+            <w:pPr>
+              <w:rPr>
+                <w:rFonts w:ascii="Arial" w:hAnsi="Arial" w:cs="Arial"/>
+              </w:rPr>
+            </w:pPr>
+          </w:p>
+        </w:tc>
+      </w:tr>
+    </w:tbl>
+    <w:p>
+      <w:pPr>
+        <w:pStyle w:val="KeinLeerraum"/>
         <w:rPr>
           <w:rFonts w:ascii="Arial" w:hAnsi="Arial" w:cs="Arial"/>
           <w:b/>
         </w:rPr>
+      </w:pPr>
+    </w:p>
+    <w:p>
+      <w:pPr>
+        <w:pStyle w:val="KeinLeerraum"/>
+        <w:rPr>
+          <w:rFonts w:ascii="Arial" w:hAnsi="Arial" w:cs="Arial"/>
+        </w:rPr>
+      </w:pPr>
+      <w:r>
+        <w:rPr>
+          <w:rFonts w:ascii="Arial" w:hAnsi="Arial" w:cs="Arial"/>
+        </w:rPr>
+        <w:t>8.2</w:t>
+      </w:r>
+    </w:p>
+    <w:p>
+      <w:pPr>
+        <w:pStyle w:val="KeinLeerraum"/>
+        <w:rPr>
+          <w:rFonts w:ascii="Arial" w:hAnsi="Arial" w:cs="Arial"/>
+        </w:rPr>
+      </w:pPr>
+      <w:r>
+        <w:rPr>
+          <w:rFonts w:ascii="Arial" w:hAnsi="Arial" w:cs="Arial"/>
+        </w:rPr>
+        <w:t>Vorbedingungen: Es muss mindestens eine Wahl beendet sein.</w:t>
+      </w:r>
+    </w:p>
+    <w:tbl>
+      <w:tblPr>
+        <w:tblStyle w:val="Tabellenraster"/>
+        <w:tblW w:w="0" w:type="auto"/>
+        <w:tblLook w:val="04A0" w:firstRow="1" w:lastRow="0" w:firstColumn="1" w:lastColumn="0" w:noHBand="0" w:noVBand="1"/>
+      </w:tblPr>
+      <w:tblGrid>
+        <w:gridCol w:w="552"/>
+        <w:gridCol w:w="2791"/>
+        <w:gridCol w:w="2467"/>
+        <w:gridCol w:w="1687"/>
+        <w:gridCol w:w="1565"/>
+      </w:tblGrid>
+      <w:tr>
+        <w:tc>
+          <w:tcPr>
+            <w:tcW w:w="552" w:type="dxa"/>
+            <w:shd w:val="clear" w:color="auto" w:fill="D0CECE" w:themeFill="background2" w:themeFillShade="E6"/>
+          </w:tcPr>
+          <w:p>
+            <w:pPr>
+              <w:rPr>
+                <w:rFonts w:ascii="Arial" w:hAnsi="Arial" w:cs="Arial"/>
+                <w:b/>
+              </w:rPr>
+            </w:pPr>
+            <w:r>
+              <w:rPr>
+                <w:rFonts w:ascii="Arial" w:hAnsi="Arial" w:cs="Arial"/>
+                <w:b/>
+              </w:rPr>
+              <w:t>Nr.</w:t>
+            </w:r>
+          </w:p>
+        </w:tc>
+        <w:tc>
+          <w:tcPr>
+            <w:tcW w:w="2791" w:type="dxa"/>
+            <w:shd w:val="clear" w:color="auto" w:fill="D0CECE" w:themeFill="background2" w:themeFillShade="E6"/>
+          </w:tcPr>
+          <w:p>
+            <w:pPr>
+              <w:rPr>
+                <w:rFonts w:ascii="Arial" w:hAnsi="Arial" w:cs="Arial"/>
+                <w:b/>
+              </w:rPr>
+            </w:pPr>
+            <w:r>
+              <w:rPr>
+                <w:rFonts w:ascii="Arial" w:hAnsi="Arial" w:cs="Arial"/>
+                <w:b/>
+              </w:rPr>
+              <w:t>Testschritt</w:t>
+            </w:r>
+          </w:p>
+        </w:tc>
+        <w:tc>
+          <w:tcPr>
+            <w:tcW w:w="2467" w:type="dxa"/>
+            <w:shd w:val="clear" w:color="auto" w:fill="D0CECE" w:themeFill="background2" w:themeFillShade="E6"/>
+          </w:tcPr>
+          <w:p>
+            <w:pPr>
+              <w:rPr>
+                <w:rFonts w:ascii="Arial" w:hAnsi="Arial" w:cs="Arial"/>
+                <w:b/>
+              </w:rPr>
+            </w:pPr>
+            <w:r>
+              <w:rPr>
+                <w:rFonts w:ascii="Arial" w:hAnsi="Arial" w:cs="Arial"/>
+                <w:b/>
+              </w:rPr>
+              <w:t>Erwartetes Resultat</w:t>
+            </w:r>
+          </w:p>
+        </w:tc>
+        <w:tc>
+          <w:tcPr>
+            <w:tcW w:w="1687" w:type="dxa"/>
+            <w:shd w:val="clear" w:color="auto" w:fill="D0CECE" w:themeFill="background2" w:themeFillShade="E6"/>
+          </w:tcPr>
+          <w:p>
+            <w:pPr>
+              <w:rPr>
+                <w:rFonts w:ascii="Arial" w:hAnsi="Arial" w:cs="Arial"/>
+                <w:b/>
+              </w:rPr>
+            </w:pPr>
+            <w:r>
+              <w:rPr>
+                <w:rFonts w:ascii="Arial" w:hAnsi="Arial" w:cs="Arial"/>
+                <w:b/>
+              </w:rPr>
+              <w:t>Testresultat</w:t>
+            </w:r>
+          </w:p>
+        </w:tc>
+        <w:tc>
+          <w:tcPr>
+            <w:tcW w:w="1565" w:type="dxa"/>
+            <w:shd w:val="clear" w:color="auto" w:fill="D0CECE" w:themeFill="background2" w:themeFillShade="E6"/>
+          </w:tcPr>
+          <w:p>
+            <w:pPr>
+              <w:rPr>
+                <w:rFonts w:ascii="Arial" w:hAnsi="Arial" w:cs="Arial"/>
+                <w:b/>
+              </w:rPr>
+            </w:pPr>
+            <w:r>
+              <w:rPr>
+                <w:rFonts w:ascii="Arial" w:hAnsi="Arial" w:cs="Arial"/>
+                <w:b/>
+              </w:rPr>
+              <w:t>Erfüllt?</w:t>
+            </w:r>
+          </w:p>
+        </w:tc>
+      </w:tr>
+      <w:tr>
+        <w:tc>
+          <w:tcPr>
+            <w:tcW w:w="552" w:type="dxa"/>
+          </w:tcPr>
+          <w:p>
+            <w:pPr>
+              <w:rPr>
+                <w:rFonts w:ascii="Arial" w:hAnsi="Arial" w:cs="Arial"/>
+              </w:rPr>
+            </w:pPr>
+            <w:r>
+              <w:rPr>
+                <w:rFonts w:ascii="Arial" w:hAnsi="Arial" w:cs="Arial"/>
+              </w:rPr>
+              <w:t>1</w:t>
+            </w:r>
+          </w:p>
+        </w:tc>
+        <w:tc>
+          <w:tcPr>
+            <w:tcW w:w="2791" w:type="dxa"/>
+          </w:tcPr>
+          <w:p>
+            <w:pPr>
+              <w:rPr>
+                <w:rFonts w:ascii="Arial" w:hAnsi="Arial" w:cs="Arial"/>
+              </w:rPr>
+            </w:pPr>
+            <w:r>
+              <w:rPr>
+                <w:rFonts w:ascii="Arial" w:hAnsi="Arial" w:cs="Arial"/>
+              </w:rPr>
+              <w:t xml:space="preserve">Einloggen als Wahlleiter </w:t>
+            </w:r>
+          </w:p>
+        </w:tc>
+        <w:tc>
+          <w:tcPr>
+            <w:tcW w:w="2467" w:type="dxa"/>
+          </w:tcPr>
+          <w:p>
+            <w:pPr>
+              <w:rPr>
+                <w:rFonts w:ascii="Arial" w:hAnsi="Arial" w:cs="Arial"/>
+              </w:rPr>
+            </w:pPr>
+            <w:r>
+              <w:rPr>
+                <w:rFonts w:ascii="Arial" w:hAnsi="Arial" w:cs="Arial"/>
+              </w:rPr>
+              <w:t>Übersichtseite des Wahlleiters erscheint.</w:t>
+            </w:r>
+          </w:p>
+        </w:tc>
+        <w:tc>
+          <w:tcPr>
+            <w:tcW w:w="1687" w:type="dxa"/>
+          </w:tcPr>
+          <w:p>
+            <w:pPr>
+              <w:rPr>
+                <w:rFonts w:ascii="Arial" w:hAnsi="Arial" w:cs="Arial"/>
+              </w:rPr>
+            </w:pPr>
+          </w:p>
+        </w:tc>
+        <w:tc>
+          <w:tcPr>
+            <w:tcW w:w="1565" w:type="dxa"/>
+          </w:tcPr>
+          <w:p>
+            <w:pPr>
+              <w:rPr>
+                <w:rFonts w:ascii="Arial" w:hAnsi="Arial" w:cs="Arial"/>
+              </w:rPr>
+            </w:pPr>
+          </w:p>
+        </w:tc>
+      </w:tr>
+      <w:tr>
+        <w:tc>
+          <w:tcPr>
+            <w:tcW w:w="552" w:type="dxa"/>
+          </w:tcPr>
+          <w:p>
+            <w:pPr>
+              <w:rPr>
+                <w:rFonts w:ascii="Arial" w:hAnsi="Arial" w:cs="Arial"/>
+              </w:rPr>
+            </w:pPr>
+            <w:r>
+              <w:rPr>
+                <w:rFonts w:ascii="Arial" w:hAnsi="Arial" w:cs="Arial"/>
+              </w:rPr>
+              <w:t>2</w:t>
+            </w:r>
+          </w:p>
+        </w:tc>
+        <w:tc>
+          <w:tcPr>
+            <w:tcW w:w="2791" w:type="dxa"/>
+          </w:tcPr>
+          <w:p>
+            <w:pPr>
+              <w:rPr>
+                <w:rFonts w:ascii="Arial" w:hAnsi="Arial" w:cs="Arial"/>
+              </w:rPr>
+            </w:pPr>
+            <w:r>
+              <w:rPr>
+                <w:rFonts w:ascii="Arial" w:hAnsi="Arial" w:cs="Arial"/>
+              </w:rPr>
+              <w:t>Wahl die die Vorbedingungen erfüllt auswählen</w:t>
+            </w:r>
+          </w:p>
+        </w:tc>
+        <w:tc>
+          <w:tcPr>
+            <w:tcW w:w="2467" w:type="dxa"/>
+          </w:tcPr>
+          <w:p>
+            <w:pPr>
+              <w:rPr>
+                <w:rFonts w:ascii="Arial" w:hAnsi="Arial" w:cs="Arial"/>
+              </w:rPr>
+            </w:pPr>
+            <w:r>
+              <w:rPr>
+                <w:rFonts w:ascii="Arial" w:hAnsi="Arial" w:cs="Arial"/>
+              </w:rPr>
+              <w:t>Die Details der Wahl werden angezeigt. Es wird angezeigt, dass die Wahl bereits beendet ist. Es ist möglich eine Auswertung vorzunehmen.</w:t>
+            </w:r>
+          </w:p>
+        </w:tc>
+        <w:tc>
+          <w:tcPr>
+            <w:tcW w:w="1687" w:type="dxa"/>
+          </w:tcPr>
+          <w:p>
+            <w:pPr>
+              <w:rPr>
+                <w:rFonts w:ascii="Arial" w:hAnsi="Arial" w:cs="Arial"/>
+              </w:rPr>
+            </w:pPr>
+          </w:p>
+        </w:tc>
+        <w:tc>
+          <w:tcPr>
+            <w:tcW w:w="1565" w:type="dxa"/>
+          </w:tcPr>
+          <w:p>
+            <w:pPr>
+              <w:rPr>
+                <w:rFonts w:ascii="Arial" w:hAnsi="Arial" w:cs="Arial"/>
+              </w:rPr>
+            </w:pPr>
+          </w:p>
+        </w:tc>
+      </w:tr>
+    </w:tbl>
+    <w:p>
+      <w:pPr>
+        <w:pStyle w:val="KeinLeerraum"/>
+        <w:rPr>
+          <w:rFonts w:ascii="Arial" w:hAnsi="Arial" w:cs="Arial"/>
+          <w:b/>
+        </w:rPr>
+      </w:pPr>
+    </w:p>
+    <w:p>
+      <w:pPr>
+        <w:pStyle w:val="KeinLeerraum"/>
+        <w:rPr>
+          <w:rFonts w:ascii="Arial" w:hAnsi="Arial" w:cs="Arial"/>
+          <w:b/>
+        </w:rPr>
+      </w:pPr>
+    </w:p>
+    <w:p>
+      <w:pPr>
+        <w:pStyle w:val="KeinLeerraum"/>
+        <w:rPr>
+          <w:rFonts w:ascii="Arial" w:hAnsi="Arial" w:cs="Arial"/>
+          <w:b/>
+        </w:rPr>
+      </w:pPr>
+    </w:p>
+    <w:p>
+      <w:pPr>
+        <w:pStyle w:val="KeinLeerraum"/>
+        <w:rPr>
+          <w:rFonts w:ascii="Arial" w:hAnsi="Arial" w:cs="Arial"/>
+          <w:b/>
+        </w:rPr>
+      </w:pPr>
+    </w:p>
+    <w:p>
+      <w:pPr>
+        <w:pStyle w:val="KeinLeerraum"/>
+        <w:rPr>
+          <w:rFonts w:ascii="Arial" w:hAnsi="Arial" w:cs="Arial"/>
+          <w:b/>
+        </w:rPr>
+      </w:pPr>
+      <w:r>
+        <w:rPr>
+          <w:rFonts w:ascii="Arial" w:hAnsi="Arial" w:cs="Arial"/>
+          <w:b/>
+        </w:rPr>
         <w:t>Akzeptanzkriterium 9: Instanz kann nur von Admin eingestellt werden</w:t>
       </w:r>
     </w:p>
@@ -8052,11 +8792,805 @@
           <w:b/>
         </w:rPr>
       </w:pPr>
-      <w:r>
+    </w:p>
+    <w:p>
+      <w:pPr>
+        <w:pStyle w:val="KeinLeerraum"/>
+        <w:rPr>
+          <w:rFonts w:ascii="Arial" w:hAnsi="Arial" w:cs="Arial"/>
+        </w:rPr>
+      </w:pPr>
+      <w:r>
+        <w:rPr>
+          <w:rFonts w:ascii="Arial" w:hAnsi="Arial" w:cs="Arial"/>
+        </w:rPr>
+        <w:t>9.1</w:t>
+      </w:r>
+    </w:p>
+    <w:tbl>
+      <w:tblPr>
+        <w:tblStyle w:val="Tabellenraster"/>
+        <w:tblW w:w="0" w:type="auto"/>
+        <w:tblLook w:val="04A0" w:firstRow="1" w:lastRow="0" w:firstColumn="1" w:lastColumn="0" w:noHBand="0" w:noVBand="1"/>
+      </w:tblPr>
+      <w:tblGrid>
+        <w:gridCol w:w="535"/>
+        <w:gridCol w:w="2118"/>
+        <w:gridCol w:w="2425"/>
+        <w:gridCol w:w="1560"/>
+        <w:gridCol w:w="1235"/>
+      </w:tblGrid>
+      <w:tr>
+        <w:tc>
+          <w:tcPr>
+            <w:tcW w:w="535" w:type="dxa"/>
+            <w:shd w:val="clear" w:color="auto" w:fill="D0CECE" w:themeFill="background2" w:themeFillShade="E6"/>
+          </w:tcPr>
+          <w:p>
+            <w:pPr>
+              <w:rPr>
+                <w:rFonts w:ascii="Arial" w:hAnsi="Arial" w:cs="Arial"/>
+                <w:b/>
+              </w:rPr>
+            </w:pPr>
+            <w:r>
+              <w:rPr>
+                <w:rFonts w:ascii="Arial" w:hAnsi="Arial" w:cs="Arial"/>
+                <w:b/>
+              </w:rPr>
+              <w:t>Nr.</w:t>
+            </w:r>
+          </w:p>
+        </w:tc>
+        <w:tc>
+          <w:tcPr>
+            <w:tcW w:w="2118" w:type="dxa"/>
+            <w:shd w:val="clear" w:color="auto" w:fill="D0CECE" w:themeFill="background2" w:themeFillShade="E6"/>
+          </w:tcPr>
+          <w:p>
+            <w:pPr>
+              <w:rPr>
+                <w:rFonts w:ascii="Arial" w:hAnsi="Arial" w:cs="Arial"/>
+                <w:b/>
+              </w:rPr>
+            </w:pPr>
+            <w:r>
+              <w:rPr>
+                <w:rFonts w:ascii="Arial" w:hAnsi="Arial" w:cs="Arial"/>
+                <w:b/>
+              </w:rPr>
+              <w:t>Testschritt</w:t>
+            </w:r>
+          </w:p>
+        </w:tc>
+        <w:tc>
+          <w:tcPr>
+            <w:tcW w:w="2425" w:type="dxa"/>
+            <w:shd w:val="clear" w:color="auto" w:fill="D0CECE" w:themeFill="background2" w:themeFillShade="E6"/>
+          </w:tcPr>
+          <w:p>
+            <w:pPr>
+              <w:rPr>
+                <w:rFonts w:ascii="Arial" w:hAnsi="Arial" w:cs="Arial"/>
+                <w:b/>
+              </w:rPr>
+            </w:pPr>
+            <w:r>
+              <w:rPr>
+                <w:rFonts w:ascii="Arial" w:hAnsi="Arial" w:cs="Arial"/>
+                <w:b/>
+              </w:rPr>
+              <w:t>Erwartetes Resultat</w:t>
+            </w:r>
+          </w:p>
+        </w:tc>
+        <w:tc>
+          <w:tcPr>
+            <w:tcW w:w="1560" w:type="dxa"/>
+            <w:shd w:val="clear" w:color="auto" w:fill="D0CECE" w:themeFill="background2" w:themeFillShade="E6"/>
+          </w:tcPr>
+          <w:p>
+            <w:pPr>
+              <w:rPr>
+                <w:rFonts w:ascii="Arial" w:hAnsi="Arial" w:cs="Arial"/>
+                <w:b/>
+              </w:rPr>
+            </w:pPr>
+            <w:r>
+              <w:rPr>
+                <w:rFonts w:ascii="Arial" w:hAnsi="Arial" w:cs="Arial"/>
+                <w:b/>
+              </w:rPr>
+              <w:t>Testresultat</w:t>
+            </w:r>
+          </w:p>
+        </w:tc>
+        <w:tc>
+          <w:tcPr>
+            <w:tcW w:w="1235" w:type="dxa"/>
+            <w:shd w:val="clear" w:color="auto" w:fill="D0CECE" w:themeFill="background2" w:themeFillShade="E6"/>
+          </w:tcPr>
+          <w:p>
+            <w:pPr>
+              <w:rPr>
+                <w:rFonts w:ascii="Arial" w:hAnsi="Arial" w:cs="Arial"/>
+                <w:b/>
+              </w:rPr>
+            </w:pPr>
+            <w:r>
+              <w:rPr>
+                <w:rFonts w:ascii="Arial" w:hAnsi="Arial" w:cs="Arial"/>
+                <w:b/>
+              </w:rPr>
+              <w:t>Erfüllt?</w:t>
+            </w:r>
+          </w:p>
+        </w:tc>
+      </w:tr>
+      <w:tr>
+        <w:tc>
+          <w:tcPr>
+            <w:tcW w:w="535" w:type="dxa"/>
+          </w:tcPr>
+          <w:p>
+            <w:pPr>
+              <w:rPr>
+                <w:rFonts w:ascii="Arial" w:hAnsi="Arial" w:cs="Arial"/>
+              </w:rPr>
+            </w:pPr>
+            <w:r>
+              <w:rPr>
+                <w:rFonts w:ascii="Arial" w:hAnsi="Arial" w:cs="Arial"/>
+              </w:rPr>
+              <w:t>1</w:t>
+            </w:r>
+          </w:p>
+        </w:tc>
+        <w:tc>
+          <w:tcPr>
+            <w:tcW w:w="2118" w:type="dxa"/>
+          </w:tcPr>
+          <w:p>
+            <w:pPr>
+              <w:rPr>
+                <w:rFonts w:ascii="Arial" w:hAnsi="Arial" w:cs="Arial"/>
+              </w:rPr>
+            </w:pPr>
+            <w:r>
+              <w:rPr>
+                <w:rFonts w:ascii="Arial" w:hAnsi="Arial" w:cs="Arial"/>
+              </w:rPr>
+              <w:t>Einloggen als Admin</w:t>
+            </w:r>
+          </w:p>
+        </w:tc>
+        <w:tc>
+          <w:tcPr>
+            <w:tcW w:w="2425" w:type="dxa"/>
+          </w:tcPr>
+          <w:p>
+            <w:pPr>
+              <w:rPr>
+                <w:rFonts w:ascii="Arial" w:hAnsi="Arial" w:cs="Arial"/>
+              </w:rPr>
+            </w:pPr>
+            <w:r>
+              <w:rPr>
+                <w:rFonts w:ascii="Arial" w:hAnsi="Arial" w:cs="Arial"/>
+              </w:rPr>
+              <w:t>Übersichtseite des Admins erscheint.</w:t>
+            </w:r>
+          </w:p>
+        </w:tc>
+        <w:tc>
+          <w:tcPr>
+            <w:tcW w:w="1560" w:type="dxa"/>
+          </w:tcPr>
+          <w:p>
+            <w:pPr>
+              <w:rPr>
+                <w:rFonts w:ascii="Arial" w:hAnsi="Arial" w:cs="Arial"/>
+              </w:rPr>
+            </w:pPr>
+          </w:p>
+        </w:tc>
+        <w:tc>
+          <w:tcPr>
+            <w:tcW w:w="1235" w:type="dxa"/>
+          </w:tcPr>
+          <w:p>
+            <w:pPr>
+              <w:rPr>
+                <w:rFonts w:ascii="Arial" w:hAnsi="Arial" w:cs="Arial"/>
+              </w:rPr>
+            </w:pPr>
+          </w:p>
+        </w:tc>
+      </w:tr>
+      <w:tr>
+        <w:tc>
+          <w:tcPr>
+            <w:tcW w:w="535" w:type="dxa"/>
+          </w:tcPr>
+          <w:p>
+            <w:pPr>
+              <w:rPr>
+                <w:rFonts w:ascii="Arial" w:hAnsi="Arial" w:cs="Arial"/>
+              </w:rPr>
+            </w:pPr>
+            <w:r>
+              <w:rPr>
+                <w:rFonts w:ascii="Arial" w:hAnsi="Arial" w:cs="Arial"/>
+              </w:rPr>
+              <w:t>2</w:t>
+            </w:r>
+          </w:p>
+        </w:tc>
+        <w:tc>
+          <w:tcPr>
+            <w:tcW w:w="2118" w:type="dxa"/>
+          </w:tcPr>
+          <w:p>
+            <w:pPr>
+              <w:rPr>
+                <w:rFonts w:ascii="Arial" w:hAnsi="Arial" w:cs="Arial"/>
+              </w:rPr>
+            </w:pPr>
+            <w:r>
+              <w:rPr>
+                <w:rFonts w:ascii="Arial" w:hAnsi="Arial" w:cs="Arial"/>
+              </w:rPr>
+              <w:t>Auswählen der Möglichkeit die Instanz einzustellen.</w:t>
+            </w:r>
+          </w:p>
+        </w:tc>
+        <w:tc>
+          <w:tcPr>
+            <w:tcW w:w="2425" w:type="dxa"/>
+          </w:tcPr>
+          <w:p>
+            <w:pPr>
+              <w:rPr>
+                <w:rFonts w:ascii="Arial" w:hAnsi="Arial" w:cs="Arial"/>
+              </w:rPr>
+            </w:pPr>
+            <w:r>
+              <w:rPr>
+                <w:rFonts w:ascii="Arial" w:hAnsi="Arial" w:cs="Arial"/>
+              </w:rPr>
+              <w:t>Die aktuell eingestellte Instanz wird angezeigt und kann verändert werden. Es bestehen die Auswahlmöglichkeiten „Staat“, „Bundesland“ und „Gemeinde“.</w:t>
+            </w:r>
+          </w:p>
+        </w:tc>
+        <w:tc>
+          <w:tcPr>
+            <w:tcW w:w="1560" w:type="dxa"/>
+          </w:tcPr>
+          <w:p>
+            <w:pPr>
+              <w:rPr>
+                <w:rFonts w:ascii="Arial" w:hAnsi="Arial" w:cs="Arial"/>
+              </w:rPr>
+            </w:pPr>
+          </w:p>
+        </w:tc>
+        <w:tc>
+          <w:tcPr>
+            <w:tcW w:w="1235" w:type="dxa"/>
+          </w:tcPr>
+          <w:p>
+            <w:pPr>
+              <w:rPr>
+                <w:rFonts w:ascii="Arial" w:hAnsi="Arial" w:cs="Arial"/>
+              </w:rPr>
+            </w:pPr>
+          </w:p>
+        </w:tc>
+      </w:tr>
+      <w:tr>
+        <w:tc>
+          <w:tcPr>
+            <w:tcW w:w="535" w:type="dxa"/>
+          </w:tcPr>
+          <w:p>
+            <w:pPr>
+              <w:rPr>
+                <w:rFonts w:ascii="Arial" w:hAnsi="Arial" w:cs="Arial"/>
+              </w:rPr>
+            </w:pPr>
+            <w:r>
+              <w:rPr>
+                <w:rFonts w:ascii="Arial" w:hAnsi="Arial" w:cs="Arial"/>
+              </w:rPr>
+              <w:t>3</w:t>
+            </w:r>
+          </w:p>
+        </w:tc>
+        <w:tc>
+          <w:tcPr>
+            <w:tcW w:w="2118" w:type="dxa"/>
+          </w:tcPr>
+          <w:p>
+            <w:pPr>
+              <w:rPr>
+                <w:rFonts w:ascii="Arial" w:hAnsi="Arial" w:cs="Arial"/>
+              </w:rPr>
+            </w:pPr>
+            <w:r>
+              <w:rPr>
+                <w:rFonts w:ascii="Arial" w:hAnsi="Arial" w:cs="Arial"/>
+              </w:rPr>
+              <w:t>Auswahl einer gegebenen Möglichkeit. Speichern</w:t>
+            </w:r>
+          </w:p>
+        </w:tc>
+        <w:tc>
+          <w:tcPr>
+            <w:tcW w:w="2425" w:type="dxa"/>
+          </w:tcPr>
+          <w:p>
+            <w:pPr>
+              <w:rPr>
+                <w:rFonts w:ascii="Arial" w:hAnsi="Arial" w:cs="Arial"/>
+              </w:rPr>
+            </w:pPr>
+            <w:r>
+              <w:rPr>
+                <w:rFonts w:ascii="Arial" w:hAnsi="Arial" w:cs="Arial"/>
+              </w:rPr>
+              <w:t>Die Auswahl wird übernommen und erscheint im Einstellungsfeld.</w:t>
+            </w:r>
+          </w:p>
+        </w:tc>
+        <w:tc>
+          <w:tcPr>
+            <w:tcW w:w="1560" w:type="dxa"/>
+          </w:tcPr>
+          <w:p>
+            <w:pPr>
+              <w:rPr>
+                <w:rFonts w:ascii="Arial" w:hAnsi="Arial" w:cs="Arial"/>
+              </w:rPr>
+            </w:pPr>
+          </w:p>
+        </w:tc>
+        <w:tc>
+          <w:tcPr>
+            <w:tcW w:w="1235" w:type="dxa"/>
+          </w:tcPr>
+          <w:p>
+            <w:pPr>
+              <w:rPr>
+                <w:rFonts w:ascii="Arial" w:hAnsi="Arial" w:cs="Arial"/>
+              </w:rPr>
+            </w:pPr>
+          </w:p>
+        </w:tc>
+      </w:tr>
+      <w:tr>
+        <w:tc>
+          <w:tcPr>
+            <w:tcW w:w="535" w:type="dxa"/>
+          </w:tcPr>
+          <w:p>
+            <w:pPr>
+              <w:rPr>
+                <w:rFonts w:ascii="Arial" w:hAnsi="Arial" w:cs="Arial"/>
+              </w:rPr>
+            </w:pPr>
+            <w:r>
+              <w:rPr>
+                <w:rFonts w:ascii="Arial" w:hAnsi="Arial" w:cs="Arial"/>
+              </w:rPr>
+              <w:t>4</w:t>
+            </w:r>
+          </w:p>
+        </w:tc>
+        <w:tc>
+          <w:tcPr>
+            <w:tcW w:w="2118" w:type="dxa"/>
+          </w:tcPr>
+          <w:p>
+            <w:pPr>
+              <w:rPr>
+                <w:rFonts w:ascii="Arial" w:hAnsi="Arial" w:cs="Arial"/>
+              </w:rPr>
+            </w:pPr>
+            <w:r>
+              <w:rPr>
+                <w:rFonts w:ascii="Arial" w:hAnsi="Arial" w:cs="Arial"/>
+              </w:rPr>
+              <w:t xml:space="preserve">Zurück zur Übersichtseite navigieren und erneut Möglichkeit die Instanz </w:t>
+            </w:r>
+            <w:r>
+              <w:rPr>
+                <w:rFonts w:ascii="Arial" w:hAnsi="Arial" w:cs="Arial"/>
+              </w:rPr>
+              <w:lastRenderedPageBreak/>
+              <w:t>einzustellen auswählen.</w:t>
+            </w:r>
+          </w:p>
+        </w:tc>
+        <w:tc>
+          <w:tcPr>
+            <w:tcW w:w="2425" w:type="dxa"/>
+          </w:tcPr>
+          <w:p>
+            <w:pPr>
+              <w:rPr>
+                <w:rFonts w:ascii="Arial" w:hAnsi="Arial" w:cs="Arial"/>
+              </w:rPr>
+            </w:pPr>
+            <w:r>
+              <w:rPr>
+                <w:rFonts w:ascii="Arial" w:hAnsi="Arial" w:cs="Arial"/>
+              </w:rPr>
+              <w:lastRenderedPageBreak/>
+              <w:t>Die eben gewählte Instanz wird angezeigt.</w:t>
+            </w:r>
+          </w:p>
+        </w:tc>
+        <w:tc>
+          <w:tcPr>
+            <w:tcW w:w="1560" w:type="dxa"/>
+          </w:tcPr>
+          <w:p>
+            <w:pPr>
+              <w:rPr>
+                <w:rFonts w:ascii="Arial" w:hAnsi="Arial" w:cs="Arial"/>
+              </w:rPr>
+            </w:pPr>
+          </w:p>
+        </w:tc>
+        <w:tc>
+          <w:tcPr>
+            <w:tcW w:w="1235" w:type="dxa"/>
+          </w:tcPr>
+          <w:p>
+            <w:pPr>
+              <w:rPr>
+                <w:rFonts w:ascii="Arial" w:hAnsi="Arial" w:cs="Arial"/>
+              </w:rPr>
+            </w:pPr>
+          </w:p>
+        </w:tc>
+      </w:tr>
+      <w:tr>
+        <w:tc>
+          <w:tcPr>
+            <w:tcW w:w="535" w:type="dxa"/>
+          </w:tcPr>
+          <w:p>
+            <w:pPr>
+              <w:rPr>
+                <w:rFonts w:ascii="Arial" w:hAnsi="Arial" w:cs="Arial"/>
+              </w:rPr>
+            </w:pPr>
+            <w:r>
+              <w:rPr>
+                <w:rFonts w:ascii="Arial" w:hAnsi="Arial" w:cs="Arial"/>
+              </w:rPr>
+              <w:t>5</w:t>
+            </w:r>
+          </w:p>
+        </w:tc>
+        <w:tc>
+          <w:tcPr>
+            <w:tcW w:w="2118" w:type="dxa"/>
+          </w:tcPr>
+          <w:p>
+            <w:pPr>
+              <w:rPr>
+                <w:rFonts w:ascii="Arial" w:hAnsi="Arial" w:cs="Arial"/>
+              </w:rPr>
+            </w:pPr>
+            <w:r>
+              <w:rPr>
+                <w:rFonts w:ascii="Arial" w:hAnsi="Arial" w:cs="Arial"/>
+              </w:rPr>
+              <w:t>Ausloggen und erneut als Admin einloggen. Auswählen der Möglichkeit die Instanz einzustellen.</w:t>
+            </w:r>
+          </w:p>
+        </w:tc>
+        <w:tc>
+          <w:tcPr>
+            <w:tcW w:w="2425" w:type="dxa"/>
+          </w:tcPr>
+          <w:p>
+            <w:pPr>
+              <w:rPr>
+                <w:rFonts w:ascii="Arial" w:hAnsi="Arial" w:cs="Arial"/>
+              </w:rPr>
+            </w:pPr>
+            <w:r>
+              <w:rPr>
+                <w:rFonts w:ascii="Arial" w:hAnsi="Arial" w:cs="Arial"/>
+              </w:rPr>
+              <w:t xml:space="preserve">Die gerade eingestellte Instanz wird angezeigt und kann erneut verändert werden. </w:t>
+            </w:r>
+          </w:p>
+        </w:tc>
+        <w:tc>
+          <w:tcPr>
+            <w:tcW w:w="1560" w:type="dxa"/>
+          </w:tcPr>
+          <w:p>
+            <w:pPr>
+              <w:rPr>
+                <w:rFonts w:ascii="Arial" w:hAnsi="Arial" w:cs="Arial"/>
+              </w:rPr>
+            </w:pPr>
+          </w:p>
+        </w:tc>
+        <w:tc>
+          <w:tcPr>
+            <w:tcW w:w="1235" w:type="dxa"/>
+          </w:tcPr>
+          <w:p>
+            <w:pPr>
+              <w:rPr>
+                <w:rFonts w:ascii="Arial" w:hAnsi="Arial" w:cs="Arial"/>
+              </w:rPr>
+            </w:pPr>
+          </w:p>
+        </w:tc>
+      </w:tr>
+    </w:tbl>
+    <w:p>
+      <w:pPr>
+        <w:pStyle w:val="KeinLeerraum"/>
         <w:rPr>
           <w:rFonts w:ascii="Arial" w:hAnsi="Arial" w:cs="Arial"/>
           <w:b/>
         </w:rPr>
+      </w:pPr>
+    </w:p>
+    <w:p>
+      <w:pPr>
+        <w:pStyle w:val="KeinLeerraum"/>
+        <w:rPr>
+          <w:rFonts w:ascii="Arial" w:hAnsi="Arial" w:cs="Arial"/>
+        </w:rPr>
+      </w:pPr>
+      <w:r>
+        <w:rPr>
+          <w:rFonts w:ascii="Arial" w:hAnsi="Arial" w:cs="Arial"/>
+        </w:rPr>
+        <w:t>9.2</w:t>
+      </w:r>
+    </w:p>
+    <w:tbl>
+      <w:tblPr>
+        <w:tblStyle w:val="Tabellenraster"/>
+        <w:tblW w:w="0" w:type="auto"/>
+        <w:tblLook w:val="04A0" w:firstRow="1" w:lastRow="0" w:firstColumn="1" w:lastColumn="0" w:noHBand="0" w:noVBand="1"/>
+      </w:tblPr>
+      <w:tblGrid>
+        <w:gridCol w:w="535"/>
+        <w:gridCol w:w="2118"/>
+        <w:gridCol w:w="2425"/>
+        <w:gridCol w:w="1560"/>
+        <w:gridCol w:w="1235"/>
+      </w:tblGrid>
+      <w:tr>
+        <w:tc>
+          <w:tcPr>
+            <w:tcW w:w="535" w:type="dxa"/>
+            <w:shd w:val="clear" w:color="auto" w:fill="D0CECE" w:themeFill="background2" w:themeFillShade="E6"/>
+          </w:tcPr>
+          <w:p>
+            <w:pPr>
+              <w:rPr>
+                <w:rFonts w:ascii="Arial" w:hAnsi="Arial" w:cs="Arial"/>
+                <w:b/>
+              </w:rPr>
+            </w:pPr>
+            <w:r>
+              <w:rPr>
+                <w:rFonts w:ascii="Arial" w:hAnsi="Arial" w:cs="Arial"/>
+                <w:b/>
+              </w:rPr>
+              <w:t>Nr.</w:t>
+            </w:r>
+          </w:p>
+        </w:tc>
+        <w:tc>
+          <w:tcPr>
+            <w:tcW w:w="2118" w:type="dxa"/>
+            <w:shd w:val="clear" w:color="auto" w:fill="D0CECE" w:themeFill="background2" w:themeFillShade="E6"/>
+          </w:tcPr>
+          <w:p>
+            <w:pPr>
+              <w:rPr>
+                <w:rFonts w:ascii="Arial" w:hAnsi="Arial" w:cs="Arial"/>
+                <w:b/>
+              </w:rPr>
+            </w:pPr>
+            <w:r>
+              <w:rPr>
+                <w:rFonts w:ascii="Arial" w:hAnsi="Arial" w:cs="Arial"/>
+                <w:b/>
+              </w:rPr>
+              <w:t>Testschritt</w:t>
+            </w:r>
+          </w:p>
+        </w:tc>
+        <w:tc>
+          <w:tcPr>
+            <w:tcW w:w="2425" w:type="dxa"/>
+            <w:shd w:val="clear" w:color="auto" w:fill="D0CECE" w:themeFill="background2" w:themeFillShade="E6"/>
+          </w:tcPr>
+          <w:p>
+            <w:pPr>
+              <w:rPr>
+                <w:rFonts w:ascii="Arial" w:hAnsi="Arial" w:cs="Arial"/>
+                <w:b/>
+              </w:rPr>
+            </w:pPr>
+            <w:r>
+              <w:rPr>
+                <w:rFonts w:ascii="Arial" w:hAnsi="Arial" w:cs="Arial"/>
+                <w:b/>
+              </w:rPr>
+              <w:t>Erwartetes Resultat</w:t>
+            </w:r>
+          </w:p>
+        </w:tc>
+        <w:tc>
+          <w:tcPr>
+            <w:tcW w:w="1560" w:type="dxa"/>
+            <w:shd w:val="clear" w:color="auto" w:fill="D0CECE" w:themeFill="background2" w:themeFillShade="E6"/>
+          </w:tcPr>
+          <w:p>
+            <w:pPr>
+              <w:rPr>
+                <w:rFonts w:ascii="Arial" w:hAnsi="Arial" w:cs="Arial"/>
+                <w:b/>
+              </w:rPr>
+            </w:pPr>
+            <w:r>
+              <w:rPr>
+                <w:rFonts w:ascii="Arial" w:hAnsi="Arial" w:cs="Arial"/>
+                <w:b/>
+              </w:rPr>
+              <w:t>Testresultat</w:t>
+            </w:r>
+          </w:p>
+        </w:tc>
+        <w:tc>
+          <w:tcPr>
+            <w:tcW w:w="1235" w:type="dxa"/>
+            <w:shd w:val="clear" w:color="auto" w:fill="D0CECE" w:themeFill="background2" w:themeFillShade="E6"/>
+          </w:tcPr>
+          <w:p>
+            <w:pPr>
+              <w:rPr>
+                <w:rFonts w:ascii="Arial" w:hAnsi="Arial" w:cs="Arial"/>
+                <w:b/>
+              </w:rPr>
+            </w:pPr>
+            <w:r>
+              <w:rPr>
+                <w:rFonts w:ascii="Arial" w:hAnsi="Arial" w:cs="Arial"/>
+                <w:b/>
+              </w:rPr>
+              <w:t>Erfüllt?</w:t>
+            </w:r>
+          </w:p>
+        </w:tc>
+      </w:tr>
+      <w:tr>
+        <w:tc>
+          <w:tcPr>
+            <w:tcW w:w="535" w:type="dxa"/>
+          </w:tcPr>
+          <w:p>
+            <w:pPr>
+              <w:rPr>
+                <w:rFonts w:ascii="Arial" w:hAnsi="Arial" w:cs="Arial"/>
+              </w:rPr>
+            </w:pPr>
+            <w:r>
+              <w:rPr>
+                <w:rFonts w:ascii="Arial" w:hAnsi="Arial" w:cs="Arial"/>
+              </w:rPr>
+              <w:t>1</w:t>
+            </w:r>
+          </w:p>
+        </w:tc>
+        <w:tc>
+          <w:tcPr>
+            <w:tcW w:w="2118" w:type="dxa"/>
+          </w:tcPr>
+          <w:p>
+            <w:pPr>
+              <w:rPr>
+                <w:rFonts w:ascii="Arial" w:hAnsi="Arial" w:cs="Arial"/>
+              </w:rPr>
+            </w:pPr>
+            <w:r>
+              <w:rPr>
+                <w:rFonts w:ascii="Arial" w:hAnsi="Arial" w:cs="Arial"/>
+              </w:rPr>
+              <w:t>Einloggen als Wahlleiter oder Moderator</w:t>
+            </w:r>
+          </w:p>
+        </w:tc>
+        <w:tc>
+          <w:tcPr>
+            <w:tcW w:w="2425" w:type="dxa"/>
+          </w:tcPr>
+          <w:p>
+            <w:pPr>
+              <w:rPr>
+                <w:rFonts w:ascii="Arial" w:hAnsi="Arial" w:cs="Arial"/>
+              </w:rPr>
+            </w:pPr>
+            <w:r>
+              <w:rPr>
+                <w:rFonts w:ascii="Arial" w:hAnsi="Arial" w:cs="Arial"/>
+              </w:rPr>
+              <w:t>Übersichtseite des Wahlleiters / Moderators erscheint. Hier findet sich keine Möglichkeit Eine Instanz einzustellen.</w:t>
+            </w:r>
+          </w:p>
+        </w:tc>
+        <w:tc>
+          <w:tcPr>
+            <w:tcW w:w="1560" w:type="dxa"/>
+          </w:tcPr>
+          <w:p>
+            <w:pPr>
+              <w:rPr>
+                <w:rFonts w:ascii="Arial" w:hAnsi="Arial" w:cs="Arial"/>
+              </w:rPr>
+            </w:pPr>
+          </w:p>
+        </w:tc>
+        <w:tc>
+          <w:tcPr>
+            <w:tcW w:w="1235" w:type="dxa"/>
+          </w:tcPr>
+          <w:p>
+            <w:pPr>
+              <w:rPr>
+                <w:rFonts w:ascii="Arial" w:hAnsi="Arial" w:cs="Arial"/>
+              </w:rPr>
+            </w:pPr>
+          </w:p>
+        </w:tc>
+      </w:tr>
+    </w:tbl>
+    <w:p>
+      <w:pPr>
+        <w:pStyle w:val="KeinLeerraum"/>
+        <w:rPr>
+          <w:rFonts w:ascii="Arial" w:hAnsi="Arial" w:cs="Arial"/>
+          <w:b/>
+        </w:rPr>
+      </w:pPr>
+    </w:p>
+    <w:p>
+      <w:pPr>
+        <w:pStyle w:val="KeinLeerraum"/>
+        <w:rPr>
+          <w:rFonts w:ascii="Arial" w:hAnsi="Arial" w:cs="Arial"/>
+          <w:b/>
+        </w:rPr>
+      </w:pPr>
+    </w:p>
+    <w:p>
+      <w:pPr>
+        <w:pStyle w:val="KeinLeerraum"/>
+        <w:rPr>
+          <w:rFonts w:ascii="Arial" w:hAnsi="Arial" w:cs="Arial"/>
+          <w:b/>
+        </w:rPr>
+      </w:pPr>
+      <w:r>
+        <w:rPr>
+          <w:rFonts w:ascii="Arial" w:hAnsi="Arial" w:cs="Arial"/>
+          <w:b/>
+        </w:rPr>
         <w:t>Akzeptanzkriterium 10: Nur Wahlleiter kann Wahlen auswerten</w:t>
       </w:r>
     </w:p>
@@ -8068,13 +9602,1879 @@
           <w:b/>
         </w:rPr>
       </w:pPr>
-      <w:r>
+    </w:p>
+    <w:p>
+      <w:pPr>
+        <w:pStyle w:val="KeinLeerraum"/>
+        <w:rPr>
+          <w:rFonts w:ascii="Arial" w:hAnsi="Arial" w:cs="Arial"/>
+        </w:rPr>
+      </w:pPr>
+      <w:r>
+        <w:rPr>
+          <w:rFonts w:ascii="Arial" w:hAnsi="Arial" w:cs="Arial"/>
+        </w:rPr>
+        <w:t>10.1</w:t>
+      </w:r>
+    </w:p>
+    <w:tbl>
+      <w:tblPr>
+        <w:tblStyle w:val="Tabellenraster"/>
+        <w:tblW w:w="0" w:type="auto"/>
+        <w:tblLook w:val="04A0" w:firstRow="1" w:lastRow="0" w:firstColumn="1" w:lastColumn="0" w:noHBand="0" w:noVBand="1"/>
+      </w:tblPr>
+      <w:tblGrid>
+        <w:gridCol w:w="535"/>
+        <w:gridCol w:w="2118"/>
+        <w:gridCol w:w="2425"/>
+        <w:gridCol w:w="1560"/>
+        <w:gridCol w:w="1235"/>
+      </w:tblGrid>
+      <w:tr>
+        <w:tc>
+          <w:tcPr>
+            <w:tcW w:w="535" w:type="dxa"/>
+            <w:shd w:val="clear" w:color="auto" w:fill="D0CECE" w:themeFill="background2" w:themeFillShade="E6"/>
+          </w:tcPr>
+          <w:p>
+            <w:pPr>
+              <w:rPr>
+                <w:rFonts w:ascii="Arial" w:hAnsi="Arial" w:cs="Arial"/>
+                <w:b/>
+              </w:rPr>
+            </w:pPr>
+            <w:r>
+              <w:rPr>
+                <w:rFonts w:ascii="Arial" w:hAnsi="Arial" w:cs="Arial"/>
+                <w:b/>
+              </w:rPr>
+              <w:t>Nr.</w:t>
+            </w:r>
+          </w:p>
+        </w:tc>
+        <w:tc>
+          <w:tcPr>
+            <w:tcW w:w="2118" w:type="dxa"/>
+            <w:shd w:val="clear" w:color="auto" w:fill="D0CECE" w:themeFill="background2" w:themeFillShade="E6"/>
+          </w:tcPr>
+          <w:p>
+            <w:pPr>
+              <w:rPr>
+                <w:rFonts w:ascii="Arial" w:hAnsi="Arial" w:cs="Arial"/>
+                <w:b/>
+              </w:rPr>
+            </w:pPr>
+            <w:r>
+              <w:rPr>
+                <w:rFonts w:ascii="Arial" w:hAnsi="Arial" w:cs="Arial"/>
+                <w:b/>
+              </w:rPr>
+              <w:t>Testschritt</w:t>
+            </w:r>
+          </w:p>
+        </w:tc>
+        <w:tc>
+          <w:tcPr>
+            <w:tcW w:w="2425" w:type="dxa"/>
+            <w:shd w:val="clear" w:color="auto" w:fill="D0CECE" w:themeFill="background2" w:themeFillShade="E6"/>
+          </w:tcPr>
+          <w:p>
+            <w:pPr>
+              <w:rPr>
+                <w:rFonts w:ascii="Arial" w:hAnsi="Arial" w:cs="Arial"/>
+                <w:b/>
+              </w:rPr>
+            </w:pPr>
+            <w:r>
+              <w:rPr>
+                <w:rFonts w:ascii="Arial" w:hAnsi="Arial" w:cs="Arial"/>
+                <w:b/>
+              </w:rPr>
+              <w:t>Erwartetes Resultat</w:t>
+            </w:r>
+          </w:p>
+        </w:tc>
+        <w:tc>
+          <w:tcPr>
+            <w:tcW w:w="1560" w:type="dxa"/>
+            <w:shd w:val="clear" w:color="auto" w:fill="D0CECE" w:themeFill="background2" w:themeFillShade="E6"/>
+          </w:tcPr>
+          <w:p>
+            <w:pPr>
+              <w:rPr>
+                <w:rFonts w:ascii="Arial" w:hAnsi="Arial" w:cs="Arial"/>
+                <w:b/>
+              </w:rPr>
+            </w:pPr>
+            <w:r>
+              <w:rPr>
+                <w:rFonts w:ascii="Arial" w:hAnsi="Arial" w:cs="Arial"/>
+                <w:b/>
+              </w:rPr>
+              <w:t>Testresultat</w:t>
+            </w:r>
+          </w:p>
+        </w:tc>
+        <w:tc>
+          <w:tcPr>
+            <w:tcW w:w="1235" w:type="dxa"/>
+            <w:shd w:val="clear" w:color="auto" w:fill="D0CECE" w:themeFill="background2" w:themeFillShade="E6"/>
+          </w:tcPr>
+          <w:p>
+            <w:pPr>
+              <w:rPr>
+                <w:rFonts w:ascii="Arial" w:hAnsi="Arial" w:cs="Arial"/>
+                <w:b/>
+              </w:rPr>
+            </w:pPr>
+            <w:r>
+              <w:rPr>
+                <w:rFonts w:ascii="Arial" w:hAnsi="Arial" w:cs="Arial"/>
+                <w:b/>
+              </w:rPr>
+              <w:t>Erfüllt?</w:t>
+            </w:r>
+          </w:p>
+        </w:tc>
+      </w:tr>
+      <w:tr>
+        <w:tc>
+          <w:tcPr>
+            <w:tcW w:w="535" w:type="dxa"/>
+          </w:tcPr>
+          <w:p>
+            <w:pPr>
+              <w:rPr>
+                <w:rFonts w:ascii="Arial" w:hAnsi="Arial" w:cs="Arial"/>
+              </w:rPr>
+            </w:pPr>
+            <w:r>
+              <w:rPr>
+                <w:rFonts w:ascii="Arial" w:hAnsi="Arial" w:cs="Arial"/>
+              </w:rPr>
+              <w:t>1</w:t>
+            </w:r>
+          </w:p>
+        </w:tc>
+        <w:tc>
+          <w:tcPr>
+            <w:tcW w:w="2118" w:type="dxa"/>
+          </w:tcPr>
+          <w:p>
+            <w:pPr>
+              <w:rPr>
+                <w:rFonts w:ascii="Arial" w:hAnsi="Arial" w:cs="Arial"/>
+              </w:rPr>
+            </w:pPr>
+            <w:r>
+              <w:rPr>
+                <w:rFonts w:ascii="Arial" w:hAnsi="Arial" w:cs="Arial"/>
+              </w:rPr>
+              <w:t xml:space="preserve">Einloggen als Admin </w:t>
+            </w:r>
+          </w:p>
+        </w:tc>
+        <w:tc>
+          <w:tcPr>
+            <w:tcW w:w="2425" w:type="dxa"/>
+          </w:tcPr>
+          <w:p>
+            <w:pPr>
+              <w:rPr>
+                <w:rFonts w:ascii="Arial" w:hAnsi="Arial" w:cs="Arial"/>
+              </w:rPr>
+            </w:pPr>
+            <w:r>
+              <w:rPr>
+                <w:rFonts w:ascii="Arial" w:hAnsi="Arial" w:cs="Arial"/>
+              </w:rPr>
+              <w:t>Übersichtseite des Admins erscheint. Hier befinden sich keinerlei Wahlen und somit besteht auch keine Möglichkeit eine Wahl auszuwerten.</w:t>
+            </w:r>
+          </w:p>
+        </w:tc>
+        <w:tc>
+          <w:tcPr>
+            <w:tcW w:w="1560" w:type="dxa"/>
+          </w:tcPr>
+          <w:p>
+            <w:pPr>
+              <w:rPr>
+                <w:rFonts w:ascii="Arial" w:hAnsi="Arial" w:cs="Arial"/>
+              </w:rPr>
+            </w:pPr>
+          </w:p>
+        </w:tc>
+        <w:tc>
+          <w:tcPr>
+            <w:tcW w:w="1235" w:type="dxa"/>
+          </w:tcPr>
+          <w:p>
+            <w:pPr>
+              <w:rPr>
+                <w:rFonts w:ascii="Arial" w:hAnsi="Arial" w:cs="Arial"/>
+              </w:rPr>
+            </w:pPr>
+          </w:p>
+        </w:tc>
+      </w:tr>
+    </w:tbl>
+    <w:p>
+      <w:pPr>
+        <w:pStyle w:val="KeinLeerraum"/>
         <w:rPr>
           <w:rFonts w:ascii="Arial" w:hAnsi="Arial" w:cs="Arial"/>
           <w:b/>
         </w:rPr>
+      </w:pPr>
+    </w:p>
+    <w:p>
+      <w:pPr>
+        <w:pStyle w:val="KeinLeerraum"/>
+        <w:rPr>
+          <w:rFonts w:ascii="Arial" w:hAnsi="Arial" w:cs="Arial"/>
+        </w:rPr>
+      </w:pPr>
+      <w:r>
+        <w:rPr>
+          <w:rFonts w:ascii="Arial" w:hAnsi="Arial" w:cs="Arial"/>
+        </w:rPr>
+        <w:t>10.2</w:t>
+      </w:r>
+    </w:p>
+    <w:p>
+      <w:pPr>
+        <w:pStyle w:val="KeinLeerraum"/>
+        <w:rPr>
+          <w:rFonts w:ascii="Arial" w:hAnsi="Arial" w:cs="Arial"/>
+        </w:rPr>
+      </w:pPr>
+      <w:r>
+        <w:rPr>
+          <w:rFonts w:ascii="Arial" w:hAnsi="Arial" w:cs="Arial"/>
+        </w:rPr>
+        <w:t>Vorbedingungen: Es muss mindestens eine Wahl beendet sein.</w:t>
+      </w:r>
+    </w:p>
+    <w:tbl>
+      <w:tblPr>
+        <w:tblStyle w:val="Tabellenraster"/>
+        <w:tblW w:w="0" w:type="auto"/>
+        <w:tblLook w:val="04A0" w:firstRow="1" w:lastRow="0" w:firstColumn="1" w:lastColumn="0" w:noHBand="0" w:noVBand="1"/>
+      </w:tblPr>
+      <w:tblGrid>
+        <w:gridCol w:w="535"/>
+        <w:gridCol w:w="2118"/>
+        <w:gridCol w:w="2425"/>
+        <w:gridCol w:w="1560"/>
+        <w:gridCol w:w="1235"/>
+      </w:tblGrid>
+      <w:tr>
+        <w:tc>
+          <w:tcPr>
+            <w:tcW w:w="535" w:type="dxa"/>
+            <w:shd w:val="clear" w:color="auto" w:fill="D0CECE" w:themeFill="background2" w:themeFillShade="E6"/>
+          </w:tcPr>
+          <w:p>
+            <w:pPr>
+              <w:rPr>
+                <w:rFonts w:ascii="Arial" w:hAnsi="Arial" w:cs="Arial"/>
+                <w:b/>
+              </w:rPr>
+            </w:pPr>
+            <w:r>
+              <w:rPr>
+                <w:rFonts w:ascii="Arial" w:hAnsi="Arial" w:cs="Arial"/>
+                <w:b/>
+              </w:rPr>
+              <w:t>Nr.</w:t>
+            </w:r>
+          </w:p>
+        </w:tc>
+        <w:tc>
+          <w:tcPr>
+            <w:tcW w:w="2118" w:type="dxa"/>
+            <w:shd w:val="clear" w:color="auto" w:fill="D0CECE" w:themeFill="background2" w:themeFillShade="E6"/>
+          </w:tcPr>
+          <w:p>
+            <w:pPr>
+              <w:rPr>
+                <w:rFonts w:ascii="Arial" w:hAnsi="Arial" w:cs="Arial"/>
+                <w:b/>
+              </w:rPr>
+            </w:pPr>
+            <w:r>
+              <w:rPr>
+                <w:rFonts w:ascii="Arial" w:hAnsi="Arial" w:cs="Arial"/>
+                <w:b/>
+              </w:rPr>
+              <w:t>Testschritt</w:t>
+            </w:r>
+          </w:p>
+        </w:tc>
+        <w:tc>
+          <w:tcPr>
+            <w:tcW w:w="2425" w:type="dxa"/>
+            <w:shd w:val="clear" w:color="auto" w:fill="D0CECE" w:themeFill="background2" w:themeFillShade="E6"/>
+          </w:tcPr>
+          <w:p>
+            <w:pPr>
+              <w:rPr>
+                <w:rFonts w:ascii="Arial" w:hAnsi="Arial" w:cs="Arial"/>
+                <w:b/>
+              </w:rPr>
+            </w:pPr>
+            <w:r>
+              <w:rPr>
+                <w:rFonts w:ascii="Arial" w:hAnsi="Arial" w:cs="Arial"/>
+                <w:b/>
+              </w:rPr>
+              <w:t>Erwartetes Resultat</w:t>
+            </w:r>
+          </w:p>
+        </w:tc>
+        <w:tc>
+          <w:tcPr>
+            <w:tcW w:w="1560" w:type="dxa"/>
+            <w:shd w:val="clear" w:color="auto" w:fill="D0CECE" w:themeFill="background2" w:themeFillShade="E6"/>
+          </w:tcPr>
+          <w:p>
+            <w:pPr>
+              <w:rPr>
+                <w:rFonts w:ascii="Arial" w:hAnsi="Arial" w:cs="Arial"/>
+                <w:b/>
+              </w:rPr>
+            </w:pPr>
+            <w:r>
+              <w:rPr>
+                <w:rFonts w:ascii="Arial" w:hAnsi="Arial" w:cs="Arial"/>
+                <w:b/>
+              </w:rPr>
+              <w:t>Testresultat</w:t>
+            </w:r>
+          </w:p>
+        </w:tc>
+        <w:tc>
+          <w:tcPr>
+            <w:tcW w:w="1235" w:type="dxa"/>
+            <w:shd w:val="clear" w:color="auto" w:fill="D0CECE" w:themeFill="background2" w:themeFillShade="E6"/>
+          </w:tcPr>
+          <w:p>
+            <w:pPr>
+              <w:rPr>
+                <w:rFonts w:ascii="Arial" w:hAnsi="Arial" w:cs="Arial"/>
+                <w:b/>
+              </w:rPr>
+            </w:pPr>
+            <w:r>
+              <w:rPr>
+                <w:rFonts w:ascii="Arial" w:hAnsi="Arial" w:cs="Arial"/>
+                <w:b/>
+              </w:rPr>
+              <w:t>Erfüllt?</w:t>
+            </w:r>
+          </w:p>
+        </w:tc>
+      </w:tr>
+      <w:tr>
+        <w:tc>
+          <w:tcPr>
+            <w:tcW w:w="535" w:type="dxa"/>
+          </w:tcPr>
+          <w:p>
+            <w:pPr>
+              <w:rPr>
+                <w:rFonts w:ascii="Arial" w:hAnsi="Arial" w:cs="Arial"/>
+              </w:rPr>
+            </w:pPr>
+            <w:r>
+              <w:rPr>
+                <w:rFonts w:ascii="Arial" w:hAnsi="Arial" w:cs="Arial"/>
+              </w:rPr>
+              <w:t>1</w:t>
+            </w:r>
+          </w:p>
+        </w:tc>
+        <w:tc>
+          <w:tcPr>
+            <w:tcW w:w="2118" w:type="dxa"/>
+          </w:tcPr>
+          <w:p>
+            <w:pPr>
+              <w:rPr>
+                <w:rFonts w:ascii="Arial" w:hAnsi="Arial" w:cs="Arial"/>
+              </w:rPr>
+            </w:pPr>
+            <w:r>
+              <w:rPr>
+                <w:rFonts w:ascii="Arial" w:hAnsi="Arial" w:cs="Arial"/>
+              </w:rPr>
+              <w:t>Einloggen als Moderator</w:t>
+            </w:r>
+          </w:p>
+        </w:tc>
+        <w:tc>
+          <w:tcPr>
+            <w:tcW w:w="2425" w:type="dxa"/>
+          </w:tcPr>
+          <w:p>
+            <w:pPr>
+              <w:rPr>
+                <w:rFonts w:ascii="Arial" w:hAnsi="Arial" w:cs="Arial"/>
+              </w:rPr>
+            </w:pPr>
+            <w:r>
+              <w:rPr>
+                <w:rFonts w:ascii="Arial" w:hAnsi="Arial" w:cs="Arial"/>
+              </w:rPr>
+              <w:t xml:space="preserve">Übersichtseite des Moderators erscheint. </w:t>
+            </w:r>
+          </w:p>
+        </w:tc>
+        <w:tc>
+          <w:tcPr>
+            <w:tcW w:w="1560" w:type="dxa"/>
+          </w:tcPr>
+          <w:p>
+            <w:pPr>
+              <w:rPr>
+                <w:rFonts w:ascii="Arial" w:hAnsi="Arial" w:cs="Arial"/>
+              </w:rPr>
+            </w:pPr>
+          </w:p>
+        </w:tc>
+        <w:tc>
+          <w:tcPr>
+            <w:tcW w:w="1235" w:type="dxa"/>
+          </w:tcPr>
+          <w:p>
+            <w:pPr>
+              <w:rPr>
+                <w:rFonts w:ascii="Arial" w:hAnsi="Arial" w:cs="Arial"/>
+              </w:rPr>
+            </w:pPr>
+          </w:p>
+        </w:tc>
+      </w:tr>
+      <w:tr>
+        <w:tc>
+          <w:tcPr>
+            <w:tcW w:w="535" w:type="dxa"/>
+          </w:tcPr>
+          <w:p>
+            <w:pPr>
+              <w:rPr>
+                <w:rFonts w:ascii="Arial" w:hAnsi="Arial" w:cs="Arial"/>
+              </w:rPr>
+            </w:pPr>
+            <w:r>
+              <w:rPr>
+                <w:rFonts w:ascii="Arial" w:hAnsi="Arial" w:cs="Arial"/>
+              </w:rPr>
+              <w:t>2</w:t>
+            </w:r>
+          </w:p>
+        </w:tc>
+        <w:tc>
+          <w:tcPr>
+            <w:tcW w:w="2118" w:type="dxa"/>
+          </w:tcPr>
+          <w:p>
+            <w:pPr>
+              <w:rPr>
+                <w:rFonts w:ascii="Arial" w:hAnsi="Arial" w:cs="Arial"/>
+              </w:rPr>
+            </w:pPr>
+            <w:r>
+              <w:rPr>
+                <w:rFonts w:ascii="Arial" w:hAnsi="Arial" w:cs="Arial"/>
+              </w:rPr>
+              <w:t>Auswahl der Wahl die die Vorbedingungen erfüllt</w:t>
+            </w:r>
+          </w:p>
+        </w:tc>
+        <w:tc>
+          <w:tcPr>
+            <w:tcW w:w="2425" w:type="dxa"/>
+          </w:tcPr>
+          <w:p>
+            <w:pPr>
+              <w:rPr>
+                <w:rFonts w:ascii="Arial" w:hAnsi="Arial" w:cs="Arial"/>
+              </w:rPr>
+            </w:pPr>
+            <w:r>
+              <w:rPr>
+                <w:rFonts w:ascii="Arial" w:hAnsi="Arial" w:cs="Arial"/>
+              </w:rPr>
+              <w:t>Details der Wahl werden angezeigt. Es kann keine Auswertung vorgenommen werden und somit kann auch kein Ergebnis versendet werden.</w:t>
+            </w:r>
+          </w:p>
+        </w:tc>
+        <w:tc>
+          <w:tcPr>
+            <w:tcW w:w="1560" w:type="dxa"/>
+          </w:tcPr>
+          <w:p>
+            <w:pPr>
+              <w:rPr>
+                <w:rFonts w:ascii="Arial" w:hAnsi="Arial" w:cs="Arial"/>
+              </w:rPr>
+            </w:pPr>
+          </w:p>
+        </w:tc>
+        <w:tc>
+          <w:tcPr>
+            <w:tcW w:w="1235" w:type="dxa"/>
+          </w:tcPr>
+          <w:p>
+            <w:pPr>
+              <w:rPr>
+                <w:rFonts w:ascii="Arial" w:hAnsi="Arial" w:cs="Arial"/>
+              </w:rPr>
+            </w:pPr>
+          </w:p>
+        </w:tc>
+      </w:tr>
+    </w:tbl>
+    <w:p>
+      <w:pPr>
+        <w:pStyle w:val="KeinLeerraum"/>
+        <w:rPr>
+          <w:rFonts w:ascii="Arial" w:hAnsi="Arial" w:cs="Arial"/>
+          <w:b/>
+        </w:rPr>
+      </w:pPr>
+    </w:p>
+    <w:p>
+      <w:pPr>
+        <w:pStyle w:val="KeinLeerraum"/>
+        <w:rPr>
+          <w:rFonts w:ascii="Arial" w:hAnsi="Arial" w:cs="Arial"/>
+        </w:rPr>
+      </w:pPr>
+      <w:r>
+        <w:rPr>
+          <w:rFonts w:ascii="Arial" w:hAnsi="Arial" w:cs="Arial"/>
+        </w:rPr>
+        <w:t>10.3</w:t>
+      </w:r>
+    </w:p>
+    <w:p>
+      <w:pPr>
+        <w:pStyle w:val="KeinLeerraum"/>
+        <w:rPr>
+          <w:rFonts w:ascii="Arial" w:hAnsi="Arial" w:cs="Arial"/>
+        </w:rPr>
+      </w:pPr>
+      <w:r>
+        <w:rPr>
+          <w:rFonts w:ascii="Arial" w:hAnsi="Arial" w:cs="Arial"/>
+        </w:rPr>
+        <w:t>Gleiches Vorgehen wie bei Testfall 8.2</w:t>
+      </w:r>
+    </w:p>
+    <w:p>
+      <w:pPr>
+        <w:pStyle w:val="KeinLeerraum"/>
+        <w:rPr>
+          <w:rFonts w:ascii="Arial" w:hAnsi="Arial" w:cs="Arial"/>
+        </w:rPr>
+      </w:pPr>
+      <w:r>
+        <w:rPr>
+          <w:rFonts w:ascii="Arial" w:hAnsi="Arial" w:cs="Arial"/>
+        </w:rPr>
+        <w:t>Vorbedingungen: Es muss mindestens eine Wahl beendet sein.</w:t>
+      </w:r>
+    </w:p>
+    <w:tbl>
+      <w:tblPr>
+        <w:tblStyle w:val="Tabellenraster"/>
+        <w:tblW w:w="0" w:type="auto"/>
+        <w:tblLook w:val="04A0" w:firstRow="1" w:lastRow="0" w:firstColumn="1" w:lastColumn="0" w:noHBand="0" w:noVBand="1"/>
+      </w:tblPr>
+      <w:tblGrid>
+        <w:gridCol w:w="552"/>
+        <w:gridCol w:w="2791"/>
+        <w:gridCol w:w="2467"/>
+        <w:gridCol w:w="1687"/>
+        <w:gridCol w:w="1565"/>
+      </w:tblGrid>
+      <w:tr>
+        <w:tc>
+          <w:tcPr>
+            <w:tcW w:w="552" w:type="dxa"/>
+            <w:shd w:val="clear" w:color="auto" w:fill="D0CECE" w:themeFill="background2" w:themeFillShade="E6"/>
+          </w:tcPr>
+          <w:p>
+            <w:pPr>
+              <w:rPr>
+                <w:rFonts w:ascii="Arial" w:hAnsi="Arial" w:cs="Arial"/>
+                <w:b/>
+              </w:rPr>
+            </w:pPr>
+            <w:r>
+              <w:rPr>
+                <w:rFonts w:ascii="Arial" w:hAnsi="Arial" w:cs="Arial"/>
+                <w:b/>
+              </w:rPr>
+              <w:t>Nr.</w:t>
+            </w:r>
+          </w:p>
+        </w:tc>
+        <w:tc>
+          <w:tcPr>
+            <w:tcW w:w="2791" w:type="dxa"/>
+            <w:shd w:val="clear" w:color="auto" w:fill="D0CECE" w:themeFill="background2" w:themeFillShade="E6"/>
+          </w:tcPr>
+          <w:p>
+            <w:pPr>
+              <w:rPr>
+                <w:rFonts w:ascii="Arial" w:hAnsi="Arial" w:cs="Arial"/>
+                <w:b/>
+              </w:rPr>
+            </w:pPr>
+            <w:r>
+              <w:rPr>
+                <w:rFonts w:ascii="Arial" w:hAnsi="Arial" w:cs="Arial"/>
+                <w:b/>
+              </w:rPr>
+              <w:t>Testschritt</w:t>
+            </w:r>
+          </w:p>
+        </w:tc>
+        <w:tc>
+          <w:tcPr>
+            <w:tcW w:w="2467" w:type="dxa"/>
+            <w:shd w:val="clear" w:color="auto" w:fill="D0CECE" w:themeFill="background2" w:themeFillShade="E6"/>
+          </w:tcPr>
+          <w:p>
+            <w:pPr>
+              <w:rPr>
+                <w:rFonts w:ascii="Arial" w:hAnsi="Arial" w:cs="Arial"/>
+                <w:b/>
+              </w:rPr>
+            </w:pPr>
+            <w:r>
+              <w:rPr>
+                <w:rFonts w:ascii="Arial" w:hAnsi="Arial" w:cs="Arial"/>
+                <w:b/>
+              </w:rPr>
+              <w:t>Erwartetes Resultat</w:t>
+            </w:r>
+          </w:p>
+        </w:tc>
+        <w:tc>
+          <w:tcPr>
+            <w:tcW w:w="1687" w:type="dxa"/>
+            <w:shd w:val="clear" w:color="auto" w:fill="D0CECE" w:themeFill="background2" w:themeFillShade="E6"/>
+          </w:tcPr>
+          <w:p>
+            <w:pPr>
+              <w:rPr>
+                <w:rFonts w:ascii="Arial" w:hAnsi="Arial" w:cs="Arial"/>
+                <w:b/>
+              </w:rPr>
+            </w:pPr>
+            <w:r>
+              <w:rPr>
+                <w:rFonts w:ascii="Arial" w:hAnsi="Arial" w:cs="Arial"/>
+                <w:b/>
+              </w:rPr>
+              <w:t>Testresultat</w:t>
+            </w:r>
+          </w:p>
+        </w:tc>
+        <w:tc>
+          <w:tcPr>
+            <w:tcW w:w="1565" w:type="dxa"/>
+            <w:shd w:val="clear" w:color="auto" w:fill="D0CECE" w:themeFill="background2" w:themeFillShade="E6"/>
+          </w:tcPr>
+          <w:p>
+            <w:pPr>
+              <w:rPr>
+                <w:rFonts w:ascii="Arial" w:hAnsi="Arial" w:cs="Arial"/>
+                <w:b/>
+              </w:rPr>
+            </w:pPr>
+            <w:r>
+              <w:rPr>
+                <w:rFonts w:ascii="Arial" w:hAnsi="Arial" w:cs="Arial"/>
+                <w:b/>
+              </w:rPr>
+              <w:t>Erfüllt?</w:t>
+            </w:r>
+          </w:p>
+        </w:tc>
+      </w:tr>
+      <w:tr>
+        <w:tc>
+          <w:tcPr>
+            <w:tcW w:w="552" w:type="dxa"/>
+          </w:tcPr>
+          <w:p>
+            <w:pPr>
+              <w:rPr>
+                <w:rFonts w:ascii="Arial" w:hAnsi="Arial" w:cs="Arial"/>
+              </w:rPr>
+            </w:pPr>
+            <w:r>
+              <w:rPr>
+                <w:rFonts w:ascii="Arial" w:hAnsi="Arial" w:cs="Arial"/>
+              </w:rPr>
+              <w:t>1</w:t>
+            </w:r>
+          </w:p>
+        </w:tc>
+        <w:tc>
+          <w:tcPr>
+            <w:tcW w:w="2791" w:type="dxa"/>
+          </w:tcPr>
+          <w:p>
+            <w:pPr>
+              <w:rPr>
+                <w:rFonts w:ascii="Arial" w:hAnsi="Arial" w:cs="Arial"/>
+              </w:rPr>
+            </w:pPr>
+            <w:r>
+              <w:rPr>
+                <w:rFonts w:ascii="Arial" w:hAnsi="Arial" w:cs="Arial"/>
+              </w:rPr>
+              <w:t xml:space="preserve">Einloggen als Wahlleiter </w:t>
+            </w:r>
+          </w:p>
+        </w:tc>
+        <w:tc>
+          <w:tcPr>
+            <w:tcW w:w="2467" w:type="dxa"/>
+          </w:tcPr>
+          <w:p>
+            <w:pPr>
+              <w:rPr>
+                <w:rFonts w:ascii="Arial" w:hAnsi="Arial" w:cs="Arial"/>
+              </w:rPr>
+            </w:pPr>
+            <w:r>
+              <w:rPr>
+                <w:rFonts w:ascii="Arial" w:hAnsi="Arial" w:cs="Arial"/>
+              </w:rPr>
+              <w:t>Übersichtseite des Wahlleiters erscheint.</w:t>
+            </w:r>
+          </w:p>
+        </w:tc>
+        <w:tc>
+          <w:tcPr>
+            <w:tcW w:w="1687" w:type="dxa"/>
+          </w:tcPr>
+          <w:p>
+            <w:pPr>
+              <w:rPr>
+                <w:rFonts w:ascii="Arial" w:hAnsi="Arial" w:cs="Arial"/>
+              </w:rPr>
+            </w:pPr>
+          </w:p>
+        </w:tc>
+        <w:tc>
+          <w:tcPr>
+            <w:tcW w:w="1565" w:type="dxa"/>
+          </w:tcPr>
+          <w:p>
+            <w:pPr>
+              <w:rPr>
+                <w:rFonts w:ascii="Arial" w:hAnsi="Arial" w:cs="Arial"/>
+              </w:rPr>
+            </w:pPr>
+          </w:p>
+        </w:tc>
+      </w:tr>
+      <w:tr>
+        <w:tc>
+          <w:tcPr>
+            <w:tcW w:w="552" w:type="dxa"/>
+          </w:tcPr>
+          <w:p>
+            <w:pPr>
+              <w:rPr>
+                <w:rFonts w:ascii="Arial" w:hAnsi="Arial" w:cs="Arial"/>
+              </w:rPr>
+            </w:pPr>
+            <w:r>
+              <w:rPr>
+                <w:rFonts w:ascii="Arial" w:hAnsi="Arial" w:cs="Arial"/>
+              </w:rPr>
+              <w:t>2</w:t>
+            </w:r>
+          </w:p>
+        </w:tc>
+        <w:tc>
+          <w:tcPr>
+            <w:tcW w:w="2791" w:type="dxa"/>
+          </w:tcPr>
+          <w:p>
+            <w:pPr>
+              <w:rPr>
+                <w:rFonts w:ascii="Arial" w:hAnsi="Arial" w:cs="Arial"/>
+              </w:rPr>
+            </w:pPr>
+            <w:r>
+              <w:rPr>
+                <w:rFonts w:ascii="Arial" w:hAnsi="Arial" w:cs="Arial"/>
+              </w:rPr>
+              <w:t>Wahl die die Vorbedingungen erfüllt auswählen</w:t>
+            </w:r>
+          </w:p>
+        </w:tc>
+        <w:tc>
+          <w:tcPr>
+            <w:tcW w:w="2467" w:type="dxa"/>
+          </w:tcPr>
+          <w:p>
+            <w:pPr>
+              <w:rPr>
+                <w:rFonts w:ascii="Arial" w:hAnsi="Arial" w:cs="Arial"/>
+              </w:rPr>
+            </w:pPr>
+            <w:r>
+              <w:rPr>
+                <w:rFonts w:ascii="Arial" w:hAnsi="Arial" w:cs="Arial"/>
+              </w:rPr>
+              <w:t xml:space="preserve">Die Details der Wahl werden angezeigt. Es wird angezeigt, dass </w:t>
+            </w:r>
+            <w:r>
+              <w:rPr>
+                <w:rFonts w:ascii="Arial" w:hAnsi="Arial" w:cs="Arial"/>
+              </w:rPr>
+              <w:lastRenderedPageBreak/>
+              <w:t>die Wahl bereits beendet ist. Es ist möglich eine Auswertung vorzunehmen.</w:t>
+            </w:r>
+          </w:p>
+        </w:tc>
+        <w:tc>
+          <w:tcPr>
+            <w:tcW w:w="1687" w:type="dxa"/>
+          </w:tcPr>
+          <w:p>
+            <w:pPr>
+              <w:rPr>
+                <w:rFonts w:ascii="Arial" w:hAnsi="Arial" w:cs="Arial"/>
+              </w:rPr>
+            </w:pPr>
+          </w:p>
+        </w:tc>
+        <w:tc>
+          <w:tcPr>
+            <w:tcW w:w="1565" w:type="dxa"/>
+          </w:tcPr>
+          <w:p>
+            <w:pPr>
+              <w:rPr>
+                <w:rFonts w:ascii="Arial" w:hAnsi="Arial" w:cs="Arial"/>
+              </w:rPr>
+            </w:pPr>
+          </w:p>
+        </w:tc>
+      </w:tr>
+    </w:tbl>
+    <w:p>
+      <w:pPr>
+        <w:pStyle w:val="KeinLeerraum"/>
+        <w:rPr>
+          <w:rFonts w:ascii="Arial" w:hAnsi="Arial" w:cs="Arial"/>
+          <w:b/>
+        </w:rPr>
+      </w:pPr>
+    </w:p>
+    <w:p>
+      <w:pPr>
+        <w:pStyle w:val="KeinLeerraum"/>
+        <w:rPr>
+          <w:rFonts w:ascii="Arial" w:hAnsi="Arial" w:cs="Arial"/>
+          <w:b/>
+        </w:rPr>
+      </w:pPr>
+    </w:p>
+    <w:p>
+      <w:pPr>
+        <w:pStyle w:val="KeinLeerraum"/>
+        <w:rPr>
+          <w:rFonts w:ascii="Arial" w:hAnsi="Arial" w:cs="Arial"/>
+          <w:b/>
+        </w:rPr>
+      </w:pPr>
+    </w:p>
+    <w:p>
+      <w:pPr>
+        <w:pStyle w:val="KeinLeerraum"/>
+        <w:rPr>
+          <w:rFonts w:ascii="Arial" w:hAnsi="Arial" w:cs="Arial"/>
+          <w:b/>
+        </w:rPr>
+      </w:pPr>
+    </w:p>
+    <w:p>
+      <w:pPr>
+        <w:pStyle w:val="KeinLeerraum"/>
+        <w:rPr>
+          <w:rFonts w:ascii="Arial" w:hAnsi="Arial" w:cs="Arial"/>
+          <w:b/>
+        </w:rPr>
+      </w:pPr>
+    </w:p>
+    <w:p>
+      <w:pPr>
+        <w:pStyle w:val="KeinLeerraum"/>
+        <w:rPr>
+          <w:rFonts w:ascii="Arial" w:hAnsi="Arial" w:cs="Arial"/>
+          <w:b/>
+        </w:rPr>
+      </w:pPr>
+    </w:p>
+    <w:p>
+      <w:pPr>
+        <w:pStyle w:val="KeinLeerraum"/>
+        <w:rPr>
+          <w:rFonts w:ascii="Arial" w:hAnsi="Arial" w:cs="Arial"/>
+          <w:b/>
+        </w:rPr>
+      </w:pPr>
+    </w:p>
+    <w:p>
+      <w:pPr>
+        <w:pStyle w:val="KeinLeerraum"/>
+        <w:rPr>
+          <w:rFonts w:ascii="Arial" w:hAnsi="Arial" w:cs="Arial"/>
+          <w:b/>
+        </w:rPr>
+      </w:pPr>
+    </w:p>
+    <w:p>
+      <w:pPr>
+        <w:pStyle w:val="KeinLeerraum"/>
+        <w:rPr>
+          <w:rFonts w:ascii="Arial" w:hAnsi="Arial" w:cs="Arial"/>
+          <w:b/>
+        </w:rPr>
+      </w:pPr>
+      <w:r>
+        <w:rPr>
+          <w:rFonts w:ascii="Arial" w:hAnsi="Arial" w:cs="Arial"/>
+          <w:b/>
+        </w:rPr>
         <w:t>Akzeptanzkriterium 11: Nur der Wahlleiter kann die Wahlergebnisse übertragen</w:t>
       </w:r>
+    </w:p>
+    <w:p>
+      <w:pPr>
+        <w:pStyle w:val="KeinLeerraum"/>
+        <w:rPr>
+          <w:rFonts w:ascii="Arial" w:hAnsi="Arial" w:cs="Arial"/>
+          <w:b/>
+        </w:rPr>
+      </w:pPr>
+    </w:p>
+    <w:p>
+      <w:pPr>
+        <w:pStyle w:val="KeinLeerraum"/>
+        <w:rPr>
+          <w:rFonts w:ascii="Arial" w:hAnsi="Arial" w:cs="Arial"/>
+        </w:rPr>
+      </w:pPr>
+      <w:commentRangeStart w:id="7"/>
+      <w:r>
+        <w:rPr>
+          <w:rFonts w:ascii="Arial" w:hAnsi="Arial" w:cs="Arial"/>
+        </w:rPr>
+        <w:t>11</w:t>
+      </w:r>
+      <w:commentRangeEnd w:id="7"/>
+      <w:r>
+        <w:rPr>
+          <w:rStyle w:val="Kommentarzeichen"/>
+          <w:rFonts w:asciiTheme="minorHAnsi" w:eastAsiaTheme="minorHAnsi" w:hAnsiTheme="minorHAnsi" w:cstheme="minorBidi"/>
+          <w:color w:val="auto"/>
+          <w:bdr w:val="none" w:sz="0" w:space="0" w:color="auto"/>
+          <w:lang w:eastAsia="en-US"/>
+        </w:rPr>
+        <w:commentReference w:id="7"/>
+      </w:r>
+      <w:r>
+        <w:rPr>
+          <w:rFonts w:ascii="Arial" w:hAnsi="Arial" w:cs="Arial"/>
+        </w:rPr>
+        <w:t>.1</w:t>
+      </w:r>
+    </w:p>
+    <w:tbl>
+      <w:tblPr>
+        <w:tblStyle w:val="Tabellenraster"/>
+        <w:tblW w:w="0" w:type="auto"/>
+        <w:tblLook w:val="04A0" w:firstRow="1" w:lastRow="0" w:firstColumn="1" w:lastColumn="0" w:noHBand="0" w:noVBand="1"/>
+      </w:tblPr>
+      <w:tblGrid>
+        <w:gridCol w:w="535"/>
+        <w:gridCol w:w="2118"/>
+        <w:gridCol w:w="2425"/>
+        <w:gridCol w:w="1560"/>
+        <w:gridCol w:w="1235"/>
+      </w:tblGrid>
+      <w:tr>
+        <w:tc>
+          <w:tcPr>
+            <w:tcW w:w="535" w:type="dxa"/>
+            <w:shd w:val="clear" w:color="auto" w:fill="D0CECE" w:themeFill="background2" w:themeFillShade="E6"/>
+          </w:tcPr>
+          <w:p>
+            <w:pPr>
+              <w:rPr>
+                <w:rFonts w:ascii="Arial" w:hAnsi="Arial" w:cs="Arial"/>
+                <w:b/>
+              </w:rPr>
+            </w:pPr>
+            <w:r>
+              <w:rPr>
+                <w:rFonts w:ascii="Arial" w:hAnsi="Arial" w:cs="Arial"/>
+                <w:b/>
+              </w:rPr>
+              <w:t>Nr.</w:t>
+            </w:r>
+          </w:p>
+        </w:tc>
+        <w:tc>
+          <w:tcPr>
+            <w:tcW w:w="2118" w:type="dxa"/>
+            <w:shd w:val="clear" w:color="auto" w:fill="D0CECE" w:themeFill="background2" w:themeFillShade="E6"/>
+          </w:tcPr>
+          <w:p>
+            <w:pPr>
+              <w:rPr>
+                <w:rFonts w:ascii="Arial" w:hAnsi="Arial" w:cs="Arial"/>
+                <w:b/>
+              </w:rPr>
+            </w:pPr>
+            <w:r>
+              <w:rPr>
+                <w:rFonts w:ascii="Arial" w:hAnsi="Arial" w:cs="Arial"/>
+                <w:b/>
+              </w:rPr>
+              <w:t>Testschritt</w:t>
+            </w:r>
+          </w:p>
+        </w:tc>
+        <w:tc>
+          <w:tcPr>
+            <w:tcW w:w="2425" w:type="dxa"/>
+            <w:shd w:val="clear" w:color="auto" w:fill="D0CECE" w:themeFill="background2" w:themeFillShade="E6"/>
+          </w:tcPr>
+          <w:p>
+            <w:pPr>
+              <w:rPr>
+                <w:rFonts w:ascii="Arial" w:hAnsi="Arial" w:cs="Arial"/>
+                <w:b/>
+              </w:rPr>
+            </w:pPr>
+            <w:r>
+              <w:rPr>
+                <w:rFonts w:ascii="Arial" w:hAnsi="Arial" w:cs="Arial"/>
+                <w:b/>
+              </w:rPr>
+              <w:t>Erwartetes Resultat</w:t>
+            </w:r>
+          </w:p>
+        </w:tc>
+        <w:tc>
+          <w:tcPr>
+            <w:tcW w:w="1560" w:type="dxa"/>
+            <w:shd w:val="clear" w:color="auto" w:fill="D0CECE" w:themeFill="background2" w:themeFillShade="E6"/>
+          </w:tcPr>
+          <w:p>
+            <w:pPr>
+              <w:rPr>
+                <w:rFonts w:ascii="Arial" w:hAnsi="Arial" w:cs="Arial"/>
+                <w:b/>
+              </w:rPr>
+            </w:pPr>
+            <w:r>
+              <w:rPr>
+                <w:rFonts w:ascii="Arial" w:hAnsi="Arial" w:cs="Arial"/>
+                <w:b/>
+              </w:rPr>
+              <w:t>Testresultat</w:t>
+            </w:r>
+          </w:p>
+        </w:tc>
+        <w:tc>
+          <w:tcPr>
+            <w:tcW w:w="1235" w:type="dxa"/>
+            <w:shd w:val="clear" w:color="auto" w:fill="D0CECE" w:themeFill="background2" w:themeFillShade="E6"/>
+          </w:tcPr>
+          <w:p>
+            <w:pPr>
+              <w:rPr>
+                <w:rFonts w:ascii="Arial" w:hAnsi="Arial" w:cs="Arial"/>
+                <w:b/>
+              </w:rPr>
+            </w:pPr>
+            <w:r>
+              <w:rPr>
+                <w:rFonts w:ascii="Arial" w:hAnsi="Arial" w:cs="Arial"/>
+                <w:b/>
+              </w:rPr>
+              <w:t>Erfüllt?</w:t>
+            </w:r>
+          </w:p>
+        </w:tc>
+      </w:tr>
+      <w:tr>
+        <w:tc>
+          <w:tcPr>
+            <w:tcW w:w="535" w:type="dxa"/>
+          </w:tcPr>
+          <w:p>
+            <w:pPr>
+              <w:rPr>
+                <w:rFonts w:ascii="Arial" w:hAnsi="Arial" w:cs="Arial"/>
+              </w:rPr>
+            </w:pPr>
+            <w:r>
+              <w:rPr>
+                <w:rFonts w:ascii="Arial" w:hAnsi="Arial" w:cs="Arial"/>
+              </w:rPr>
+              <w:t>1</w:t>
+            </w:r>
+          </w:p>
+        </w:tc>
+        <w:tc>
+          <w:tcPr>
+            <w:tcW w:w="2118" w:type="dxa"/>
+          </w:tcPr>
+          <w:p>
+            <w:pPr>
+              <w:rPr>
+                <w:rFonts w:ascii="Arial" w:hAnsi="Arial" w:cs="Arial"/>
+              </w:rPr>
+            </w:pPr>
+            <w:r>
+              <w:rPr>
+                <w:rFonts w:ascii="Arial" w:hAnsi="Arial" w:cs="Arial"/>
+              </w:rPr>
+              <w:t xml:space="preserve">Einloggen als Admin </w:t>
+            </w:r>
+          </w:p>
+        </w:tc>
+        <w:tc>
+          <w:tcPr>
+            <w:tcW w:w="2425" w:type="dxa"/>
+          </w:tcPr>
+          <w:p>
+            <w:pPr>
+              <w:rPr>
+                <w:rFonts w:ascii="Arial" w:hAnsi="Arial" w:cs="Arial"/>
+              </w:rPr>
+            </w:pPr>
+            <w:r>
+              <w:rPr>
+                <w:rFonts w:ascii="Arial" w:hAnsi="Arial" w:cs="Arial"/>
+              </w:rPr>
+              <w:t>Übersichtseite des Admins erscheint. Hier befinden sich keinerlei Wahlen und somit besteht auch keine Möglichkeit eine Wahl auszuwerten.</w:t>
+            </w:r>
+          </w:p>
+        </w:tc>
+        <w:tc>
+          <w:tcPr>
+            <w:tcW w:w="1560" w:type="dxa"/>
+          </w:tcPr>
+          <w:p>
+            <w:pPr>
+              <w:rPr>
+                <w:rFonts w:ascii="Arial" w:hAnsi="Arial" w:cs="Arial"/>
+              </w:rPr>
+            </w:pPr>
+          </w:p>
+        </w:tc>
+        <w:tc>
+          <w:tcPr>
+            <w:tcW w:w="1235" w:type="dxa"/>
+          </w:tcPr>
+          <w:p>
+            <w:pPr>
+              <w:rPr>
+                <w:rFonts w:ascii="Arial" w:hAnsi="Arial" w:cs="Arial"/>
+              </w:rPr>
+            </w:pPr>
+          </w:p>
+        </w:tc>
+      </w:tr>
+    </w:tbl>
+    <w:p>
+      <w:pPr>
+        <w:pStyle w:val="KeinLeerraum"/>
+        <w:rPr>
+          <w:rFonts w:ascii="Arial" w:hAnsi="Arial" w:cs="Arial"/>
+          <w:b/>
+        </w:rPr>
+      </w:pPr>
+    </w:p>
+    <w:p>
+      <w:pPr>
+        <w:pStyle w:val="KeinLeerraum"/>
+        <w:rPr>
+          <w:rFonts w:ascii="Arial" w:hAnsi="Arial" w:cs="Arial"/>
+        </w:rPr>
+      </w:pPr>
+      <w:r>
+        <w:rPr>
+          <w:rFonts w:ascii="Arial" w:hAnsi="Arial" w:cs="Arial"/>
+        </w:rPr>
+        <w:t>1</w:t>
+      </w:r>
+      <w:r>
+        <w:rPr>
+          <w:rFonts w:ascii="Arial" w:hAnsi="Arial" w:cs="Arial"/>
+        </w:rPr>
+        <w:t>1</w:t>
+      </w:r>
+      <w:r>
+        <w:rPr>
+          <w:rFonts w:ascii="Arial" w:hAnsi="Arial" w:cs="Arial"/>
+        </w:rPr>
+        <w:t>.2</w:t>
+      </w:r>
+    </w:p>
+    <w:p>
+      <w:pPr>
+        <w:pStyle w:val="KeinLeerraum"/>
+        <w:rPr>
+          <w:rFonts w:ascii="Arial" w:hAnsi="Arial" w:cs="Arial"/>
+        </w:rPr>
+      </w:pPr>
+      <w:r>
+        <w:rPr>
+          <w:rFonts w:ascii="Arial" w:hAnsi="Arial" w:cs="Arial"/>
+        </w:rPr>
+        <w:t>Vorbedingungen: Es muss mindestens eine Wahl beendet sein.</w:t>
+      </w:r>
+    </w:p>
+    <w:tbl>
+      <w:tblPr>
+        <w:tblStyle w:val="Tabellenraster"/>
+        <w:tblW w:w="0" w:type="auto"/>
+        <w:tblLook w:val="04A0" w:firstRow="1" w:lastRow="0" w:firstColumn="1" w:lastColumn="0" w:noHBand="0" w:noVBand="1"/>
+      </w:tblPr>
+      <w:tblGrid>
+        <w:gridCol w:w="535"/>
+        <w:gridCol w:w="2118"/>
+        <w:gridCol w:w="2425"/>
+        <w:gridCol w:w="1560"/>
+        <w:gridCol w:w="1235"/>
+      </w:tblGrid>
+      <w:tr>
+        <w:tc>
+          <w:tcPr>
+            <w:tcW w:w="535" w:type="dxa"/>
+            <w:shd w:val="clear" w:color="auto" w:fill="D0CECE" w:themeFill="background2" w:themeFillShade="E6"/>
+          </w:tcPr>
+          <w:p>
+            <w:pPr>
+              <w:rPr>
+                <w:rFonts w:ascii="Arial" w:hAnsi="Arial" w:cs="Arial"/>
+                <w:b/>
+              </w:rPr>
+            </w:pPr>
+            <w:r>
+              <w:rPr>
+                <w:rFonts w:ascii="Arial" w:hAnsi="Arial" w:cs="Arial"/>
+                <w:b/>
+              </w:rPr>
+              <w:t>Nr.</w:t>
+            </w:r>
+          </w:p>
+        </w:tc>
+        <w:tc>
+          <w:tcPr>
+            <w:tcW w:w="2118" w:type="dxa"/>
+            <w:shd w:val="clear" w:color="auto" w:fill="D0CECE" w:themeFill="background2" w:themeFillShade="E6"/>
+          </w:tcPr>
+          <w:p>
+            <w:pPr>
+              <w:rPr>
+                <w:rFonts w:ascii="Arial" w:hAnsi="Arial" w:cs="Arial"/>
+                <w:b/>
+              </w:rPr>
+            </w:pPr>
+            <w:r>
+              <w:rPr>
+                <w:rFonts w:ascii="Arial" w:hAnsi="Arial" w:cs="Arial"/>
+                <w:b/>
+              </w:rPr>
+              <w:t>Testschritt</w:t>
+            </w:r>
+          </w:p>
+        </w:tc>
+        <w:tc>
+          <w:tcPr>
+            <w:tcW w:w="2425" w:type="dxa"/>
+            <w:shd w:val="clear" w:color="auto" w:fill="D0CECE" w:themeFill="background2" w:themeFillShade="E6"/>
+          </w:tcPr>
+          <w:p>
+            <w:pPr>
+              <w:rPr>
+                <w:rFonts w:ascii="Arial" w:hAnsi="Arial" w:cs="Arial"/>
+                <w:b/>
+              </w:rPr>
+            </w:pPr>
+            <w:r>
+              <w:rPr>
+                <w:rFonts w:ascii="Arial" w:hAnsi="Arial" w:cs="Arial"/>
+                <w:b/>
+              </w:rPr>
+              <w:t>Erwartetes Resultat</w:t>
+            </w:r>
+          </w:p>
+        </w:tc>
+        <w:tc>
+          <w:tcPr>
+            <w:tcW w:w="1560" w:type="dxa"/>
+            <w:shd w:val="clear" w:color="auto" w:fill="D0CECE" w:themeFill="background2" w:themeFillShade="E6"/>
+          </w:tcPr>
+          <w:p>
+            <w:pPr>
+              <w:rPr>
+                <w:rFonts w:ascii="Arial" w:hAnsi="Arial" w:cs="Arial"/>
+                <w:b/>
+              </w:rPr>
+            </w:pPr>
+            <w:r>
+              <w:rPr>
+                <w:rFonts w:ascii="Arial" w:hAnsi="Arial" w:cs="Arial"/>
+                <w:b/>
+              </w:rPr>
+              <w:t>Testresultat</w:t>
+            </w:r>
+          </w:p>
+        </w:tc>
+        <w:tc>
+          <w:tcPr>
+            <w:tcW w:w="1235" w:type="dxa"/>
+            <w:shd w:val="clear" w:color="auto" w:fill="D0CECE" w:themeFill="background2" w:themeFillShade="E6"/>
+          </w:tcPr>
+          <w:p>
+            <w:pPr>
+              <w:rPr>
+                <w:rFonts w:ascii="Arial" w:hAnsi="Arial" w:cs="Arial"/>
+                <w:b/>
+              </w:rPr>
+            </w:pPr>
+            <w:r>
+              <w:rPr>
+                <w:rFonts w:ascii="Arial" w:hAnsi="Arial" w:cs="Arial"/>
+                <w:b/>
+              </w:rPr>
+              <w:t>Erfüllt?</w:t>
+            </w:r>
+          </w:p>
+        </w:tc>
+      </w:tr>
+      <w:tr>
+        <w:tc>
+          <w:tcPr>
+            <w:tcW w:w="535" w:type="dxa"/>
+          </w:tcPr>
+          <w:p>
+            <w:pPr>
+              <w:rPr>
+                <w:rFonts w:ascii="Arial" w:hAnsi="Arial" w:cs="Arial"/>
+              </w:rPr>
+            </w:pPr>
+            <w:r>
+              <w:rPr>
+                <w:rFonts w:ascii="Arial" w:hAnsi="Arial" w:cs="Arial"/>
+              </w:rPr>
+              <w:t>1</w:t>
+            </w:r>
+          </w:p>
+        </w:tc>
+        <w:tc>
+          <w:tcPr>
+            <w:tcW w:w="2118" w:type="dxa"/>
+          </w:tcPr>
+          <w:p>
+            <w:pPr>
+              <w:rPr>
+                <w:rFonts w:ascii="Arial" w:hAnsi="Arial" w:cs="Arial"/>
+              </w:rPr>
+            </w:pPr>
+            <w:r>
+              <w:rPr>
+                <w:rFonts w:ascii="Arial" w:hAnsi="Arial" w:cs="Arial"/>
+              </w:rPr>
+              <w:t>Einloggen als Moderator</w:t>
+            </w:r>
+          </w:p>
+        </w:tc>
+        <w:tc>
+          <w:tcPr>
+            <w:tcW w:w="2425" w:type="dxa"/>
+          </w:tcPr>
+          <w:p>
+            <w:pPr>
+              <w:rPr>
+                <w:rFonts w:ascii="Arial" w:hAnsi="Arial" w:cs="Arial"/>
+              </w:rPr>
+            </w:pPr>
+            <w:r>
+              <w:rPr>
+                <w:rFonts w:ascii="Arial" w:hAnsi="Arial" w:cs="Arial"/>
+              </w:rPr>
+              <w:t xml:space="preserve">Übersichtseite des Moderators erscheint. </w:t>
+            </w:r>
+          </w:p>
+        </w:tc>
+        <w:tc>
+          <w:tcPr>
+            <w:tcW w:w="1560" w:type="dxa"/>
+          </w:tcPr>
+          <w:p>
+            <w:pPr>
+              <w:rPr>
+                <w:rFonts w:ascii="Arial" w:hAnsi="Arial" w:cs="Arial"/>
+              </w:rPr>
+            </w:pPr>
+          </w:p>
+        </w:tc>
+        <w:tc>
+          <w:tcPr>
+            <w:tcW w:w="1235" w:type="dxa"/>
+          </w:tcPr>
+          <w:p>
+            <w:pPr>
+              <w:rPr>
+                <w:rFonts w:ascii="Arial" w:hAnsi="Arial" w:cs="Arial"/>
+              </w:rPr>
+            </w:pPr>
+          </w:p>
+        </w:tc>
+      </w:tr>
+      <w:tr>
+        <w:tc>
+          <w:tcPr>
+            <w:tcW w:w="535" w:type="dxa"/>
+          </w:tcPr>
+          <w:p>
+            <w:pPr>
+              <w:rPr>
+                <w:rFonts w:ascii="Arial" w:hAnsi="Arial" w:cs="Arial"/>
+              </w:rPr>
+            </w:pPr>
+            <w:r>
+              <w:rPr>
+                <w:rFonts w:ascii="Arial" w:hAnsi="Arial" w:cs="Arial"/>
+              </w:rPr>
+              <w:t>2</w:t>
+            </w:r>
+          </w:p>
+        </w:tc>
+        <w:tc>
+          <w:tcPr>
+            <w:tcW w:w="2118" w:type="dxa"/>
+          </w:tcPr>
+          <w:p>
+            <w:pPr>
+              <w:rPr>
+                <w:rFonts w:ascii="Arial" w:hAnsi="Arial" w:cs="Arial"/>
+              </w:rPr>
+            </w:pPr>
+            <w:r>
+              <w:rPr>
+                <w:rFonts w:ascii="Arial" w:hAnsi="Arial" w:cs="Arial"/>
+              </w:rPr>
+              <w:t>Auswahl der Wahl die die Vorbedingungen erfüllt</w:t>
+            </w:r>
+          </w:p>
+        </w:tc>
+        <w:tc>
+          <w:tcPr>
+            <w:tcW w:w="2425" w:type="dxa"/>
+          </w:tcPr>
+          <w:p>
+            <w:pPr>
+              <w:rPr>
+                <w:rFonts w:ascii="Arial" w:hAnsi="Arial" w:cs="Arial"/>
+              </w:rPr>
+            </w:pPr>
+            <w:r>
+              <w:rPr>
+                <w:rFonts w:ascii="Arial" w:hAnsi="Arial" w:cs="Arial"/>
+              </w:rPr>
+              <w:t>Details der Wahl werden angezeigt. Es kann keine Auswertung vorgenommen werden und somit kann auch kein Ergebnis versendet werden.</w:t>
+            </w:r>
+          </w:p>
+        </w:tc>
+        <w:tc>
+          <w:tcPr>
+            <w:tcW w:w="1560" w:type="dxa"/>
+          </w:tcPr>
+          <w:p>
+            <w:pPr>
+              <w:rPr>
+                <w:rFonts w:ascii="Arial" w:hAnsi="Arial" w:cs="Arial"/>
+              </w:rPr>
+            </w:pPr>
+          </w:p>
+        </w:tc>
+        <w:tc>
+          <w:tcPr>
+            <w:tcW w:w="1235" w:type="dxa"/>
+          </w:tcPr>
+          <w:p>
+            <w:pPr>
+              <w:rPr>
+                <w:rFonts w:ascii="Arial" w:hAnsi="Arial" w:cs="Arial"/>
+              </w:rPr>
+            </w:pPr>
+          </w:p>
+        </w:tc>
+      </w:tr>
+    </w:tbl>
+    <w:p>
+      <w:pPr>
+        <w:pStyle w:val="KeinLeerraum"/>
+        <w:rPr>
+          <w:rFonts w:ascii="Arial" w:hAnsi="Arial" w:cs="Arial"/>
+          <w:b/>
+        </w:rPr>
+      </w:pPr>
+    </w:p>
+    <w:p>
+      <w:pPr>
+        <w:pStyle w:val="KeinLeerraum"/>
+        <w:rPr>
+          <w:rFonts w:ascii="Arial" w:hAnsi="Arial" w:cs="Arial"/>
+        </w:rPr>
+      </w:pPr>
+      <w:r>
+        <w:rPr>
+          <w:rFonts w:ascii="Arial" w:hAnsi="Arial" w:cs="Arial"/>
+        </w:rPr>
+        <w:t>10.2</w:t>
+      </w:r>
+    </w:p>
+    <w:p>
+      <w:pPr>
+        <w:pStyle w:val="KeinLeerraum"/>
+        <w:rPr>
+          <w:rFonts w:ascii="Arial" w:hAnsi="Arial" w:cs="Arial"/>
+        </w:rPr>
+      </w:pPr>
+      <w:r>
+        <w:rPr>
+          <w:rFonts w:ascii="Arial" w:hAnsi="Arial" w:cs="Arial"/>
+        </w:rPr>
+        <w:t>Gleiches Vorgehen wie bei Testfall 8.2</w:t>
+      </w:r>
+    </w:p>
+    <w:p>
+      <w:pPr>
+        <w:pStyle w:val="KeinLeerraum"/>
+        <w:rPr>
+          <w:rFonts w:ascii="Arial" w:hAnsi="Arial" w:cs="Arial"/>
+        </w:rPr>
+      </w:pPr>
+      <w:r>
+        <w:rPr>
+          <w:rFonts w:ascii="Arial" w:hAnsi="Arial" w:cs="Arial"/>
+        </w:rPr>
+        <w:t>Vorbedingungen: Es muss mindestens eine Wahl beendet sein.</w:t>
+      </w:r>
+    </w:p>
+    <w:tbl>
+      <w:tblPr>
+        <w:tblStyle w:val="Tabellenraster"/>
+        <w:tblW w:w="0" w:type="auto"/>
+        <w:tblLook w:val="04A0" w:firstRow="1" w:lastRow="0" w:firstColumn="1" w:lastColumn="0" w:noHBand="0" w:noVBand="1"/>
+      </w:tblPr>
+      <w:tblGrid>
+        <w:gridCol w:w="552"/>
+        <w:gridCol w:w="2791"/>
+        <w:gridCol w:w="2467"/>
+        <w:gridCol w:w="1687"/>
+        <w:gridCol w:w="1565"/>
+      </w:tblGrid>
+      <w:tr>
+        <w:tc>
+          <w:tcPr>
+            <w:tcW w:w="552" w:type="dxa"/>
+            <w:shd w:val="clear" w:color="auto" w:fill="D0CECE" w:themeFill="background2" w:themeFillShade="E6"/>
+          </w:tcPr>
+          <w:p>
+            <w:pPr>
+              <w:rPr>
+                <w:rFonts w:ascii="Arial" w:hAnsi="Arial" w:cs="Arial"/>
+                <w:b/>
+              </w:rPr>
+            </w:pPr>
+            <w:r>
+              <w:rPr>
+                <w:rFonts w:ascii="Arial" w:hAnsi="Arial" w:cs="Arial"/>
+                <w:b/>
+              </w:rPr>
+              <w:t>Nr.</w:t>
+            </w:r>
+          </w:p>
+        </w:tc>
+        <w:tc>
+          <w:tcPr>
+            <w:tcW w:w="2791" w:type="dxa"/>
+            <w:shd w:val="clear" w:color="auto" w:fill="D0CECE" w:themeFill="background2" w:themeFillShade="E6"/>
+          </w:tcPr>
+          <w:p>
+            <w:pPr>
+              <w:rPr>
+                <w:rFonts w:ascii="Arial" w:hAnsi="Arial" w:cs="Arial"/>
+                <w:b/>
+              </w:rPr>
+            </w:pPr>
+            <w:r>
+              <w:rPr>
+                <w:rFonts w:ascii="Arial" w:hAnsi="Arial" w:cs="Arial"/>
+                <w:b/>
+              </w:rPr>
+              <w:t>Testschritt</w:t>
+            </w:r>
+          </w:p>
+        </w:tc>
+        <w:tc>
+          <w:tcPr>
+            <w:tcW w:w="2467" w:type="dxa"/>
+            <w:shd w:val="clear" w:color="auto" w:fill="D0CECE" w:themeFill="background2" w:themeFillShade="E6"/>
+          </w:tcPr>
+          <w:p>
+            <w:pPr>
+              <w:rPr>
+                <w:rFonts w:ascii="Arial" w:hAnsi="Arial" w:cs="Arial"/>
+                <w:b/>
+              </w:rPr>
+            </w:pPr>
+            <w:r>
+              <w:rPr>
+                <w:rFonts w:ascii="Arial" w:hAnsi="Arial" w:cs="Arial"/>
+                <w:b/>
+              </w:rPr>
+              <w:t>Erwartetes Resultat</w:t>
+            </w:r>
+          </w:p>
+        </w:tc>
+        <w:tc>
+          <w:tcPr>
+            <w:tcW w:w="1687" w:type="dxa"/>
+            <w:shd w:val="clear" w:color="auto" w:fill="D0CECE" w:themeFill="background2" w:themeFillShade="E6"/>
+          </w:tcPr>
+          <w:p>
+            <w:pPr>
+              <w:rPr>
+                <w:rFonts w:ascii="Arial" w:hAnsi="Arial" w:cs="Arial"/>
+                <w:b/>
+              </w:rPr>
+            </w:pPr>
+            <w:r>
+              <w:rPr>
+                <w:rFonts w:ascii="Arial" w:hAnsi="Arial" w:cs="Arial"/>
+                <w:b/>
+              </w:rPr>
+              <w:t>Testresultat</w:t>
+            </w:r>
+          </w:p>
+        </w:tc>
+        <w:tc>
+          <w:tcPr>
+            <w:tcW w:w="1565" w:type="dxa"/>
+            <w:shd w:val="clear" w:color="auto" w:fill="D0CECE" w:themeFill="background2" w:themeFillShade="E6"/>
+          </w:tcPr>
+          <w:p>
+            <w:pPr>
+              <w:rPr>
+                <w:rFonts w:ascii="Arial" w:hAnsi="Arial" w:cs="Arial"/>
+                <w:b/>
+              </w:rPr>
+            </w:pPr>
+            <w:r>
+              <w:rPr>
+                <w:rFonts w:ascii="Arial" w:hAnsi="Arial" w:cs="Arial"/>
+                <w:b/>
+              </w:rPr>
+              <w:t>Erfüllt?</w:t>
+            </w:r>
+          </w:p>
+        </w:tc>
+      </w:tr>
+      <w:tr>
+        <w:tc>
+          <w:tcPr>
+            <w:tcW w:w="552" w:type="dxa"/>
+          </w:tcPr>
+          <w:p>
+            <w:pPr>
+              <w:rPr>
+                <w:rFonts w:ascii="Arial" w:hAnsi="Arial" w:cs="Arial"/>
+              </w:rPr>
+            </w:pPr>
+            <w:r>
+              <w:rPr>
+                <w:rFonts w:ascii="Arial" w:hAnsi="Arial" w:cs="Arial"/>
+              </w:rPr>
+              <w:t>1</w:t>
+            </w:r>
+          </w:p>
+        </w:tc>
+        <w:tc>
+          <w:tcPr>
+            <w:tcW w:w="2791" w:type="dxa"/>
+          </w:tcPr>
+          <w:p>
+            <w:pPr>
+              <w:rPr>
+                <w:rFonts w:ascii="Arial" w:hAnsi="Arial" w:cs="Arial"/>
+              </w:rPr>
+            </w:pPr>
+            <w:r>
+              <w:rPr>
+                <w:rFonts w:ascii="Arial" w:hAnsi="Arial" w:cs="Arial"/>
+              </w:rPr>
+              <w:t xml:space="preserve">Einloggen als Wahlleiter </w:t>
+            </w:r>
+          </w:p>
+        </w:tc>
+        <w:tc>
+          <w:tcPr>
+            <w:tcW w:w="2467" w:type="dxa"/>
+          </w:tcPr>
+          <w:p>
+            <w:pPr>
+              <w:rPr>
+                <w:rFonts w:ascii="Arial" w:hAnsi="Arial" w:cs="Arial"/>
+              </w:rPr>
+            </w:pPr>
+            <w:r>
+              <w:rPr>
+                <w:rFonts w:ascii="Arial" w:hAnsi="Arial" w:cs="Arial"/>
+              </w:rPr>
+              <w:t>Übersichtseite des Wahlleiters erscheint.</w:t>
+            </w:r>
+          </w:p>
+        </w:tc>
+        <w:tc>
+          <w:tcPr>
+            <w:tcW w:w="1687" w:type="dxa"/>
+          </w:tcPr>
+          <w:p>
+            <w:pPr>
+              <w:rPr>
+                <w:rFonts w:ascii="Arial" w:hAnsi="Arial" w:cs="Arial"/>
+              </w:rPr>
+            </w:pPr>
+          </w:p>
+        </w:tc>
+        <w:tc>
+          <w:tcPr>
+            <w:tcW w:w="1565" w:type="dxa"/>
+          </w:tcPr>
+          <w:p>
+            <w:pPr>
+              <w:rPr>
+                <w:rFonts w:ascii="Arial" w:hAnsi="Arial" w:cs="Arial"/>
+              </w:rPr>
+            </w:pPr>
+          </w:p>
+        </w:tc>
+      </w:tr>
+      <w:tr>
+        <w:tc>
+          <w:tcPr>
+            <w:tcW w:w="552" w:type="dxa"/>
+          </w:tcPr>
+          <w:p>
+            <w:pPr>
+              <w:rPr>
+                <w:rFonts w:ascii="Arial" w:hAnsi="Arial" w:cs="Arial"/>
+              </w:rPr>
+            </w:pPr>
+            <w:r>
+              <w:rPr>
+                <w:rFonts w:ascii="Arial" w:hAnsi="Arial" w:cs="Arial"/>
+              </w:rPr>
+              <w:t>2</w:t>
+            </w:r>
+          </w:p>
+        </w:tc>
+        <w:tc>
+          <w:tcPr>
+            <w:tcW w:w="2791" w:type="dxa"/>
+          </w:tcPr>
+          <w:p>
+            <w:pPr>
+              <w:rPr>
+                <w:rFonts w:ascii="Arial" w:hAnsi="Arial" w:cs="Arial"/>
+              </w:rPr>
+            </w:pPr>
+            <w:r>
+              <w:rPr>
+                <w:rFonts w:ascii="Arial" w:hAnsi="Arial" w:cs="Arial"/>
+              </w:rPr>
+              <w:t>Wahl die die Vorbedingungen erfüllt auswählen</w:t>
+            </w:r>
+          </w:p>
+        </w:tc>
+        <w:tc>
+          <w:tcPr>
+            <w:tcW w:w="2467" w:type="dxa"/>
+          </w:tcPr>
+          <w:p>
+            <w:pPr>
+              <w:rPr>
+                <w:rFonts w:ascii="Arial" w:hAnsi="Arial" w:cs="Arial"/>
+              </w:rPr>
+            </w:pPr>
+            <w:r>
+              <w:rPr>
+                <w:rFonts w:ascii="Arial" w:hAnsi="Arial" w:cs="Arial"/>
+              </w:rPr>
+              <w:t>Die Details der Wahl werden angezeigt. Es wird angezeigt, dass die Wahl bereits beendet ist. Es ist möglich eine Auswertung vorzunehmen.</w:t>
+            </w:r>
+          </w:p>
+        </w:tc>
+        <w:tc>
+          <w:tcPr>
+            <w:tcW w:w="1687" w:type="dxa"/>
+          </w:tcPr>
+          <w:p>
+            <w:pPr>
+              <w:rPr>
+                <w:rFonts w:ascii="Arial" w:hAnsi="Arial" w:cs="Arial"/>
+              </w:rPr>
+            </w:pPr>
+          </w:p>
+        </w:tc>
+        <w:tc>
+          <w:tcPr>
+            <w:tcW w:w="1565" w:type="dxa"/>
+          </w:tcPr>
+          <w:p>
+            <w:pPr>
+              <w:rPr>
+                <w:rFonts w:ascii="Arial" w:hAnsi="Arial" w:cs="Arial"/>
+              </w:rPr>
+            </w:pPr>
+          </w:p>
+        </w:tc>
+      </w:tr>
+    </w:tbl>
+    <w:p>
+      <w:pPr>
+        <w:pStyle w:val="KeinLeerraum"/>
+        <w:rPr>
+          <w:rFonts w:ascii="Arial" w:hAnsi="Arial" w:cs="Arial"/>
+          <w:b/>
+        </w:rPr>
+      </w:pPr>
     </w:p>
     <w:p>
       <w:pPr>
@@ -8184,7 +11584,7 @@
 
 <file path=word/comments.xml><?xml version="1.0" encoding="utf-8"?>
 <w:comments xmlns:wpc="http://schemas.microsoft.com/office/word/2010/wordprocessingCanvas" xmlns:cx="http://schemas.microsoft.com/office/drawing/2014/chartex" xmlns:cx1="http://schemas.microsoft.com/office/drawing/2015/9/8/chartex" xmlns:cx2="http://schemas.microsoft.com/office/drawing/2015/10/21/chartex" xmlns:cx3="http://schemas.microsoft.com/office/drawing/2016/5/9/chartex" xmlns:cx4="http://schemas.microsoft.com/office/drawing/2016/5/10/chartex" xmlns:cx5="http://schemas.microsoft.com/office/drawing/2016/5/11/chartex" xmlns:cx6="http://schemas.microsoft.com/office/drawing/2016/5/12/chartex" xmlns:cx7="http://schemas.microsoft.com/office/drawing/2016/5/13/chartex" xmlns:cx8="http://schemas.microsoft.com/office/drawing/2016/5/14/chartex" xmlns:mc="http://schemas.openxmlformats.org/markup-compatibility/2006" xmlns:aink="http://schemas.microsoft.com/office/drawing/2016/ink" xmlns:am3d="http://schemas.microsoft.com/office/drawing/2017/model3d" xmlns:o="urn:schemas-microsoft-com:office:office" xmlns:r="http://schemas.openxmlformats.org/officeDocument/2006/relationships" xmlns:m="http://schemas.openxmlformats.org/officeDocument/2006/math" xmlns:v="urn:schemas-microsoft-com:vml" xmlns:wp14="http://schemas.microsoft.com/office/word/2010/wordprocessingDrawing" xmlns:wp="http://schemas.openxmlformats.org/drawingml/2006/wordprocessingDrawing" xmlns:w10="urn:schemas-microsoft-com:office:word" xmlns:w="http://schemas.openxmlformats.org/wordprocessingml/2006/main" xmlns:w14="http://schemas.microsoft.com/office/word/2010/wordml" xmlns:w15="http://schemas.microsoft.com/office/word/2012/wordml" xmlns:w16cid="http://schemas.microsoft.com/office/word/2016/wordml/cid" xmlns:w16se="http://schemas.microsoft.com/office/word/2015/wordml/symex" xmlns:wpg="http://schemas.microsoft.com/office/word/2010/wordprocessingGroup" xmlns:wpi="http://schemas.microsoft.com/office/word/2010/wordprocessingInk" xmlns:wne="http://schemas.microsoft.com/office/word/2006/wordml" xmlns:wps="http://schemas.microsoft.com/office/word/2010/wordprocessingShape" mc:Ignorable="w14 w15 w16se w16cid wp14">
-  <w:comment w:id="0" w:author="Katharina Schwab" w:date="2017-12-12T12:46:00Z" w:initials="KS">
+  <w:comment w:id="1" w:author="Katharina Schwab" w:date="2017-12-12T12:46:00Z" w:initials="KS">
     <w:p>
       <w:pPr>
         <w:pStyle w:val="Kommentartext"/>
@@ -8197,22 +11597,6 @@
       </w:r>
       <w:r>
         <w:t>ergänzen</w:t>
-      </w:r>
-    </w:p>
-  </w:comment>
-  <w:comment w:id="1" w:author="Katharina Schwab" w:date="2017-12-12T12:46:00Z" w:initials="KS">
-    <w:p>
-      <w:pPr>
-        <w:pStyle w:val="Kommentartext"/>
-      </w:pPr>
-      <w:r>
-        <w:rPr>
-          <w:rStyle w:val="Kommentarzeichen"/>
-        </w:rPr>
-        <w:annotationRef/>
-      </w:r>
-      <w:r>
-        <w:t>klären mit PL</w:t>
       </w:r>
     </w:p>
   </w:comment>
@@ -8232,7 +11616,7 @@
       </w:r>
     </w:p>
   </w:comment>
-  <w:comment w:id="3" w:author="Katharina Schwab" w:date="2017-12-12T14:10:00Z" w:initials="KS">
+  <w:comment w:id="3" w:author="Katharina Schwab" w:date="2017-12-12T12:46:00Z" w:initials="KS">
     <w:p>
       <w:pPr>
         <w:pStyle w:val="Kommentartext"/>
@@ -8244,6 +11628,22 @@
         <w:annotationRef/>
       </w:r>
       <w:r>
+        <w:t>klären mit PL</w:t>
+      </w:r>
+    </w:p>
+  </w:comment>
+  <w:comment w:id="4" w:author="Katharina Schwab" w:date="2017-12-12T14:10:00Z" w:initials="KS">
+    <w:p>
+      <w:pPr>
+        <w:pStyle w:val="Kommentartext"/>
+      </w:pPr>
+      <w:r>
+        <w:rPr>
+          <w:rStyle w:val="Kommentarzeichen"/>
+        </w:rPr>
+        <w:annotationRef/>
+      </w:r>
+      <w:r>
         <w:t xml:space="preserve">auch hier </w:t>
       </w:r>
       <w:proofErr w:type="spellStart"/>
@@ -8269,7 +11669,7 @@
       <w:proofErr w:type="spellEnd"/>
     </w:p>
   </w:comment>
-  <w:comment w:id="4" w:author="Katharina Schwab" w:date="2017-12-12T13:50:00Z" w:initials="KS">
+  <w:comment w:id="5" w:author="Katharina Schwab" w:date="2017-12-12T13:50:00Z" w:initials="KS">
     <w:p>
       <w:pPr>
         <w:pStyle w:val="Kommentartext"/>
@@ -8285,7 +11685,7 @@
       </w:r>
     </w:p>
   </w:comment>
-  <w:comment w:id="5" w:author="Katharina Schwab" w:date="2017-12-12T14:09:00Z" w:initials="KS">
+  <w:comment w:id="6" w:author="Katharina Schwab" w:date="2017-12-12T14:09:00Z" w:initials="KS">
     <w:p>
       <w:pPr>
         <w:pStyle w:val="Kommentartext"/>
@@ -8317,6 +11717,22 @@
         <w:t>problem</w:t>
       </w:r>
       <w:proofErr w:type="spellEnd"/>
+    </w:p>
+  </w:comment>
+  <w:comment w:id="7" w:author="Katharina Schwab" w:date="2017-12-13T14:21:00Z" w:initials="KS">
+    <w:p>
+      <w:pPr>
+        <w:pStyle w:val="Kommentartext"/>
+      </w:pPr>
+      <w:r>
+        <w:rPr>
+          <w:rStyle w:val="Kommentarzeichen"/>
+        </w:rPr>
+        <w:annotationRef/>
+      </w:r>
+      <w:r>
+        <w:t>WIP</w:t>
+      </w:r>
     </w:p>
   </w:comment>
 </w:comments>
@@ -8330,6 +11746,7 @@
   <w15:commentEx w15:paraId="75959791" w15:done="0"/>
   <w15:commentEx w15:paraId="06E47D61" w15:done="0"/>
   <w15:commentEx w15:paraId="06AAB4B4" w15:done="0"/>
+  <w15:commentEx w15:paraId="67A02A91" w15:done="0"/>
 </w15:commentsEx>
 </file>
 
@@ -8341,6 +11758,7 @@
   <w16cid:commentId w16cid:paraId="75959791" w16cid:durableId="1DDA61BB"/>
   <w16cid:commentId w16cid:paraId="06E47D61" w16cid:durableId="1DDA5D37"/>
   <w16cid:commentId w16cid:paraId="06AAB4B4" w16cid:durableId="1DDA6188"/>
+  <w16cid:commentId w16cid:paraId="67A02A91" w16cid:durableId="1DDBB5CD"/>
 </w16cid:commentsIds>
 </file>
 

</xml_diff>

<commit_message>
ceMap Akzeptanztest added, Akzeptanztest modified
</commit_message>
<xml_diff>
--- a/Testdokumente/Akzeptanztest.docx
+++ b/Testdokumente/Akzeptanztest.docx
@@ -367,6 +367,7 @@
                                         <w:szCs w:val="28"/>
                                       </w:rPr>
                                     </w:pPr>
+                                    <w:proofErr w:type="spellStart"/>
                                     <w:r>
                                       <w:rPr>
                                         <w:color w:val="595959" w:themeColor="text1" w:themeTint="A6"/>
@@ -375,6 +376,7 @@
                                       </w:rPr>
                                       <w:t>YourChoise</w:t>
                                     </w:r>
+                                    <w:proofErr w:type="spellEnd"/>
                                   </w:p>
                                 </w:sdtContent>
                               </w:sdt>
@@ -466,6 +468,7 @@
                                   <w:szCs w:val="28"/>
                                 </w:rPr>
                               </w:pPr>
+                              <w:proofErr w:type="spellStart"/>
                               <w:r>
                                 <w:rPr>
                                   <w:color w:val="595959" w:themeColor="text1" w:themeTint="A6"/>
@@ -474,6 +477,7 @@
                                 </w:rPr>
                                 <w:t>YourChoise</w:t>
                               </w:r>
+                              <w:proofErr w:type="spellEnd"/>
                             </w:p>
                           </w:sdtContent>
                         </w:sdt>
@@ -898,6 +902,13 @@
     </w:sdt>
     <w:sdt>
       <w:sdtPr>
+        <w:rPr>
+          <w:rFonts w:asciiTheme="minorHAnsi" w:eastAsiaTheme="minorHAnsi" w:hAnsiTheme="minorHAnsi" w:cstheme="minorBidi"/>
+          <w:color w:val="auto"/>
+          <w:sz w:val="22"/>
+          <w:szCs w:val="22"/>
+          <w:lang w:eastAsia="en-US"/>
+        </w:rPr>
         <w:id w:val="1593665918"/>
         <w:docPartObj>
           <w:docPartGallery w:val="Table of Contents"/>
@@ -906,13 +917,8 @@
       </w:sdtPr>
       <w:sdtEndPr>
         <w:rPr>
-          <w:rFonts w:asciiTheme="minorHAnsi" w:eastAsiaTheme="minorHAnsi" w:hAnsiTheme="minorHAnsi" w:cstheme="minorBidi"/>
           <w:b/>
           <w:bCs/>
-          <w:color w:val="auto"/>
-          <w:sz w:val="22"/>
-          <w:szCs w:val="22"/>
-          <w:lang w:eastAsia="en-US"/>
         </w:rPr>
       </w:sdtEndPr>
       <w:sdtContent>
@@ -931,7 +937,9 @@
               <w:tab w:val="right" w:leader="dot" w:pos="9062"/>
             </w:tabs>
             <w:rPr>
+              <w:rFonts w:eastAsiaTheme="minorEastAsia"/>
               <w:noProof/>
+              <w:lang w:eastAsia="de-DE"/>
             </w:rPr>
           </w:pPr>
           <w:r>
@@ -943,7 +951,7 @@
           <w:r>
             <w:fldChar w:fldCharType="separate"/>
           </w:r>
-          <w:hyperlink w:anchor="_Toc501007595" w:history="1">
+          <w:hyperlink w:anchor="_Toc501011652" w:history="1">
             <w:r>
               <w:rPr>
                 <w:rStyle w:val="Hyperlink"/>
@@ -970,7 +978,7 @@
                 <w:noProof/>
                 <w:webHidden/>
               </w:rPr>
-              <w:instrText xml:space="preserve"> PAGEREF _Toc501007595 \h </w:instrText>
+              <w:instrText xml:space="preserve"> PAGEREF _Toc501011652 \h </w:instrText>
             </w:r>
             <w:r>
               <w:rPr>
@@ -1008,10 +1016,12 @@
               <w:tab w:val="right" w:leader="dot" w:pos="9062"/>
             </w:tabs>
             <w:rPr>
+              <w:rFonts w:eastAsiaTheme="minorEastAsia"/>
               <w:noProof/>
+              <w:lang w:eastAsia="de-DE"/>
             </w:rPr>
           </w:pPr>
-          <w:hyperlink w:anchor="_Toc501007596" w:history="1">
+          <w:hyperlink w:anchor="_Toc501011653" w:history="1">
             <w:r>
               <w:rPr>
                 <w:rStyle w:val="Hyperlink"/>
@@ -1038,7 +1048,7 @@
                 <w:noProof/>
                 <w:webHidden/>
               </w:rPr>
-              <w:instrText xml:space="preserve"> PAGEREF _Toc501007596 \h </w:instrText>
+              <w:instrText xml:space="preserve"> PAGEREF _Toc501011653 \h </w:instrText>
             </w:r>
             <w:r>
               <w:rPr>
@@ -1076,10 +1086,12 @@
               <w:tab w:val="right" w:leader="dot" w:pos="9062"/>
             </w:tabs>
             <w:rPr>
+              <w:rFonts w:eastAsiaTheme="minorEastAsia"/>
               <w:noProof/>
+              <w:lang w:eastAsia="de-DE"/>
             </w:rPr>
           </w:pPr>
-          <w:hyperlink w:anchor="_Toc501007597" w:history="1">
+          <w:hyperlink w:anchor="_Toc501011654" w:history="1">
             <w:r>
               <w:rPr>
                 <w:rStyle w:val="Hyperlink"/>
@@ -1106,7 +1118,7 @@
                 <w:noProof/>
                 <w:webHidden/>
               </w:rPr>
-              <w:instrText xml:space="preserve"> PAGEREF _Toc501007597 \h </w:instrText>
+              <w:instrText xml:space="preserve"> PAGEREF _Toc501011654 \h </w:instrText>
             </w:r>
             <w:r>
               <w:rPr>
@@ -1144,10 +1156,12 @@
               <w:tab w:val="right" w:leader="dot" w:pos="9062"/>
             </w:tabs>
             <w:rPr>
+              <w:rFonts w:eastAsiaTheme="minorEastAsia"/>
               <w:noProof/>
+              <w:lang w:eastAsia="de-DE"/>
             </w:rPr>
           </w:pPr>
-          <w:hyperlink w:anchor="_Toc501007598" w:history="1">
+          <w:hyperlink w:anchor="_Toc501011655" w:history="1">
             <w:r>
               <w:rPr>
                 <w:rStyle w:val="Hyperlink"/>
@@ -1174,7 +1188,7 @@
                 <w:noProof/>
                 <w:webHidden/>
               </w:rPr>
-              <w:instrText xml:space="preserve"> PAGEREF _Toc501007598 \h </w:instrText>
+              <w:instrText xml:space="preserve"> PAGEREF _Toc501011655 \h </w:instrText>
             </w:r>
             <w:r>
               <w:rPr>
@@ -1212,10 +1226,12 @@
               <w:tab w:val="right" w:leader="dot" w:pos="9062"/>
             </w:tabs>
             <w:rPr>
+              <w:rFonts w:eastAsiaTheme="minorEastAsia"/>
               <w:noProof/>
+              <w:lang w:eastAsia="de-DE"/>
             </w:rPr>
           </w:pPr>
-          <w:hyperlink w:anchor="_Toc501007599" w:history="1">
+          <w:hyperlink w:anchor="_Toc501011656" w:history="1">
             <w:r>
               <w:rPr>
                 <w:rStyle w:val="Hyperlink"/>
@@ -1242,7 +1258,7 @@
                 <w:noProof/>
                 <w:webHidden/>
               </w:rPr>
-              <w:instrText xml:space="preserve"> PAGEREF _Toc501007599 \h </w:instrText>
+              <w:instrText xml:space="preserve"> PAGEREF _Toc501011656 \h </w:instrText>
             </w:r>
             <w:r>
               <w:rPr>
@@ -1280,10 +1296,12 @@
               <w:tab w:val="right" w:leader="dot" w:pos="9062"/>
             </w:tabs>
             <w:rPr>
+              <w:rFonts w:eastAsiaTheme="minorEastAsia"/>
               <w:noProof/>
+              <w:lang w:eastAsia="de-DE"/>
             </w:rPr>
           </w:pPr>
-          <w:hyperlink w:anchor="_Toc501007600" w:history="1">
+          <w:hyperlink w:anchor="_Toc501011657" w:history="1">
             <w:r>
               <w:rPr>
                 <w:rStyle w:val="Hyperlink"/>
@@ -1310,7 +1328,7 @@
                 <w:noProof/>
                 <w:webHidden/>
               </w:rPr>
-              <w:instrText xml:space="preserve"> PAGEREF _Toc501007600 \h </w:instrText>
+              <w:instrText xml:space="preserve"> PAGEREF _Toc501011657 \h </w:instrText>
             </w:r>
             <w:r>
               <w:rPr>
@@ -1348,10 +1366,12 @@
               <w:tab w:val="right" w:leader="dot" w:pos="9062"/>
             </w:tabs>
             <w:rPr>
+              <w:rFonts w:eastAsiaTheme="minorEastAsia"/>
               <w:noProof/>
+              <w:lang w:eastAsia="de-DE"/>
             </w:rPr>
           </w:pPr>
-          <w:hyperlink w:anchor="_Toc501007601" w:history="1">
+          <w:hyperlink w:anchor="_Toc501011658" w:history="1">
             <w:r>
               <w:rPr>
                 <w:rStyle w:val="Hyperlink"/>
@@ -1378,7 +1398,7 @@
                 <w:noProof/>
                 <w:webHidden/>
               </w:rPr>
-              <w:instrText xml:space="preserve"> PAGEREF _Toc501007601 \h </w:instrText>
+              <w:instrText xml:space="preserve"> PAGEREF _Toc501011658 \h </w:instrText>
             </w:r>
             <w:r>
               <w:rPr>
@@ -1398,7 +1418,7 @@
                 <w:noProof/>
                 <w:webHidden/>
               </w:rPr>
-              <w:t>6</w:t>
+              <w:t>7</w:t>
             </w:r>
             <w:r>
               <w:rPr>
@@ -1416,10 +1436,12 @@
               <w:tab w:val="right" w:leader="dot" w:pos="9062"/>
             </w:tabs>
             <w:rPr>
+              <w:rFonts w:eastAsiaTheme="minorEastAsia"/>
               <w:noProof/>
+              <w:lang w:eastAsia="de-DE"/>
             </w:rPr>
           </w:pPr>
-          <w:hyperlink w:anchor="_Toc501007602" w:history="1">
+          <w:hyperlink w:anchor="_Toc501011659" w:history="1">
             <w:r>
               <w:rPr>
                 <w:rStyle w:val="Hyperlink"/>
@@ -1446,7 +1468,7 @@
                 <w:noProof/>
                 <w:webHidden/>
               </w:rPr>
-              <w:instrText xml:space="preserve"> PAGEREF _Toc501007602 \h </w:instrText>
+              <w:instrText xml:space="preserve"> PAGEREF _Toc501011659 \h </w:instrText>
             </w:r>
             <w:r>
               <w:rPr>
@@ -1466,7 +1488,7 @@
                 <w:noProof/>
                 <w:webHidden/>
               </w:rPr>
-              <w:t>7</w:t>
+              <w:t>8</w:t>
             </w:r>
             <w:r>
               <w:rPr>
@@ -1484,10 +1506,12 @@
               <w:tab w:val="right" w:leader="dot" w:pos="9062"/>
             </w:tabs>
             <w:rPr>
+              <w:rFonts w:eastAsiaTheme="minorEastAsia"/>
               <w:noProof/>
+              <w:lang w:eastAsia="de-DE"/>
             </w:rPr>
           </w:pPr>
-          <w:hyperlink w:anchor="_Toc501007603" w:history="1">
+          <w:hyperlink w:anchor="_Toc501011660" w:history="1">
             <w:r>
               <w:rPr>
                 <w:rStyle w:val="Hyperlink"/>
@@ -1514,7 +1538,7 @@
                 <w:noProof/>
                 <w:webHidden/>
               </w:rPr>
-              <w:instrText xml:space="preserve"> PAGEREF _Toc501007603 \h </w:instrText>
+              <w:instrText xml:space="preserve"> PAGEREF _Toc501011660 \h </w:instrText>
             </w:r>
             <w:r>
               <w:rPr>
@@ -1552,10 +1576,12 @@
               <w:tab w:val="right" w:leader="dot" w:pos="9062"/>
             </w:tabs>
             <w:rPr>
+              <w:rFonts w:eastAsiaTheme="minorEastAsia"/>
               <w:noProof/>
+              <w:lang w:eastAsia="de-DE"/>
             </w:rPr>
           </w:pPr>
-          <w:hyperlink w:anchor="_Toc501007604" w:history="1">
+          <w:hyperlink w:anchor="_Toc501011661" w:history="1">
             <w:r>
               <w:rPr>
                 <w:rStyle w:val="Hyperlink"/>
@@ -1582,7 +1608,7 @@
                 <w:noProof/>
                 <w:webHidden/>
               </w:rPr>
-              <w:instrText xml:space="preserve"> PAGEREF _Toc501007604 \h </w:instrText>
+              <w:instrText xml:space="preserve"> PAGEREF _Toc501011661 \h </w:instrText>
             </w:r>
             <w:r>
               <w:rPr>
@@ -1620,10 +1646,12 @@
               <w:tab w:val="right" w:leader="dot" w:pos="9062"/>
             </w:tabs>
             <w:rPr>
+              <w:rFonts w:eastAsiaTheme="minorEastAsia"/>
               <w:noProof/>
+              <w:lang w:eastAsia="de-DE"/>
             </w:rPr>
           </w:pPr>
-          <w:hyperlink w:anchor="_Toc501007605" w:history="1">
+          <w:hyperlink w:anchor="_Toc501011662" w:history="1">
             <w:r>
               <w:rPr>
                 <w:rStyle w:val="Hyperlink"/>
@@ -1650,7 +1678,7 @@
                 <w:noProof/>
                 <w:webHidden/>
               </w:rPr>
-              <w:instrText xml:space="preserve"> PAGEREF _Toc501007605 \h </w:instrText>
+              <w:instrText xml:space="preserve"> PAGEREF _Toc501011662 \h </w:instrText>
             </w:r>
             <w:r>
               <w:rPr>
@@ -1688,10 +1716,12 @@
               <w:tab w:val="right" w:leader="dot" w:pos="9062"/>
             </w:tabs>
             <w:rPr>
+              <w:rFonts w:eastAsiaTheme="minorEastAsia"/>
               <w:noProof/>
+              <w:lang w:eastAsia="de-DE"/>
             </w:rPr>
           </w:pPr>
-          <w:hyperlink w:anchor="_Toc501007606" w:history="1">
+          <w:hyperlink w:anchor="_Toc501011663" w:history="1">
             <w:r>
               <w:rPr>
                 <w:rStyle w:val="Hyperlink"/>
@@ -1718,7 +1748,7 @@
                 <w:noProof/>
                 <w:webHidden/>
               </w:rPr>
-              <w:instrText xml:space="preserve"> PAGEREF _Toc501007606 \h </w:instrText>
+              <w:instrText xml:space="preserve"> PAGEREF _Toc501011663 \h </w:instrText>
             </w:r>
             <w:r>
               <w:rPr>
@@ -1756,10 +1786,12 @@
               <w:tab w:val="right" w:leader="dot" w:pos="9062"/>
             </w:tabs>
             <w:rPr>
+              <w:rFonts w:eastAsiaTheme="minorEastAsia"/>
               <w:noProof/>
+              <w:lang w:eastAsia="de-DE"/>
             </w:rPr>
           </w:pPr>
-          <w:hyperlink w:anchor="_Toc501007607" w:history="1">
+          <w:hyperlink w:anchor="_Toc501011664" w:history="1">
             <w:r>
               <w:rPr>
                 <w:rStyle w:val="Hyperlink"/>
@@ -1786,7 +1818,7 @@
                 <w:noProof/>
                 <w:webHidden/>
               </w:rPr>
-              <w:instrText xml:space="preserve"> PAGEREF _Toc501007607 \h </w:instrText>
+              <w:instrText xml:space="preserve"> PAGEREF _Toc501011664 \h </w:instrText>
             </w:r>
             <w:r>
               <w:rPr>
@@ -1824,10 +1856,12 @@
               <w:tab w:val="right" w:leader="dot" w:pos="9062"/>
             </w:tabs>
             <w:rPr>
+              <w:rFonts w:eastAsiaTheme="minorEastAsia"/>
               <w:noProof/>
+              <w:lang w:eastAsia="de-DE"/>
             </w:rPr>
           </w:pPr>
-          <w:hyperlink w:anchor="_Toc501007608" w:history="1">
+          <w:hyperlink w:anchor="_Toc501011665" w:history="1">
             <w:r>
               <w:rPr>
                 <w:rStyle w:val="Hyperlink"/>
@@ -1854,7 +1888,7 @@
                 <w:noProof/>
                 <w:webHidden/>
               </w:rPr>
-              <w:instrText xml:space="preserve"> PAGEREF _Toc501007608 \h </w:instrText>
+              <w:instrText xml:space="preserve"> PAGEREF _Toc501011665 \h </w:instrText>
             </w:r>
             <w:r>
               <w:rPr>
@@ -1892,10 +1926,12 @@
               <w:tab w:val="right" w:leader="dot" w:pos="9062"/>
             </w:tabs>
             <w:rPr>
+              <w:rFonts w:eastAsiaTheme="minorEastAsia"/>
               <w:noProof/>
+              <w:lang w:eastAsia="de-DE"/>
             </w:rPr>
           </w:pPr>
-          <w:hyperlink w:anchor="_Toc501007609" w:history="1">
+          <w:hyperlink w:anchor="_Toc501011666" w:history="1">
             <w:r>
               <w:rPr>
                 <w:rStyle w:val="Hyperlink"/>
@@ -1922,7 +1958,7 @@
                 <w:noProof/>
                 <w:webHidden/>
               </w:rPr>
-              <w:instrText xml:space="preserve"> PAGEREF _Toc501007609 \h </w:instrText>
+              <w:instrText xml:space="preserve"> PAGEREF _Toc501011666 \h </w:instrText>
             </w:r>
             <w:r>
               <w:rPr>
@@ -1960,10 +1996,12 @@
               <w:tab w:val="right" w:leader="dot" w:pos="9062"/>
             </w:tabs>
             <w:rPr>
+              <w:rFonts w:eastAsiaTheme="minorEastAsia"/>
               <w:noProof/>
+              <w:lang w:eastAsia="de-DE"/>
             </w:rPr>
           </w:pPr>
-          <w:hyperlink w:anchor="_Toc501007610" w:history="1">
+          <w:hyperlink w:anchor="_Toc501011667" w:history="1">
             <w:r>
               <w:rPr>
                 <w:rStyle w:val="Hyperlink"/>
@@ -1990,7 +2028,7 @@
                 <w:noProof/>
                 <w:webHidden/>
               </w:rPr>
-              <w:instrText xml:space="preserve"> PAGEREF _Toc501007610 \h </w:instrText>
+              <w:instrText xml:space="preserve"> PAGEREF _Toc501011667 \h </w:instrText>
             </w:r>
             <w:r>
               <w:rPr>
@@ -2028,10 +2066,12 @@
               <w:tab w:val="right" w:leader="dot" w:pos="9062"/>
             </w:tabs>
             <w:rPr>
+              <w:rFonts w:eastAsiaTheme="minorEastAsia"/>
               <w:noProof/>
+              <w:lang w:eastAsia="de-DE"/>
             </w:rPr>
           </w:pPr>
-          <w:hyperlink w:anchor="_Toc501007611" w:history="1">
+          <w:hyperlink w:anchor="_Toc501011668" w:history="1">
             <w:r>
               <w:rPr>
                 <w:rStyle w:val="Hyperlink"/>
@@ -2058,7 +2098,7 @@
                 <w:noProof/>
                 <w:webHidden/>
               </w:rPr>
-              <w:instrText xml:space="preserve"> PAGEREF _Toc501007611 \h </w:instrText>
+              <w:instrText xml:space="preserve"> PAGEREF _Toc501011668 \h </w:instrText>
             </w:r>
             <w:r>
               <w:rPr>
@@ -2096,10 +2136,12 @@
               <w:tab w:val="right" w:leader="dot" w:pos="9062"/>
             </w:tabs>
             <w:rPr>
+              <w:rFonts w:eastAsiaTheme="minorEastAsia"/>
               <w:noProof/>
+              <w:lang w:eastAsia="de-DE"/>
             </w:rPr>
           </w:pPr>
-          <w:hyperlink w:anchor="_Toc501007612" w:history="1">
+          <w:hyperlink w:anchor="_Toc501011669" w:history="1">
             <w:r>
               <w:rPr>
                 <w:rStyle w:val="Hyperlink"/>
@@ -2126,7 +2168,7 @@
                 <w:noProof/>
                 <w:webHidden/>
               </w:rPr>
-              <w:instrText xml:space="preserve"> PAGEREF _Toc501007612 \h </w:instrText>
+              <w:instrText xml:space="preserve"> PAGEREF _Toc501011669 \h </w:instrText>
             </w:r>
             <w:r>
               <w:rPr>
@@ -2146,7 +2188,7 @@
                 <w:noProof/>
                 <w:webHidden/>
               </w:rPr>
-              <w:t>14</w:t>
+              <w:t>13</w:t>
             </w:r>
             <w:r>
               <w:rPr>
@@ -2175,6 +2217,8 @@
           <w:b/>
         </w:rPr>
       </w:pPr>
+      <w:bookmarkStart w:id="0" w:name="_GoBack"/>
+      <w:bookmarkEnd w:id="0"/>
     </w:p>
     <w:p>
       <w:pPr>
@@ -2263,8 +2307,6 @@
           <w:b/>
         </w:rPr>
       </w:pPr>
-      <w:bookmarkStart w:id="0" w:name="_GoBack"/>
-      <w:bookmarkEnd w:id="0"/>
     </w:p>
     <w:p>
       <w:pPr>
@@ -2882,7 +2924,7 @@
           <w:u w:val="single"/>
         </w:rPr>
       </w:pPr>
-      <w:bookmarkStart w:id="1" w:name="_Toc501007595"/>
+      <w:bookmarkStart w:id="1" w:name="_Toc501011652"/>
       <w:r>
         <w:rPr>
           <w:b/>
@@ -2931,7 +2973,7 @@
           <w:u w:val="single"/>
         </w:rPr>
       </w:pPr>
-      <w:bookmarkStart w:id="2" w:name="_Toc501007596"/>
+      <w:bookmarkStart w:id="2" w:name="_Toc501011653"/>
       <w:r>
         <w:rPr>
           <w:b/>
@@ -2951,7 +2993,7 @@
           <w:szCs w:val="24"/>
         </w:rPr>
       </w:pPr>
-      <w:bookmarkStart w:id="3" w:name="_Toc501007597"/>
+      <w:bookmarkStart w:id="3" w:name="_Toc501011654"/>
       <w:r>
         <w:rPr>
           <w:b/>
@@ -4632,7 +4674,19 @@
               <w:rPr>
                 <w:rFonts w:ascii="Arial" w:hAnsi="Arial" w:cs="Arial"/>
               </w:rPr>
-              <w:t>Verbleib auf der Startseite. Keinesfalls ein erneutes Einloggen möglich.</w:t>
+              <w:t xml:space="preserve">Verbleib auf der Startseite. Keinesfalls ein erneutes </w:t>
+            </w:r>
+            <w:r>
+              <w:rPr>
+                <w:rFonts w:ascii="Arial" w:hAnsi="Arial" w:cs="Arial"/>
+              </w:rPr>
+              <w:t xml:space="preserve">automatisches </w:t>
+            </w:r>
+            <w:r>
+              <w:rPr>
+                <w:rFonts w:ascii="Arial" w:hAnsi="Arial" w:cs="Arial"/>
+              </w:rPr>
+              <w:t>Einloggen möglich.</w:t>
             </w:r>
           </w:p>
         </w:tc>
@@ -4680,6 +4734,19 @@
           <w:rFonts w:ascii="Arial" w:hAnsi="Arial" w:cs="Arial"/>
         </w:rPr>
         <w:t>1.5</w:t>
+      </w:r>
+    </w:p>
+    <w:p>
+      <w:pPr>
+        <w:rPr>
+          <w:rFonts w:ascii="Arial" w:hAnsi="Arial" w:cs="Arial"/>
+        </w:rPr>
+      </w:pPr>
+      <w:r>
+        <w:rPr>
+          <w:rFonts w:ascii="Arial" w:hAnsi="Arial" w:cs="Arial"/>
+        </w:rPr>
+        <w:t>Auch in der Rolle Wähler</w:t>
       </w:r>
     </w:p>
     <w:tbl>
@@ -4897,6 +4964,7 @@
               <w:rPr>
                 <w:rFonts w:ascii="Arial" w:hAnsi="Arial" w:cs="Arial"/>
               </w:rPr>
+              <w:lastRenderedPageBreak/>
               <w:t>2</w:t>
             </w:r>
           </w:p>
@@ -4945,14 +5013,7 @@
               <w:rPr>
                 <w:rFonts w:ascii="Arial" w:hAnsi="Arial" w:cs="Arial"/>
               </w:rPr>
-              <w:t xml:space="preserve"> Fehlermeldung erscheint, aus der nicht ersichtlich ist welche der gemachten </w:t>
-            </w:r>
-            <w:r>
-              <w:rPr>
-                <w:rFonts w:ascii="Arial" w:hAnsi="Arial" w:cs="Arial"/>
-              </w:rPr>
-              <w:lastRenderedPageBreak/>
-              <w:t>Angaben falsch ist. Verbleib auf der Seite, Felder der Maske sind alle leer</w:t>
+              <w:t xml:space="preserve"> Fehlermeldung erscheint, aus der nicht ersichtlich ist welche der gemachten Angaben falsch ist. Verbleib auf der Seite, Felder der Maske sind alle leer</w:t>
             </w:r>
           </w:p>
         </w:tc>
@@ -5413,7 +5474,33 @@
               <w:rPr>
                 <w:rFonts w:ascii="Arial" w:hAnsi="Arial" w:cs="Arial"/>
               </w:rPr>
-              <w:t>Verbleib auf der Startseite. Keinesfalls ein erneutes Einloggen möglich.</w:t>
+              <w:t>Verbleib auf der Startseite. Keinesfalls ein erneutes</w:t>
+            </w:r>
+            <w:r>
+              <w:rPr>
+                <w:rFonts w:ascii="Arial" w:hAnsi="Arial" w:cs="Arial"/>
+              </w:rPr>
+              <w:t xml:space="preserve"> </w:t>
+            </w:r>
+            <w:proofErr w:type="gramStart"/>
+            <w:r>
+              <w:rPr>
+                <w:rFonts w:ascii="Arial" w:hAnsi="Arial" w:cs="Arial"/>
+              </w:rPr>
+              <w:t xml:space="preserve">automatisches </w:t>
+            </w:r>
+            <w:r>
+              <w:rPr>
+                <w:rFonts w:ascii="Arial" w:hAnsi="Arial" w:cs="Arial"/>
+              </w:rPr>
+              <w:t xml:space="preserve"> Einloggen</w:t>
+            </w:r>
+            <w:proofErr w:type="gramEnd"/>
+            <w:r>
+              <w:rPr>
+                <w:rFonts w:ascii="Arial" w:hAnsi="Arial" w:cs="Arial"/>
+              </w:rPr>
+              <w:t xml:space="preserve"> möglich.</w:t>
             </w:r>
           </w:p>
         </w:tc>
@@ -5794,7 +5881,19 @@
               <w:rPr>
                 <w:rFonts w:ascii="Arial" w:hAnsi="Arial" w:cs="Arial"/>
               </w:rPr>
-              <w:t>Verbleib auf der Startseite. Keinesfalls ein erneutes Einloggen möglich.</w:t>
+              <w:t xml:space="preserve">Verbleib auf der Startseite. Keinesfalls ein erneutes </w:t>
+            </w:r>
+            <w:r>
+              <w:rPr>
+                <w:rFonts w:ascii="Arial" w:hAnsi="Arial" w:cs="Arial"/>
+              </w:rPr>
+              <w:t xml:space="preserve">automatisches </w:t>
+            </w:r>
+            <w:r>
+              <w:rPr>
+                <w:rFonts w:ascii="Arial" w:hAnsi="Arial" w:cs="Arial"/>
+              </w:rPr>
+              <w:t>Einloggen möglich.</w:t>
             </w:r>
           </w:p>
         </w:tc>
@@ -5999,6 +6098,12 @@
               </w:rPr>
               <w:t>Aufrufen der Startseite</w:t>
             </w:r>
+            <w:r>
+              <w:rPr>
+                <w:rFonts w:ascii="Arial" w:hAnsi="Arial" w:cs="Arial"/>
+              </w:rPr>
+              <w:t xml:space="preserve"> als Wähler</w:t>
+            </w:r>
           </w:p>
         </w:tc>
         <w:tc>
@@ -6071,6 +6176,7 @@
               <w:rPr>
                 <w:rFonts w:ascii="Arial" w:hAnsi="Arial" w:cs="Arial"/>
               </w:rPr>
+              <w:lastRenderedPageBreak/>
               <w:t>2</w:t>
             </w:r>
           </w:p>
@@ -6193,14 +6299,7 @@
               <w:rPr>
                 <w:rFonts w:ascii="Arial" w:hAnsi="Arial" w:cs="Arial"/>
               </w:rPr>
-              <w:t xml:space="preserve">Es erscheint die Übersichtseite des </w:t>
-            </w:r>
-            <w:r>
-              <w:rPr>
-                <w:rFonts w:ascii="Arial" w:hAnsi="Arial" w:cs="Arial"/>
-              </w:rPr>
-              <w:lastRenderedPageBreak/>
-              <w:t xml:space="preserve">entsprechenden </w:t>
+              <w:t xml:space="preserve">Es erscheint die Übersichtseite des entsprechenden </w:t>
             </w:r>
             <w:r>
               <w:rPr>
@@ -6259,7 +6358,7 @@
           <w:szCs w:val="24"/>
         </w:rPr>
       </w:pPr>
-      <w:bookmarkStart w:id="4" w:name="_Toc501007598"/>
+      <w:bookmarkStart w:id="4" w:name="_Toc501011655"/>
       <w:r>
         <w:rPr>
           <w:b/>
@@ -6917,7 +7016,7 @@
           <w:b/>
         </w:rPr>
       </w:pPr>
-      <w:bookmarkStart w:id="5" w:name="_Toc501007599"/>
+      <w:bookmarkStart w:id="5" w:name="_Toc501011656"/>
       <w:r>
         <w:rPr>
           <w:b/>
@@ -6991,7 +7090,7 @@
           <w:b/>
         </w:rPr>
       </w:pPr>
-      <w:bookmarkStart w:id="6" w:name="_Toc501007600"/>
+      <w:bookmarkStart w:id="6" w:name="_Toc501011657"/>
       <w:r>
         <w:rPr>
           <w:b/>
@@ -7011,6 +7110,7 @@
         <w:rPr>
           <w:rFonts w:ascii="Arial" w:hAnsi="Arial" w:cs="Arial"/>
         </w:rPr>
+        <w:lastRenderedPageBreak/>
         <w:t>4.1</w:t>
       </w:r>
     </w:p>
@@ -7162,7 +7262,6 @@
               <w:rPr>
                 <w:rFonts w:ascii="Arial" w:hAnsi="Arial" w:cs="Arial"/>
               </w:rPr>
-              <w:lastRenderedPageBreak/>
               <w:t>1</w:t>
             </w:r>
           </w:p>
@@ -7993,7 +8092,14 @@
               <w:rPr>
                 <w:rFonts w:ascii="Arial" w:hAnsi="Arial" w:cs="Arial"/>
               </w:rPr>
-              <w:t>Übersicht über die Wahlen, für die dieser Wähler stimmberechtigt ist und die aktiv sind, wird angezeigt. Es werden keine Wahlen angezeigt für die bereits eine Stimmabgabe erfolgt ist.</w:t>
+              <w:t xml:space="preserve">Übersicht über die Wahlen, für die dieser Wähler stimmberechtigt </w:t>
+            </w:r>
+            <w:r>
+              <w:rPr>
+                <w:rFonts w:ascii="Arial" w:hAnsi="Arial" w:cs="Arial"/>
+              </w:rPr>
+              <w:lastRenderedPageBreak/>
+              <w:t>ist und die aktiv sind, wird angezeigt. Es werden keine Wahlen angezeigt für die bereits eine Stimmabgabe erfolgt ist.</w:t>
             </w:r>
           </w:p>
         </w:tc>
@@ -8044,7 +8150,7 @@
           <w:b/>
         </w:rPr>
       </w:pPr>
-      <w:bookmarkStart w:id="7" w:name="_Toc501007601"/>
+      <w:bookmarkStart w:id="7" w:name="_Toc501011658"/>
       <w:r>
         <w:rPr>
           <w:b/>
@@ -8561,7 +8667,21 @@
               <w:rPr>
                 <w:rFonts w:ascii="Arial" w:hAnsi="Arial" w:cs="Arial"/>
               </w:rPr>
-              <w:t>Nachfrage wegklicken oder Browser oder Browsertab schließen</w:t>
+              <w:t xml:space="preserve">Nachfrage wegklicken oder Browser oder </w:t>
+            </w:r>
+            <w:proofErr w:type="spellStart"/>
+            <w:r>
+              <w:rPr>
+                <w:rFonts w:ascii="Arial" w:hAnsi="Arial" w:cs="Arial"/>
+              </w:rPr>
+              <w:t>Browsertab</w:t>
+            </w:r>
+            <w:proofErr w:type="spellEnd"/>
+            <w:r>
+              <w:rPr>
+                <w:rFonts w:ascii="Arial" w:hAnsi="Arial" w:cs="Arial"/>
+              </w:rPr>
+              <w:t xml:space="preserve"> schließen</w:t>
             </w:r>
           </w:p>
         </w:tc>
@@ -9246,6 +9366,7 @@
               <w:rPr>
                 <w:rFonts w:ascii="Arial" w:hAnsi="Arial" w:cs="Arial"/>
               </w:rPr>
+              <w:lastRenderedPageBreak/>
               <w:t>6</w:t>
             </w:r>
           </w:p>
@@ -9355,7 +9476,7 @@
           <w:b/>
         </w:rPr>
       </w:pPr>
-      <w:bookmarkStart w:id="8" w:name="_Toc501007602"/>
+      <w:bookmarkStart w:id="8" w:name="_Toc501011659"/>
       <w:r>
         <w:rPr>
           <w:b/>
@@ -9433,7 +9554,7 @@
           <w:b/>
         </w:rPr>
       </w:pPr>
-      <w:bookmarkStart w:id="9" w:name="_Toc501007603"/>
+      <w:bookmarkStart w:id="9" w:name="_Toc501011660"/>
       <w:r>
         <w:rPr>
           <w:b/>
@@ -9632,7 +9753,19 @@
               <w:rPr>
                 <w:rFonts w:ascii="Arial" w:hAnsi="Arial" w:cs="Arial"/>
               </w:rPr>
-              <w:t xml:space="preserve">Aufrufen der Startseite </w:t>
+              <w:t>Aufrufen der Startseite</w:t>
+            </w:r>
+            <w:r>
+              <w:rPr>
+                <w:rFonts w:ascii="Arial" w:hAnsi="Arial" w:cs="Arial"/>
+              </w:rPr>
+              <w:t xml:space="preserve"> als Wähler</w:t>
+            </w:r>
+            <w:r>
+              <w:rPr>
+                <w:rFonts w:ascii="Arial" w:hAnsi="Arial" w:cs="Arial"/>
+              </w:rPr>
+              <w:t xml:space="preserve"> </w:t>
             </w:r>
           </w:p>
         </w:tc>
@@ -10184,7 +10317,7 @@
           <w:b/>
         </w:rPr>
       </w:pPr>
-      <w:bookmarkStart w:id="10" w:name="_Toc501007604"/>
+      <w:bookmarkStart w:id="10" w:name="_Toc501011661"/>
       <w:r>
         <w:rPr>
           <w:b/>
@@ -10227,6 +10360,7 @@
         <w:rPr>
           <w:rFonts w:ascii="Arial" w:hAnsi="Arial" w:cs="Arial"/>
         </w:rPr>
+        <w:lastRenderedPageBreak/>
         <w:t>Vorbedingungen: Es muss mindestens eine Wahl gerade aktiv, also noch nicht beendet sein.</w:t>
       </w:r>
     </w:p>
@@ -10446,7 +10580,6 @@
               <w:rPr>
                 <w:rFonts w:ascii="Arial" w:hAnsi="Arial" w:cs="Arial"/>
               </w:rPr>
-              <w:lastRenderedPageBreak/>
               <w:t>2</w:t>
             </w:r>
           </w:p>
@@ -10847,7 +10980,7 @@
           <w:b/>
         </w:rPr>
       </w:pPr>
-      <w:bookmarkStart w:id="11" w:name="_Toc501007605"/>
+      <w:bookmarkStart w:id="11" w:name="_Toc501011662"/>
       <w:r>
         <w:rPr>
           <w:b/>
@@ -11352,7 +11485,14 @@
               <w:rPr>
                 <w:rFonts w:ascii="Arial" w:hAnsi="Arial" w:cs="Arial"/>
               </w:rPr>
-              <w:t>Ausloggen und erneut als Admin einloggen. Auswählen der Möglichkeit die Instanz einzustellen.</w:t>
+              <w:t xml:space="preserve">Ausloggen und erneut als Admin einloggen. Auswählen der Möglichkeit die </w:t>
+            </w:r>
+            <w:r>
+              <w:rPr>
+                <w:rFonts w:ascii="Arial" w:hAnsi="Arial" w:cs="Arial"/>
+              </w:rPr>
+              <w:lastRenderedPageBreak/>
+              <w:t>Instanz einzustellen.</w:t>
             </w:r>
           </w:p>
         </w:tc>
@@ -11370,6 +11510,7 @@
               <w:rPr>
                 <w:rFonts w:ascii="Arial" w:hAnsi="Arial" w:cs="Arial"/>
               </w:rPr>
+              <w:lastRenderedPageBreak/>
               <w:t xml:space="preserve">Die gerade eingestellte Instanz wird angezeigt und kann erneut verändert werden. </w:t>
             </w:r>
           </w:p>
@@ -11558,7 +11699,6 @@
               <w:rPr>
                 <w:rFonts w:ascii="Arial" w:hAnsi="Arial" w:cs="Arial"/>
               </w:rPr>
-              <w:lastRenderedPageBreak/>
               <w:t>1</w:t>
             </w:r>
           </w:p>
@@ -11641,7 +11781,7 @@
           <w:b/>
         </w:rPr>
       </w:pPr>
-      <w:bookmarkStart w:id="12" w:name="_Toc501007606"/>
+      <w:bookmarkStart w:id="12" w:name="_Toc501011663"/>
       <w:r>
         <w:rPr>
           <w:b/>
@@ -12540,7 +12680,7 @@
           <w:b/>
         </w:rPr>
       </w:pPr>
-      <w:bookmarkStart w:id="13" w:name="_Toc501007607"/>
+      <w:bookmarkStart w:id="13" w:name="_Toc501011664"/>
       <w:r>
         <w:rPr>
           <w:b/>
@@ -12744,7 +12884,14 @@
               <w:rPr>
                 <w:rFonts w:ascii="Arial" w:hAnsi="Arial" w:cs="Arial"/>
               </w:rPr>
-              <w:t>Übersichtseite des Admins erscheint. Hier befinden sich keinerlei Wahlen und somit besteht auch keine Möglichkeit eine Wahl auszuwerten.</w:t>
+              <w:t xml:space="preserve">Übersichtseite des Admins erscheint. Hier befinden sich keinerlei Wahlen und somit </w:t>
+            </w:r>
+            <w:r>
+              <w:rPr>
+                <w:rFonts w:ascii="Arial" w:hAnsi="Arial" w:cs="Arial"/>
+              </w:rPr>
+              <w:lastRenderedPageBreak/>
+              <w:t>besteht auch keine Möglichkeit eine Wahl auszuwerten.</w:t>
             </w:r>
           </w:p>
         </w:tc>
@@ -12820,7 +12967,6 @@
         <w:rPr>
           <w:rFonts w:ascii="Arial" w:hAnsi="Arial" w:cs="Arial"/>
         </w:rPr>
-        <w:lastRenderedPageBreak/>
         <w:t>Vorbedingungen: Es muss mindestens eine Wahl beendet sein.</w:t>
       </w:r>
     </w:p>
@@ -13477,7 +13623,7 @@
           <w:b/>
         </w:rPr>
       </w:pPr>
-      <w:bookmarkStart w:id="14" w:name="_Toc501007608"/>
+      <w:bookmarkStart w:id="14" w:name="_Toc501011665"/>
       <w:r>
         <w:rPr>
           <w:b/>
@@ -14043,11 +14189,12 @@
           <w:b/>
         </w:rPr>
       </w:pPr>
-      <w:bookmarkStart w:id="15" w:name="_Toc501007609"/>
+      <w:bookmarkStart w:id="15" w:name="_Toc501011666"/>
       <w:r>
         <w:rPr>
           <w:b/>
         </w:rPr>
+        <w:lastRenderedPageBreak/>
         <w:t>Akzeptanzkriterium 13: Dateien, die importiert werden können sind vor Manipulation geschützt durch Checksummen bzw. Hashwerte</w:t>
       </w:r>
       <w:bookmarkEnd w:id="15"/>
@@ -14072,7 +14219,6 @@
         <w:rPr>
           <w:rFonts w:ascii="Arial" w:hAnsi="Arial" w:cs="Arial"/>
         </w:rPr>
-        <w:lastRenderedPageBreak/>
         <w:t>1</w:t>
       </w:r>
       <w:r>
@@ -14873,6 +15019,7 @@
               <w:rPr>
                 <w:rFonts w:ascii="Arial" w:hAnsi="Arial" w:cs="Arial"/>
               </w:rPr>
+              <w:lastRenderedPageBreak/>
               <w:t>4</w:t>
             </w:r>
           </w:p>
@@ -14909,14 +15056,7 @@
               <w:rPr>
                 <w:rFonts w:ascii="Arial" w:hAnsi="Arial" w:cs="Arial"/>
               </w:rPr>
-              <w:t xml:space="preserve">Details der Wahl werden angezeigt. Alle eingegebenen Angaben werden korrekt angezeigt. Das Wählerverzeichnis ist als </w:t>
-            </w:r>
-            <w:r>
-              <w:rPr>
-                <w:rFonts w:ascii="Arial" w:hAnsi="Arial" w:cs="Arial"/>
-              </w:rPr>
-              <w:lastRenderedPageBreak/>
-              <w:t>erfolgreich importiert gekennzeichnet.</w:t>
+              <w:t>Details der Wahl werden angezeigt. Alle eingegebenen Angaben werden korrekt angezeigt. Das Wählerverzeichnis ist als erfolgreich importiert gekennzeichnet.</w:t>
             </w:r>
           </w:p>
         </w:tc>
@@ -14953,7 +15093,7 @@
           <w:b/>
         </w:rPr>
       </w:pPr>
-      <w:bookmarkStart w:id="16" w:name="_Toc501007610"/>
+      <w:bookmarkStart w:id="16" w:name="_Toc501011667"/>
       <w:r>
         <w:rPr>
           <w:b/>
@@ -15289,7 +15429,7 @@
           <w:b/>
         </w:rPr>
       </w:pPr>
-      <w:bookmarkStart w:id="17" w:name="_Toc501007611"/>
+      <w:bookmarkStart w:id="17" w:name="_Toc501011668"/>
       <w:r>
         <w:rPr>
           <w:b/>
@@ -15791,7 +15931,7 @@
           <w:b/>
         </w:rPr>
       </w:pPr>
-      <w:bookmarkStart w:id="18" w:name="_Toc501007612"/>
+      <w:bookmarkStart w:id="18" w:name="_Toc501011669"/>
       <w:r>
         <w:rPr>
           <w:b/>
@@ -16044,6 +16184,7 @@
               <w:rPr>
                 <w:rFonts w:ascii="Arial" w:hAnsi="Arial" w:cs="Arial"/>
               </w:rPr>
+              <w:lastRenderedPageBreak/>
               <w:t>6</w:t>
             </w:r>
           </w:p>
@@ -16098,14 +16239,7 @@
               <w:rPr>
                 <w:rFonts w:ascii="Arial" w:hAnsi="Arial" w:cs="Arial"/>
               </w:rPr>
-              <w:t xml:space="preserve">bei der gerade abgestimmt wurde </w:t>
-            </w:r>
-            <w:r>
-              <w:rPr>
-                <w:rFonts w:ascii="Arial" w:hAnsi="Arial" w:cs="Arial"/>
-              </w:rPr>
-              <w:lastRenderedPageBreak/>
-              <w:t>ist nicht mehr dabei. Somit auch keine Möglichkeit die abgegebene Stimme hierfür zu bearbeiten.</w:t>
+              <w:t>bei der gerade abgestimmt wurde ist nicht mehr dabei. Somit auch keine Möglichkeit die abgegebene Stimme hierfür zu bearbeiten.</w:t>
             </w:r>
           </w:p>
         </w:tc>
@@ -16346,9 +16480,11 @@
     <w:pPr>
       <w:pStyle w:val="Fuzeile"/>
     </w:pPr>
+    <w:proofErr w:type="spellStart"/>
     <w:r>
       <w:t>YourChoise</w:t>
     </w:r>
+    <w:proofErr w:type="spellEnd"/>
     <w:r>
       <w:tab/>
       <w:t>Katharina Schwab</w:t>
@@ -17451,537 +17587,6 @@
 </w:styles>
 </file>
 
-<file path=word/glossary/document.xml><?xml version="1.0" encoding="utf-8"?>
-<w:glossaryDocument xmlns:wpc="http://schemas.microsoft.com/office/word/2010/wordprocessingCanvas" xmlns:cx="http://schemas.microsoft.com/office/drawing/2014/chartex" xmlns:cx1="http://schemas.microsoft.com/office/drawing/2015/9/8/chartex" xmlns:cx2="http://schemas.microsoft.com/office/drawing/2015/10/21/chartex" xmlns:cx3="http://schemas.microsoft.com/office/drawing/2016/5/9/chartex" xmlns:cx4="http://schemas.microsoft.com/office/drawing/2016/5/10/chartex" xmlns:cx5="http://schemas.microsoft.com/office/drawing/2016/5/11/chartex" xmlns:cx6="http://schemas.microsoft.com/office/drawing/2016/5/12/chartex" xmlns:cx7="http://schemas.microsoft.com/office/drawing/2016/5/13/chartex" xmlns:cx8="http://schemas.microsoft.com/office/drawing/2016/5/14/chartex" xmlns:mc="http://schemas.openxmlformats.org/markup-compatibility/2006" xmlns:aink="http://schemas.microsoft.com/office/drawing/2016/ink" xmlns:am3d="http://schemas.microsoft.com/office/drawing/2017/model3d" xmlns:o="urn:schemas-microsoft-com:office:office" xmlns:r="http://schemas.openxmlformats.org/officeDocument/2006/relationships" xmlns:m="http://schemas.openxmlformats.org/officeDocument/2006/math" xmlns:v="urn:schemas-microsoft-com:vml" xmlns:wp14="http://schemas.microsoft.com/office/word/2010/wordprocessingDrawing" xmlns:wp="http://schemas.openxmlformats.org/drawingml/2006/wordprocessingDrawing" xmlns:w10="urn:schemas-microsoft-com:office:word" xmlns:w="http://schemas.openxmlformats.org/wordprocessingml/2006/main" xmlns:w14="http://schemas.microsoft.com/office/word/2010/wordml" xmlns:w15="http://schemas.microsoft.com/office/word/2012/wordml" xmlns:w16cid="http://schemas.microsoft.com/office/word/2016/wordml/cid" xmlns:w16se="http://schemas.microsoft.com/office/word/2015/wordml/symex" xmlns:wpg="http://schemas.microsoft.com/office/word/2010/wordprocessingGroup" xmlns:wpi="http://schemas.microsoft.com/office/word/2010/wordprocessingInk" xmlns:wne="http://schemas.microsoft.com/office/word/2006/wordml" xmlns:wps="http://schemas.microsoft.com/office/word/2010/wordprocessingShape" mc:Ignorable="w14 w15 w16se w16cid wp14"/>
-</file>
-
-<file path=word/glossary/fontTable.xml><?xml version="1.0" encoding="utf-8"?>
-<w:fonts xmlns:mc="http://schemas.openxmlformats.org/markup-compatibility/2006" xmlns:r="http://schemas.openxmlformats.org/officeDocument/2006/relationships" xmlns:w="http://schemas.openxmlformats.org/wordprocessingml/2006/main" xmlns:w14="http://schemas.microsoft.com/office/word/2010/wordml" xmlns:w15="http://schemas.microsoft.com/office/word/2012/wordml" xmlns:w16cid="http://schemas.microsoft.com/office/word/2016/wordml/cid" xmlns:w16se="http://schemas.microsoft.com/office/word/2015/wordml/symex" mc:Ignorable="w14 w15 w16se w16cid">
-  <w:font w:name="Calibri">
-    <w:panose1 w:val="020F0502020204030204"/>
-    <w:charset w:val="00"/>
-    <w:family w:val="swiss"/>
-    <w:pitch w:val="variable"/>
-    <w:sig w:usb0="E00002FF" w:usb1="4000ACFF" w:usb2="00000001" w:usb3="00000000" w:csb0="0000019F" w:csb1="00000000"/>
-  </w:font>
-  <w:font w:name="Times New Roman">
-    <w:panose1 w:val="02020603050405020304"/>
-    <w:charset w:val="00"/>
-    <w:family w:val="roman"/>
-    <w:pitch w:val="variable"/>
-    <w:sig w:usb0="E0002AFF" w:usb1="C0007841" w:usb2="00000009" w:usb3="00000000" w:csb0="000001FF" w:csb1="00000000"/>
-  </w:font>
-  <w:font w:name="Calibri Light">
-    <w:panose1 w:val="020F0302020204030204"/>
-    <w:charset w:val="00"/>
-    <w:family w:val="swiss"/>
-    <w:pitch w:val="variable"/>
-    <w:sig w:usb0="A00002EF" w:usb1="4000207B" w:usb2="00000000" w:usb3="00000000" w:csb0="0000019F" w:csb1="00000000"/>
-  </w:font>
-  <w:font w:name="Segoe UI">
-    <w:panose1 w:val="020B0502040204020203"/>
-    <w:charset w:val="00"/>
-    <w:family w:val="swiss"/>
-    <w:pitch w:val="variable"/>
-    <w:sig w:usb0="E10022FF" w:usb1="C000E47F" w:usb2="00000029" w:usb3="00000000" w:csb0="000001DF" w:csb1="00000000"/>
-  </w:font>
-  <w:font w:name="Arial">
-    <w:panose1 w:val="020B0604020202020204"/>
-    <w:charset w:val="00"/>
-    <w:family w:val="swiss"/>
-    <w:pitch w:val="variable"/>
-    <w:sig w:usb0="E0002AFF" w:usb1="C0007843" w:usb2="00000009" w:usb3="00000000" w:csb0="000001FF" w:csb1="00000000"/>
-  </w:font>
-  <w:font w:name="Arial Black">
-    <w:panose1 w:val="020B0A04020102020204"/>
-    <w:charset w:val="00"/>
-    <w:family w:val="swiss"/>
-    <w:pitch w:val="variable"/>
-    <w:sig w:usb0="00000287" w:usb1="00000000" w:usb2="00000000" w:usb3="00000000" w:csb0="0000009F" w:csb1="00000000"/>
-  </w:font>
-</w:fonts>
-</file>
-
-<file path=word/glossary/settings.xml><?xml version="1.0" encoding="utf-8"?>
-<w:settings xmlns:mc="http://schemas.openxmlformats.org/markup-compatibility/2006" xmlns:o="urn:schemas-microsoft-com:office:office" xmlns:r="http://schemas.openxmlformats.org/officeDocument/2006/relationships" xmlns:m="http://schemas.openxmlformats.org/officeDocument/2006/math" xmlns:v="urn:schemas-microsoft-com:vml" xmlns:w10="urn:schemas-microsoft-com:office:word" xmlns:w="http://schemas.openxmlformats.org/wordprocessingml/2006/main" xmlns:w14="http://schemas.microsoft.com/office/word/2010/wordml" xmlns:w15="http://schemas.microsoft.com/office/word/2012/wordml" xmlns:w16cid="http://schemas.microsoft.com/office/word/2016/wordml/cid" xmlns:w16se="http://schemas.microsoft.com/office/word/2015/wordml/symex" xmlns:sl="http://schemas.openxmlformats.org/schemaLibrary/2006/main" mc:Ignorable="w14 w15 w16se w16cid">
-  <w:view w:val="normal"/>
-  <w:defaultTabStop w:val="708"/>
-  <w:hyphenationZone w:val="425"/>
-  <w:characterSpacingControl w:val="doNotCompress"/>
-  <w:compat>
-    <w:useFELayout/>
-    <w:compatSetting w:name="compatibilityMode" w:uri="http://schemas.microsoft.com/office/word" w:val="15"/>
-    <w:compatSetting w:name="overrideTableStyleFontSizeAndJustification" w:uri="http://schemas.microsoft.com/office/word" w:val="1"/>
-    <w:compatSetting w:name="enableOpenTypeFeatures" w:uri="http://schemas.microsoft.com/office/word" w:val="1"/>
-    <w:compatSetting w:name="doNotFlipMirrorIndents" w:uri="http://schemas.microsoft.com/office/word" w:val="1"/>
-    <w:compatSetting w:name="differentiateMultirowTableHeaders" w:uri="http://schemas.microsoft.com/office/word" w:val="1"/>
-    <w:compatSetting w:name="useWord2013TrackBottomHyphenation" w:uri="http://schemas.microsoft.com/office/word" w:val="0"/>
-  </w:compat>
-  <w:rsids>
-    <w:rsidRoot w:val="00117F03"/>
-    <w:rsid w:val="00117F03"/>
-    <w:rsid w:val="00A754AC"/>
-  </w:rsids>
-  <m:mathPr>
-    <m:mathFont m:val="Cambria Math"/>
-    <m:brkBin m:val="before"/>
-    <m:brkBinSub m:val="--"/>
-    <m:smallFrac m:val="0"/>
-    <m:dispDef/>
-    <m:lMargin m:val="0"/>
-    <m:rMargin m:val="0"/>
-    <m:defJc m:val="centerGroup"/>
-    <m:wrapIndent m:val="1440"/>
-    <m:intLim m:val="subSup"/>
-    <m:naryLim m:val="undOvr"/>
-  </m:mathPr>
-  <w:themeFontLang w:val="de-DE"/>
-  <w:clrSchemeMapping w:bg1="light1" w:t1="dark1" w:bg2="light2" w:t2="dark2" w:accent1="accent1" w:accent2="accent2" w:accent3="accent3" w:accent4="accent4" w:accent5="accent5" w:accent6="accent6" w:hyperlink="hyperlink" w:followedHyperlink="followedHyperlink"/>
-  <w:decimalSymbol w:val=","/>
-  <w:listSeparator w:val=";"/>
-  <w15:chartTrackingRefBased/>
-</w:settings>
-</file>
-
-<file path=word/glossary/styles.xml><?xml version="1.0" encoding="utf-8"?>
-<w:styles xmlns:mc="http://schemas.openxmlformats.org/markup-compatibility/2006" xmlns:r="http://schemas.openxmlformats.org/officeDocument/2006/relationships" xmlns:w="http://schemas.openxmlformats.org/wordprocessingml/2006/main" xmlns:w14="http://schemas.microsoft.com/office/word/2010/wordml" xmlns:w15="http://schemas.microsoft.com/office/word/2012/wordml" xmlns:w16cid="http://schemas.microsoft.com/office/word/2016/wordml/cid" xmlns:w16se="http://schemas.microsoft.com/office/word/2015/wordml/symex" mc:Ignorable="w14 w15 w16se w16cid">
-  <w:docDefaults>
-    <w:rPrDefault>
-      <w:rPr>
-        <w:rFonts w:asciiTheme="minorHAnsi" w:eastAsiaTheme="minorEastAsia" w:hAnsiTheme="minorHAnsi" w:cstheme="minorBidi"/>
-        <w:sz w:val="22"/>
-        <w:szCs w:val="22"/>
-        <w:lang w:val="de-DE" w:eastAsia="de-DE" w:bidi="ar-SA"/>
-      </w:rPr>
-    </w:rPrDefault>
-    <w:pPrDefault>
-      <w:pPr>
-        <w:spacing w:after="160" w:line="259" w:lineRule="auto"/>
-      </w:pPr>
-    </w:pPrDefault>
-  </w:docDefaults>
-  <w:latentStyles w:defLockedState="0" w:defUIPriority="99" w:defSemiHidden="0" w:defUnhideWhenUsed="0" w:defQFormat="0" w:count="375">
-    <w:lsdException w:name="Normal" w:uiPriority="0" w:qFormat="1"/>
-    <w:lsdException w:name="heading 1" w:uiPriority="9" w:qFormat="1"/>
-    <w:lsdException w:name="heading 2" w:semiHidden="1" w:uiPriority="9" w:unhideWhenUsed="1" w:qFormat="1"/>
-    <w:lsdException w:name="heading 3" w:semiHidden="1" w:uiPriority="9" w:unhideWhenUsed="1" w:qFormat="1"/>
-    <w:lsdException w:name="heading 4" w:semiHidden="1" w:uiPriority="9" w:unhideWhenUsed="1" w:qFormat="1"/>
-    <w:lsdException w:name="heading 5" w:semiHidden="1" w:uiPriority="9" w:unhideWhenUsed="1" w:qFormat="1"/>
-    <w:lsdException w:name="heading 6" w:semiHidden="1" w:uiPriority="9" w:unhideWhenUsed="1" w:qFormat="1"/>
-    <w:lsdException w:name="heading 7" w:semiHidden="1" w:uiPriority="9" w:unhideWhenUsed="1" w:qFormat="1"/>
-    <w:lsdException w:name="heading 8" w:semiHidden="1" w:uiPriority="9" w:unhideWhenUsed="1" w:qFormat="1"/>
-    <w:lsdException w:name="heading 9" w:semiHidden="1" w:uiPriority="9" w:unhideWhenUsed="1" w:qFormat="1"/>
-    <w:lsdException w:name="index 1" w:semiHidden="1" w:unhideWhenUsed="1"/>
-    <w:lsdException w:name="index 2" w:semiHidden="1" w:unhideWhenUsed="1"/>
-    <w:lsdException w:name="index 3" w:semiHidden="1" w:unhideWhenUsed="1"/>
-    <w:lsdException w:name="index 4" w:semiHidden="1" w:unhideWhenUsed="1"/>
-    <w:lsdException w:name="index 5" w:semiHidden="1" w:unhideWhenUsed="1"/>
-    <w:lsdException w:name="index 6" w:semiHidden="1" w:unhideWhenUsed="1"/>
-    <w:lsdException w:name="index 7" w:semiHidden="1" w:unhideWhenUsed="1"/>
-    <w:lsdException w:name="index 8" w:semiHidden="1" w:unhideWhenUsed="1"/>
-    <w:lsdException w:name="index 9" w:semiHidden="1" w:unhideWhenUsed="1"/>
-    <w:lsdException w:name="toc 1" w:semiHidden="1" w:uiPriority="39" w:unhideWhenUsed="1"/>
-    <w:lsdException w:name="toc 2" w:semiHidden="1" w:uiPriority="39" w:unhideWhenUsed="1"/>
-    <w:lsdException w:name="toc 3" w:semiHidden="1" w:uiPriority="39" w:unhideWhenUsed="1"/>
-    <w:lsdException w:name="toc 4" w:semiHidden="1" w:uiPriority="39" w:unhideWhenUsed="1"/>
-    <w:lsdException w:name="toc 5" w:semiHidden="1" w:uiPriority="39" w:unhideWhenUsed="1"/>
-    <w:lsdException w:name="toc 6" w:semiHidden="1" w:uiPriority="39" w:unhideWhenUsed="1"/>
-    <w:lsdException w:name="toc 7" w:semiHidden="1" w:uiPriority="39" w:unhideWhenUsed="1"/>
-    <w:lsdException w:name="toc 8" w:semiHidden="1" w:uiPriority="39" w:unhideWhenUsed="1"/>
-    <w:lsdException w:name="toc 9" w:semiHidden="1" w:uiPriority="39" w:unhideWhenUsed="1"/>
-    <w:lsdException w:name="Normal Indent" w:semiHidden="1" w:unhideWhenUsed="1"/>
-    <w:lsdException w:name="footnote text" w:semiHidden="1" w:unhideWhenUsed="1"/>
-    <w:lsdException w:name="annotation text" w:semiHidden="1" w:unhideWhenUsed="1"/>
-    <w:lsdException w:name="header" w:semiHidden="1" w:unhideWhenUsed="1"/>
-    <w:lsdException w:name="footer" w:semiHidden="1" w:unhideWhenUsed="1"/>
-    <w:lsdException w:name="index heading" w:semiHidden="1" w:unhideWhenUsed="1"/>
-    <w:lsdException w:name="caption" w:semiHidden="1" w:uiPriority="35" w:unhideWhenUsed="1" w:qFormat="1"/>
-    <w:lsdException w:name="table of figures" w:semiHidden="1" w:unhideWhenUsed="1"/>
-    <w:lsdException w:name="envelope address" w:semiHidden="1" w:unhideWhenUsed="1"/>
-    <w:lsdException w:name="envelope return" w:semiHidden="1" w:unhideWhenUsed="1"/>
-    <w:lsdException w:name="footnote reference" w:semiHidden="1" w:unhideWhenUsed="1"/>
-    <w:lsdException w:name="annotation reference" w:semiHidden="1" w:unhideWhenUsed="1"/>
-    <w:lsdException w:name="line number" w:semiHidden="1" w:unhideWhenUsed="1"/>
-    <w:lsdException w:name="page number" w:semiHidden="1" w:unhideWhenUsed="1"/>
-    <w:lsdException w:name="endnote reference" w:semiHidden="1" w:unhideWhenUsed="1"/>
-    <w:lsdException w:name="endnote text" w:semiHidden="1" w:unhideWhenUsed="1"/>
-    <w:lsdException w:name="table of authorities" w:semiHidden="1" w:unhideWhenUsed="1"/>
-    <w:lsdException w:name="macro" w:semiHidden="1" w:unhideWhenUsed="1"/>
-    <w:lsdException w:name="toa heading" w:semiHidden="1" w:unhideWhenUsed="1"/>
-    <w:lsdException w:name="List" w:semiHidden="1" w:unhideWhenUsed="1"/>
-    <w:lsdException w:name="List Bullet" w:semiHidden="1" w:unhideWhenUsed="1"/>
-    <w:lsdException w:name="List Number" w:semiHidden="1" w:unhideWhenUsed="1"/>
-    <w:lsdException w:name="List 2" w:semiHidden="1" w:unhideWhenUsed="1"/>
-    <w:lsdException w:name="List 3" w:semiHidden="1" w:unhideWhenUsed="1"/>
-    <w:lsdException w:name="List 4" w:semiHidden="1" w:unhideWhenUsed="1"/>
-    <w:lsdException w:name="List 5" w:semiHidden="1" w:unhideWhenUsed="1"/>
-    <w:lsdException w:name="List Bullet 2" w:semiHidden="1" w:unhideWhenUsed="1"/>
-    <w:lsdException w:name="List Bullet 3" w:semiHidden="1" w:unhideWhenUsed="1"/>
-    <w:lsdException w:name="List Bullet 4" w:semiHidden="1" w:unhideWhenUsed="1"/>
-    <w:lsdException w:name="List Bullet 5" w:semiHidden="1" w:unhideWhenUsed="1"/>
-    <w:lsdException w:name="List Number 2" w:semiHidden="1" w:unhideWhenUsed="1"/>
-    <w:lsdException w:name="List Number 3" w:semiHidden="1" w:unhideWhenUsed="1"/>
-    <w:lsdException w:name="List Number 4" w:semiHidden="1" w:unhideWhenUsed="1"/>
-    <w:lsdException w:name="List Number 5" w:semiHidden="1" w:unhideWhenUsed="1"/>
-    <w:lsdException w:name="Title" w:uiPriority="10" w:qFormat="1"/>
-    <w:lsdException w:name="Closing" w:semiHidden="1" w:unhideWhenUsed="1"/>
-    <w:lsdException w:name="Signature" w:semiHidden="1" w:unhideWhenUsed="1"/>
-    <w:lsdException w:name="Default Paragraph Font" w:semiHidden="1" w:uiPriority="1" w:unhideWhenUsed="1"/>
-    <w:lsdException w:name="Body Text" w:semiHidden="1" w:unhideWhenUsed="1"/>
-    <w:lsdException w:name="Body Text Indent" w:semiHidden="1" w:unhideWhenUsed="1"/>
-    <w:lsdException w:name="List Continue" w:semiHidden="1" w:unhideWhenUsed="1"/>
-    <w:lsdException w:name="List Continue 2" w:semiHidden="1" w:unhideWhenUsed="1"/>
-    <w:lsdException w:name="List Continue 3" w:semiHidden="1" w:unhideWhenUsed="1"/>
-    <w:lsdException w:name="List Continue 4" w:semiHidden="1" w:unhideWhenUsed="1"/>
-    <w:lsdException w:name="List Continue 5" w:semiHidden="1" w:unhideWhenUsed="1"/>
-    <w:lsdException w:name="Message Header" w:semiHidden="1" w:unhideWhenUsed="1"/>
-    <w:lsdException w:name="Subtitle" w:uiPriority="11" w:qFormat="1"/>
-    <w:lsdException w:name="Salutation" w:semiHidden="1" w:unhideWhenUsed="1"/>
-    <w:lsdException w:name="Date" w:semiHidden="1" w:unhideWhenUsed="1"/>
-    <w:lsdException w:name="Body Text First Indent" w:semiHidden="1" w:unhideWhenUsed="1"/>
-    <w:lsdException w:name="Body Text First Indent 2" w:semiHidden="1" w:unhideWhenUsed="1"/>
-    <w:lsdException w:name="Note Heading" w:semiHidden="1" w:unhideWhenUsed="1"/>
-    <w:lsdException w:name="Body Text 2" w:semiHidden="1" w:unhideWhenUsed="1"/>
-    <w:lsdException w:name="Body Text 3" w:semiHidden="1" w:unhideWhenUsed="1"/>
-    <w:lsdException w:name="Body Text Indent 2" w:semiHidden="1" w:unhideWhenUsed="1"/>
-    <w:lsdException w:name="Body Text Indent 3" w:semiHidden="1" w:unhideWhenUsed="1"/>
-    <w:lsdException w:name="Block Text" w:semiHidden="1" w:unhideWhenUsed="1"/>
-    <w:lsdException w:name="Hyperlink" w:semiHidden="1" w:unhideWhenUsed="1"/>
-    <w:lsdException w:name="FollowedHyperlink" w:semiHidden="1" w:unhideWhenUsed="1"/>
-    <w:lsdException w:name="Strong" w:uiPriority="22" w:qFormat="1"/>
-    <w:lsdException w:name="Emphasis" w:uiPriority="20" w:qFormat="1"/>
-    <w:lsdException w:name="Document Map" w:semiHidden="1" w:unhideWhenUsed="1"/>
-    <w:lsdException w:name="Plain Text" w:semiHidden="1" w:unhideWhenUsed="1"/>
-    <w:lsdException w:name="E-mail Signature" w:semiHidden="1" w:unhideWhenUsed="1"/>
-    <w:lsdException w:name="HTML Top of Form" w:semiHidden="1" w:unhideWhenUsed="1"/>
-    <w:lsdException w:name="HTML Bottom of Form" w:semiHidden="1" w:unhideWhenUsed="1"/>
-    <w:lsdException w:name="Normal (Web)" w:semiHidden="1" w:unhideWhenUsed="1"/>
-    <w:lsdException w:name="HTML Acronym" w:semiHidden="1" w:unhideWhenUsed="1"/>
-    <w:lsdException w:name="HTML Address" w:semiHidden="1" w:unhideWhenUsed="1"/>
-    <w:lsdException w:name="HTML Cite" w:semiHidden="1" w:unhideWhenUsed="1"/>
-    <w:lsdException w:name="HTML Code" w:semiHidden="1" w:unhideWhenUsed="1"/>
-    <w:lsdException w:name="HTML Definition" w:semiHidden="1" w:unhideWhenUsed="1"/>
-    <w:lsdException w:name="HTML Keyboard" w:semiHidden="1" w:unhideWhenUsed="1"/>
-    <w:lsdException w:name="HTML Preformatted" w:semiHidden="1" w:unhideWhenUsed="1"/>
-    <w:lsdException w:name="HTML Sample" w:semiHidden="1" w:unhideWhenUsed="1"/>
-    <w:lsdException w:name="HTML Typewriter" w:semiHidden="1" w:unhideWhenUsed="1"/>
-    <w:lsdException w:name="HTML Variable" w:semiHidden="1" w:unhideWhenUsed="1"/>
-    <w:lsdException w:name="Normal Table" w:semiHidden="1" w:unhideWhenUsed="1"/>
-    <w:lsdException w:name="annotation subject" w:semiHidden="1" w:unhideWhenUsed="1"/>
-    <w:lsdException w:name="No List" w:semiHidden="1" w:unhideWhenUsed="1"/>
-    <w:lsdException w:name="Outline List 1" w:semiHidden="1" w:unhideWhenUsed="1"/>
-    <w:lsdException w:name="Outline List 2" w:semiHidden="1" w:unhideWhenUsed="1"/>
-    <w:lsdException w:name="Outline List 3" w:semiHidden="1" w:unhideWhenUsed="1"/>
-    <w:lsdException w:name="Table Simple 1" w:semiHidden="1" w:unhideWhenUsed="1"/>
-    <w:lsdException w:name="Table Simple 2" w:semiHidden="1" w:unhideWhenUsed="1"/>
-    <w:lsdException w:name="Table Simple 3" w:semiHidden="1" w:unhideWhenUsed="1"/>
-    <w:lsdException w:name="Table Classic 1" w:semiHidden="1" w:unhideWhenUsed="1"/>
-    <w:lsdException w:name="Table Classic 2" w:semiHidden="1" w:unhideWhenUsed="1"/>
-    <w:lsdException w:name="Table Classic 3" w:semiHidden="1" w:unhideWhenUsed="1"/>
-    <w:lsdException w:name="Table Classic 4" w:semiHidden="1" w:unhideWhenUsed="1"/>
-    <w:lsdException w:name="Table Colorful 1" w:semiHidden="1" w:unhideWhenUsed="1"/>
-    <w:lsdException w:name="Table Colorful 2" w:semiHidden="1" w:unhideWhenUsed="1"/>
-    <w:lsdException w:name="Table Colorful 3" w:semiHidden="1" w:unhideWhenUsed="1"/>
-    <w:lsdException w:name="Table Columns 1" w:semiHidden="1" w:unhideWhenUsed="1"/>
-    <w:lsdException w:name="Table Columns 2" w:semiHidden="1" w:unhideWhenUsed="1"/>
-    <w:lsdException w:name="Table Columns 3" w:semiHidden="1" w:unhideWhenUsed="1"/>
-    <w:lsdException w:name="Table Columns 4" w:semiHidden="1" w:unhideWhenUsed="1"/>
-    <w:lsdException w:name="Table Columns 5" w:semiHidden="1" w:unhideWhenUsed="1"/>
-    <w:lsdException w:name="Table Grid 1" w:semiHidden="1" w:unhideWhenUsed="1"/>
-    <w:lsdException w:name="Table Grid 2" w:semiHidden="1" w:unhideWhenUsed="1"/>
-    <w:lsdException w:name="Table Grid 3" w:semiHidden="1" w:unhideWhenUsed="1"/>
-    <w:lsdException w:name="Table Grid 4" w:semiHidden="1" w:unhideWhenUsed="1"/>
-    <w:lsdException w:name="Table Grid 5" w:semiHidden="1" w:unhideWhenUsed="1"/>
-    <w:lsdException w:name="Table Grid 6" w:semiHidden="1" w:unhideWhenUsed="1"/>
-    <w:lsdException w:name="Table Grid 7" w:semiHidden="1" w:unhideWhenUsed="1"/>
-    <w:lsdException w:name="Table Grid 8" w:semiHidden="1" w:unhideWhenUsed="1"/>
-    <w:lsdException w:name="Table List 1" w:semiHidden="1" w:unhideWhenUsed="1"/>
-    <w:lsdException w:name="Table List 2" w:semiHidden="1" w:unhideWhenUsed="1"/>
-    <w:lsdException w:name="Table List 3" w:semiHidden="1" w:unhideWhenUsed="1"/>
-    <w:lsdException w:name="Table List 4" w:semiHidden="1" w:unhideWhenUsed="1"/>
-    <w:lsdException w:name="Table List 5" w:semiHidden="1" w:unhideWhenUsed="1"/>
-    <w:lsdException w:name="Table List 6" w:semiHidden="1" w:unhideWhenUsed="1"/>
-    <w:lsdException w:name="Table List 7" w:semiHidden="1" w:unhideWhenUsed="1"/>
-    <w:lsdException w:name="Table List 8" w:semiHidden="1" w:unhideWhenUsed="1"/>
-    <w:lsdException w:name="Table 3D effects 1" w:semiHidden="1" w:unhideWhenUsed="1"/>
-    <w:lsdException w:name="Table 3D effects 2" w:semiHidden="1" w:unhideWhenUsed="1"/>
-    <w:lsdException w:name="Table 3D effects 3" w:semiHidden="1" w:unhideWhenUsed="1"/>
-    <w:lsdException w:name="Table Contemporary" w:semiHidden="1" w:unhideWhenUsed="1"/>
-    <w:lsdException w:name="Table Elegant" w:semiHidden="1" w:unhideWhenUsed="1"/>
-    <w:lsdException w:name="Table Professional" w:semiHidden="1" w:unhideWhenUsed="1"/>
-    <w:lsdException w:name="Table Subtle 1" w:semiHidden="1" w:unhideWhenUsed="1"/>
-    <w:lsdException w:name="Table Subtle 2" w:semiHidden="1" w:unhideWhenUsed="1"/>
-    <w:lsdException w:name="Table Web 1" w:semiHidden="1" w:unhideWhenUsed="1"/>
-    <w:lsdException w:name="Table Web 2" w:semiHidden="1" w:unhideWhenUsed="1"/>
-    <w:lsdException w:name="Table Web 3" w:semiHidden="1" w:unhideWhenUsed="1"/>
-    <w:lsdException w:name="Balloon Text" w:semiHidden="1" w:unhideWhenUsed="1"/>
-    <w:lsdException w:name="Table Grid" w:uiPriority="39"/>
-    <w:lsdException w:name="Table Theme" w:semiHidden="1" w:unhideWhenUsed="1"/>
-    <w:lsdException w:name="Placeholder Text" w:semiHidden="1"/>
-    <w:lsdException w:name="No Spacing" w:uiPriority="1" w:qFormat="1"/>
-    <w:lsdException w:name="Light Shading" w:uiPriority="60"/>
-    <w:lsdException w:name="Light List" w:uiPriority="61"/>
-    <w:lsdException w:name="Light Grid" w:uiPriority="62"/>
-    <w:lsdException w:name="Medium Shading 1" w:uiPriority="63"/>
-    <w:lsdException w:name="Medium Shading 2" w:uiPriority="64"/>
-    <w:lsdException w:name="Medium List 1" w:uiPriority="65"/>
-    <w:lsdException w:name="Medium List 2" w:uiPriority="66"/>
-    <w:lsdException w:name="Medium Grid 1" w:uiPriority="67"/>
-    <w:lsdException w:name="Medium Grid 2" w:uiPriority="68"/>
-    <w:lsdException w:name="Medium Grid 3" w:uiPriority="69"/>
-    <w:lsdException w:name="Dark List" w:uiPriority="70"/>
-    <w:lsdException w:name="Colorful Shading" w:uiPriority="71"/>
-    <w:lsdException w:name="Colorful List" w:uiPriority="72"/>
-    <w:lsdException w:name="Colorful Grid" w:uiPriority="73"/>
-    <w:lsdException w:name="Light Shading Accent 1" w:uiPriority="60"/>
-    <w:lsdException w:name="Light List Accent 1" w:uiPriority="61"/>
-    <w:lsdException w:name="Light Grid Accent 1" w:uiPriority="62"/>
-    <w:lsdException w:name="Medium Shading 1 Accent 1" w:uiPriority="63"/>
-    <w:lsdException w:name="Medium Shading 2 Accent 1" w:uiPriority="64"/>
-    <w:lsdException w:name="Medium List 1 Accent 1" w:uiPriority="65"/>
-    <w:lsdException w:name="Revision" w:semiHidden="1"/>
-    <w:lsdException w:name="List Paragraph" w:uiPriority="34" w:qFormat="1"/>
-    <w:lsdException w:name="Quote" w:uiPriority="29" w:qFormat="1"/>
-    <w:lsdException w:name="Intense Quote" w:uiPriority="30" w:qFormat="1"/>
-    <w:lsdException w:name="Medium List 2 Accent 1" w:uiPriority="66"/>
-    <w:lsdException w:name="Medium Grid 1 Accent 1" w:uiPriority="67"/>
-    <w:lsdException w:name="Medium Grid 2 Accent 1" w:uiPriority="68"/>
-    <w:lsdException w:name="Medium Grid 3 Accent 1" w:uiPriority="69"/>
-    <w:lsdException w:name="Dark List Accent 1" w:uiPriority="70"/>
-    <w:lsdException w:name="Colorful Shading Accent 1" w:uiPriority="71"/>
-    <w:lsdException w:name="Colorful List Accent 1" w:uiPriority="72"/>
-    <w:lsdException w:name="Colorful Grid Accent 1" w:uiPriority="73"/>
-    <w:lsdException w:name="Light Shading Accent 2" w:uiPriority="60"/>
-    <w:lsdException w:name="Light List Accent 2" w:uiPriority="61"/>
-    <w:lsdException w:name="Light Grid Accent 2" w:uiPriority="62"/>
-    <w:lsdException w:name="Medium Shading 1 Accent 2" w:uiPriority="63"/>
-    <w:lsdException w:name="Medium Shading 2 Accent 2" w:uiPriority="64"/>
-    <w:lsdException w:name="Medium List 1 Accent 2" w:uiPriority="65"/>
-    <w:lsdException w:name="Medium List 2 Accent 2" w:uiPriority="66"/>
-    <w:lsdException w:name="Medium Grid 1 Accent 2" w:uiPriority="67"/>
-    <w:lsdException w:name="Medium Grid 2 Accent 2" w:uiPriority="68"/>
-    <w:lsdException w:name="Medium Grid 3 Accent 2" w:uiPriority="69"/>
-    <w:lsdException w:name="Dark List Accent 2" w:uiPriority="70"/>
-    <w:lsdException w:name="Colorful Shading Accent 2" w:uiPriority="71"/>
-    <w:lsdException w:name="Colorful List Accent 2" w:uiPriority="72"/>
-    <w:lsdException w:name="Colorful Grid Accent 2" w:uiPriority="73"/>
-    <w:lsdException w:name="Light Shading Accent 3" w:uiPriority="60"/>
-    <w:lsdException w:name="Light List Accent 3" w:uiPriority="61"/>
-    <w:lsdException w:name="Light Grid Accent 3" w:uiPriority="62"/>
-    <w:lsdException w:name="Medium Shading 1 Accent 3" w:uiPriority="63"/>
-    <w:lsdException w:name="Medium Shading 2 Accent 3" w:uiPriority="64"/>
-    <w:lsdException w:name="Medium List 1 Accent 3" w:uiPriority="65"/>
-    <w:lsdException w:name="Medium List 2 Accent 3" w:uiPriority="66"/>
-    <w:lsdException w:name="Medium Grid 1 Accent 3" w:uiPriority="67"/>
-    <w:lsdException w:name="Medium Grid 2 Accent 3" w:uiPriority="68"/>
-    <w:lsdException w:name="Medium Grid 3 Accent 3" w:uiPriority="69"/>
-    <w:lsdException w:name="Dark List Accent 3" w:uiPriority="70"/>
-    <w:lsdException w:name="Colorful Shading Accent 3" w:uiPriority="71"/>
-    <w:lsdException w:name="Colorful List Accent 3" w:uiPriority="72"/>
-    <w:lsdException w:name="Colorful Grid Accent 3" w:uiPriority="73"/>
-    <w:lsdException w:name="Light Shading Accent 4" w:uiPriority="60"/>
-    <w:lsdException w:name="Light List Accent 4" w:uiPriority="61"/>
-    <w:lsdException w:name="Light Grid Accent 4" w:uiPriority="62"/>
-    <w:lsdException w:name="Medium Shading 1 Accent 4" w:uiPriority="63"/>
-    <w:lsdException w:name="Medium Shading 2 Accent 4" w:uiPriority="64"/>
-    <w:lsdException w:name="Medium List 1 Accent 4" w:uiPriority="65"/>
-    <w:lsdException w:name="Medium List 2 Accent 4" w:uiPriority="66"/>
-    <w:lsdException w:name="Medium Grid 1 Accent 4" w:uiPriority="67"/>
-    <w:lsdException w:name="Medium Grid 2 Accent 4" w:uiPriority="68"/>
-    <w:lsdException w:name="Medium Grid 3 Accent 4" w:uiPriority="69"/>
-    <w:lsdException w:name="Dark List Accent 4" w:uiPriority="70"/>
-    <w:lsdException w:name="Colorful Shading Accent 4" w:uiPriority="71"/>
-    <w:lsdException w:name="Colorful List Accent 4" w:uiPriority="72"/>
-    <w:lsdException w:name="Colorful Grid Accent 4" w:uiPriority="73"/>
-    <w:lsdException w:name="Light Shading Accent 5" w:uiPriority="60"/>
-    <w:lsdException w:name="Light List Accent 5" w:uiPriority="61"/>
-    <w:lsdException w:name="Light Grid Accent 5" w:uiPriority="62"/>
-    <w:lsdException w:name="Medium Shading 1 Accent 5" w:uiPriority="63"/>
-    <w:lsdException w:name="Medium Shading 2 Accent 5" w:uiPriority="64"/>
-    <w:lsdException w:name="Medium List 1 Accent 5" w:uiPriority="65"/>
-    <w:lsdException w:name="Medium List 2 Accent 5" w:uiPriority="66"/>
-    <w:lsdException w:name="Medium Grid 1 Accent 5" w:uiPriority="67"/>
-    <w:lsdException w:name="Medium Grid 2 Accent 5" w:uiPriority="68"/>
-    <w:lsdException w:name="Medium Grid 3 Accent 5" w:uiPriority="69"/>
-    <w:lsdException w:name="Dark List Accent 5" w:uiPriority="70"/>
-    <w:lsdException w:name="Colorful Shading Accent 5" w:uiPriority="71"/>
-    <w:lsdException w:name="Colorful List Accent 5" w:uiPriority="72"/>
-    <w:lsdException w:name="Colorful Grid Accent 5" w:uiPriority="73"/>
-    <w:lsdException w:name="Light Shading Accent 6" w:uiPriority="60"/>
-    <w:lsdException w:name="Light List Accent 6" w:uiPriority="61"/>
-    <w:lsdException w:name="Light Grid Accent 6" w:uiPriority="62"/>
-    <w:lsdException w:name="Medium Shading 1 Accent 6" w:uiPriority="63"/>
-    <w:lsdException w:name="Medium Shading 2 Accent 6" w:uiPriority="64"/>
-    <w:lsdException w:name="Medium List 1 Accent 6" w:uiPriority="65"/>
-    <w:lsdException w:name="Medium List 2 Accent 6" w:uiPriority="66"/>
-    <w:lsdException w:name="Medium Grid 1 Accent 6" w:uiPriority="67"/>
-    <w:lsdException w:name="Medium Grid 2 Accent 6" w:uiPriority="68"/>
-    <w:lsdException w:name="Medium Grid 3 Accent 6" w:uiPriority="69"/>
-    <w:lsdException w:name="Dark List Accent 6" w:uiPriority="70"/>
-    <w:lsdException w:name="Colorful Shading Accent 6" w:uiPriority="71"/>
-    <w:lsdException w:name="Colorful List Accent 6" w:uiPriority="72"/>
-    <w:lsdException w:name="Colorful Grid Accent 6" w:uiPriority="73"/>
-    <w:lsdException w:name="Subtle Emphasis" w:uiPriority="19" w:qFormat="1"/>
-    <w:lsdException w:name="Intense Emphasis" w:uiPriority="21" w:qFormat="1"/>
-    <w:lsdException w:name="Subtle Reference" w:uiPriority="31" w:qFormat="1"/>
-    <w:lsdException w:name="Intense Reference" w:uiPriority="32" w:qFormat="1"/>
-    <w:lsdException w:name="Book Title" w:uiPriority="33" w:qFormat="1"/>
-    <w:lsdException w:name="Bibliography" w:semiHidden="1" w:uiPriority="37" w:unhideWhenUsed="1"/>
-    <w:lsdException w:name="TOC Heading" w:semiHidden="1" w:uiPriority="39" w:unhideWhenUsed="1" w:qFormat="1"/>
-    <w:lsdException w:name="Plain Table 1" w:uiPriority="41"/>
-    <w:lsdException w:name="Plain Table 2" w:uiPriority="42"/>
-    <w:lsdException w:name="Plain Table 3" w:uiPriority="43"/>
-    <w:lsdException w:name="Plain Table 4" w:uiPriority="44"/>
-    <w:lsdException w:name="Plain Table 5" w:uiPriority="45"/>
-    <w:lsdException w:name="Grid Table Light" w:uiPriority="40"/>
-    <w:lsdException w:name="Grid Table 1 Light" w:uiPriority="46"/>
-    <w:lsdException w:name="Grid Table 2" w:uiPriority="47"/>
-    <w:lsdException w:name="Grid Table 3" w:uiPriority="48"/>
-    <w:lsdException w:name="Grid Table 4" w:uiPriority="49"/>
-    <w:lsdException w:name="Grid Table 5 Dark" w:uiPriority="50"/>
-    <w:lsdException w:name="Grid Table 6 Colorful" w:uiPriority="51"/>
-    <w:lsdException w:name="Grid Table 7 Colorful" w:uiPriority="52"/>
-    <w:lsdException w:name="Grid Table 1 Light Accent 1" w:uiPriority="46"/>
-    <w:lsdException w:name="Grid Table 2 Accent 1" w:uiPriority="47"/>
-    <w:lsdException w:name="Grid Table 3 Accent 1" w:uiPriority="48"/>
-    <w:lsdException w:name="Grid Table 4 Accent 1" w:uiPriority="49"/>
-    <w:lsdException w:name="Grid Table 5 Dark Accent 1" w:uiPriority="50"/>
-    <w:lsdException w:name="Grid Table 6 Colorful Accent 1" w:uiPriority="51"/>
-    <w:lsdException w:name="Grid Table 7 Colorful Accent 1" w:uiPriority="52"/>
-    <w:lsdException w:name="Grid Table 1 Light Accent 2" w:uiPriority="46"/>
-    <w:lsdException w:name="Grid Table 2 Accent 2" w:uiPriority="47"/>
-    <w:lsdException w:name="Grid Table 3 Accent 2" w:uiPriority="48"/>
-    <w:lsdException w:name="Grid Table 4 Accent 2" w:uiPriority="49"/>
-    <w:lsdException w:name="Grid Table 5 Dark Accent 2" w:uiPriority="50"/>
-    <w:lsdException w:name="Grid Table 6 Colorful Accent 2" w:uiPriority="51"/>
-    <w:lsdException w:name="Grid Table 7 Colorful Accent 2" w:uiPriority="52"/>
-    <w:lsdException w:name="Grid Table 1 Light Accent 3" w:uiPriority="46"/>
-    <w:lsdException w:name="Grid Table 2 Accent 3" w:uiPriority="47"/>
-    <w:lsdException w:name="Grid Table 3 Accent 3" w:uiPriority="48"/>
-    <w:lsdException w:name="Grid Table 4 Accent 3" w:uiPriority="49"/>
-    <w:lsdException w:name="Grid Table 5 Dark Accent 3" w:uiPriority="50"/>
-    <w:lsdException w:name="Grid Table 6 Colorful Accent 3" w:uiPriority="51"/>
-    <w:lsdException w:name="Grid Table 7 Colorful Accent 3" w:uiPriority="52"/>
-    <w:lsdException w:name="Grid Table 1 Light Accent 4" w:uiPriority="46"/>
-    <w:lsdException w:name="Grid Table 2 Accent 4" w:uiPriority="47"/>
-    <w:lsdException w:name="Grid Table 3 Accent 4" w:uiPriority="48"/>
-    <w:lsdException w:name="Grid Table 4 Accent 4" w:uiPriority="49"/>
-    <w:lsdException w:name="Grid Table 5 Dark Accent 4" w:uiPriority="50"/>
-    <w:lsdException w:name="Grid Table 6 Colorful Accent 4" w:uiPriority="51"/>
-    <w:lsdException w:name="Grid Table 7 Colorful Accent 4" w:uiPriority="52"/>
-    <w:lsdException w:name="Grid Table 1 Light Accent 5" w:uiPriority="46"/>
-    <w:lsdException w:name="Grid Table 2 Accent 5" w:uiPriority="47"/>
-    <w:lsdException w:name="Grid Table 3 Accent 5" w:uiPriority="48"/>
-    <w:lsdException w:name="Grid Table 4 Accent 5" w:uiPriority="49"/>
-    <w:lsdException w:name="Grid Table 5 Dark Accent 5" w:uiPriority="50"/>
-    <w:lsdException w:name="Grid Table 6 Colorful Accent 5" w:uiPriority="51"/>
-    <w:lsdException w:name="Grid Table 7 Colorful Accent 5" w:uiPriority="52"/>
-    <w:lsdException w:name="Grid Table 1 Light Accent 6" w:uiPriority="46"/>
-    <w:lsdException w:name="Grid Table 2 Accent 6" w:uiPriority="47"/>
-    <w:lsdException w:name="Grid Table 3 Accent 6" w:uiPriority="48"/>
-    <w:lsdException w:name="Grid Table 4 Accent 6" w:uiPriority="49"/>
-    <w:lsdException w:name="Grid Table 5 Dark Accent 6" w:uiPriority="50"/>
-    <w:lsdException w:name="Grid Table 6 Colorful Accent 6" w:uiPriority="51"/>
-    <w:lsdException w:name="Grid Table 7 Colorful Accent 6" w:uiPriority="52"/>
-    <w:lsdException w:name="List Table 1 Light" w:uiPriority="46"/>
-    <w:lsdException w:name="List Table 2" w:uiPriority="47"/>
-    <w:lsdException w:name="List Table 3" w:uiPriority="48"/>
-    <w:lsdException w:name="List Table 4" w:uiPriority="49"/>
-    <w:lsdException w:name="List Table 5 Dark" w:uiPriority="50"/>
-    <w:lsdException w:name="List Table 6 Colorful" w:uiPriority="51"/>
-    <w:lsdException w:name="List Table 7 Colorful" w:uiPriority="52"/>
-    <w:lsdException w:name="List Table 1 Light Accent 1" w:uiPriority="46"/>
-    <w:lsdException w:name="List Table 2 Accent 1" w:uiPriority="47"/>
-    <w:lsdException w:name="List Table 3 Accent 1" w:uiPriority="48"/>
-    <w:lsdException w:name="List Table 4 Accent 1" w:uiPriority="49"/>
-    <w:lsdException w:name="List Table 5 Dark Accent 1" w:uiPriority="50"/>
-    <w:lsdException w:name="List Table 6 Colorful Accent 1" w:uiPriority="51"/>
-    <w:lsdException w:name="List Table 7 Colorful Accent 1" w:uiPriority="52"/>
-    <w:lsdException w:name="List Table 1 Light Accent 2" w:uiPriority="46"/>
-    <w:lsdException w:name="List Table 2 Accent 2" w:uiPriority="47"/>
-    <w:lsdException w:name="List Table 3 Accent 2" w:uiPriority="48"/>
-    <w:lsdException w:name="List Table 4 Accent 2" w:uiPriority="49"/>
-    <w:lsdException w:name="List Table 5 Dark Accent 2" w:uiPriority="50"/>
-    <w:lsdException w:name="List Table 6 Colorful Accent 2" w:uiPriority="51"/>
-    <w:lsdException w:name="List Table 7 Colorful Accent 2" w:uiPriority="52"/>
-    <w:lsdException w:name="List Table 1 Light Accent 3" w:uiPriority="46"/>
-    <w:lsdException w:name="List Table 2 Accent 3" w:uiPriority="47"/>
-    <w:lsdException w:name="List Table 3 Accent 3" w:uiPriority="48"/>
-    <w:lsdException w:name="List Table 4 Accent 3" w:uiPriority="49"/>
-    <w:lsdException w:name="List Table 5 Dark Accent 3" w:uiPriority="50"/>
-    <w:lsdException w:name="List Table 6 Colorful Accent 3" w:uiPriority="51"/>
-    <w:lsdException w:name="List Table 7 Colorful Accent 3" w:uiPriority="52"/>
-    <w:lsdException w:name="List Table 1 Light Accent 4" w:uiPriority="46"/>
-    <w:lsdException w:name="List Table 2 Accent 4" w:uiPriority="47"/>
-    <w:lsdException w:name="List Table 3 Accent 4" w:uiPriority="48"/>
-    <w:lsdException w:name="List Table 4 Accent 4" w:uiPriority="49"/>
-    <w:lsdException w:name="List Table 5 Dark Accent 4" w:uiPriority="50"/>
-    <w:lsdException w:name="List Table 6 Colorful Accent 4" w:uiPriority="51"/>
-    <w:lsdException w:name="List Table 7 Colorful Accent 4" w:uiPriority="52"/>
-    <w:lsdException w:name="List Table 1 Light Accent 5" w:uiPriority="46"/>
-    <w:lsdException w:name="List Table 2 Accent 5" w:uiPriority="47"/>
-    <w:lsdException w:name="List Table 3 Accent 5" w:uiPriority="48"/>
-    <w:lsdException w:name="List Table 4 Accent 5" w:uiPriority="49"/>
-    <w:lsdException w:name="List Table 5 Dark Accent 5" w:uiPriority="50"/>
-    <w:lsdException w:name="List Table 6 Colorful Accent 5" w:uiPriority="51"/>
-    <w:lsdException w:name="List Table 7 Colorful Accent 5" w:uiPriority="52"/>
-    <w:lsdException w:name="List Table 1 Light Accent 6" w:uiPriority="46"/>
-    <w:lsdException w:name="List Table 2 Accent 6" w:uiPriority="47"/>
-    <w:lsdException w:name="List Table 3 Accent 6" w:uiPriority="48"/>
-    <w:lsdException w:name="List Table 4 Accent 6" w:uiPriority="49"/>
-    <w:lsdException w:name="List Table 5 Dark Accent 6" w:uiPriority="50"/>
-    <w:lsdException w:name="List Table 6 Colorful Accent 6" w:uiPriority="51"/>
-    <w:lsdException w:name="List Table 7 Colorful Accent 6" w:uiPriority="52"/>
-    <w:lsdException w:name="Mention" w:semiHidden="1" w:unhideWhenUsed="1"/>
-    <w:lsdException w:name="Smart Hyperlink" w:semiHidden="1" w:unhideWhenUsed="1"/>
-    <w:lsdException w:name="Hashtag" w:semiHidden="1" w:unhideWhenUsed="1"/>
-    <w:lsdException w:name="Unresolved Mention" w:semiHidden="1" w:unhideWhenUsed="1"/>
-  </w:latentStyles>
-  <w:style w:type="paragraph" w:default="1" w:styleId="Standard">
-    <w:name w:val="Normal"/>
-    <w:qFormat/>
-  </w:style>
-  <w:style w:type="character" w:default="1" w:styleId="Absatz-Standardschriftart">
-    <w:name w:val="Default Paragraph Font"/>
-    <w:uiPriority w:val="1"/>
-    <w:semiHidden/>
-    <w:unhideWhenUsed/>
-  </w:style>
-  <w:style w:type="table" w:default="1" w:styleId="NormaleTabelle">
-    <w:name w:val="Normal Table"/>
-    <w:uiPriority w:val="99"/>
-    <w:semiHidden/>
-    <w:unhideWhenUsed/>
-    <w:tblPr>
-      <w:tblInd w:w="0" w:type="dxa"/>
-      <w:tblCellMar>
-        <w:top w:w="0" w:type="dxa"/>
-        <w:left w:w="108" w:type="dxa"/>
-        <w:bottom w:w="0" w:type="dxa"/>
-        <w:right w:w="108" w:type="dxa"/>
-      </w:tblCellMar>
-    </w:tblPr>
-  </w:style>
-  <w:style w:type="numbering" w:default="1" w:styleId="KeineListe">
-    <w:name w:val="No List"/>
-    <w:uiPriority w:val="99"/>
-    <w:semiHidden/>
-    <w:unhideWhenUsed/>
-  </w:style>
-  <w:style w:type="paragraph" w:customStyle="1" w:styleId="82F22BC39CBD46B59B4E83CC91FBBF0E">
-    <w:name w:val="82F22BC39CBD46B59B4E83CC91FBBF0E"/>
-    <w:rsid w:val="00117F03"/>
-  </w:style>
-</w:styles>
-</file>
-
-<file path=word/glossary/webSettings.xml><?xml version="1.0" encoding="utf-8"?>
-<w:webSettings xmlns:mc="http://schemas.openxmlformats.org/markup-compatibility/2006" xmlns:r="http://schemas.openxmlformats.org/officeDocument/2006/relationships" xmlns:w="http://schemas.openxmlformats.org/wordprocessingml/2006/main" xmlns:w14="http://schemas.microsoft.com/office/word/2010/wordml" xmlns:w15="http://schemas.microsoft.com/office/word/2012/wordml" xmlns:w16cid="http://schemas.microsoft.com/office/word/2016/wordml/cid" xmlns:w16se="http://schemas.microsoft.com/office/word/2015/wordml/symex" mc:Ignorable="w14 w15 w16se w16cid">
-  <w:optimizeForBrowser/>
-  <w:allowPNG/>
-</w:webSettings>
-</file>
-
 <file path=word/theme/theme1.xml><?xml version="1.0" encoding="utf-8"?>
 <a:theme xmlns:a="http://schemas.openxmlformats.org/drawingml/2006/main" name="Office">
   <a:themeElements>
@@ -18267,7 +17872,7 @@
 </file>
 
 <file path=customXml/itemProps2.xml><?xml version="1.0" encoding="utf-8"?>
-<ds:datastoreItem xmlns:ds="http://schemas.openxmlformats.org/officeDocument/2006/customXml" ds:itemID="{AA65E634-BBF4-4781-8874-E334F84F934E}">
+<ds:datastoreItem xmlns:ds="http://schemas.openxmlformats.org/officeDocument/2006/customXml" ds:itemID="{DBDFA1ED-617A-43D9-8949-2C87BB7DA13C}">
   <ds:schemaRefs>
     <ds:schemaRef ds:uri="http://schemas.openxmlformats.org/officeDocument/2006/bibliography"/>
   </ds:schemaRefs>

</xml_diff>

<commit_message>
Akzeptanztest and TraceMap modified
</commit_message>
<xml_diff>
--- a/Testdokumente/Akzeptanztest.docx
+++ b/Testdokumente/Akzeptanztest.docx
@@ -1,6 +1,6 @@
 
 <file path=word/document.xml><?xml version="1.0" encoding="utf-8"?>
-<w:document xmlns:wpc="http://schemas.microsoft.com/office/word/2010/wordprocessingCanvas" xmlns:mo="http://schemas.microsoft.com/office/mac/office/2008/main" xmlns:mc="http://schemas.openxmlformats.org/markup-compatibility/2006" xmlns:mv="urn:schemas-microsoft-com:mac:vml" xmlns:o="urn:schemas-microsoft-com:office:office" xmlns:r="http://schemas.openxmlformats.org/officeDocument/2006/relationships" xmlns:m="http://schemas.openxmlformats.org/officeDocument/2006/math" xmlns:v="urn:schemas-microsoft-com:vml" xmlns:wp14="http://schemas.microsoft.com/office/word/2010/wordprocessingDrawing" xmlns:wp="http://schemas.openxmlformats.org/drawingml/2006/wordprocessingDrawing" xmlns:w10="urn:schemas-microsoft-com:office:word" xmlns:w="http://schemas.openxmlformats.org/wordprocessingml/2006/main" xmlns:w14="http://schemas.microsoft.com/office/word/2010/wordml" xmlns:w15="http://schemas.microsoft.com/office/word/2012/wordml" xmlns:wpg="http://schemas.microsoft.com/office/word/2010/wordprocessingGroup" xmlns:wpi="http://schemas.microsoft.com/office/word/2010/wordprocessingInk" xmlns:wne="http://schemas.microsoft.com/office/word/2006/wordml" xmlns:wps="http://schemas.microsoft.com/office/word/2010/wordprocessingShape" mc:Ignorable="w14 w15 wp14">
+<w:document xmlns:wpc="http://schemas.microsoft.com/office/word/2010/wordprocessingCanvas" xmlns:cx="http://schemas.microsoft.com/office/drawing/2014/chartex" xmlns:cx1="http://schemas.microsoft.com/office/drawing/2015/9/8/chartex" xmlns:cx2="http://schemas.microsoft.com/office/drawing/2015/10/21/chartex" xmlns:cx3="http://schemas.microsoft.com/office/drawing/2016/5/9/chartex" xmlns:cx4="http://schemas.microsoft.com/office/drawing/2016/5/10/chartex" xmlns:cx5="http://schemas.microsoft.com/office/drawing/2016/5/11/chartex" xmlns:cx6="http://schemas.microsoft.com/office/drawing/2016/5/12/chartex" xmlns:cx7="http://schemas.microsoft.com/office/drawing/2016/5/13/chartex" xmlns:cx8="http://schemas.microsoft.com/office/drawing/2016/5/14/chartex" xmlns:mc="http://schemas.openxmlformats.org/markup-compatibility/2006" xmlns:aink="http://schemas.microsoft.com/office/drawing/2016/ink" xmlns:am3d="http://schemas.microsoft.com/office/drawing/2017/model3d" xmlns:o="urn:schemas-microsoft-com:office:office" xmlns:r="http://schemas.openxmlformats.org/officeDocument/2006/relationships" xmlns:m="http://schemas.openxmlformats.org/officeDocument/2006/math" xmlns:v="urn:schemas-microsoft-com:vml" xmlns:wp14="http://schemas.microsoft.com/office/word/2010/wordprocessingDrawing" xmlns:wp="http://schemas.openxmlformats.org/drawingml/2006/wordprocessingDrawing" xmlns:w10="urn:schemas-microsoft-com:office:word" xmlns:w="http://schemas.openxmlformats.org/wordprocessingml/2006/main" xmlns:w14="http://schemas.microsoft.com/office/word/2010/wordml" xmlns:w15="http://schemas.microsoft.com/office/word/2012/wordml" xmlns:w16cid="http://schemas.microsoft.com/office/word/2016/wordml/cid" xmlns:w16se="http://schemas.microsoft.com/office/word/2015/wordml/symex" xmlns:wpg="http://schemas.microsoft.com/office/word/2010/wordprocessingGroup" xmlns:wpi="http://schemas.microsoft.com/office/word/2010/wordprocessingInk" xmlns:wne="http://schemas.microsoft.com/office/word/2006/wordml" xmlns:wps="http://schemas.microsoft.com/office/word/2010/wordprocessingShape" mc:Ignorable="w14 w15 w16se w16cid wp14">
   <w:body>
     <w:sdt>
       <w:sdtPr>
@@ -10,7 +10,6 @@
           <w:docPartUnique/>
         </w:docPartObj>
       </w:sdtPr>
-      <w:sdtEndPr/>
       <w:sdtContent>
         <w:p>
           <w:r>
@@ -266,7 +265,7 @@
                   </wp:anchor>
                 </w:drawing>
               </mc:Choice>
-              <mc:Fallback>
+              <mc:Fallback xmlns:mv="urn:schemas-microsoft-com:mac:vml" xmlns:mo="http://schemas.microsoft.com/office/mac/office/2008/main">
                 <w:pict>
                   <v:group w14:anchorId="639B85E0" id="Gruppe 149" o:spid="_x0000_s1026" style="position:absolute;margin-left:0;margin-top:0;width:8in;height:95.7pt;z-index:251662336;mso-width-percent:941;mso-height-percent:121;mso-top-percent:23;mso-position-horizontal:center;mso-position-horizontal-relative:page;mso-position-vertical-relative:page;mso-width-percent:941;mso-height-percent:121;mso-top-percent:23" coordorigin=",-1" coordsize="7315200,1216153" o:gfxdata="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">
                     <v:shape id="Rechteck 51" o:spid="_x0000_s1027" style="position:absolute;top:-1;width:7315200;height:1130373;visibility:visible;mso-wrap-style:square;v-text-anchor:middle" coordsize="7312660,1129665" o:gfxdata="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" path="m0,0l7312660,,7312660,1129665,3619500,733425,,1091565,,0xe" fillcolor="#4472c4 [3204]" stroked="f" strokeweight="1pt">
@@ -359,11 +358,10 @@
                                   <w:dataBinding w:prefixMappings="xmlns:ns0='http://purl.org/dc/elements/1.1/' xmlns:ns1='http://schemas.openxmlformats.org/package/2006/metadata/core-properties' " w:xpath="/ns1:coreProperties[1]/ns0:creator[1]" w:storeItemID="{6C3C8BC8-F283-45AE-878A-BAB7291924A1}"/>
                                   <w:text/>
                                 </w:sdtPr>
-                                <w:sdtEndPr/>
                                 <w:sdtContent>
                                   <w:p>
                                     <w:pPr>
-                                      <w:pStyle w:val="NoSpacing"/>
+                                      <w:pStyle w:val="KeinLeerraum"/>
                                       <w:jc w:val="right"/>
                                       <w:rPr>
                                         <w:color w:val="595959" w:themeColor="text1" w:themeTint="A6"/>
@@ -386,7 +384,7 @@
                               </w:sdt>
                               <w:p>
                                 <w:pPr>
-                                  <w:pStyle w:val="NoSpacing"/>
+                                  <w:pStyle w:val="KeinLeerraum"/>
                                   <w:jc w:val="right"/>
                                   <w:rPr>
                                     <w:color w:val="595959" w:themeColor="text1" w:themeTint="A6"/>
@@ -407,7 +405,6 @@
                                     <w:dataBinding w:prefixMappings="xmlns:ns0='http://schemas.microsoft.com/office/2006/coverPageProps' " w:xpath="/ns0:CoverPageProperties[1]/ns0:CompanyEmail[1]" w:storeItemID="{55AF091B-3C7A-41E3-B477-F2FDAA23CFDA}"/>
                                     <w:text/>
                                   </w:sdtPr>
-                                  <w:sdtEndPr/>
                                   <w:sdtContent>
                                     <w:r>
                                       <w:rPr>
@@ -440,7 +437,7 @@
                   </wp:anchor>
                 </w:drawing>
               </mc:Choice>
-              <mc:Fallback xmlns:w16se="http://schemas.microsoft.com/office/word/2015/wordml/symex" xmlns:w16cid="http://schemas.microsoft.com/office/word/2016/wordml/cid" xmlns:am3d="http://schemas.microsoft.com/office/drawing/2017/model3d" xmlns:aink="http://schemas.microsoft.com/office/drawing/2016/ink" xmlns:cx8="http://schemas.microsoft.com/office/drawing/2016/5/14/chartex" xmlns:cx7="http://schemas.microsoft.com/office/drawing/2016/5/13/chartex" xmlns:cx6="http://schemas.microsoft.com/office/drawing/2016/5/12/chartex" xmlns:cx5="http://schemas.microsoft.com/office/drawing/2016/5/11/chartex" xmlns:cx4="http://schemas.microsoft.com/office/drawing/2016/5/10/chartex" xmlns:cx3="http://schemas.microsoft.com/office/drawing/2016/5/9/chartex" xmlns:cx2="http://schemas.microsoft.com/office/drawing/2015/10/21/chartex" xmlns:cx1="http://schemas.microsoft.com/office/drawing/2015/9/8/chartex" xmlns:cx="http://schemas.microsoft.com/office/drawing/2014/chartex">
+              <mc:Fallback>
                 <w:pict>
                   <v:shapetype w14:anchorId="1290B03B" id="_x0000_t202" coordsize="21600,21600" o:spt="202" path="m,l,21600r21600,l21600,xe">
                     <v:stroke joinstyle="miter"/>
@@ -458,7 +455,7 @@
                             </w:rPr>
                             <w:alias w:val="Autor"/>
                             <w:tag w:val=""/>
-                            <w:id w:val="789243997"/>
+                            <w:id w:val="-498118721"/>
                             <w:dataBinding w:prefixMappings="xmlns:ns0='http://purl.org/dc/elements/1.1/' xmlns:ns1='http://schemas.openxmlformats.org/package/2006/metadata/core-properties' " w:xpath="/ns1:coreProperties[1]/ns0:creator[1]" w:storeItemID="{6C3C8BC8-F283-45AE-878A-BAB7291924A1}"/>
                             <w:text/>
                           </w:sdtPr>
@@ -505,7 +502,7 @@
                               </w:rPr>
                               <w:alias w:val="E-Mail"/>
                               <w:tag w:val="E-Mail"/>
-                              <w:id w:val="942260680"/>
+                              <w:id w:val="-1249581062"/>
                               <w:dataBinding w:prefixMappings="xmlns:ns0='http://schemas.microsoft.com/office/2006/coverPageProps' " w:xpath="/ns0:CoverPageProperties[1]/ns0:CompanyEmail[1]" w:storeItemID="{55AF091B-3C7A-41E3-B477-F2FDAA23CFDA}"/>
                               <w:text/>
                             </w:sdtPr>
@@ -595,7 +592,7 @@
                             <w:txbxContent>
                               <w:p>
                                 <w:pPr>
-                                  <w:pStyle w:val="NoSpacing"/>
+                                  <w:pStyle w:val="KeinLeerraum"/>
                                   <w:jc w:val="right"/>
                                   <w:rPr>
                                     <w:color w:val="4472C4" w:themeColor="accent1"/>
@@ -626,16 +623,12 @@
               </mc:Choice>
               <mc:Fallback>
                 <w:pict>
-                  <v:shapetype w14:anchorId="59E96FBD" id="_x0000_t202" coordsize="21600,21600" o:spt="202" path="m0,0l0,21600,21600,21600,21600,0xe">
-                    <v:stroke joinstyle="miter"/>
-                    <v:path gradientshapeok="t" o:connecttype="rect"/>
-                  </v:shapetype>
-                  <v:shape id="Textfeld 153" o:spid="_x0000_s1027" type="#_x0000_t202" style="position:absolute;margin-left:0;margin-top:0;width:560.2pt;height:17.6pt;z-index:251661312;visibility:visible;mso-wrap-style:square;mso-width-percent:941;mso-height-percent:100;mso-top-percent:700;mso-wrap-distance-left:9pt;mso-wrap-distance-top:0;mso-wrap-distance-right:9pt;mso-wrap-distance-bottom:0;mso-position-horizontal:center;mso-position-horizontal-relative:page;mso-position-vertical-relative:page;mso-width-percent:941;mso-height-percent:100;mso-top-percent:700;mso-width-relative:page;mso-height-relative:page;v-text-anchor:top" o:gfxdata="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" filled="f" stroked="f" strokeweight=".5pt">
+                  <v:shape w14:anchorId="59E96FBD" id="Textfeld 153" o:spid="_x0000_s1027" type="#_x0000_t202" style="position:absolute;margin-left:0;margin-top:0;width:560.2pt;height:17.6pt;z-index:251661312;visibility:visible;mso-wrap-style:square;mso-width-percent:941;mso-height-percent:100;mso-top-percent:700;mso-wrap-distance-left:9pt;mso-wrap-distance-top:0;mso-wrap-distance-right:9pt;mso-wrap-distance-bottom:0;mso-position-horizontal:center;mso-position-horizontal-relative:page;mso-position-vertical-relative:page;mso-width-percent:941;mso-height-percent:100;mso-top-percent:700;mso-width-relative:page;mso-height-relative:page;v-text-anchor:top" o:gfxdata="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" filled="f" stroked="f" strokeweight=".5pt">
                     <v:textbox style="mso-fit-shape-to-text:t" inset="126pt,0,54pt,0">
                       <w:txbxContent>
                         <w:p>
                           <w:pPr>
-                            <w:pStyle w:val="NoSpacing"/>
+                            <w:pStyle w:val="KeinLeerraum"/>
                             <w:jc w:val="right"/>
                             <w:rPr>
                               <w:color w:val="4472C4" w:themeColor="accent1"/>
@@ -771,7 +764,6 @@
                                   <w:dataBinding w:prefixMappings="xmlns:ns0='http://purl.org/dc/elements/1.1/' xmlns:ns1='http://schemas.openxmlformats.org/package/2006/metadata/core-properties' " w:xpath="/ns1:coreProperties[1]/ns0:subject[1]" w:storeItemID="{6C3C8BC8-F283-45AE-878A-BAB7291924A1}"/>
                                   <w:text/>
                                 </w:sdtPr>
-                                <w:sdtEndPr/>
                                 <w:sdtContent>
                                   <w:p>
                                     <w:pPr>
@@ -816,7 +808,7 @@
               </mc:Choice>
               <mc:Fallback>
                 <w:pict>
-                  <v:shape w14:anchorId="56D237EB" id="Textfeld 154" o:spid="_x0000_s1028" type="#_x0000_t202" style="position:absolute;margin-left:0;margin-top:0;width:8in;height:286.5pt;z-index:251659264;visibility:visible;mso-wrap-style:square;mso-width-percent:941;mso-height-percent:363;mso-top-percent:300;mso-wrap-distance-left:9pt;mso-wrap-distance-top:0;mso-wrap-distance-right:9pt;mso-wrap-distance-bottom:0;mso-position-horizontal:center;mso-position-horizontal-relative:page;mso-position-vertical-relative:page;mso-width-percent:941;mso-height-percent:363;mso-top-percent:300;mso-width-relative:page;mso-height-relative:page;v-text-anchor:bottom" o:gfxdata="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" filled="f" stroked="f" strokeweight=".5pt">
+                  <v:shape w14:anchorId="56D237EB" id="Textfeld 154" o:spid="_x0000_s1028" type="#_x0000_t202" style="position:absolute;margin-left:0;margin-top:0;width:8in;height:286.5pt;z-index:251659264;visibility:visible;mso-wrap-style:square;mso-width-percent:941;mso-height-percent:363;mso-top-percent:300;mso-wrap-distance-left:9pt;mso-wrap-distance-top:0;mso-wrap-distance-right:9pt;mso-wrap-distance-bottom:0;mso-position-horizontal:center;mso-position-horizontal-relative:page;mso-position-vertical-relative:page;mso-width-percent:941;mso-height-percent:363;mso-top-percent:300;mso-width-relative:page;mso-height-relative:page;v-text-anchor:bottom" o:gfxdata="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" filled="f" stroked="f" strokeweight=".5pt">
                     <v:textbox inset="126pt,0,54pt,0">
                       <w:txbxContent>
                         <w:p>
@@ -874,7 +866,6 @@
                             <w:dataBinding w:prefixMappings="xmlns:ns0='http://purl.org/dc/elements/1.1/' xmlns:ns1='http://schemas.openxmlformats.org/package/2006/metadata/core-properties' " w:xpath="/ns1:coreProperties[1]/ns0:subject[1]" w:storeItemID="{6C3C8BC8-F283-45AE-878A-BAB7291924A1}"/>
                             <w:text/>
                           </w:sdtPr>
-                          <w:sdtEndPr/>
                           <w:sdtContent>
                             <w:p>
                               <w:pPr>
@@ -979,8 +970,6 @@
             <w:br w:type="page"/>
           </w:r>
         </w:p>
-        <w:bookmarkStart w:id="0" w:name="_GoBack" w:displacedByCustomXml="next"/>
-        <w:bookmarkEnd w:id="0" w:displacedByCustomXml="next"/>
       </w:sdtContent>
     </w:sdt>
     <w:sdt>
@@ -1007,7 +996,7 @@
       <w:sdtContent>
         <w:p>
           <w:pPr>
-            <w:pStyle w:val="TOCHeading"/>
+            <w:pStyle w:val="Inhaltsverzeichnisberschrift"/>
           </w:pPr>
           <w:r>
             <w:t>Inhalt</w:t>
@@ -1015,7 +1004,7 @@
         </w:p>
         <w:p>
           <w:pPr>
-            <w:pStyle w:val="TOC1"/>
+            <w:pStyle w:val="Verzeichnis1"/>
             <w:tabs>
               <w:tab w:val="right" w:leader="dot" w:pos="9062"/>
             </w:tabs>
@@ -1095,7 +1084,7 @@
         </w:p>
         <w:p>
           <w:pPr>
-            <w:pStyle w:val="TOC1"/>
+            <w:pStyle w:val="Verzeichnis1"/>
             <w:tabs>
               <w:tab w:val="right" w:leader="dot" w:pos="9062"/>
             </w:tabs>
@@ -1166,7 +1155,7 @@
         </w:p>
         <w:p>
           <w:pPr>
-            <w:pStyle w:val="TOC2"/>
+            <w:pStyle w:val="Verzeichnis2"/>
             <w:tabs>
               <w:tab w:val="right" w:leader="dot" w:pos="9062"/>
             </w:tabs>
@@ -1237,7 +1226,7 @@
         </w:p>
         <w:p>
           <w:pPr>
-            <w:pStyle w:val="TOC2"/>
+            <w:pStyle w:val="Verzeichnis2"/>
             <w:tabs>
               <w:tab w:val="right" w:leader="dot" w:pos="9062"/>
             </w:tabs>
@@ -1308,7 +1297,7 @@
         </w:p>
         <w:p>
           <w:pPr>
-            <w:pStyle w:val="TOC2"/>
+            <w:pStyle w:val="Verzeichnis2"/>
             <w:tabs>
               <w:tab w:val="right" w:leader="dot" w:pos="9062"/>
             </w:tabs>
@@ -1379,7 +1368,7 @@
         </w:p>
         <w:p>
           <w:pPr>
-            <w:pStyle w:val="TOC2"/>
+            <w:pStyle w:val="Verzeichnis2"/>
             <w:tabs>
               <w:tab w:val="right" w:leader="dot" w:pos="9062"/>
             </w:tabs>
@@ -1450,7 +1439,7 @@
         </w:p>
         <w:p>
           <w:pPr>
-            <w:pStyle w:val="TOC2"/>
+            <w:pStyle w:val="Verzeichnis2"/>
             <w:tabs>
               <w:tab w:val="right" w:leader="dot" w:pos="9062"/>
             </w:tabs>
@@ -1521,7 +1510,7 @@
         </w:p>
         <w:p>
           <w:pPr>
-            <w:pStyle w:val="TOC2"/>
+            <w:pStyle w:val="Verzeichnis2"/>
             <w:tabs>
               <w:tab w:val="right" w:leader="dot" w:pos="9062"/>
             </w:tabs>
@@ -1592,7 +1581,7 @@
         </w:p>
         <w:p>
           <w:pPr>
-            <w:pStyle w:val="TOC2"/>
+            <w:pStyle w:val="Verzeichnis2"/>
             <w:tabs>
               <w:tab w:val="right" w:leader="dot" w:pos="9062"/>
             </w:tabs>
@@ -1663,7 +1652,7 @@
         </w:p>
         <w:p>
           <w:pPr>
-            <w:pStyle w:val="TOC2"/>
+            <w:pStyle w:val="Verzeichnis2"/>
             <w:tabs>
               <w:tab w:val="right" w:leader="dot" w:pos="9062"/>
             </w:tabs>
@@ -1734,7 +1723,7 @@
         </w:p>
         <w:p>
           <w:pPr>
-            <w:pStyle w:val="TOC2"/>
+            <w:pStyle w:val="Verzeichnis2"/>
             <w:tabs>
               <w:tab w:val="right" w:leader="dot" w:pos="9062"/>
             </w:tabs>
@@ -1805,7 +1794,7 @@
         </w:p>
         <w:p>
           <w:pPr>
-            <w:pStyle w:val="TOC2"/>
+            <w:pStyle w:val="Verzeichnis2"/>
             <w:tabs>
               <w:tab w:val="right" w:leader="dot" w:pos="9062"/>
             </w:tabs>
@@ -1822,7 +1811,23 @@
                 <w:b/>
                 <w:noProof/>
               </w:rPr>
-              <w:t>Akzeptanzkriterium 10: Nur Wahlleiter kann Wahlen auswerten</w:t>
+              <w:t>Akzeptanzkriterium 10: Nur Wahlle</w:t>
+            </w:r>
+            <w:r>
+              <w:rPr>
+                <w:rStyle w:val="Hyperlink"/>
+                <w:b/>
+                <w:noProof/>
+              </w:rPr>
+              <w:t>i</w:t>
+            </w:r>
+            <w:r>
+              <w:rPr>
+                <w:rStyle w:val="Hyperlink"/>
+                <w:b/>
+                <w:noProof/>
+              </w:rPr>
+              <w:t>ter kann Wahlen auswerten</w:t>
             </w:r>
             <w:r>
               <w:rPr>
@@ -1876,7 +1881,7 @@
         </w:p>
         <w:p>
           <w:pPr>
-            <w:pStyle w:val="TOC2"/>
+            <w:pStyle w:val="Verzeichnis2"/>
             <w:tabs>
               <w:tab w:val="right" w:leader="dot" w:pos="9062"/>
             </w:tabs>
@@ -1947,7 +1952,7 @@
         </w:p>
         <w:p>
           <w:pPr>
-            <w:pStyle w:val="TOC2"/>
+            <w:pStyle w:val="Verzeichnis2"/>
             <w:tabs>
               <w:tab w:val="right" w:leader="dot" w:pos="9062"/>
             </w:tabs>
@@ -2018,7 +2023,7 @@
         </w:p>
         <w:p>
           <w:pPr>
-            <w:pStyle w:val="TOC2"/>
+            <w:pStyle w:val="Verzeichnis2"/>
             <w:tabs>
               <w:tab w:val="right" w:leader="dot" w:pos="9062"/>
             </w:tabs>
@@ -2089,7 +2094,7 @@
         </w:p>
         <w:p>
           <w:pPr>
-            <w:pStyle w:val="TOC2"/>
+            <w:pStyle w:val="Verzeichnis2"/>
             <w:tabs>
               <w:tab w:val="right" w:leader="dot" w:pos="9062"/>
             </w:tabs>
@@ -2160,7 +2165,7 @@
         </w:p>
         <w:p>
           <w:pPr>
-            <w:pStyle w:val="TOC2"/>
+            <w:pStyle w:val="Verzeichnis2"/>
             <w:tabs>
               <w:tab w:val="right" w:leader="dot" w:pos="9062"/>
             </w:tabs>
@@ -2231,7 +2236,7 @@
         </w:p>
         <w:p>
           <w:pPr>
-            <w:pStyle w:val="TOC2"/>
+            <w:pStyle w:val="Verzeichnis2"/>
             <w:tabs>
               <w:tab w:val="right" w:leader="dot" w:pos="9062"/>
             </w:tabs>
@@ -2437,7 +2442,7 @@
     </w:p>
     <w:tbl>
       <w:tblPr>
-        <w:tblStyle w:val="TableGrid"/>
+        <w:tblStyle w:val="Tabellenraster"/>
         <w:tblW w:w="0" w:type="auto"/>
         <w:tblLook w:val="04A0" w:firstRow="1" w:lastRow="0" w:firstColumn="1" w:lastColumn="0" w:noHBand="0" w:noVBand="1"/>
       </w:tblPr>
@@ -2846,6 +2851,20 @@
                 <w:rFonts w:ascii="Arial" w:hAnsi="Arial" w:cs="Arial"/>
               </w:rPr>
             </w:pPr>
+            <w:r>
+              <w:rPr>
+                <w:rFonts w:ascii="Arial" w:hAnsi="Arial" w:cs="Arial"/>
+              </w:rPr>
+              <w:t xml:space="preserve">Überarbeiten: </w:t>
+            </w:r>
+            <w:bookmarkStart w:id="0" w:name="_GoBack"/>
+            <w:bookmarkEnd w:id="0"/>
+            <w:r>
+              <w:rPr>
+                <w:rFonts w:ascii="Arial" w:hAnsi="Arial" w:cs="Arial"/>
+              </w:rPr>
+              <w:t>Plausibilitätscheck</w:t>
+            </w:r>
           </w:p>
         </w:tc>
         <w:tc>
@@ -2858,6 +2877,12 @@
                 <w:rFonts w:ascii="Arial" w:hAnsi="Arial" w:cs="Arial"/>
               </w:rPr>
             </w:pPr>
+            <w:r>
+              <w:rPr>
+                <w:rFonts w:ascii="Arial" w:hAnsi="Arial" w:cs="Arial"/>
+              </w:rPr>
+              <w:t>30.01.2018</w:t>
+            </w:r>
           </w:p>
         </w:tc>
         <w:tc>
@@ -2870,6 +2895,12 @@
                 <w:rFonts w:ascii="Arial" w:hAnsi="Arial" w:cs="Arial"/>
               </w:rPr>
             </w:pPr>
+            <w:r>
+              <w:rPr>
+                <w:rFonts w:ascii="Arial" w:hAnsi="Arial" w:cs="Arial"/>
+              </w:rPr>
+              <w:t>Schwab</w:t>
+            </w:r>
           </w:p>
         </w:tc>
         <w:tc>
@@ -2882,6 +2913,12 @@
                 <w:rFonts w:ascii="Arial" w:hAnsi="Arial" w:cs="Arial"/>
               </w:rPr>
             </w:pPr>
+            <w:r>
+              <w:rPr>
+                <w:rFonts w:ascii="Arial" w:hAnsi="Arial" w:cs="Arial"/>
+              </w:rPr>
+              <w:t>1.4</w:t>
+            </w:r>
           </w:p>
         </w:tc>
       </w:tr>
@@ -2896,7 +2933,7 @@
     </w:p>
     <w:p>
       <w:pPr>
-        <w:pStyle w:val="Heading1"/>
+        <w:pStyle w:val="berschrift1"/>
         <w:rPr>
           <w:b/>
           <w:u w:val="single"/>
@@ -2946,7 +2983,7 @@
     </w:p>
     <w:p>
       <w:pPr>
-        <w:pStyle w:val="Heading1"/>
+        <w:pStyle w:val="berschrift1"/>
         <w:rPr>
           <w:u w:val="single"/>
         </w:rPr>
@@ -2964,7 +3001,7 @@
     <w:p/>
     <w:p>
       <w:pPr>
-        <w:pStyle w:val="Heading2"/>
+        <w:pStyle w:val="berschrift2"/>
         <w:rPr>
           <w:b/>
           <w:sz w:val="24"/>
@@ -3099,7 +3136,7 @@
     </w:p>
     <w:tbl>
       <w:tblPr>
-        <w:tblStyle w:val="TableGrid"/>
+        <w:tblStyle w:val="Tabellenraster"/>
         <w:tblW w:w="0" w:type="auto"/>
         <w:tblLook w:val="04A0" w:firstRow="1" w:lastRow="0" w:firstColumn="1" w:lastColumn="0" w:noHBand="0" w:noVBand="1"/>
       </w:tblPr>
@@ -3480,7 +3517,7 @@
     </w:p>
     <w:tbl>
       <w:tblPr>
-        <w:tblStyle w:val="TableGrid"/>
+        <w:tblStyle w:val="Tabellenraster"/>
         <w:tblW w:w="0" w:type="auto"/>
         <w:tblLook w:val="04A0" w:firstRow="1" w:lastRow="0" w:firstColumn="1" w:lastColumn="0" w:noHBand="0" w:noVBand="1"/>
       </w:tblPr>
@@ -3782,7 +3819,7 @@
     </w:p>
     <w:tbl>
       <w:tblPr>
-        <w:tblStyle w:val="TableGrid"/>
+        <w:tblStyle w:val="Tabellenraster"/>
         <w:tblW w:w="0" w:type="auto"/>
         <w:tblLook w:val="04A0" w:firstRow="1" w:lastRow="0" w:firstColumn="1" w:lastColumn="0" w:noHBand="0" w:noVBand="1"/>
       </w:tblPr>
@@ -4243,7 +4280,7 @@
     </w:p>
     <w:tbl>
       <w:tblPr>
-        <w:tblStyle w:val="TableGrid"/>
+        <w:tblStyle w:val="Tabellenraster"/>
         <w:tblW w:w="0" w:type="auto"/>
         <w:tblLook w:val="04A0" w:firstRow="1" w:lastRow="0" w:firstColumn="1" w:lastColumn="0" w:noHBand="0" w:noVBand="1"/>
       </w:tblPr>
@@ -4729,7 +4766,7 @@
     </w:p>
     <w:tbl>
       <w:tblPr>
-        <w:tblStyle w:val="TableGrid"/>
+        <w:tblStyle w:val="Tabellenraster"/>
         <w:tblW w:w="0" w:type="auto"/>
         <w:tblLook w:val="04A0" w:firstRow="1" w:lastRow="0" w:firstColumn="1" w:lastColumn="0" w:noHBand="0" w:noVBand="1"/>
       </w:tblPr>
@@ -5049,7 +5086,7 @@
     </w:p>
     <w:tbl>
       <w:tblPr>
-        <w:tblStyle w:val="TableGrid"/>
+        <w:tblStyle w:val="Tabellenraster"/>
         <w:tblW w:w="0" w:type="auto"/>
         <w:tblLook w:val="04A0" w:firstRow="1" w:lastRow="0" w:firstColumn="1" w:lastColumn="0" w:noHBand="0" w:noVBand="1"/>
       </w:tblPr>
@@ -5528,7 +5565,7 @@
     </w:p>
     <w:tbl>
       <w:tblPr>
-        <w:tblStyle w:val="TableGrid"/>
+        <w:tblStyle w:val="Tabellenraster"/>
         <w:tblW w:w="0" w:type="auto"/>
         <w:tblLook w:val="04A0" w:firstRow="1" w:lastRow="0" w:firstColumn="1" w:lastColumn="0" w:noHBand="0" w:noVBand="1"/>
       </w:tblPr>
@@ -5921,7 +5958,7 @@
     </w:p>
     <w:tbl>
       <w:tblPr>
-        <w:tblStyle w:val="TableGrid"/>
+        <w:tblStyle w:val="Tabellenraster"/>
         <w:tblW w:w="0" w:type="auto"/>
         <w:tblLook w:val="04A0" w:firstRow="1" w:lastRow="0" w:firstColumn="1" w:lastColumn="0" w:noHBand="0" w:noVBand="1"/>
       </w:tblPr>
@@ -6333,7 +6370,7 @@
     </w:p>
     <w:p>
       <w:pPr>
-        <w:pStyle w:val="Heading2"/>
+        <w:pStyle w:val="berschrift2"/>
         <w:rPr>
           <w:b/>
           <w:sz w:val="24"/>
@@ -6392,7 +6429,7 @@
     </w:p>
     <w:tbl>
       <w:tblPr>
-        <w:tblStyle w:val="TableGrid"/>
+        <w:tblStyle w:val="Tabellenraster"/>
         <w:tblW w:w="0" w:type="auto"/>
         <w:tblLook w:val="04A0" w:firstRow="1" w:lastRow="0" w:firstColumn="1" w:lastColumn="0" w:noHBand="0" w:noVBand="1"/>
       </w:tblPr>
@@ -6705,7 +6742,7 @@
     </w:p>
     <w:tbl>
       <w:tblPr>
-        <w:tblStyle w:val="TableGrid"/>
+        <w:tblStyle w:val="Tabellenraster"/>
         <w:tblW w:w="0" w:type="auto"/>
         <w:tblLook w:val="04A0" w:firstRow="1" w:lastRow="0" w:firstColumn="1" w:lastColumn="0" w:noHBand="0" w:noVBand="1"/>
       </w:tblPr>
@@ -6993,7 +7030,7 @@
     </w:p>
     <w:p>
       <w:pPr>
-        <w:pStyle w:val="Heading2"/>
+        <w:pStyle w:val="berschrift2"/>
         <w:rPr>
           <w:b/>
         </w:rPr>
@@ -7067,7 +7104,7 @@
     </w:p>
     <w:p>
       <w:pPr>
-        <w:pStyle w:val="Heading2"/>
+        <w:pStyle w:val="berschrift2"/>
         <w:rPr>
           <w:b/>
         </w:rPr>
@@ -7110,7 +7147,7 @@
     </w:p>
     <w:tbl>
       <w:tblPr>
-        <w:tblStyle w:val="TableGrid"/>
+        <w:tblStyle w:val="Tabellenraster"/>
         <w:tblW w:w="0" w:type="auto"/>
         <w:tblLook w:val="04A0" w:firstRow="1" w:lastRow="0" w:firstColumn="1" w:lastColumn="0" w:noHBand="0" w:noVBand="1"/>
       </w:tblPr>
@@ -7911,7 +7948,7 @@
     </w:p>
     <w:tbl>
       <w:tblPr>
-        <w:tblStyle w:val="TableGrid"/>
+        <w:tblStyle w:val="Tabellenraster"/>
         <w:tblW w:w="0" w:type="auto"/>
         <w:tblLook w:val="04A0" w:firstRow="1" w:lastRow="0" w:firstColumn="1" w:lastColumn="0" w:noHBand="0" w:noVBand="1"/>
       </w:tblPr>
@@ -8126,7 +8163,7 @@
     </w:p>
     <w:p>
       <w:pPr>
-        <w:pStyle w:val="Heading2"/>
+        <w:pStyle w:val="berschrift2"/>
         <w:rPr>
           <w:b/>
         </w:rPr>
@@ -8142,7 +8179,7 @@
     </w:p>
     <w:p>
       <w:pPr>
-        <w:pStyle w:val="NoSpacing"/>
+        <w:pStyle w:val="KeinLeerraum"/>
         <w:rPr>
           <w:rFonts w:ascii="Arial" w:hAnsi="Arial" w:cs="Arial"/>
           <w:b/>
@@ -8178,7 +8215,7 @@
     </w:p>
     <w:tbl>
       <w:tblPr>
-        <w:tblStyle w:val="TableGrid"/>
+        <w:tblStyle w:val="Tabellenraster"/>
         <w:tblW w:w="0" w:type="auto"/>
         <w:tblLook w:val="04A0" w:firstRow="1" w:lastRow="0" w:firstColumn="1" w:lastColumn="0" w:noHBand="0" w:noVBand="1"/>
       </w:tblPr>
@@ -8793,7 +8830,7 @@
     </w:tbl>
     <w:p>
       <w:pPr>
-        <w:pStyle w:val="NoSpacing"/>
+        <w:pStyle w:val="KeinLeerraum"/>
         <w:rPr>
           <w:rFonts w:ascii="Arial" w:hAnsi="Arial" w:cs="Arial"/>
           <w:b/>
@@ -8815,7 +8852,7 @@
     </w:p>
     <w:tbl>
       <w:tblPr>
-        <w:tblStyle w:val="TableGrid"/>
+        <w:tblStyle w:val="Tabellenraster"/>
         <w:tblW w:w="0" w:type="auto"/>
         <w:tblLook w:val="04A0" w:firstRow="1" w:lastRow="0" w:firstColumn="1" w:lastColumn="0" w:noHBand="0" w:noVBand="1"/>
       </w:tblPr>
@@ -9440,7 +9477,7 @@
     </w:tbl>
     <w:p>
       <w:pPr>
-        <w:pStyle w:val="NoSpacing"/>
+        <w:pStyle w:val="KeinLeerraum"/>
         <w:rPr>
           <w:rFonts w:ascii="Arial" w:hAnsi="Arial" w:cs="Arial"/>
           <w:b/>
@@ -9449,7 +9486,7 @@
     </w:p>
     <w:p>
       <w:pPr>
-        <w:pStyle w:val="NoSpacing"/>
+        <w:pStyle w:val="KeinLeerraum"/>
         <w:rPr>
           <w:rFonts w:ascii="Arial" w:hAnsi="Arial" w:cs="Arial"/>
           <w:b/>
@@ -9458,7 +9495,7 @@
     </w:p>
     <w:p>
       <w:pPr>
-        <w:pStyle w:val="NoSpacing"/>
+        <w:pStyle w:val="KeinLeerraum"/>
         <w:rPr>
           <w:rFonts w:ascii="Arial" w:hAnsi="Arial" w:cs="Arial"/>
           <w:b/>
@@ -9467,7 +9504,7 @@
     </w:p>
     <w:p>
       <w:pPr>
-        <w:pStyle w:val="NoSpacing"/>
+        <w:pStyle w:val="KeinLeerraum"/>
         <w:rPr>
           <w:rFonts w:ascii="Arial" w:hAnsi="Arial" w:cs="Arial"/>
           <w:b/>
@@ -9476,7 +9513,7 @@
     </w:p>
     <w:p>
       <w:pPr>
-        <w:pStyle w:val="Heading2"/>
+        <w:pStyle w:val="berschrift2"/>
         <w:rPr>
           <w:b/>
         </w:rPr>
@@ -9546,7 +9583,7 @@
     </w:p>
     <w:p>
       <w:pPr>
-        <w:pStyle w:val="NoSpacing"/>
+        <w:pStyle w:val="KeinLeerraum"/>
         <w:rPr>
           <w:rFonts w:ascii="Arial" w:hAnsi="Arial" w:cs="Arial"/>
           <w:b/>
@@ -9555,7 +9592,7 @@
     </w:p>
     <w:p>
       <w:pPr>
-        <w:pStyle w:val="Heading2"/>
+        <w:pStyle w:val="berschrift2"/>
         <w:rPr>
           <w:b/>
         </w:rPr>
@@ -9571,7 +9608,7 @@
     </w:p>
     <w:p>
       <w:pPr>
-        <w:pStyle w:val="NoSpacing"/>
+        <w:pStyle w:val="KeinLeerraum"/>
         <w:rPr>
           <w:rFonts w:ascii="Arial" w:hAnsi="Arial" w:cs="Arial"/>
           <w:b/>
@@ -9580,7 +9617,7 @@
     </w:p>
     <w:p>
       <w:pPr>
-        <w:pStyle w:val="NoSpacing"/>
+        <w:pStyle w:val="KeinLeerraum"/>
         <w:rPr>
           <w:rFonts w:ascii="Arial" w:hAnsi="Arial" w:cs="Arial"/>
         </w:rPr>
@@ -9594,7 +9631,7 @@
     </w:p>
     <w:p>
       <w:pPr>
-        <w:pStyle w:val="NoSpacing"/>
+        <w:pStyle w:val="KeinLeerraum"/>
         <w:rPr>
           <w:rFonts w:ascii="Arial" w:hAnsi="Arial" w:cs="Arial"/>
         </w:rPr>
@@ -9608,7 +9645,7 @@
     </w:p>
     <w:tbl>
       <w:tblPr>
-        <w:tblStyle w:val="TableGrid"/>
+        <w:tblStyle w:val="Tabellenraster"/>
         <w:tblW w:w="0" w:type="auto"/>
         <w:tblLook w:val="04A0" w:firstRow="1" w:lastRow="0" w:firstColumn="1" w:lastColumn="0" w:noHBand="0" w:noVBand="1"/>
       </w:tblPr>
@@ -10301,7 +10338,7 @@
     </w:tbl>
     <w:p>
       <w:pPr>
-        <w:pStyle w:val="NoSpacing"/>
+        <w:pStyle w:val="KeinLeerraum"/>
         <w:rPr>
           <w:rFonts w:ascii="Arial" w:hAnsi="Arial" w:cs="Arial"/>
         </w:rPr>
@@ -10309,7 +10346,7 @@
     </w:p>
     <w:p>
       <w:pPr>
-        <w:pStyle w:val="NoSpacing"/>
+        <w:pStyle w:val="KeinLeerraum"/>
         <w:rPr>
           <w:rFonts w:ascii="Arial" w:hAnsi="Arial" w:cs="Arial"/>
           <w:b/>
@@ -10318,7 +10355,7 @@
     </w:p>
     <w:p>
       <w:pPr>
-        <w:pStyle w:val="Heading2"/>
+        <w:pStyle w:val="berschrift2"/>
         <w:rPr>
           <w:b/>
         </w:rPr>
@@ -10334,7 +10371,7 @@
     </w:p>
     <w:p>
       <w:pPr>
-        <w:pStyle w:val="NoSpacing"/>
+        <w:pStyle w:val="KeinLeerraum"/>
         <w:rPr>
           <w:rFonts w:ascii="Arial" w:hAnsi="Arial" w:cs="Arial"/>
           <w:b/>
@@ -10343,7 +10380,7 @@
     </w:p>
     <w:p>
       <w:pPr>
-        <w:pStyle w:val="NoSpacing"/>
+        <w:pStyle w:val="KeinLeerraum"/>
         <w:rPr>
           <w:rFonts w:ascii="Arial" w:hAnsi="Arial" w:cs="Arial"/>
         </w:rPr>
@@ -10357,7 +10394,7 @@
     </w:p>
     <w:p>
       <w:pPr>
-        <w:pStyle w:val="NoSpacing"/>
+        <w:pStyle w:val="KeinLeerraum"/>
         <w:rPr>
           <w:rFonts w:ascii="Arial" w:hAnsi="Arial" w:cs="Arial"/>
         </w:rPr>
@@ -10371,7 +10408,7 @@
     </w:p>
     <w:tbl>
       <w:tblPr>
-        <w:tblStyle w:val="TableGrid"/>
+        <w:tblStyle w:val="Tabellenraster"/>
         <w:tblW w:w="0" w:type="auto"/>
         <w:tblLayout w:type="fixed"/>
         <w:tblLook w:val="04A0" w:firstRow="1" w:lastRow="0" w:firstColumn="1" w:lastColumn="0" w:noHBand="0" w:noVBand="1"/>
@@ -10653,7 +10690,7 @@
     </w:tbl>
     <w:p>
       <w:pPr>
-        <w:pStyle w:val="NoSpacing"/>
+        <w:pStyle w:val="KeinLeerraum"/>
         <w:rPr>
           <w:rFonts w:ascii="Arial" w:hAnsi="Arial" w:cs="Arial"/>
           <w:b/>
@@ -10662,7 +10699,7 @@
     </w:p>
     <w:p>
       <w:pPr>
-        <w:pStyle w:val="NoSpacing"/>
+        <w:pStyle w:val="KeinLeerraum"/>
         <w:rPr>
           <w:rFonts w:ascii="Arial" w:hAnsi="Arial" w:cs="Arial"/>
         </w:rPr>
@@ -10676,7 +10713,7 @@
     </w:p>
     <w:p>
       <w:pPr>
-        <w:pStyle w:val="NoSpacing"/>
+        <w:pStyle w:val="KeinLeerraum"/>
         <w:rPr>
           <w:rFonts w:ascii="Arial" w:hAnsi="Arial" w:cs="Arial"/>
         </w:rPr>
@@ -10690,7 +10727,7 @@
     </w:p>
     <w:tbl>
       <w:tblPr>
-        <w:tblStyle w:val="TableGrid"/>
+        <w:tblStyle w:val="Tabellenraster"/>
         <w:tblW w:w="0" w:type="auto"/>
         <w:tblLook w:val="04A0" w:firstRow="1" w:lastRow="0" w:firstColumn="1" w:lastColumn="0" w:noHBand="0" w:noVBand="1"/>
       </w:tblPr>
@@ -10972,7 +11009,7 @@
     </w:tbl>
     <w:p>
       <w:pPr>
-        <w:pStyle w:val="NoSpacing"/>
+        <w:pStyle w:val="KeinLeerraum"/>
         <w:rPr>
           <w:rFonts w:ascii="Arial" w:hAnsi="Arial" w:cs="Arial"/>
           <w:b/>
@@ -10981,7 +11018,7 @@
     </w:p>
     <w:p>
       <w:pPr>
-        <w:pStyle w:val="Heading2"/>
+        <w:pStyle w:val="berschrift2"/>
         <w:rPr>
           <w:b/>
         </w:rPr>
@@ -10997,7 +11034,7 @@
     </w:p>
     <w:p>
       <w:pPr>
-        <w:pStyle w:val="NoSpacing"/>
+        <w:pStyle w:val="KeinLeerraum"/>
         <w:rPr>
           <w:rFonts w:ascii="Arial" w:hAnsi="Arial" w:cs="Arial"/>
           <w:b/>
@@ -11006,7 +11043,7 @@
     </w:p>
     <w:p>
       <w:pPr>
-        <w:pStyle w:val="NoSpacing"/>
+        <w:pStyle w:val="KeinLeerraum"/>
         <w:rPr>
           <w:rFonts w:ascii="Arial" w:hAnsi="Arial" w:cs="Arial"/>
         </w:rPr>
@@ -11020,7 +11057,7 @@
     </w:p>
     <w:tbl>
       <w:tblPr>
-        <w:tblStyle w:val="TableGrid"/>
+        <w:tblStyle w:val="Tabellenraster"/>
         <w:tblW w:w="0" w:type="auto"/>
         <w:tblLook w:val="04A0" w:firstRow="1" w:lastRow="0" w:firstColumn="1" w:lastColumn="0" w:noHBand="0" w:noVBand="1"/>
       </w:tblPr>
@@ -11541,7 +11578,7 @@
     </w:tbl>
     <w:p>
       <w:pPr>
-        <w:pStyle w:val="NoSpacing"/>
+        <w:pStyle w:val="KeinLeerraum"/>
         <w:rPr>
           <w:rFonts w:ascii="Arial" w:hAnsi="Arial" w:cs="Arial"/>
           <w:b/>
@@ -11550,7 +11587,7 @@
     </w:p>
     <w:p>
       <w:pPr>
-        <w:pStyle w:val="NoSpacing"/>
+        <w:pStyle w:val="KeinLeerraum"/>
         <w:rPr>
           <w:rFonts w:ascii="Arial" w:hAnsi="Arial" w:cs="Arial"/>
         </w:rPr>
@@ -11564,7 +11601,7 @@
     </w:p>
     <w:tbl>
       <w:tblPr>
-        <w:tblStyle w:val="TableGrid"/>
+        <w:tblStyle w:val="Tabellenraster"/>
         <w:tblW w:w="0" w:type="auto"/>
         <w:tblLook w:val="04A0" w:firstRow="1" w:lastRow="0" w:firstColumn="1" w:lastColumn="0" w:noHBand="0" w:noVBand="1"/>
       </w:tblPr>
@@ -11765,7 +11802,7 @@
     </w:tbl>
     <w:p>
       <w:pPr>
-        <w:pStyle w:val="NoSpacing"/>
+        <w:pStyle w:val="KeinLeerraum"/>
         <w:rPr>
           <w:rFonts w:ascii="Arial" w:hAnsi="Arial" w:cs="Arial"/>
           <w:b/>
@@ -11774,7 +11811,7 @@
     </w:p>
     <w:p>
       <w:pPr>
-        <w:pStyle w:val="Heading2"/>
+        <w:pStyle w:val="berschrift2"/>
         <w:rPr>
           <w:b/>
         </w:rPr>
@@ -11787,10 +11824,16 @@
         <w:t>Akzeptanzkriterium 10: Nur Wahlleiter kann Wahlen auswerten</w:t>
       </w:r>
       <w:bookmarkEnd w:id="12"/>
+      <w:r>
+        <w:rPr>
+          <w:b/>
+        </w:rPr>
+        <w:t>, Plausibilitätscheck</w:t>
+      </w:r>
     </w:p>
     <w:p>
       <w:pPr>
-        <w:pStyle w:val="NoSpacing"/>
+        <w:pStyle w:val="KeinLeerraum"/>
         <w:rPr>
           <w:rFonts w:ascii="Arial" w:hAnsi="Arial" w:cs="Arial"/>
           <w:b/>
@@ -11799,7 +11842,7 @@
     </w:p>
     <w:p>
       <w:pPr>
-        <w:pStyle w:val="NoSpacing"/>
+        <w:pStyle w:val="KeinLeerraum"/>
         <w:rPr>
           <w:rFonts w:ascii="Arial" w:hAnsi="Arial" w:cs="Arial"/>
         </w:rPr>
@@ -11813,7 +11856,7 @@
     </w:p>
     <w:tbl>
       <w:tblPr>
-        <w:tblStyle w:val="TableGrid"/>
+        <w:tblStyle w:val="Tabellenraster"/>
         <w:tblW w:w="0" w:type="auto"/>
         <w:tblLook w:val="04A0" w:firstRow="1" w:lastRow="0" w:firstColumn="1" w:lastColumn="0" w:noHBand="0" w:noVBand="1"/>
       </w:tblPr>
@@ -12015,7 +12058,7 @@
     </w:tbl>
     <w:p>
       <w:pPr>
-        <w:pStyle w:val="NoSpacing"/>
+        <w:pStyle w:val="KeinLeerraum"/>
         <w:rPr>
           <w:rFonts w:ascii="Arial" w:hAnsi="Arial" w:cs="Arial"/>
           <w:b/>
@@ -12024,7 +12067,7 @@
     </w:p>
     <w:p>
       <w:pPr>
-        <w:pStyle w:val="NoSpacing"/>
+        <w:pStyle w:val="KeinLeerraum"/>
         <w:rPr>
           <w:rFonts w:ascii="Arial" w:hAnsi="Arial" w:cs="Arial"/>
         </w:rPr>
@@ -12038,7 +12081,7 @@
     </w:p>
     <w:p>
       <w:pPr>
-        <w:pStyle w:val="NoSpacing"/>
+        <w:pStyle w:val="KeinLeerraum"/>
         <w:rPr>
           <w:rFonts w:ascii="Arial" w:hAnsi="Arial" w:cs="Arial"/>
         </w:rPr>
@@ -12052,7 +12095,7 @@
     </w:p>
     <w:tbl>
       <w:tblPr>
-        <w:tblStyle w:val="TableGrid"/>
+        <w:tblStyle w:val="Tabellenraster"/>
         <w:tblW w:w="0" w:type="auto"/>
         <w:tblLook w:val="04A0" w:firstRow="1" w:lastRow="0" w:firstColumn="1" w:lastColumn="0" w:noHBand="0" w:noVBand="1"/>
       </w:tblPr>
@@ -12339,7 +12382,7 @@
     </w:tbl>
     <w:p>
       <w:pPr>
-        <w:pStyle w:val="NoSpacing"/>
+        <w:pStyle w:val="KeinLeerraum"/>
         <w:rPr>
           <w:rFonts w:ascii="Arial" w:hAnsi="Arial" w:cs="Arial"/>
           <w:b/>
@@ -12348,7 +12391,7 @@
     </w:p>
     <w:p>
       <w:pPr>
-        <w:pStyle w:val="NoSpacing"/>
+        <w:pStyle w:val="KeinLeerraum"/>
         <w:rPr>
           <w:rFonts w:ascii="Arial" w:hAnsi="Arial" w:cs="Arial"/>
         </w:rPr>
@@ -12362,7 +12405,7 @@
     </w:p>
     <w:p>
       <w:pPr>
-        <w:pStyle w:val="NoSpacing"/>
+        <w:pStyle w:val="KeinLeerraum"/>
         <w:rPr>
           <w:rFonts w:ascii="Arial" w:hAnsi="Arial" w:cs="Arial"/>
         </w:rPr>
@@ -12376,7 +12419,7 @@
     </w:p>
     <w:p>
       <w:pPr>
-        <w:pStyle w:val="NoSpacing"/>
+        <w:pStyle w:val="KeinLeerraum"/>
         <w:rPr>
           <w:rFonts w:ascii="Arial" w:hAnsi="Arial" w:cs="Arial"/>
         </w:rPr>
@@ -12390,7 +12433,7 @@
     </w:p>
     <w:tbl>
       <w:tblPr>
-        <w:tblStyle w:val="TableGrid"/>
+        <w:tblStyle w:val="Tabellenraster"/>
         <w:tblW w:w="0" w:type="auto"/>
         <w:tblLook w:val="04A0" w:firstRow="1" w:lastRow="0" w:firstColumn="1" w:lastColumn="0" w:noHBand="0" w:noVBand="1"/>
       </w:tblPr>
@@ -12671,7 +12714,7 @@
     </w:tbl>
     <w:p>
       <w:pPr>
-        <w:pStyle w:val="NoSpacing"/>
+        <w:pStyle w:val="KeinLeerraum"/>
         <w:rPr>
           <w:rFonts w:ascii="Arial" w:hAnsi="Arial" w:cs="Arial"/>
           <w:b/>
@@ -12680,7 +12723,459 @@
     </w:p>
     <w:p>
       <w:pPr>
-        <w:pStyle w:val="Heading2"/>
+        <w:pStyle w:val="KeinLeerraum"/>
+        <w:rPr>
+          <w:rFonts w:ascii="Arial" w:hAnsi="Arial" w:cs="Arial"/>
+        </w:rPr>
+      </w:pPr>
+      <w:r>
+        <w:rPr>
+          <w:rFonts w:ascii="Arial" w:hAnsi="Arial" w:cs="Arial"/>
+        </w:rPr>
+        <w:t>10.4</w:t>
+      </w:r>
+    </w:p>
+    <w:p>
+      <w:pPr>
+        <w:pStyle w:val="KeinLeerraum"/>
+        <w:rPr>
+          <w:rFonts w:ascii="Arial" w:hAnsi="Arial" w:cs="Arial"/>
+        </w:rPr>
+      </w:pPr>
+      <w:r>
+        <w:rPr>
+          <w:rFonts w:ascii="Arial" w:hAnsi="Arial" w:cs="Arial"/>
+        </w:rPr>
+        <w:t>Gleiches Vorgehen wie bei Testfall 8.</w:t>
+      </w:r>
+      <w:r>
+        <w:rPr>
+          <w:rFonts w:ascii="Arial" w:hAnsi="Arial" w:cs="Arial"/>
+        </w:rPr>
+        <w:t>2</w:t>
+      </w:r>
+    </w:p>
+    <w:p>
+      <w:pPr>
+        <w:pStyle w:val="KeinLeerraum"/>
+        <w:rPr>
+          <w:rFonts w:ascii="Arial" w:hAnsi="Arial" w:cs="Arial"/>
+        </w:rPr>
+      </w:pPr>
+      <w:r>
+        <w:rPr>
+          <w:rFonts w:ascii="Arial" w:hAnsi="Arial" w:cs="Arial"/>
+        </w:rPr>
+        <w:t>Vorbedingungen: Es muss mindestens eine Wahl beendet sein.</w:t>
+      </w:r>
+    </w:p>
+    <w:tbl>
+      <w:tblPr>
+        <w:tblStyle w:val="Tabellenraster"/>
+        <w:tblW w:w="0" w:type="auto"/>
+        <w:tblLook w:val="04A0" w:firstRow="1" w:lastRow="0" w:firstColumn="1" w:lastColumn="0" w:noHBand="0" w:noVBand="1"/>
+      </w:tblPr>
+      <w:tblGrid>
+        <w:gridCol w:w="552"/>
+        <w:gridCol w:w="2137"/>
+        <w:gridCol w:w="2976"/>
+        <w:gridCol w:w="2410"/>
+        <w:gridCol w:w="987"/>
+      </w:tblGrid>
+      <w:tr>
+        <w:tc>
+          <w:tcPr>
+            <w:tcW w:w="552" w:type="dxa"/>
+            <w:shd w:val="clear" w:color="auto" w:fill="D0CECE" w:themeFill="background2" w:themeFillShade="E6"/>
+          </w:tcPr>
+          <w:p>
+            <w:pPr>
+              <w:rPr>
+                <w:rFonts w:ascii="Arial" w:hAnsi="Arial" w:cs="Arial"/>
+                <w:b/>
+              </w:rPr>
+            </w:pPr>
+            <w:r>
+              <w:rPr>
+                <w:rFonts w:ascii="Arial" w:hAnsi="Arial" w:cs="Arial"/>
+                <w:b/>
+              </w:rPr>
+              <w:t>Nr.</w:t>
+            </w:r>
+          </w:p>
+        </w:tc>
+        <w:tc>
+          <w:tcPr>
+            <w:tcW w:w="2137" w:type="dxa"/>
+            <w:shd w:val="clear" w:color="auto" w:fill="D0CECE" w:themeFill="background2" w:themeFillShade="E6"/>
+          </w:tcPr>
+          <w:p>
+            <w:pPr>
+              <w:rPr>
+                <w:rFonts w:ascii="Arial" w:hAnsi="Arial" w:cs="Arial"/>
+                <w:b/>
+              </w:rPr>
+            </w:pPr>
+            <w:r>
+              <w:rPr>
+                <w:rFonts w:ascii="Arial" w:hAnsi="Arial" w:cs="Arial"/>
+                <w:b/>
+              </w:rPr>
+              <w:t>Testschritt</w:t>
+            </w:r>
+          </w:p>
+        </w:tc>
+        <w:tc>
+          <w:tcPr>
+            <w:tcW w:w="2976" w:type="dxa"/>
+            <w:shd w:val="clear" w:color="auto" w:fill="D0CECE" w:themeFill="background2" w:themeFillShade="E6"/>
+          </w:tcPr>
+          <w:p>
+            <w:pPr>
+              <w:rPr>
+                <w:rFonts w:ascii="Arial" w:hAnsi="Arial" w:cs="Arial"/>
+                <w:b/>
+              </w:rPr>
+            </w:pPr>
+            <w:r>
+              <w:rPr>
+                <w:rFonts w:ascii="Arial" w:hAnsi="Arial" w:cs="Arial"/>
+                <w:b/>
+              </w:rPr>
+              <w:t>Erwartetes Resultat</w:t>
+            </w:r>
+          </w:p>
+        </w:tc>
+        <w:tc>
+          <w:tcPr>
+            <w:tcW w:w="2410" w:type="dxa"/>
+            <w:shd w:val="clear" w:color="auto" w:fill="D0CECE" w:themeFill="background2" w:themeFillShade="E6"/>
+          </w:tcPr>
+          <w:p>
+            <w:pPr>
+              <w:rPr>
+                <w:rFonts w:ascii="Arial" w:hAnsi="Arial" w:cs="Arial"/>
+                <w:b/>
+              </w:rPr>
+            </w:pPr>
+            <w:r>
+              <w:rPr>
+                <w:rFonts w:ascii="Arial" w:hAnsi="Arial" w:cs="Arial"/>
+                <w:b/>
+              </w:rPr>
+              <w:t>Testresultat</w:t>
+            </w:r>
+          </w:p>
+        </w:tc>
+        <w:tc>
+          <w:tcPr>
+            <w:tcW w:w="987" w:type="dxa"/>
+            <w:shd w:val="clear" w:color="auto" w:fill="D0CECE" w:themeFill="background2" w:themeFillShade="E6"/>
+          </w:tcPr>
+          <w:p>
+            <w:pPr>
+              <w:rPr>
+                <w:rFonts w:ascii="Arial" w:hAnsi="Arial" w:cs="Arial"/>
+                <w:b/>
+              </w:rPr>
+            </w:pPr>
+            <w:r>
+              <w:rPr>
+                <w:rFonts w:ascii="Arial" w:hAnsi="Arial" w:cs="Arial"/>
+                <w:b/>
+              </w:rPr>
+              <w:t>Erfüllt?</w:t>
+            </w:r>
+          </w:p>
+        </w:tc>
+      </w:tr>
+      <w:tr>
+        <w:tc>
+          <w:tcPr>
+            <w:tcW w:w="552" w:type="dxa"/>
+          </w:tcPr>
+          <w:p>
+            <w:pPr>
+              <w:rPr>
+                <w:rFonts w:ascii="Arial" w:hAnsi="Arial" w:cs="Arial"/>
+              </w:rPr>
+            </w:pPr>
+            <w:r>
+              <w:rPr>
+                <w:rFonts w:ascii="Arial" w:hAnsi="Arial" w:cs="Arial"/>
+              </w:rPr>
+              <w:t>1</w:t>
+            </w:r>
+          </w:p>
+        </w:tc>
+        <w:tc>
+          <w:tcPr>
+            <w:tcW w:w="2137" w:type="dxa"/>
+          </w:tcPr>
+          <w:p>
+            <w:pPr>
+              <w:rPr>
+                <w:rFonts w:ascii="Arial" w:hAnsi="Arial" w:cs="Arial"/>
+              </w:rPr>
+            </w:pPr>
+            <w:r>
+              <w:rPr>
+                <w:rFonts w:ascii="Arial" w:hAnsi="Arial" w:cs="Arial"/>
+              </w:rPr>
+              <w:t xml:space="preserve">Einloggen als Wahlleiter </w:t>
+            </w:r>
+          </w:p>
+        </w:tc>
+        <w:tc>
+          <w:tcPr>
+            <w:tcW w:w="2976" w:type="dxa"/>
+          </w:tcPr>
+          <w:p>
+            <w:pPr>
+              <w:rPr>
+                <w:rFonts w:ascii="Arial" w:hAnsi="Arial" w:cs="Arial"/>
+              </w:rPr>
+            </w:pPr>
+            <w:r>
+              <w:rPr>
+                <w:rFonts w:ascii="Arial" w:hAnsi="Arial" w:cs="Arial"/>
+              </w:rPr>
+              <w:t>Übersichtseite des Wahlleiters erscheint.</w:t>
+            </w:r>
+          </w:p>
+        </w:tc>
+        <w:tc>
+          <w:tcPr>
+            <w:tcW w:w="2410" w:type="dxa"/>
+          </w:tcPr>
+          <w:p>
+            <w:pPr>
+              <w:rPr>
+                <w:rFonts w:ascii="Arial" w:hAnsi="Arial" w:cs="Arial"/>
+              </w:rPr>
+            </w:pPr>
+          </w:p>
+        </w:tc>
+        <w:tc>
+          <w:tcPr>
+            <w:tcW w:w="987" w:type="dxa"/>
+          </w:tcPr>
+          <w:p>
+            <w:pPr>
+              <w:rPr>
+                <w:rFonts w:ascii="Arial" w:hAnsi="Arial" w:cs="Arial"/>
+              </w:rPr>
+            </w:pPr>
+          </w:p>
+        </w:tc>
+      </w:tr>
+      <w:tr>
+        <w:tc>
+          <w:tcPr>
+            <w:tcW w:w="552" w:type="dxa"/>
+          </w:tcPr>
+          <w:p>
+            <w:pPr>
+              <w:rPr>
+                <w:rFonts w:ascii="Arial" w:hAnsi="Arial" w:cs="Arial"/>
+              </w:rPr>
+            </w:pPr>
+            <w:r>
+              <w:rPr>
+                <w:rFonts w:ascii="Arial" w:hAnsi="Arial" w:cs="Arial"/>
+              </w:rPr>
+              <w:t>2</w:t>
+            </w:r>
+          </w:p>
+        </w:tc>
+        <w:tc>
+          <w:tcPr>
+            <w:tcW w:w="2137" w:type="dxa"/>
+          </w:tcPr>
+          <w:p>
+            <w:pPr>
+              <w:rPr>
+                <w:rFonts w:ascii="Arial" w:hAnsi="Arial" w:cs="Arial"/>
+              </w:rPr>
+            </w:pPr>
+            <w:r>
+              <w:rPr>
+                <w:rFonts w:ascii="Arial" w:hAnsi="Arial" w:cs="Arial"/>
+              </w:rPr>
+              <w:t>Wahl die die Vorbedingungen erfüllt auswählen</w:t>
+            </w:r>
+          </w:p>
+        </w:tc>
+        <w:tc>
+          <w:tcPr>
+            <w:tcW w:w="2976" w:type="dxa"/>
+          </w:tcPr>
+          <w:p>
+            <w:pPr>
+              <w:rPr>
+                <w:rFonts w:ascii="Arial" w:hAnsi="Arial" w:cs="Arial"/>
+              </w:rPr>
+            </w:pPr>
+            <w:r>
+              <w:rPr>
+                <w:rFonts w:ascii="Arial" w:hAnsi="Arial" w:cs="Arial"/>
+              </w:rPr>
+              <w:t>Die Details der Wahl werden angezeigt. Es wird angezeigt, dass die Wahl bereits beendet ist. Es ist möglich eine Auswertung vorzunehmen.</w:t>
+            </w:r>
+          </w:p>
+        </w:tc>
+        <w:tc>
+          <w:tcPr>
+            <w:tcW w:w="2410" w:type="dxa"/>
+          </w:tcPr>
+          <w:p>
+            <w:pPr>
+              <w:rPr>
+                <w:rFonts w:ascii="Arial" w:hAnsi="Arial" w:cs="Arial"/>
+              </w:rPr>
+            </w:pPr>
+          </w:p>
+        </w:tc>
+        <w:tc>
+          <w:tcPr>
+            <w:tcW w:w="987" w:type="dxa"/>
+          </w:tcPr>
+          <w:p>
+            <w:pPr>
+              <w:rPr>
+                <w:rFonts w:ascii="Arial" w:hAnsi="Arial" w:cs="Arial"/>
+              </w:rPr>
+            </w:pPr>
+          </w:p>
+        </w:tc>
+      </w:tr>
+      <w:tr>
+        <w:tc>
+          <w:tcPr>
+            <w:tcW w:w="552" w:type="dxa"/>
+          </w:tcPr>
+          <w:p>
+            <w:pPr>
+              <w:rPr>
+                <w:rFonts w:ascii="Arial" w:hAnsi="Arial" w:cs="Arial"/>
+              </w:rPr>
+            </w:pPr>
+            <w:r>
+              <w:rPr>
+                <w:rFonts w:ascii="Arial" w:hAnsi="Arial" w:cs="Arial"/>
+              </w:rPr>
+              <w:t>3</w:t>
+            </w:r>
+          </w:p>
+        </w:tc>
+        <w:tc>
+          <w:tcPr>
+            <w:tcW w:w="2137" w:type="dxa"/>
+          </w:tcPr>
+          <w:p>
+            <w:pPr>
+              <w:rPr>
+                <w:rFonts w:ascii="Arial" w:hAnsi="Arial" w:cs="Arial"/>
+              </w:rPr>
+            </w:pPr>
+            <w:r>
+              <w:rPr>
+                <w:rFonts w:ascii="Arial" w:hAnsi="Arial" w:cs="Arial"/>
+              </w:rPr>
+              <w:t>Wahl auswerten</w:t>
+            </w:r>
+          </w:p>
+        </w:tc>
+        <w:tc>
+          <w:tcPr>
+            <w:tcW w:w="2976" w:type="dxa"/>
+          </w:tcPr>
+          <w:p>
+            <w:pPr>
+              <w:rPr>
+                <w:rFonts w:ascii="Arial" w:hAnsi="Arial" w:cs="Arial"/>
+              </w:rPr>
+            </w:pPr>
+            <w:r>
+              <w:rPr>
+                <w:rFonts w:ascii="Arial" w:hAnsi="Arial" w:cs="Arial"/>
+              </w:rPr>
+              <w:t>Die Wahlergebnisse werden angezeigt. Es ist ein Balkendiagramm vorhanden für die unterschiedlichen Abstimmmöglichkeiten (Parteien, Kandidaten, Ja oder Nein</w:t>
+            </w:r>
+            <w:r>
+              <w:rPr>
+                <w:rFonts w:ascii="Arial" w:hAnsi="Arial" w:cs="Arial"/>
+              </w:rPr>
+              <w:t>). Auch</w:t>
+            </w:r>
+            <w:r>
+              <w:rPr>
+                <w:rFonts w:ascii="Arial" w:hAnsi="Arial" w:cs="Arial"/>
+              </w:rPr>
+              <w:t xml:space="preserve"> sind die angegebenen Stimmen sowie die Prozente für die unterschiedlichen Auswahlmöglichkeiten in Zahlen vorhanden. </w:t>
+            </w:r>
+            <w:r>
+              <w:rPr>
+                <w:rFonts w:ascii="Arial" w:hAnsi="Arial" w:cs="Arial"/>
+              </w:rPr>
+              <w:lastRenderedPageBreak/>
+              <w:t xml:space="preserve">Plausibilitätscheck: </w:t>
+            </w:r>
+            <w:r>
+              <w:rPr>
+                <w:rFonts w:ascii="Arial" w:hAnsi="Arial" w:cs="Arial"/>
+              </w:rPr>
+              <w:t>Addieren aller unterschiedlichen Stimmen muss die Anzahl der abgegebenen Stimmen ergeben. Prozentzahlen müssen in Summe 100% ergeben.</w:t>
+            </w:r>
+          </w:p>
+        </w:tc>
+        <w:tc>
+          <w:tcPr>
+            <w:tcW w:w="2410" w:type="dxa"/>
+          </w:tcPr>
+          <w:p>
+            <w:pPr>
+              <w:rPr>
+                <w:rFonts w:ascii="Arial" w:hAnsi="Arial" w:cs="Arial"/>
+              </w:rPr>
+            </w:pPr>
+          </w:p>
+        </w:tc>
+        <w:tc>
+          <w:tcPr>
+            <w:tcW w:w="987" w:type="dxa"/>
+          </w:tcPr>
+          <w:p>
+            <w:pPr>
+              <w:rPr>
+                <w:rFonts w:ascii="Arial" w:hAnsi="Arial" w:cs="Arial"/>
+              </w:rPr>
+            </w:pPr>
+          </w:p>
+        </w:tc>
+      </w:tr>
+    </w:tbl>
+    <w:p>
+      <w:pPr>
+        <w:pStyle w:val="KeinLeerraum"/>
+        <w:rPr>
+          <w:rFonts w:ascii="Arial" w:hAnsi="Arial" w:cs="Arial"/>
+          <w:b/>
+        </w:rPr>
+      </w:pPr>
+    </w:p>
+    <w:p>
+      <w:pPr>
+        <w:pStyle w:val="KeinLeerraum"/>
+        <w:rPr>
+          <w:rFonts w:ascii="Arial" w:hAnsi="Arial" w:cs="Arial"/>
+          <w:b/>
+        </w:rPr>
+      </w:pPr>
+    </w:p>
+    <w:p>
+      <w:pPr>
+        <w:pStyle w:val="berschrift2"/>
         <w:rPr>
           <w:b/>
         </w:rPr>
@@ -12696,7 +13191,7 @@
     </w:p>
     <w:p>
       <w:pPr>
-        <w:pStyle w:val="NoSpacing"/>
+        <w:pStyle w:val="KeinLeerraum"/>
         <w:rPr>
           <w:rFonts w:ascii="Arial" w:hAnsi="Arial" w:cs="Arial"/>
           <w:b/>
@@ -12705,7 +13200,7 @@
     </w:p>
     <w:p>
       <w:pPr>
-        <w:pStyle w:val="NoSpacing"/>
+        <w:pStyle w:val="KeinLeerraum"/>
         <w:rPr>
           <w:rFonts w:ascii="Arial" w:hAnsi="Arial" w:cs="Arial"/>
         </w:rPr>
@@ -12719,7 +13214,7 @@
     </w:p>
     <w:tbl>
       <w:tblPr>
-        <w:tblStyle w:val="TableGrid"/>
+        <w:tblStyle w:val="Tabellenraster"/>
         <w:tblW w:w="9067" w:type="dxa"/>
         <w:tblLayout w:type="fixed"/>
         <w:tblLook w:val="04A0" w:firstRow="1" w:lastRow="0" w:firstColumn="1" w:lastColumn="0" w:noHBand="0" w:noVBand="1"/>
@@ -12921,7 +13416,7 @@
     </w:tbl>
     <w:p>
       <w:pPr>
-        <w:pStyle w:val="NoSpacing"/>
+        <w:pStyle w:val="KeinLeerraum"/>
         <w:rPr>
           <w:rFonts w:ascii="Arial" w:hAnsi="Arial" w:cs="Arial"/>
           <w:b/>
@@ -12930,7 +13425,7 @@
     </w:p>
     <w:p>
       <w:pPr>
-        <w:pStyle w:val="NoSpacing"/>
+        <w:pStyle w:val="KeinLeerraum"/>
         <w:rPr>
           <w:rFonts w:ascii="Arial" w:hAnsi="Arial" w:cs="Arial"/>
         </w:rPr>
@@ -12956,7 +13451,7 @@
     </w:p>
     <w:p>
       <w:pPr>
-        <w:pStyle w:val="NoSpacing"/>
+        <w:pStyle w:val="KeinLeerraum"/>
         <w:rPr>
           <w:rFonts w:ascii="Arial" w:hAnsi="Arial" w:cs="Arial"/>
         </w:rPr>
@@ -12970,7 +13465,7 @@
     </w:p>
     <w:tbl>
       <w:tblPr>
-        <w:tblStyle w:val="TableGrid"/>
+        <w:tblStyle w:val="Tabellenraster"/>
         <w:tblW w:w="9067" w:type="dxa"/>
         <w:tblLook w:val="04A0" w:firstRow="1" w:lastRow="0" w:firstColumn="1" w:lastColumn="0" w:noHBand="0" w:noVBand="1"/>
       </w:tblPr>
@@ -13269,7 +13764,7 @@
     </w:tbl>
     <w:p>
       <w:pPr>
-        <w:pStyle w:val="NoSpacing"/>
+        <w:pStyle w:val="KeinLeerraum"/>
         <w:rPr>
           <w:rFonts w:ascii="Arial" w:hAnsi="Arial" w:cs="Arial"/>
           <w:b/>
@@ -13278,7 +13773,7 @@
     </w:p>
     <w:p>
       <w:pPr>
-        <w:pStyle w:val="NoSpacing"/>
+        <w:pStyle w:val="KeinLeerraum"/>
         <w:rPr>
           <w:rFonts w:ascii="Arial" w:hAnsi="Arial" w:cs="Arial"/>
         </w:rPr>
@@ -13310,7 +13805,7 @@
     </w:p>
     <w:p>
       <w:pPr>
-        <w:pStyle w:val="NoSpacing"/>
+        <w:pStyle w:val="KeinLeerraum"/>
         <w:rPr>
           <w:rFonts w:ascii="Arial" w:hAnsi="Arial" w:cs="Arial"/>
         </w:rPr>
@@ -13324,7 +13819,7 @@
     </w:p>
     <w:p>
       <w:pPr>
-        <w:pStyle w:val="NoSpacing"/>
+        <w:pStyle w:val="KeinLeerraum"/>
         <w:rPr>
           <w:rFonts w:ascii="Arial" w:hAnsi="Arial" w:cs="Arial"/>
         </w:rPr>
@@ -13333,13 +13828,12 @@
         <w:rPr>
           <w:rFonts w:ascii="Arial" w:hAnsi="Arial" w:cs="Arial"/>
         </w:rPr>
-        <w:lastRenderedPageBreak/>
         <w:t>Vorbedingungen: Es muss mindestens eine Wahl beendet sein.</w:t>
       </w:r>
     </w:p>
     <w:tbl>
       <w:tblPr>
-        <w:tblStyle w:val="TableGrid"/>
+        <w:tblStyle w:val="Tabellenraster"/>
         <w:tblW w:w="0" w:type="auto"/>
         <w:tblLook w:val="04A0" w:firstRow="1" w:lastRow="0" w:firstColumn="1" w:lastColumn="0" w:noHBand="0" w:noVBand="1"/>
       </w:tblPr>
@@ -13626,7 +14120,7 @@
     </w:tbl>
     <w:p>
       <w:pPr>
-        <w:pStyle w:val="NoSpacing"/>
+        <w:pStyle w:val="KeinLeerraum"/>
         <w:rPr>
           <w:rFonts w:ascii="Arial" w:hAnsi="Arial" w:cs="Arial"/>
           <w:b/>
@@ -13635,7 +14129,7 @@
     </w:p>
     <w:p>
       <w:pPr>
-        <w:pStyle w:val="Heading2"/>
+        <w:pStyle w:val="berschrift2"/>
         <w:rPr>
           <w:b/>
         </w:rPr>
@@ -13651,7 +14145,7 @@
     </w:p>
     <w:p>
       <w:pPr>
-        <w:pStyle w:val="NoSpacing"/>
+        <w:pStyle w:val="KeinLeerraum"/>
         <w:rPr>
           <w:rFonts w:ascii="Arial" w:hAnsi="Arial" w:cs="Arial"/>
           <w:b/>
@@ -13660,7 +14154,7 @@
     </w:p>
     <w:p>
       <w:pPr>
-        <w:pStyle w:val="NoSpacing"/>
+        <w:pStyle w:val="KeinLeerraum"/>
         <w:rPr>
           <w:rFonts w:ascii="Arial" w:hAnsi="Arial" w:cs="Arial"/>
         </w:rPr>
@@ -13686,7 +14180,7 @@
     </w:p>
     <w:tbl>
       <w:tblPr>
-        <w:tblStyle w:val="TableGrid"/>
+        <w:tblStyle w:val="Tabellenraster"/>
         <w:tblW w:w="0" w:type="auto"/>
         <w:tblLook w:val="04A0" w:firstRow="1" w:lastRow="0" w:firstColumn="1" w:lastColumn="0" w:noHBand="0" w:noVBand="1"/>
       </w:tblPr>
@@ -13887,7 +14381,7 @@
     </w:tbl>
     <w:p>
       <w:pPr>
-        <w:pStyle w:val="NoSpacing"/>
+        <w:pStyle w:val="KeinLeerraum"/>
         <w:rPr>
           <w:rFonts w:ascii="Arial" w:hAnsi="Arial" w:cs="Arial"/>
           <w:b/>
@@ -13896,7 +14390,7 @@
     </w:p>
     <w:p>
       <w:pPr>
-        <w:pStyle w:val="NoSpacing"/>
+        <w:pStyle w:val="KeinLeerraum"/>
         <w:rPr>
           <w:rFonts w:ascii="Arial" w:hAnsi="Arial" w:cs="Arial"/>
         </w:rPr>
@@ -13905,12 +14399,13 @@
         <w:rPr>
           <w:rFonts w:ascii="Arial" w:hAnsi="Arial" w:cs="Arial"/>
         </w:rPr>
+        <w:lastRenderedPageBreak/>
         <w:t>12.2</w:t>
       </w:r>
     </w:p>
     <w:tbl>
       <w:tblPr>
-        <w:tblStyle w:val="TableGrid"/>
+        <w:tblStyle w:val="Tabellenraster"/>
         <w:tblW w:w="0" w:type="auto"/>
         <w:tblLook w:val="04A0" w:firstRow="1" w:lastRow="0" w:firstColumn="1" w:lastColumn="0" w:noHBand="0" w:noVBand="1"/>
       </w:tblPr>
@@ -14257,7 +14752,7 @@
     </w:tbl>
     <w:p>
       <w:pPr>
-        <w:pStyle w:val="NoSpacing"/>
+        <w:pStyle w:val="KeinLeerraum"/>
         <w:jc w:val="both"/>
         <w:rPr>
           <w:rFonts w:ascii="Arial" w:hAnsi="Arial" w:cs="Arial"/>
@@ -14267,7 +14762,7 @@
     </w:p>
     <w:p>
       <w:pPr>
-        <w:pStyle w:val="Heading2"/>
+        <w:pStyle w:val="berschrift2"/>
         <w:rPr>
           <w:b/>
         </w:rPr>
@@ -14283,7 +14778,7 @@
     </w:p>
     <w:p>
       <w:pPr>
-        <w:pStyle w:val="NoSpacing"/>
+        <w:pStyle w:val="KeinLeerraum"/>
         <w:rPr>
           <w:rFonts w:ascii="Arial" w:hAnsi="Arial" w:cs="Arial"/>
           <w:b/>
@@ -14292,7 +14787,7 @@
     </w:p>
     <w:p>
       <w:pPr>
-        <w:pStyle w:val="NoSpacing"/>
+        <w:pStyle w:val="KeinLeerraum"/>
         <w:rPr>
           <w:rFonts w:ascii="Arial" w:hAnsi="Arial" w:cs="Arial"/>
         </w:rPr>
@@ -14331,7 +14826,7 @@
     </w:p>
     <w:tbl>
       <w:tblPr>
-        <w:tblStyle w:val="TableGrid"/>
+        <w:tblStyle w:val="Tabellenraster"/>
         <w:tblW w:w="9067" w:type="dxa"/>
         <w:tblLayout w:type="fixed"/>
         <w:tblLook w:val="04A0" w:firstRow="1" w:lastRow="0" w:firstColumn="1" w:lastColumn="0" w:noHBand="0" w:noVBand="1"/>
@@ -14625,7 +15120,6 @@
               <w:rPr>
                 <w:rFonts w:ascii="Arial" w:hAnsi="Arial" w:cs="Arial"/>
               </w:rPr>
-              <w:lastRenderedPageBreak/>
               <w:t>3</w:t>
             </w:r>
           </w:p>
@@ -14712,7 +15206,7 @@
     </w:tbl>
     <w:p>
       <w:pPr>
-        <w:pStyle w:val="NoSpacing"/>
+        <w:pStyle w:val="KeinLeerraum"/>
         <w:jc w:val="both"/>
         <w:rPr>
           <w:rFonts w:ascii="Arial" w:hAnsi="Arial" w:cs="Arial"/>
@@ -14722,7 +15216,7 @@
     </w:p>
     <w:p>
       <w:pPr>
-        <w:pStyle w:val="NoSpacing"/>
+        <w:pStyle w:val="KeinLeerraum"/>
         <w:rPr>
           <w:rFonts w:ascii="Arial" w:hAnsi="Arial" w:cs="Arial"/>
           <w:b/>
@@ -14731,7 +15225,7 @@
     </w:p>
     <w:p>
       <w:pPr>
-        <w:pStyle w:val="NoSpacing"/>
+        <w:pStyle w:val="KeinLeerraum"/>
         <w:rPr>
           <w:rFonts w:ascii="Arial" w:hAnsi="Arial" w:cs="Arial"/>
         </w:rPr>
@@ -14764,7 +15258,7 @@
     </w:p>
     <w:tbl>
       <w:tblPr>
-        <w:tblStyle w:val="TableGrid"/>
+        <w:tblStyle w:val="Tabellenraster"/>
         <w:tblW w:w="9067" w:type="dxa"/>
         <w:tblLayout w:type="fixed"/>
         <w:tblLook w:val="04A0" w:firstRow="1" w:lastRow="0" w:firstColumn="1" w:lastColumn="0" w:noHBand="0" w:noVBand="1"/>
@@ -14934,7 +15428,14 @@
               <w:rPr>
                 <w:rFonts w:ascii="Arial" w:hAnsi="Arial" w:cs="Arial"/>
               </w:rPr>
-              <w:t>Übersichtseite des Moderators/ Wahlleiters erscheint. Es gibt Möglichkeiten eine beliebige Wahl, entsprechend der eingestellten Instanz (Staat, Bundesland, Gemeinde) zu erstellen.</w:t>
+              <w:t xml:space="preserve">Übersichtseite des Moderators/ Wahlleiters erscheint. Es gibt Möglichkeiten eine beliebige Wahl, entsprechend der </w:t>
+            </w:r>
+            <w:r>
+              <w:rPr>
+                <w:rFonts w:ascii="Arial" w:hAnsi="Arial" w:cs="Arial"/>
+              </w:rPr>
+              <w:lastRenderedPageBreak/>
+              <w:t>eingestellten Instanz (Staat, Bundesland, Gemeinde) zu erstellen.</w:t>
             </w:r>
           </w:p>
         </w:tc>
@@ -15258,7 +15759,7 @@
     </w:tbl>
     <w:p>
       <w:pPr>
-        <w:pStyle w:val="Heading2"/>
+        <w:pStyle w:val="berschrift2"/>
         <w:rPr>
           <w:b/>
         </w:rPr>
@@ -15274,7 +15775,7 @@
     </w:p>
     <w:p>
       <w:pPr>
-        <w:pStyle w:val="NoSpacing"/>
+        <w:pStyle w:val="KeinLeerraum"/>
         <w:rPr>
           <w:rFonts w:ascii="Arial" w:hAnsi="Arial" w:cs="Arial"/>
           <w:b/>
@@ -15283,7 +15784,7 @@
     </w:p>
     <w:p>
       <w:pPr>
-        <w:pStyle w:val="NoSpacing"/>
+        <w:pStyle w:val="KeinLeerraum"/>
         <w:rPr>
           <w:rFonts w:ascii="Arial" w:hAnsi="Arial" w:cs="Arial"/>
         </w:rPr>
@@ -15304,7 +15805,7 @@
     </w:p>
     <w:tbl>
       <w:tblPr>
-        <w:tblStyle w:val="TableGrid"/>
+        <w:tblStyle w:val="Tabellenraster"/>
         <w:tblW w:w="0" w:type="auto"/>
         <w:tblLook w:val="04A0" w:firstRow="1" w:lastRow="0" w:firstColumn="1" w:lastColumn="0" w:noHBand="0" w:noVBand="1"/>
       </w:tblPr>
@@ -15437,7 +15938,6 @@
               <w:rPr>
                 <w:rFonts w:ascii="Arial" w:hAnsi="Arial" w:cs="Arial"/>
               </w:rPr>
-              <w:lastRenderedPageBreak/>
               <w:t>1</w:t>
             </w:r>
           </w:p>
@@ -15586,7 +16086,7 @@
     </w:tbl>
     <w:p>
       <w:pPr>
-        <w:pStyle w:val="NoSpacing"/>
+        <w:pStyle w:val="KeinLeerraum"/>
         <w:rPr>
           <w:rFonts w:ascii="Arial" w:hAnsi="Arial" w:cs="Arial"/>
           <w:b/>
@@ -15595,7 +16095,7 @@
     </w:p>
     <w:p>
       <w:pPr>
-        <w:pStyle w:val="Heading2"/>
+        <w:pStyle w:val="berschrift2"/>
         <w:rPr>
           <w:b/>
         </w:rPr>
@@ -15611,7 +16111,7 @@
     </w:p>
     <w:p>
       <w:pPr>
-        <w:pStyle w:val="NoSpacing"/>
+        <w:pStyle w:val="KeinLeerraum"/>
         <w:rPr>
           <w:rFonts w:ascii="Arial" w:hAnsi="Arial" w:cs="Arial"/>
           <w:b/>
@@ -15620,7 +16120,7 @@
     </w:p>
     <w:p>
       <w:pPr>
-        <w:pStyle w:val="NoSpacing"/>
+        <w:pStyle w:val="KeinLeerraum"/>
         <w:rPr>
           <w:rFonts w:ascii="Arial" w:hAnsi="Arial" w:cs="Arial"/>
         </w:rPr>
@@ -15641,7 +16141,7 @@
     </w:p>
     <w:tbl>
       <w:tblPr>
-        <w:tblStyle w:val="TableGrid"/>
+        <w:tblStyle w:val="Tabellenraster"/>
         <w:tblW w:w="0" w:type="auto"/>
         <w:tblLook w:val="04A0" w:firstRow="1" w:lastRow="0" w:firstColumn="1" w:lastColumn="0" w:noHBand="0" w:noVBand="1"/>
       </w:tblPr>
@@ -15934,6 +16434,7 @@
               <w:rPr>
                 <w:rFonts w:ascii="Arial" w:hAnsi="Arial" w:cs="Arial"/>
               </w:rPr>
+              <w:lastRenderedPageBreak/>
               <w:t>3</w:t>
             </w:r>
           </w:p>
@@ -16088,7 +16589,7 @@
     </w:tbl>
     <w:p>
       <w:pPr>
-        <w:pStyle w:val="NoSpacing"/>
+        <w:pStyle w:val="KeinLeerraum"/>
         <w:rPr>
           <w:rFonts w:ascii="Arial" w:hAnsi="Arial" w:cs="Arial"/>
           <w:b/>
@@ -16097,7 +16598,7 @@
     </w:p>
     <w:p>
       <w:pPr>
-        <w:pStyle w:val="Heading2"/>
+        <w:pStyle w:val="berschrift2"/>
         <w:rPr>
           <w:b/>
         </w:rPr>
@@ -16113,7 +16614,7 @@
     </w:p>
     <w:p>
       <w:pPr>
-        <w:pStyle w:val="NoSpacing"/>
+        <w:pStyle w:val="KeinLeerraum"/>
         <w:rPr>
           <w:rFonts w:ascii="Arial" w:hAnsi="Arial" w:cs="Arial"/>
         </w:rPr>
@@ -16121,7 +16622,7 @@
     </w:p>
     <w:p>
       <w:pPr>
-        <w:pStyle w:val="NoSpacing"/>
+        <w:pStyle w:val="KeinLeerraum"/>
         <w:rPr>
           <w:rFonts w:ascii="Arial" w:hAnsi="Arial" w:cs="Arial"/>
         </w:rPr>
@@ -16142,7 +16643,7 @@
     </w:p>
     <w:tbl>
       <w:tblPr>
-        <w:tblStyle w:val="TableGrid"/>
+        <w:tblStyle w:val="Tabellenraster"/>
         <w:tblW w:w="0" w:type="auto"/>
         <w:tblLook w:val="04A0" w:firstRow="1" w:lastRow="0" w:firstColumn="1" w:lastColumn="0" w:noHBand="0" w:noVBand="1"/>
       </w:tblPr>
@@ -16533,7 +17034,6 @@
               <w:rPr>
                 <w:rFonts w:ascii="Arial" w:hAnsi="Arial" w:cs="Arial"/>
               </w:rPr>
-              <w:lastRenderedPageBreak/>
               <w:t>8</w:t>
             </w:r>
           </w:p>
@@ -16621,7 +17121,7 @@
 </file>
 
 <file path=word/endnotes.xml><?xml version="1.0" encoding="utf-8"?>
-<w:endnotes xmlns:wpc="http://schemas.microsoft.com/office/word/2010/wordprocessingCanvas" xmlns:mo="http://schemas.microsoft.com/office/mac/office/2008/main" xmlns:mc="http://schemas.openxmlformats.org/markup-compatibility/2006" xmlns:mv="urn:schemas-microsoft-com:mac:vml" xmlns:o="urn:schemas-microsoft-com:office:office" xmlns:r="http://schemas.openxmlformats.org/officeDocument/2006/relationships" xmlns:m="http://schemas.openxmlformats.org/officeDocument/2006/math" xmlns:v="urn:schemas-microsoft-com:vml" xmlns:wp14="http://schemas.microsoft.com/office/word/2010/wordprocessingDrawing" xmlns:wp="http://schemas.openxmlformats.org/drawingml/2006/wordprocessingDrawing" xmlns:w10="urn:schemas-microsoft-com:office:word" xmlns:w="http://schemas.openxmlformats.org/wordprocessingml/2006/main" xmlns:w14="http://schemas.microsoft.com/office/word/2010/wordml" xmlns:w15="http://schemas.microsoft.com/office/word/2012/wordml" xmlns:wpg="http://schemas.microsoft.com/office/word/2010/wordprocessingGroup" xmlns:wpi="http://schemas.microsoft.com/office/word/2010/wordprocessingInk" xmlns:wne="http://schemas.microsoft.com/office/word/2006/wordml" xmlns:wps="http://schemas.microsoft.com/office/word/2010/wordprocessingShape" mc:Ignorable="w14 w15 wp14">
+<w:endnotes xmlns:wpc="http://schemas.microsoft.com/office/word/2010/wordprocessingCanvas" xmlns:cx="http://schemas.microsoft.com/office/drawing/2014/chartex" xmlns:cx1="http://schemas.microsoft.com/office/drawing/2015/9/8/chartex" xmlns:cx2="http://schemas.microsoft.com/office/drawing/2015/10/21/chartex" xmlns:cx3="http://schemas.microsoft.com/office/drawing/2016/5/9/chartex" xmlns:cx4="http://schemas.microsoft.com/office/drawing/2016/5/10/chartex" xmlns:cx5="http://schemas.microsoft.com/office/drawing/2016/5/11/chartex" xmlns:cx6="http://schemas.microsoft.com/office/drawing/2016/5/12/chartex" xmlns:cx7="http://schemas.microsoft.com/office/drawing/2016/5/13/chartex" xmlns:cx8="http://schemas.microsoft.com/office/drawing/2016/5/14/chartex" xmlns:mc="http://schemas.openxmlformats.org/markup-compatibility/2006" xmlns:aink="http://schemas.microsoft.com/office/drawing/2016/ink" xmlns:am3d="http://schemas.microsoft.com/office/drawing/2017/model3d" xmlns:o="urn:schemas-microsoft-com:office:office" xmlns:r="http://schemas.openxmlformats.org/officeDocument/2006/relationships" xmlns:m="http://schemas.openxmlformats.org/officeDocument/2006/math" xmlns:v="urn:schemas-microsoft-com:vml" xmlns:wp14="http://schemas.microsoft.com/office/word/2010/wordprocessingDrawing" xmlns:wp="http://schemas.openxmlformats.org/drawingml/2006/wordprocessingDrawing" xmlns:w10="urn:schemas-microsoft-com:office:word" xmlns:w="http://schemas.openxmlformats.org/wordprocessingml/2006/main" xmlns:w14="http://schemas.microsoft.com/office/word/2010/wordml" xmlns:w15="http://schemas.microsoft.com/office/word/2012/wordml" xmlns:w16cid="http://schemas.microsoft.com/office/word/2016/wordml/cid" xmlns:w16se="http://schemas.microsoft.com/office/word/2015/wordml/symex" xmlns:wpg="http://schemas.microsoft.com/office/word/2010/wordprocessingGroup" xmlns:wpi="http://schemas.microsoft.com/office/word/2010/wordprocessingInk" xmlns:wne="http://schemas.microsoft.com/office/word/2006/wordml" xmlns:wps="http://schemas.microsoft.com/office/word/2010/wordprocessingShape" mc:Ignorable="w14 w15 w16se w16cid wp14">
   <w:endnote w:type="separator" w:id="-1">
     <w:p>
       <w:pPr>
@@ -16646,10 +17146,10 @@
 </file>
 
 <file path=word/footer1.xml><?xml version="1.0" encoding="utf-8"?>
-<w:ftr xmlns:wpc="http://schemas.microsoft.com/office/word/2010/wordprocessingCanvas" xmlns:mo="http://schemas.microsoft.com/office/mac/office/2008/main" xmlns:mc="http://schemas.openxmlformats.org/markup-compatibility/2006" xmlns:mv="urn:schemas-microsoft-com:mac:vml" xmlns:o="urn:schemas-microsoft-com:office:office" xmlns:r="http://schemas.openxmlformats.org/officeDocument/2006/relationships" xmlns:m="http://schemas.openxmlformats.org/officeDocument/2006/math" xmlns:v="urn:schemas-microsoft-com:vml" xmlns:wp14="http://schemas.microsoft.com/office/word/2010/wordprocessingDrawing" xmlns:wp="http://schemas.openxmlformats.org/drawingml/2006/wordprocessingDrawing" xmlns:w10="urn:schemas-microsoft-com:office:word" xmlns:w="http://schemas.openxmlformats.org/wordprocessingml/2006/main" xmlns:w14="http://schemas.microsoft.com/office/word/2010/wordml" xmlns:w15="http://schemas.microsoft.com/office/word/2012/wordml" xmlns:wpg="http://schemas.microsoft.com/office/word/2010/wordprocessingGroup" xmlns:wpi="http://schemas.microsoft.com/office/word/2010/wordprocessingInk" xmlns:wne="http://schemas.microsoft.com/office/word/2006/wordml" xmlns:wps="http://schemas.microsoft.com/office/word/2010/wordprocessingShape" mc:Ignorable="w14 w15 wp14">
+<w:ftr xmlns:wpc="http://schemas.microsoft.com/office/word/2010/wordprocessingCanvas" xmlns:cx="http://schemas.microsoft.com/office/drawing/2014/chartex" xmlns:cx1="http://schemas.microsoft.com/office/drawing/2015/9/8/chartex" xmlns:cx2="http://schemas.microsoft.com/office/drawing/2015/10/21/chartex" xmlns:cx3="http://schemas.microsoft.com/office/drawing/2016/5/9/chartex" xmlns:cx4="http://schemas.microsoft.com/office/drawing/2016/5/10/chartex" xmlns:cx5="http://schemas.microsoft.com/office/drawing/2016/5/11/chartex" xmlns:cx6="http://schemas.microsoft.com/office/drawing/2016/5/12/chartex" xmlns:cx7="http://schemas.microsoft.com/office/drawing/2016/5/13/chartex" xmlns:cx8="http://schemas.microsoft.com/office/drawing/2016/5/14/chartex" xmlns:mc="http://schemas.openxmlformats.org/markup-compatibility/2006" xmlns:aink="http://schemas.microsoft.com/office/drawing/2016/ink" xmlns:am3d="http://schemas.microsoft.com/office/drawing/2017/model3d" xmlns:o="urn:schemas-microsoft-com:office:office" xmlns:r="http://schemas.openxmlformats.org/officeDocument/2006/relationships" xmlns:m="http://schemas.openxmlformats.org/officeDocument/2006/math" xmlns:v="urn:schemas-microsoft-com:vml" xmlns:wp14="http://schemas.microsoft.com/office/word/2010/wordprocessingDrawing" xmlns:wp="http://schemas.openxmlformats.org/drawingml/2006/wordprocessingDrawing" xmlns:w10="urn:schemas-microsoft-com:office:word" xmlns:w="http://schemas.openxmlformats.org/wordprocessingml/2006/main" xmlns:w14="http://schemas.microsoft.com/office/word/2010/wordml" xmlns:w15="http://schemas.microsoft.com/office/word/2012/wordml" xmlns:w16cid="http://schemas.microsoft.com/office/word/2016/wordml/cid" xmlns:w16se="http://schemas.microsoft.com/office/word/2015/wordml/symex" xmlns:wpg="http://schemas.microsoft.com/office/word/2010/wordprocessingGroup" xmlns:wpi="http://schemas.microsoft.com/office/word/2010/wordprocessingInk" xmlns:wne="http://schemas.microsoft.com/office/word/2006/wordml" xmlns:wps="http://schemas.microsoft.com/office/word/2010/wordprocessingShape" mc:Ignorable="w14 w15 w16se w16cid wp14">
   <w:p>
     <w:pPr>
-      <w:pStyle w:val="Footer"/>
+      <w:pStyle w:val="Fuzeile"/>
     </w:pPr>
     <w:proofErr w:type="spellStart"/>
     <w:r>
@@ -16671,7 +17171,6 @@
           <w:docPartUnique/>
         </w:docPartObj>
       </w:sdtPr>
-      <w:sdtEndPr/>
       <w:sdtContent>
         <w:r>
           <w:fldChar w:fldCharType="begin"/>
@@ -16686,7 +17185,7 @@
           <w:rPr>
             <w:noProof/>
           </w:rPr>
-          <w:t>1</w:t>
+          <w:t>14</w:t>
         </w:r>
         <w:r>
           <w:fldChar w:fldCharType="end"/>
@@ -16696,14 +17195,14 @@
   </w:p>
   <w:p>
     <w:pPr>
-      <w:pStyle w:val="Footer"/>
+      <w:pStyle w:val="Fuzeile"/>
     </w:pPr>
   </w:p>
 </w:ftr>
 </file>
 
 <file path=word/footnotes.xml><?xml version="1.0" encoding="utf-8"?>
-<w:footnotes xmlns:wpc="http://schemas.microsoft.com/office/word/2010/wordprocessingCanvas" xmlns:mo="http://schemas.microsoft.com/office/mac/office/2008/main" xmlns:mc="http://schemas.openxmlformats.org/markup-compatibility/2006" xmlns:mv="urn:schemas-microsoft-com:mac:vml" xmlns:o="urn:schemas-microsoft-com:office:office" xmlns:r="http://schemas.openxmlformats.org/officeDocument/2006/relationships" xmlns:m="http://schemas.openxmlformats.org/officeDocument/2006/math" xmlns:v="urn:schemas-microsoft-com:vml" xmlns:wp14="http://schemas.microsoft.com/office/word/2010/wordprocessingDrawing" xmlns:wp="http://schemas.openxmlformats.org/drawingml/2006/wordprocessingDrawing" xmlns:w10="urn:schemas-microsoft-com:office:word" xmlns:w="http://schemas.openxmlformats.org/wordprocessingml/2006/main" xmlns:w14="http://schemas.microsoft.com/office/word/2010/wordml" xmlns:w15="http://schemas.microsoft.com/office/word/2012/wordml" xmlns:wpg="http://schemas.microsoft.com/office/word/2010/wordprocessingGroup" xmlns:wpi="http://schemas.microsoft.com/office/word/2010/wordprocessingInk" xmlns:wne="http://schemas.microsoft.com/office/word/2006/wordml" xmlns:wps="http://schemas.microsoft.com/office/word/2010/wordprocessingShape" mc:Ignorable="w14 w15 wp14">
+<w:footnotes xmlns:wpc="http://schemas.microsoft.com/office/word/2010/wordprocessingCanvas" xmlns:cx="http://schemas.microsoft.com/office/drawing/2014/chartex" xmlns:cx1="http://schemas.microsoft.com/office/drawing/2015/9/8/chartex" xmlns:cx2="http://schemas.microsoft.com/office/drawing/2015/10/21/chartex" xmlns:cx3="http://schemas.microsoft.com/office/drawing/2016/5/9/chartex" xmlns:cx4="http://schemas.microsoft.com/office/drawing/2016/5/10/chartex" xmlns:cx5="http://schemas.microsoft.com/office/drawing/2016/5/11/chartex" xmlns:cx6="http://schemas.microsoft.com/office/drawing/2016/5/12/chartex" xmlns:cx7="http://schemas.microsoft.com/office/drawing/2016/5/13/chartex" xmlns:cx8="http://schemas.microsoft.com/office/drawing/2016/5/14/chartex" xmlns:mc="http://schemas.openxmlformats.org/markup-compatibility/2006" xmlns:aink="http://schemas.microsoft.com/office/drawing/2016/ink" xmlns:am3d="http://schemas.microsoft.com/office/drawing/2017/model3d" xmlns:o="urn:schemas-microsoft-com:office:office" xmlns:r="http://schemas.openxmlformats.org/officeDocument/2006/relationships" xmlns:m="http://schemas.openxmlformats.org/officeDocument/2006/math" xmlns:v="urn:schemas-microsoft-com:vml" xmlns:wp14="http://schemas.microsoft.com/office/word/2010/wordprocessingDrawing" xmlns:wp="http://schemas.openxmlformats.org/drawingml/2006/wordprocessingDrawing" xmlns:w10="urn:schemas-microsoft-com:office:word" xmlns:w="http://schemas.openxmlformats.org/wordprocessingml/2006/main" xmlns:w14="http://schemas.microsoft.com/office/word/2010/wordml" xmlns:w15="http://schemas.microsoft.com/office/word/2012/wordml" xmlns:w16cid="http://schemas.microsoft.com/office/word/2016/wordml/cid" xmlns:w16se="http://schemas.microsoft.com/office/word/2015/wordml/symex" xmlns:wpg="http://schemas.microsoft.com/office/word/2010/wordprocessingGroup" xmlns:wpi="http://schemas.microsoft.com/office/word/2010/wordprocessingInk" xmlns:wne="http://schemas.microsoft.com/office/word/2006/wordml" xmlns:wps="http://schemas.microsoft.com/office/word/2010/wordprocessingShape" mc:Ignorable="w14 w15 w16se w16cid wp14">
   <w:footnote w:type="separator" w:id="-1">
     <w:p>
       <w:pPr>
@@ -16728,8 +17227,8 @@
 </file>
 
 <file path=word/numbering.xml><?xml version="1.0" encoding="utf-8"?>
-<w:numbering xmlns:wpc="http://schemas.microsoft.com/office/word/2010/wordprocessingCanvas" xmlns:mo="http://schemas.microsoft.com/office/mac/office/2008/main" xmlns:mc="http://schemas.openxmlformats.org/markup-compatibility/2006" xmlns:mv="urn:schemas-microsoft-com:mac:vml" xmlns:o="urn:schemas-microsoft-com:office:office" xmlns:r="http://schemas.openxmlformats.org/officeDocument/2006/relationships" xmlns:m="http://schemas.openxmlformats.org/officeDocument/2006/math" xmlns:v="urn:schemas-microsoft-com:vml" xmlns:wp14="http://schemas.microsoft.com/office/word/2010/wordprocessingDrawing" xmlns:wp="http://schemas.openxmlformats.org/drawingml/2006/wordprocessingDrawing" xmlns:w10="urn:schemas-microsoft-com:office:word" xmlns:w="http://schemas.openxmlformats.org/wordprocessingml/2006/main" xmlns:w14="http://schemas.microsoft.com/office/word/2010/wordml" xmlns:w15="http://schemas.microsoft.com/office/word/2012/wordml" xmlns:wpg="http://schemas.microsoft.com/office/word/2010/wordprocessingGroup" xmlns:wpi="http://schemas.microsoft.com/office/word/2010/wordprocessingInk" xmlns:wne="http://schemas.microsoft.com/office/word/2006/wordml" xmlns:wps="http://schemas.microsoft.com/office/word/2010/wordprocessingShape" mc:Ignorable="w14 w15 wp14">
-  <w:abstractNum w:abstractNumId="0">
+<w:numbering xmlns:wpc="http://schemas.microsoft.com/office/word/2010/wordprocessingCanvas" xmlns:cx="http://schemas.microsoft.com/office/drawing/2014/chartex" xmlns:cx1="http://schemas.microsoft.com/office/drawing/2015/9/8/chartex" xmlns:cx2="http://schemas.microsoft.com/office/drawing/2015/10/21/chartex" xmlns:cx3="http://schemas.microsoft.com/office/drawing/2016/5/9/chartex" xmlns:cx4="http://schemas.microsoft.com/office/drawing/2016/5/10/chartex" xmlns:cx5="http://schemas.microsoft.com/office/drawing/2016/5/11/chartex" xmlns:cx6="http://schemas.microsoft.com/office/drawing/2016/5/12/chartex" xmlns:cx7="http://schemas.microsoft.com/office/drawing/2016/5/13/chartex" xmlns:cx8="http://schemas.microsoft.com/office/drawing/2016/5/14/chartex" xmlns:mc="http://schemas.openxmlformats.org/markup-compatibility/2006" xmlns:aink="http://schemas.microsoft.com/office/drawing/2016/ink" xmlns:am3d="http://schemas.microsoft.com/office/drawing/2017/model3d" xmlns:o="urn:schemas-microsoft-com:office:office" xmlns:r="http://schemas.openxmlformats.org/officeDocument/2006/relationships" xmlns:m="http://schemas.openxmlformats.org/officeDocument/2006/math" xmlns:v="urn:schemas-microsoft-com:vml" xmlns:wp14="http://schemas.microsoft.com/office/word/2010/wordprocessingDrawing" xmlns:wp="http://schemas.openxmlformats.org/drawingml/2006/wordprocessingDrawing" xmlns:w10="urn:schemas-microsoft-com:office:word" xmlns:w="http://schemas.openxmlformats.org/wordprocessingml/2006/main" xmlns:w14="http://schemas.microsoft.com/office/word/2010/wordml" xmlns:w15="http://schemas.microsoft.com/office/word/2012/wordml" xmlns:w16cid="http://schemas.microsoft.com/office/word/2016/wordml/cid" xmlns:w16se="http://schemas.microsoft.com/office/word/2015/wordml/symex" xmlns:wpg="http://schemas.microsoft.com/office/word/2010/wordprocessingGroup" xmlns:wpi="http://schemas.microsoft.com/office/word/2010/wordprocessingInk" xmlns:wne="http://schemas.microsoft.com/office/word/2006/wordml" xmlns:wps="http://schemas.microsoft.com/office/word/2010/wordprocessingShape" mc:Ignorable="w14 w15 w16se w16cid wp14">
+  <w:abstractNum w:abstractNumId="0" w15:restartNumberingAfterBreak="0">
     <w:nsid w:val="4FDD168A"/>
     <w:multiLevelType w:val="hybridMultilevel"/>
     <w:tmpl w:val="4844C0A0"/>
@@ -16815,7 +17314,7 @@
       </w:pPr>
     </w:lvl>
   </w:abstractNum>
-  <w:abstractNum w:abstractNumId="1">
+  <w:abstractNum w:abstractNumId="1" w15:restartNumberingAfterBreak="0">
     <w:nsid w:val="59F6026C"/>
     <w:multiLevelType w:val="hybridMultilevel"/>
     <w:tmpl w:val="4844C0A0"/>
@@ -16901,7 +17400,7 @@
       </w:pPr>
     </w:lvl>
   </w:abstractNum>
-  <w:abstractNum w:abstractNumId="2">
+  <w:abstractNum w:abstractNumId="2" w15:restartNumberingAfterBreak="0">
     <w:nsid w:val="6FF15007"/>
     <w:multiLevelType w:val="hybridMultilevel"/>
     <w:tmpl w:val="4844C0A0"/>
@@ -17000,7 +17499,7 @@
 </file>
 
 <file path=word/styles.xml><?xml version="1.0" encoding="utf-8"?>
-<w:styles xmlns:mc="http://schemas.openxmlformats.org/markup-compatibility/2006" xmlns:r="http://schemas.openxmlformats.org/officeDocument/2006/relationships" xmlns:w="http://schemas.openxmlformats.org/wordprocessingml/2006/main" xmlns:w14="http://schemas.microsoft.com/office/word/2010/wordml" xmlns:w15="http://schemas.microsoft.com/office/word/2012/wordml" mc:Ignorable="w14 w15">
+<w:styles xmlns:mc="http://schemas.openxmlformats.org/markup-compatibility/2006" xmlns:r="http://schemas.openxmlformats.org/officeDocument/2006/relationships" xmlns:w="http://schemas.openxmlformats.org/wordprocessingml/2006/main" xmlns:w14="http://schemas.microsoft.com/office/word/2010/wordml" xmlns:w15="http://schemas.microsoft.com/office/word/2012/wordml" xmlns:w16cid="http://schemas.microsoft.com/office/word/2016/wordml/cid" xmlns:w16se="http://schemas.microsoft.com/office/word/2015/wordml/symex" mc:Ignorable="w14 w15 w16se w16cid">
   <w:docDefaults>
     <w:rPrDefault>
       <w:rPr>
@@ -17016,7 +17515,7 @@
       </w:pPr>
     </w:pPrDefault>
   </w:docDefaults>
-  <w:latentStyles w:defLockedState="0" w:defUIPriority="99" w:defSemiHidden="0" w:defUnhideWhenUsed="0" w:defQFormat="0" w:count="382">
+  <w:latentStyles w:defLockedState="0" w:defUIPriority="99" w:defSemiHidden="0" w:defUnhideWhenUsed="0" w:defQFormat="0" w:count="375">
     <w:lsdException w:name="Normal" w:uiPriority="0" w:qFormat="1"/>
     <w:lsdException w:name="heading 1" w:uiPriority="9" w:qFormat="1"/>
     <w:lsdException w:name="heading 2" w:semiHidden="1" w:uiPriority="9" w:unhideWhenUsed="1" w:qFormat="1"/>
@@ -17391,15 +17890,15 @@
     <w:lsdException w:name="Mention" w:semiHidden="1" w:unhideWhenUsed="1"/>
     <w:lsdException w:name="Smart Hyperlink" w:semiHidden="1" w:unhideWhenUsed="1"/>
   </w:latentStyles>
-  <w:style w:type="paragraph" w:default="1" w:styleId="Normal">
+  <w:style w:type="paragraph" w:default="1" w:styleId="Standard">
     <w:name w:val="Normal"/>
     <w:qFormat/>
   </w:style>
-  <w:style w:type="paragraph" w:styleId="Heading1">
+  <w:style w:type="paragraph" w:styleId="berschrift1">
     <w:name w:val="heading 1"/>
-    <w:basedOn w:val="Normal"/>
-    <w:next w:val="Normal"/>
-    <w:link w:val="Heading1Char"/>
+    <w:basedOn w:val="Standard"/>
+    <w:next w:val="Standard"/>
+    <w:link w:val="berschrift1Zchn"/>
     <w:uiPriority w:val="9"/>
     <w:qFormat/>
     <w:rsid w:val="00661B20"/>
@@ -17416,11 +17915,11 @@
       <w:szCs w:val="32"/>
     </w:rPr>
   </w:style>
-  <w:style w:type="paragraph" w:styleId="Heading2">
+  <w:style w:type="paragraph" w:styleId="berschrift2">
     <w:name w:val="heading 2"/>
-    <w:basedOn w:val="Normal"/>
-    <w:next w:val="Normal"/>
-    <w:link w:val="Heading2Char"/>
+    <w:basedOn w:val="Standard"/>
+    <w:next w:val="Standard"/>
+    <w:link w:val="berschrift2Zchn"/>
     <w:uiPriority w:val="9"/>
     <w:unhideWhenUsed/>
     <w:qFormat/>
@@ -17438,13 +17937,13 @@
       <w:szCs w:val="26"/>
     </w:rPr>
   </w:style>
-  <w:style w:type="character" w:default="1" w:styleId="DefaultParagraphFont">
+  <w:style w:type="character" w:default="1" w:styleId="Absatz-Standardschriftart">
     <w:name w:val="Default Paragraph Font"/>
     <w:uiPriority w:val="1"/>
     <w:semiHidden/>
     <w:unhideWhenUsed/>
   </w:style>
-  <w:style w:type="table" w:default="1" w:styleId="TableNormal">
+  <w:style w:type="table" w:default="1" w:styleId="NormaleTabelle">
     <w:name w:val="Normal Table"/>
     <w:uiPriority w:val="99"/>
     <w:semiHidden/>
@@ -17459,15 +17958,15 @@
       </w:tblCellMar>
     </w:tblPr>
   </w:style>
-  <w:style w:type="numbering" w:default="1" w:styleId="NoList">
+  <w:style w:type="numbering" w:default="1" w:styleId="KeineListe">
     <w:name w:val="No List"/>
     <w:uiPriority w:val="99"/>
     <w:semiHidden/>
     <w:unhideWhenUsed/>
   </w:style>
-  <w:style w:type="paragraph" w:styleId="NoSpacing">
+  <w:style w:type="paragraph" w:styleId="KeinLeerraum">
     <w:name w:val="No Spacing"/>
-    <w:link w:val="NoSpacingChar"/>
+    <w:link w:val="KeinLeerraumZchn"/>
     <w:uiPriority w:val="1"/>
     <w:qFormat/>
     <w:rsid w:val="002E3D01"/>
@@ -17492,7 +17991,7 @@
   </w:style>
   <w:style w:type="character" w:styleId="Hyperlink">
     <w:name w:val="Hyperlink"/>
-    <w:basedOn w:val="DefaultParagraphFont"/>
+    <w:basedOn w:val="Absatz-Standardschriftart"/>
     <w:uiPriority w:val="99"/>
     <w:unhideWhenUsed/>
     <w:rsid w:val="002E3D01"/>
@@ -17501,9 +18000,9 @@
       <w:u w:val="single"/>
     </w:rPr>
   </w:style>
-  <w:style w:type="character" w:customStyle="1" w:styleId="UnresolvedMention">
-    <w:name w:val="Unresolved Mention"/>
-    <w:basedOn w:val="DefaultParagraphFont"/>
+  <w:style w:type="character" w:customStyle="1" w:styleId="NichtaufgelsteErwhnung1">
+    <w:name w:val="Nicht aufgelöste Erwähnung1"/>
+    <w:basedOn w:val="Absatz-Standardschriftart"/>
     <w:uiPriority w:val="99"/>
     <w:semiHidden/>
     <w:unhideWhenUsed/>
@@ -17513,16 +18012,15 @@
       <w:shd w:val="clear" w:color="auto" w:fill="E6E6E6"/>
     </w:rPr>
   </w:style>
-  <w:style w:type="table" w:styleId="TableGrid">
+  <w:style w:type="table" w:styleId="Tabellenraster">
     <w:name w:val="Table Grid"/>
-    <w:basedOn w:val="TableNormal"/>
+    <w:basedOn w:val="NormaleTabelle"/>
     <w:uiPriority w:val="39"/>
     <w:rsid w:val="002E3D01"/>
     <w:pPr>
       <w:spacing w:after="0" w:line="240" w:lineRule="auto"/>
     </w:pPr>
     <w:tblPr>
-      <w:tblInd w:w="0" w:type="dxa"/>
       <w:tblBorders>
         <w:top w:val="single" w:sz="4" w:space="0" w:color="auto"/>
         <w:left w:val="single" w:sz="4" w:space="0" w:color="auto"/>
@@ -17531,17 +18029,11 @@
         <w:insideH w:val="single" w:sz="4" w:space="0" w:color="auto"/>
         <w:insideV w:val="single" w:sz="4" w:space="0" w:color="auto"/>
       </w:tblBorders>
-      <w:tblCellMar>
-        <w:top w:w="0" w:type="dxa"/>
-        <w:left w:w="108" w:type="dxa"/>
-        <w:bottom w:w="0" w:type="dxa"/>
-        <w:right w:w="108" w:type="dxa"/>
-      </w:tblCellMar>
     </w:tblPr>
   </w:style>
-  <w:style w:type="character" w:styleId="CommentReference">
+  <w:style w:type="character" w:styleId="Kommentarzeichen">
     <w:name w:val="annotation reference"/>
-    <w:basedOn w:val="DefaultParagraphFont"/>
+    <w:basedOn w:val="Absatz-Standardschriftart"/>
     <w:uiPriority w:val="99"/>
     <w:semiHidden/>
     <w:unhideWhenUsed/>
@@ -17551,10 +18043,10 @@
       <w:szCs w:val="16"/>
     </w:rPr>
   </w:style>
-  <w:style w:type="paragraph" w:styleId="CommentText">
+  <w:style w:type="paragraph" w:styleId="Kommentartext">
     <w:name w:val="annotation text"/>
-    <w:basedOn w:val="Normal"/>
-    <w:link w:val="CommentTextChar"/>
+    <w:basedOn w:val="Standard"/>
+    <w:link w:val="KommentartextZchn"/>
     <w:uiPriority w:val="99"/>
     <w:semiHidden/>
     <w:unhideWhenUsed/>
@@ -17567,10 +18059,10 @@
       <w:szCs w:val="20"/>
     </w:rPr>
   </w:style>
-  <w:style w:type="character" w:customStyle="1" w:styleId="CommentTextChar">
-    <w:name w:val="Comment Text Char"/>
-    <w:basedOn w:val="DefaultParagraphFont"/>
-    <w:link w:val="CommentText"/>
+  <w:style w:type="character" w:customStyle="1" w:styleId="KommentartextZchn">
+    <w:name w:val="Kommentartext Zchn"/>
+    <w:basedOn w:val="Absatz-Standardschriftart"/>
+    <w:link w:val="Kommentartext"/>
     <w:uiPriority w:val="99"/>
     <w:semiHidden/>
     <w:rsid w:val="002C0B65"/>
@@ -17579,11 +18071,11 @@
       <w:szCs w:val="20"/>
     </w:rPr>
   </w:style>
-  <w:style w:type="paragraph" w:styleId="CommentSubject">
+  <w:style w:type="paragraph" w:styleId="Kommentarthema">
     <w:name w:val="annotation subject"/>
-    <w:basedOn w:val="CommentText"/>
-    <w:next w:val="CommentText"/>
-    <w:link w:val="CommentSubjectChar"/>
+    <w:basedOn w:val="Kommentartext"/>
+    <w:next w:val="Kommentartext"/>
+    <w:link w:val="KommentarthemaZchn"/>
     <w:uiPriority w:val="99"/>
     <w:semiHidden/>
     <w:unhideWhenUsed/>
@@ -17593,10 +18085,10 @@
       <w:bCs/>
     </w:rPr>
   </w:style>
-  <w:style w:type="character" w:customStyle="1" w:styleId="CommentSubjectChar">
-    <w:name w:val="Comment Subject Char"/>
-    <w:basedOn w:val="CommentTextChar"/>
-    <w:link w:val="CommentSubject"/>
+  <w:style w:type="character" w:customStyle="1" w:styleId="KommentarthemaZchn">
+    <w:name w:val="Kommentarthema Zchn"/>
+    <w:basedOn w:val="KommentartextZchn"/>
+    <w:link w:val="Kommentarthema"/>
     <w:uiPriority w:val="99"/>
     <w:semiHidden/>
     <w:rsid w:val="002C0B65"/>
@@ -17607,10 +18099,10 @@
       <w:szCs w:val="20"/>
     </w:rPr>
   </w:style>
-  <w:style w:type="paragraph" w:styleId="BalloonText">
+  <w:style w:type="paragraph" w:styleId="Sprechblasentext">
     <w:name w:val="Balloon Text"/>
-    <w:basedOn w:val="Normal"/>
-    <w:link w:val="BalloonTextChar"/>
+    <w:basedOn w:val="Standard"/>
+    <w:link w:val="SprechblasentextZchn"/>
     <w:uiPriority w:val="99"/>
     <w:semiHidden/>
     <w:unhideWhenUsed/>
@@ -17624,10 +18116,10 @@
       <w:szCs w:val="18"/>
     </w:rPr>
   </w:style>
-  <w:style w:type="character" w:customStyle="1" w:styleId="BalloonTextChar">
-    <w:name w:val="Balloon Text Char"/>
-    <w:basedOn w:val="DefaultParagraphFont"/>
-    <w:link w:val="BalloonText"/>
+  <w:style w:type="character" w:customStyle="1" w:styleId="SprechblasentextZchn">
+    <w:name w:val="Sprechblasentext Zchn"/>
+    <w:basedOn w:val="Absatz-Standardschriftart"/>
+    <w:link w:val="Sprechblasentext"/>
     <w:uiPriority w:val="99"/>
     <w:semiHidden/>
     <w:rsid w:val="002C0B65"/>
@@ -17637,10 +18129,10 @@
       <w:szCs w:val="18"/>
     </w:rPr>
   </w:style>
-  <w:style w:type="character" w:customStyle="1" w:styleId="Heading1Char">
-    <w:name w:val="Heading 1 Char"/>
-    <w:basedOn w:val="DefaultParagraphFont"/>
-    <w:link w:val="Heading1"/>
+  <w:style w:type="character" w:customStyle="1" w:styleId="berschrift1Zchn">
+    <w:name w:val="Überschrift 1 Zchn"/>
+    <w:basedOn w:val="Absatz-Standardschriftart"/>
+    <w:link w:val="berschrift1"/>
     <w:uiPriority w:val="9"/>
     <w:rsid w:val="00661B20"/>
     <w:rPr>
@@ -17650,10 +18142,10 @@
       <w:szCs w:val="32"/>
     </w:rPr>
   </w:style>
-  <w:style w:type="paragraph" w:styleId="TOCHeading">
+  <w:style w:type="paragraph" w:styleId="Inhaltsverzeichnisberschrift">
     <w:name w:val="TOC Heading"/>
-    <w:basedOn w:val="Heading1"/>
-    <w:next w:val="Normal"/>
+    <w:basedOn w:val="berschrift1"/>
+    <w:next w:val="Standard"/>
     <w:uiPriority w:val="39"/>
     <w:unhideWhenUsed/>
     <w:qFormat/>
@@ -17665,10 +18157,10 @@
       <w:lang w:eastAsia="de-DE"/>
     </w:rPr>
   </w:style>
-  <w:style w:type="character" w:customStyle="1" w:styleId="Heading2Char">
-    <w:name w:val="Heading 2 Char"/>
-    <w:basedOn w:val="DefaultParagraphFont"/>
-    <w:link w:val="Heading2"/>
+  <w:style w:type="character" w:customStyle="1" w:styleId="berschrift2Zchn">
+    <w:name w:val="Überschrift 2 Zchn"/>
+    <w:basedOn w:val="Absatz-Standardschriftart"/>
+    <w:link w:val="berschrift2"/>
     <w:uiPriority w:val="9"/>
     <w:rsid w:val="00661B20"/>
     <w:rPr>
@@ -17678,10 +18170,10 @@
       <w:szCs w:val="26"/>
     </w:rPr>
   </w:style>
-  <w:style w:type="paragraph" w:styleId="TOC1">
+  <w:style w:type="paragraph" w:styleId="Verzeichnis1">
     <w:name w:val="toc 1"/>
-    <w:basedOn w:val="Normal"/>
-    <w:next w:val="Normal"/>
+    <w:basedOn w:val="Standard"/>
+    <w:next w:val="Standard"/>
     <w:autoRedefine/>
     <w:uiPriority w:val="39"/>
     <w:unhideWhenUsed/>
@@ -17690,10 +18182,10 @@
       <w:spacing w:after="100"/>
     </w:pPr>
   </w:style>
-  <w:style w:type="paragraph" w:styleId="TOC2">
+  <w:style w:type="paragraph" w:styleId="Verzeichnis2">
     <w:name w:val="toc 2"/>
-    <w:basedOn w:val="Normal"/>
-    <w:next w:val="Normal"/>
+    <w:basedOn w:val="Standard"/>
+    <w:next w:val="Standard"/>
     <w:autoRedefine/>
     <w:uiPriority w:val="39"/>
     <w:unhideWhenUsed/>
@@ -17703,10 +18195,10 @@
       <w:ind w:left="220"/>
     </w:pPr>
   </w:style>
-  <w:style w:type="paragraph" w:styleId="Header">
+  <w:style w:type="paragraph" w:styleId="Kopfzeile">
     <w:name w:val="header"/>
-    <w:basedOn w:val="Normal"/>
-    <w:link w:val="HeaderChar"/>
+    <w:basedOn w:val="Standard"/>
+    <w:link w:val="KopfzeileZchn"/>
     <w:uiPriority w:val="99"/>
     <w:unhideWhenUsed/>
     <w:rsid w:val="00661B20"/>
@@ -17718,17 +18210,17 @@
       <w:spacing w:after="0" w:line="240" w:lineRule="auto"/>
     </w:pPr>
   </w:style>
-  <w:style w:type="character" w:customStyle="1" w:styleId="HeaderChar">
-    <w:name w:val="Header Char"/>
-    <w:basedOn w:val="DefaultParagraphFont"/>
-    <w:link w:val="Header"/>
+  <w:style w:type="character" w:customStyle="1" w:styleId="KopfzeileZchn">
+    <w:name w:val="Kopfzeile Zchn"/>
+    <w:basedOn w:val="Absatz-Standardschriftart"/>
+    <w:link w:val="Kopfzeile"/>
     <w:uiPriority w:val="99"/>
     <w:rsid w:val="00661B20"/>
   </w:style>
-  <w:style w:type="paragraph" w:styleId="Footer">
+  <w:style w:type="paragraph" w:styleId="Fuzeile">
     <w:name w:val="footer"/>
-    <w:basedOn w:val="Normal"/>
-    <w:link w:val="FooterChar"/>
+    <w:basedOn w:val="Standard"/>
+    <w:link w:val="FuzeileZchn"/>
     <w:uiPriority w:val="99"/>
     <w:unhideWhenUsed/>
     <w:rsid w:val="00661B20"/>
@@ -17740,17 +18232,17 @@
       <w:spacing w:after="0" w:line="240" w:lineRule="auto"/>
     </w:pPr>
   </w:style>
-  <w:style w:type="character" w:customStyle="1" w:styleId="FooterChar">
-    <w:name w:val="Footer Char"/>
-    <w:basedOn w:val="DefaultParagraphFont"/>
-    <w:link w:val="Footer"/>
+  <w:style w:type="character" w:customStyle="1" w:styleId="FuzeileZchn">
+    <w:name w:val="Fußzeile Zchn"/>
+    <w:basedOn w:val="Absatz-Standardschriftart"/>
+    <w:link w:val="Fuzeile"/>
     <w:uiPriority w:val="99"/>
     <w:rsid w:val="00661B20"/>
   </w:style>
-  <w:style w:type="character" w:customStyle="1" w:styleId="NoSpacingChar">
-    <w:name w:val="No Spacing Char"/>
-    <w:basedOn w:val="DefaultParagraphFont"/>
-    <w:link w:val="NoSpacing"/>
+  <w:style w:type="character" w:customStyle="1" w:styleId="KeinLeerraumZchn">
+    <w:name w:val="Kein Leerraum Zchn"/>
+    <w:basedOn w:val="Absatz-Standardschriftart"/>
+    <w:link w:val="KeinLeerraum"/>
     <w:uiPriority w:val="1"/>
     <w:rsid w:val="00661B20"/>
     <w:rPr>
@@ -18049,7 +18541,7 @@
 </file>
 
 <file path=customXml/itemProps2.xml><?xml version="1.0" encoding="utf-8"?>
-<ds:datastoreItem xmlns:ds="http://schemas.openxmlformats.org/officeDocument/2006/customXml" ds:itemID="{D45753C4-DEA5-F640-B749-CDAB9E409971}">
+<ds:datastoreItem xmlns:ds="http://schemas.openxmlformats.org/officeDocument/2006/customXml" ds:itemID="{ED3E2317-48C3-4A2B-8B9E-F0897248FCEC}">
   <ds:schemaRefs>
     <ds:schemaRef ds:uri="http://schemas.openxmlformats.org/officeDocument/2006/bibliography"/>
   </ds:schemaRefs>

</xml_diff>

<commit_message>
Listenimport an Produktbeschreibung angepasst
</commit_message>
<xml_diff>
--- a/Testdokumente/Akzeptanztest.docx
+++ b/Testdokumente/Akzeptanztest.docx
@@ -265,7 +265,7 @@
                   </wp:anchor>
                 </w:drawing>
               </mc:Choice>
-              <mc:Fallback xmlns:mo="http://schemas.microsoft.com/office/mac/office/2008/main" xmlns:mv="urn:schemas-microsoft-com:mac:vml">
+              <mc:Fallback xmlns:mv="urn:schemas-microsoft-com:mac:vml" xmlns:mo="http://schemas.microsoft.com/office/mac/office/2008/main">
                 <w:pict>
                   <v:group w14:anchorId="639B85E0" id="Gruppe 149" o:spid="_x0000_s1026" style="position:absolute;margin-left:0;margin-top:0;width:8in;height:95.7pt;z-index:251662336;mso-width-percent:941;mso-height-percent:121;mso-top-percent:23;mso-position-horizontal:center;mso-position-horizontal-relative:page;mso-position-vertical-relative:page;mso-width-percent:941;mso-height-percent:121;mso-top-percent:23" coordorigin=",-1" coordsize="7315200,1216153" o:gfxdata="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">
                     <v:shape id="Rechteck 51" o:spid="_x0000_s1027" style="position:absolute;top:-1;width:7315200;height:1130373;visibility:visible;mso-wrap-style:square;v-text-anchor:middle" coordsize="7312660,1129665" o:gfxdata="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" path="m0,0l7312660,,7312660,1129665,3619500,733425,,1091565,,0xe" fillcolor="#4472c4 [3204]" stroked="f" strokeweight="1pt">
@@ -2934,8 +2934,6 @@
               </w:rPr>
               <w:t>, Plausibilitätscheck</w:t>
             </w:r>
-            <w:bookmarkStart w:id="0" w:name="_GoBack"/>
-            <w:bookmarkEnd w:id="0"/>
           </w:p>
         </w:tc>
         <w:tc>
@@ -2989,6 +2987,80 @@
                 <w:rFonts w:ascii="Arial" w:hAnsi="Arial" w:cs="Arial"/>
               </w:rPr>
               <w:t>1.5</w:t>
+            </w:r>
+          </w:p>
+        </w:tc>
+      </w:tr>
+      <w:tr>
+        <w:tc>
+          <w:tcPr>
+            <w:tcW w:w="2551" w:type="dxa"/>
+          </w:tcPr>
+          <w:p>
+            <w:pPr>
+              <w:rPr>
+                <w:rFonts w:ascii="Arial" w:hAnsi="Arial" w:cs="Arial"/>
+              </w:rPr>
+            </w:pPr>
+            <w:r>
+              <w:rPr>
+                <w:rFonts w:ascii="Arial" w:hAnsi="Arial" w:cs="Arial"/>
+              </w:rPr>
+              <w:t>Listen-Prinzip angepasst</w:t>
+            </w:r>
+          </w:p>
+        </w:tc>
+        <w:tc>
+          <w:tcPr>
+            <w:tcW w:w="2207" w:type="dxa"/>
+          </w:tcPr>
+          <w:p>
+            <w:pPr>
+              <w:rPr>
+                <w:rFonts w:ascii="Arial" w:hAnsi="Arial" w:cs="Arial"/>
+              </w:rPr>
+            </w:pPr>
+            <w:r>
+              <w:rPr>
+                <w:rFonts w:ascii="Arial" w:hAnsi="Arial" w:cs="Arial"/>
+              </w:rPr>
+              <w:t>13.02.2018</w:t>
+            </w:r>
+          </w:p>
+        </w:tc>
+        <w:tc>
+          <w:tcPr>
+            <w:tcW w:w="1985" w:type="dxa"/>
+          </w:tcPr>
+          <w:p>
+            <w:pPr>
+              <w:rPr>
+                <w:rFonts w:ascii="Arial" w:hAnsi="Arial" w:cs="Arial"/>
+              </w:rPr>
+            </w:pPr>
+            <w:r>
+              <w:rPr>
+                <w:rFonts w:ascii="Arial" w:hAnsi="Arial" w:cs="Arial"/>
+              </w:rPr>
+              <w:t>Schwab</w:t>
+            </w:r>
+          </w:p>
+        </w:tc>
+        <w:tc>
+          <w:tcPr>
+            <w:tcW w:w="2319" w:type="dxa"/>
+          </w:tcPr>
+          <w:p>
+            <w:pPr>
+              <w:rPr>
+                <w:rFonts w:ascii="Arial" w:hAnsi="Arial" w:cs="Arial"/>
+              </w:rPr>
+            </w:pPr>
+            <w:r>
+              <w:rPr>
+                <w:rFonts w:ascii="Arial" w:hAnsi="Arial" w:cs="Arial"/>
+              </w:rPr>
+              <w:t>1.6</w:t>
             </w:r>
           </w:p>
         </w:tc>
@@ -3010,7 +3082,7 @@
           <w:u w:val="single"/>
         </w:rPr>
       </w:pPr>
-      <w:bookmarkStart w:id="1" w:name="_Toc503507324"/>
+      <w:bookmarkStart w:id="0" w:name="_Toc503507324"/>
       <w:r>
         <w:rPr>
           <w:b/>
@@ -3018,7 +3090,7 @@
         </w:rPr>
         <w:t>Allgemeine Vorbedingungen</w:t>
       </w:r>
-      <w:bookmarkEnd w:id="1"/>
+      <w:bookmarkEnd w:id="0"/>
     </w:p>
     <w:p>
       <w:pPr>
@@ -3059,7 +3131,7 @@
           <w:u w:val="single"/>
         </w:rPr>
       </w:pPr>
-      <w:bookmarkStart w:id="2" w:name="_Toc503507325"/>
+      <w:bookmarkStart w:id="1" w:name="_Toc503507325"/>
       <w:r>
         <w:rPr>
           <w:b/>
@@ -3067,7 +3139,7 @@
         </w:rPr>
         <w:t>Testfälle</w:t>
       </w:r>
-      <w:bookmarkEnd w:id="2"/>
+      <w:bookmarkEnd w:id="1"/>
     </w:p>
     <w:p/>
     <w:p>
@@ -3079,7 +3151,7 @@
           <w:szCs w:val="24"/>
         </w:rPr>
       </w:pPr>
-      <w:bookmarkStart w:id="3" w:name="_Toc503507326"/>
+      <w:bookmarkStart w:id="2" w:name="_Toc503507326"/>
       <w:r>
         <w:rPr>
           <w:b/>
@@ -3122,7 +3194,7 @@
         </w:rPr>
         <w:t xml:space="preserve"> Sicherheit</w:t>
       </w:r>
-      <w:bookmarkEnd w:id="3"/>
+      <w:bookmarkEnd w:id="2"/>
     </w:p>
     <w:p>
       <w:pPr>
@@ -3617,6 +3689,7 @@
                 <w:rFonts w:ascii="Arial" w:hAnsi="Arial" w:cs="Arial"/>
                 <w:b/>
               </w:rPr>
+              <w:lastRenderedPageBreak/>
               <w:t>Nr.</w:t>
             </w:r>
           </w:p>
@@ -3721,7 +3794,6 @@
               <w:rPr>
                 <w:rFonts w:ascii="Arial" w:hAnsi="Arial" w:cs="Arial"/>
               </w:rPr>
-              <w:lastRenderedPageBreak/>
               <w:t>1</w:t>
             </w:r>
           </w:p>
@@ -4970,6 +5042,7 @@
               <w:rPr>
                 <w:rFonts w:ascii="Arial" w:hAnsi="Arial" w:cs="Arial"/>
               </w:rPr>
+              <w:lastRenderedPageBreak/>
               <w:t>1</w:t>
             </w:r>
           </w:p>
@@ -5050,7 +5123,6 @@
               <w:rPr>
                 <w:rFonts w:ascii="Arial" w:hAnsi="Arial" w:cs="Arial"/>
               </w:rPr>
-              <w:lastRenderedPageBreak/>
               <w:t>2</w:t>
             </w:r>
           </w:p>
@@ -6254,6 +6326,7 @@
               <w:rPr>
                 <w:rFonts w:ascii="Arial" w:hAnsi="Arial" w:cs="Arial"/>
               </w:rPr>
+              <w:lastRenderedPageBreak/>
               <w:t>2</w:t>
             </w:r>
           </w:p>
@@ -6296,14 +6369,7 @@
               <w:rPr>
                 <w:rFonts w:ascii="Arial" w:hAnsi="Arial" w:cs="Arial"/>
               </w:rPr>
-              <w:t xml:space="preserve"> Kein </w:t>
-            </w:r>
-            <w:r>
-              <w:rPr>
-                <w:rFonts w:ascii="Arial" w:hAnsi="Arial" w:cs="Arial"/>
-              </w:rPr>
-              <w:lastRenderedPageBreak/>
-              <w:t>erfolgreicher Login möglich.</w:t>
+              <w:t xml:space="preserve"> Kein erfolgreicher Login möglich.</w:t>
             </w:r>
           </w:p>
         </w:tc>
@@ -6442,7 +6508,7 @@
           <w:szCs w:val="24"/>
         </w:rPr>
       </w:pPr>
-      <w:bookmarkStart w:id="4" w:name="_Toc503507327"/>
+      <w:bookmarkStart w:id="3" w:name="_Toc503507327"/>
       <w:r>
         <w:rPr>
           <w:b/>
@@ -6457,7 +6523,7 @@
         </w:rPr>
         <w:t>100%ige Anonymität</w:t>
       </w:r>
-      <w:bookmarkEnd w:id="4"/>
+      <w:bookmarkEnd w:id="3"/>
     </w:p>
     <w:p>
       <w:pPr>
@@ -7100,14 +7166,14 @@
           <w:b/>
         </w:rPr>
       </w:pPr>
-      <w:bookmarkStart w:id="5" w:name="_Toc503507328"/>
+      <w:bookmarkStart w:id="4" w:name="_Toc503507328"/>
       <w:r>
         <w:rPr>
           <w:b/>
         </w:rPr>
         <w:t>Akzeptanzkriterium 3: 99%ige Verfügbarkeit</w:t>
       </w:r>
-      <w:bookmarkEnd w:id="5"/>
+      <w:bookmarkEnd w:id="4"/>
     </w:p>
     <w:p>
       <w:pPr>
@@ -7174,14 +7240,14 @@
           <w:b/>
         </w:rPr>
       </w:pPr>
-      <w:bookmarkStart w:id="6" w:name="_Toc503507329"/>
+      <w:bookmarkStart w:id="5" w:name="_Toc503507329"/>
       <w:r>
         <w:rPr>
           <w:b/>
         </w:rPr>
         <w:t>Akzeptanzkriterium 4: Einmalige Stimmabgabe pro anstehender Wahl</w:t>
       </w:r>
-      <w:bookmarkEnd w:id="6"/>
+      <w:bookmarkEnd w:id="5"/>
     </w:p>
     <w:p/>
     <w:p>
@@ -7194,6 +7260,7 @@
         <w:rPr>
           <w:rFonts w:ascii="Arial" w:hAnsi="Arial" w:cs="Arial"/>
         </w:rPr>
+        <w:lastRenderedPageBreak/>
         <w:t>4.1</w:t>
       </w:r>
     </w:p>
@@ -7207,7 +7274,6 @@
         <w:rPr>
           <w:rFonts w:ascii="Arial" w:hAnsi="Arial" w:cs="Arial"/>
         </w:rPr>
-        <w:lastRenderedPageBreak/>
         <w:t>Vorbedingungen: Es muss mindestens eine Wahl angelegt und aktiv sein, für die dieser Wähler wahlberechtigt ist.</w:t>
       </w:r>
     </w:p>
@@ -8233,7 +8299,7 @@
           <w:b/>
         </w:rPr>
       </w:pPr>
-      <w:bookmarkStart w:id="7" w:name="_Toc503507330"/>
+      <w:bookmarkStart w:id="6" w:name="_Toc503507330"/>
       <w:r>
         <w:rPr>
           <w:b/>
@@ -8241,7 +8307,7 @@
         <w:lastRenderedPageBreak/>
         <w:t>Akzeptanzkriterium 5: doppelte Bestätigung bevor gewählt werden kann</w:t>
       </w:r>
-      <w:bookmarkEnd w:id="7"/>
+      <w:bookmarkEnd w:id="6"/>
     </w:p>
     <w:p>
       <w:pPr>
@@ -9583,7 +9649,7 @@
           <w:b/>
         </w:rPr>
       </w:pPr>
-      <w:bookmarkStart w:id="8" w:name="_Toc503507331"/>
+      <w:bookmarkStart w:id="7" w:name="_Toc503507331"/>
       <w:r>
         <w:rPr>
           <w:b/>
@@ -9591,7 +9657,7 @@
         <w:lastRenderedPageBreak/>
         <w:t>Akzeptanzkriterium 6: Backupsystem in 2 min verfügbar</w:t>
       </w:r>
-      <w:bookmarkEnd w:id="8"/>
+      <w:bookmarkEnd w:id="7"/>
       <w:r>
         <w:rPr>
           <w:b/>
@@ -12958,7 +13024,7 @@
           <w:b/>
         </w:rPr>
       </w:pPr>
-      <w:bookmarkStart w:id="9" w:name="_Toc503507332"/>
+      <w:bookmarkStart w:id="8" w:name="_Toc503507332"/>
       <w:r>
         <w:rPr>
           <w:b/>
@@ -12966,7 +13032,7 @@
         <w:lastRenderedPageBreak/>
         <w:t>Akzeptanzkriterium 7: Identifikation doppelt verifiziert: vor dem Login, vor jeder Stimmabgabe</w:t>
       </w:r>
-      <w:bookmarkEnd w:id="9"/>
+      <w:bookmarkEnd w:id="8"/>
     </w:p>
     <w:p>
       <w:pPr>
@@ -13722,14 +13788,14 @@
           <w:b/>
         </w:rPr>
       </w:pPr>
-      <w:bookmarkStart w:id="10" w:name="_Toc503507333"/>
+      <w:bookmarkStart w:id="9" w:name="_Toc503507333"/>
       <w:r>
         <w:rPr>
           <w:b/>
         </w:rPr>
         <w:t>Akzeptanzkriterium 8: Vorabstatistiken sind nicht vorhanden</w:t>
       </w:r>
-      <w:bookmarkEnd w:id="10"/>
+      <w:bookmarkEnd w:id="9"/>
     </w:p>
     <w:p>
       <w:pPr>
@@ -14391,14 +14457,14 @@
           <w:b/>
         </w:rPr>
       </w:pPr>
-      <w:bookmarkStart w:id="11" w:name="_Toc503507334"/>
+      <w:bookmarkStart w:id="10" w:name="_Toc503507334"/>
       <w:r>
         <w:rPr>
           <w:b/>
         </w:rPr>
         <w:t>Akzeptanzkriterium 9: Instanz kann nur von Admin eingestellt werden</w:t>
       </w:r>
-      <w:bookmarkEnd w:id="11"/>
+      <w:bookmarkEnd w:id="10"/>
     </w:p>
     <w:p>
       <w:pPr>
@@ -15184,14 +15250,14 @@
           <w:b/>
         </w:rPr>
       </w:pPr>
-      <w:bookmarkStart w:id="12" w:name="_Toc503507335"/>
+      <w:bookmarkStart w:id="11" w:name="_Toc503507335"/>
       <w:r>
         <w:rPr>
           <w:b/>
         </w:rPr>
         <w:t>Akzeptanzkriterium 10: Nur Wahlleiter kann Wahlen auswerten</w:t>
       </w:r>
-      <w:bookmarkEnd w:id="12"/>
+      <w:bookmarkEnd w:id="11"/>
       <w:r>
         <w:rPr>
           <w:b/>
@@ -16584,19 +16650,7 @@
               <w:rPr>
                 <w:rFonts w:ascii="Arial" w:hAnsi="Arial" w:cs="Arial"/>
               </w:rPr>
-              <w:t xml:space="preserve">Summe der abgegebenen Stimmen je </w:t>
-            </w:r>
-            <w:r>
-              <w:rPr>
-                <w:rFonts w:ascii="Arial" w:hAnsi="Arial" w:cs="Arial"/>
-              </w:rPr>
-              <w:t>Partei/Kandidat/Entscheidung</w:t>
-            </w:r>
-            <w:r>
-              <w:rPr>
-                <w:rFonts w:ascii="Arial" w:hAnsi="Arial" w:cs="Arial"/>
-              </w:rPr>
-              <w:t xml:space="preserve"> muss gleich der Anzahl aller insgesamt abgegebenen Stimmen sein</w:t>
+              <w:t>Summe der abgegebenen Stimmen je Partei/Kandidat/Entscheidung muss gleich der Anzahl aller insgesamt abgegebenen Stimmen sein</w:t>
             </w:r>
           </w:p>
           <w:p>
@@ -16622,43 +16676,7 @@
                 <w:rFonts w:ascii="Arial" w:hAnsi="Arial" w:cs="Arial"/>
               </w:rPr>
               <w:br/>
-              <w:t xml:space="preserve">Anzahl aller abgegebenen Stimmen sei x. Prozentzahl einer </w:t>
-            </w:r>
-            <w:r>
-              <w:rPr>
-                <w:rFonts w:ascii="Arial" w:hAnsi="Arial" w:cs="Arial"/>
-              </w:rPr>
-              <w:t>Partei/Kandidat/</w:t>
-            </w:r>
-            <w:r>
-              <w:rPr>
-                <w:rFonts w:ascii="Arial" w:hAnsi="Arial" w:cs="Arial"/>
-              </w:rPr>
-              <w:t xml:space="preserve"> </w:t>
-            </w:r>
-            <w:r>
-              <w:rPr>
-                <w:rFonts w:ascii="Arial" w:hAnsi="Arial" w:cs="Arial"/>
-              </w:rPr>
-              <w:t>Entscheidung</w:t>
-            </w:r>
-            <w:r>
-              <w:rPr>
-                <w:rFonts w:ascii="Arial" w:hAnsi="Arial" w:cs="Arial"/>
-              </w:rPr>
-              <w:t xml:space="preserve"> sei y. Anzahl der abgegebenen Stimmen je </w:t>
-            </w:r>
-            <w:r>
-              <w:rPr>
-                <w:rFonts w:ascii="Arial" w:hAnsi="Arial" w:cs="Arial"/>
-              </w:rPr>
-              <w:t>Partei/Kandidat/Entscheidung</w:t>
-            </w:r>
-            <w:r>
-              <w:rPr>
-                <w:rFonts w:ascii="Arial" w:hAnsi="Arial" w:cs="Arial"/>
-              </w:rPr>
-              <w:t xml:space="preserve"> sei z.</w:t>
+              <w:t>Anzahl aller abgegebenen Stimmen sei x. Prozentzahl einer Partei/Kandidat/ Entscheidung sei y. Anzahl der abgegebenen Stimmen je Partei/Kandidat/Entscheidung sei z.</w:t>
             </w:r>
           </w:p>
           <w:p>
@@ -16672,31 +16690,7 @@
               <w:rPr>
                 <w:rFonts w:ascii="Arial" w:hAnsi="Arial" w:cs="Arial"/>
               </w:rPr>
-              <w:t xml:space="preserve">Für jede </w:t>
-            </w:r>
-            <w:r>
-              <w:rPr>
-                <w:rFonts w:ascii="Arial" w:hAnsi="Arial" w:cs="Arial"/>
-              </w:rPr>
-              <w:t>Partei/Kandidat/</w:t>
-            </w:r>
-            <w:r>
-              <w:rPr>
-                <w:rFonts w:ascii="Arial" w:hAnsi="Arial" w:cs="Arial"/>
-              </w:rPr>
-              <w:t xml:space="preserve"> </w:t>
-            </w:r>
-            <w:r>
-              <w:rPr>
-                <w:rFonts w:ascii="Arial" w:hAnsi="Arial" w:cs="Arial"/>
-              </w:rPr>
-              <w:t>Entscheidung</w:t>
-            </w:r>
-            <w:r>
-              <w:rPr>
-                <w:rFonts w:ascii="Arial" w:hAnsi="Arial" w:cs="Arial"/>
-              </w:rPr>
-              <w:t xml:space="preserve"> muss gelten:</w:t>
+              <w:t>Für jede Partei/Kandidat/ Entscheidung muss gelten:</w:t>
             </w:r>
             <w:r>
               <w:rPr>
@@ -16765,14 +16759,14 @@
           <w:b/>
         </w:rPr>
       </w:pPr>
-      <w:bookmarkStart w:id="13" w:name="_Toc503507336"/>
+      <w:bookmarkStart w:id="12" w:name="_Toc503507336"/>
       <w:r>
         <w:rPr>
           <w:b/>
         </w:rPr>
         <w:t>Akzeptanzkriterium 11: Nur der Wahlleiter kann die Wahlergebnisse übertragen</w:t>
       </w:r>
-      <w:bookmarkEnd w:id="13"/>
+      <w:bookmarkEnd w:id="12"/>
     </w:p>
     <w:p>
       <w:pPr>
@@ -17719,14 +17713,14 @@
           <w:b/>
         </w:rPr>
       </w:pPr>
-      <w:bookmarkStart w:id="14" w:name="_Toc503507337"/>
+      <w:bookmarkStart w:id="13" w:name="_Toc503507337"/>
       <w:r>
         <w:rPr>
           <w:b/>
         </w:rPr>
         <w:t>Akzeptanzkriterium 12: Wahlen können nur von Moderator &amp; Wahlleiter angelegt werden</w:t>
       </w:r>
-      <w:bookmarkEnd w:id="14"/>
+      <w:bookmarkEnd w:id="13"/>
     </w:p>
     <w:p>
       <w:pPr>
@@ -18352,14 +18346,21 @@
           <w:b/>
         </w:rPr>
       </w:pPr>
-      <w:bookmarkStart w:id="15" w:name="_Toc503507338"/>
+      <w:bookmarkStart w:id="14" w:name="_Toc503507338"/>
       <w:r>
         <w:rPr>
           <w:b/>
         </w:rPr>
-        <w:t>Akzeptanzkriterium 13: Dateien, die importiert werden können sind vor Manipulation geschützt durch Checksummen bzw. Hashwerte</w:t>
+        <w:t xml:space="preserve">Akzeptanzkriterium 13: </w:t>
       </w:r>
-      <w:bookmarkEnd w:id="15"/>
+      <w:bookmarkStart w:id="15" w:name="_GoBack"/>
+      <w:r>
+        <w:rPr>
+          <w:b/>
+        </w:rPr>
+        <w:t>Dateien, die importiert werden können sind vor Manipulation geschützt durch Checksummen bzw. Hashwerte</w:t>
+      </w:r>
+      <w:bookmarkEnd w:id="14"/>
     </w:p>
     <w:p>
       <w:pPr>
@@ -18370,6 +18371,7 @@
         </w:rPr>
       </w:pPr>
     </w:p>
+    <w:bookmarkEnd w:id="15"/>
     <w:p>
       <w:pPr>
         <w:pStyle w:val="KeinLeerraum"/>
@@ -18394,19 +18396,13 @@
           <w:rFonts w:ascii="Arial" w:hAnsi="Arial" w:cs="Arial"/>
         </w:rPr>
         <w:br/>
-        <w:t>Vorbedingungen: Es muss eine manipulierte Version einer Wähler</w:t>
+        <w:t>Vorbedingungen</w:t>
       </w:r>
       <w:r>
         <w:rPr>
           <w:rFonts w:ascii="Arial" w:hAnsi="Arial" w:cs="Arial"/>
         </w:rPr>
-        <w:t>- oder Parteien- oder Kandidaten</w:t>
-      </w:r>
-      <w:r>
-        <w:rPr>
-          <w:rFonts w:ascii="Arial" w:hAnsi="Arial" w:cs="Arial"/>
-        </w:rPr>
-        <w:t>verzeichnis-Datei vorliegen.</w:t>
+        <w:t>: Listendatei wurde außerhalb des Systems entschlüsselt und die Checksumme wurde berechnet. Der Abgleich mit der zur Liste gehörenden, separat versendet Checksumme war erfolgreich.</w:t>
       </w:r>
     </w:p>
     <w:tbl>
@@ -18729,6 +18725,12 @@
               <w:rPr>
                 <w:rFonts w:ascii="Arial" w:hAnsi="Arial" w:cs="Arial"/>
               </w:rPr>
+              <w:t xml:space="preserve">Wahlkreis auswählen und entsprechendes </w:t>
+            </w:r>
+            <w:r>
+              <w:rPr>
+                <w:rFonts w:ascii="Arial" w:hAnsi="Arial" w:cs="Arial"/>
+              </w:rPr>
               <w:t>Wähler</w:t>
             </w:r>
             <w:r>
@@ -18741,7 +18743,7 @@
               <w:rPr>
                 <w:rFonts w:ascii="Arial" w:hAnsi="Arial" w:cs="Arial"/>
               </w:rPr>
-              <w:t>importieren auswählen. Gegebene manipulierte Datei auswählen. Importieren anklicken.</w:t>
+              <w:t xml:space="preserve">importieren auswählen. </w:t>
             </w:r>
           </w:p>
         </w:tc>
@@ -18759,7 +18761,31 @@
               <w:rPr>
                 <w:rFonts w:ascii="Arial" w:hAnsi="Arial" w:cs="Arial"/>
               </w:rPr>
-              <w:t>Das System versucht die Datei zu laden. Dabei wird das Sicherheitsmerkmal geprüft und als fehlerhaft erkannt. Das Importieren kann nicht abgeschlossen werden. Es erscheint eine entsprechende Fehlermeldung.</w:t>
+              <w:t xml:space="preserve">Das System </w:t>
+            </w:r>
+            <w:r>
+              <w:rPr>
+                <w:rFonts w:ascii="Arial" w:hAnsi="Arial" w:cs="Arial"/>
+              </w:rPr>
+              <w:t>lädt</w:t>
+            </w:r>
+            <w:r>
+              <w:rPr>
+                <w:rFonts w:ascii="Arial" w:hAnsi="Arial" w:cs="Arial"/>
+              </w:rPr>
+              <w:t xml:space="preserve"> die Datei</w:t>
+            </w:r>
+            <w:r>
+              <w:rPr>
+                <w:rFonts w:ascii="Arial" w:hAnsi="Arial" w:cs="Arial"/>
+              </w:rPr>
+              <w:t xml:space="preserve">. Wenn dies vollständig gelingt wird </w:t>
+            </w:r>
+            <w:r>
+              <w:rPr>
+                <w:rFonts w:ascii="Arial" w:hAnsi="Arial" w:cs="Arial"/>
+              </w:rPr>
+              <w:t>dies dem User nicht speziell mitgeteilt. In der Übersichtsseite zum Erstellen einer neuen Wahl wird angezeigt, dass eine Datei importiert wurde für diesen Wahlkreis.</w:t>
             </w:r>
           </w:p>
         </w:tc>
@@ -18804,15 +18830,6 @@
         <w:pStyle w:val="KeinLeerraum"/>
         <w:rPr>
           <w:rFonts w:ascii="Arial" w:hAnsi="Arial" w:cs="Arial"/>
-          <w:b/>
-        </w:rPr>
-      </w:pPr>
-    </w:p>
-    <w:p>
-      <w:pPr>
-        <w:pStyle w:val="KeinLeerraum"/>
-        <w:rPr>
-          <w:rFonts w:ascii="Arial" w:hAnsi="Arial" w:cs="Arial"/>
         </w:rPr>
       </w:pPr>
       <w:r>
@@ -18826,19 +18843,7 @@
           <w:rFonts w:ascii="Arial" w:hAnsi="Arial" w:cs="Arial"/>
         </w:rPr>
         <w:br/>
-        <w:t>Vorbedingungen: Es muss eine korrekte</w:t>
-      </w:r>
-      <w:r>
-        <w:rPr>
-          <w:rFonts w:ascii="Arial" w:hAnsi="Arial" w:cs="Arial"/>
-        </w:rPr>
-        <w:t xml:space="preserve"> Wähler- oder Parteien- oder Kandidatenverzeichnis-Datei</w:t>
-      </w:r>
-      <w:r>
-        <w:rPr>
-          <w:rFonts w:ascii="Arial" w:hAnsi="Arial" w:cs="Arial"/>
-        </w:rPr>
-        <w:t xml:space="preserve"> vorliegen.</w:t>
+        <w:t>Vorbedingungen: Listendatei wurde nicht entschlüsselt. Es wurde keine Checksumme berechnet.</w:t>
       </w:r>
     </w:p>
     <w:tbl>
@@ -18873,7 +18878,6 @@
                 <w:rFonts w:ascii="Arial" w:hAnsi="Arial" w:cs="Arial"/>
                 <w:b/>
               </w:rPr>
-              <w:lastRenderedPageBreak/>
               <w:t>Nr.</w:t>
             </w:r>
           </w:p>
@@ -18978,6 +18982,7 @@
               <w:rPr>
                 <w:rFonts w:ascii="Arial" w:hAnsi="Arial" w:cs="Arial"/>
               </w:rPr>
+              <w:lastRenderedPageBreak/>
               <w:t>1</w:t>
             </w:r>
           </w:p>
@@ -19014,7 +19019,7 @@
               <w:rPr>
                 <w:rFonts w:ascii="Arial" w:hAnsi="Arial" w:cs="Arial"/>
               </w:rPr>
-              <w:t>Übersichtseite des Moderators/ Wahlleiters erscheint. Es gibt Möglichkeiten eine beliebige Wahl, entsprechend der eingestellten Instanz (Staat, Bundesland, Gemeinde) zu erstellen.</w:t>
+              <w:t>Übersichtseite des Moderators/ Wahlleiters erscheint. Es gibt Möglichkeiten eine neue Wahl zu erstellen.</w:t>
             </w:r>
           </w:p>
         </w:tc>
@@ -19076,7 +19081,7 @@
               <w:rPr>
                 <w:rFonts w:ascii="Arial" w:hAnsi="Arial" w:cs="Arial"/>
               </w:rPr>
-              <w:t>Eine Wahl zum Erstellen auswählen.</w:t>
+              <w:t>Neue Wahl erstellen auswählen.</w:t>
             </w:r>
           </w:p>
         </w:tc>
@@ -19094,7 +19099,7 @@
               <w:rPr>
                 <w:rFonts w:ascii="Arial" w:hAnsi="Arial" w:cs="Arial"/>
               </w:rPr>
-              <w:t>Details der Wahl werden angezeigt. Die Maske enthält entsprechende Felder um alle Details der Wahl anzugeben.</w:t>
+              <w:t>Details der Wahl werden, entsprechend der eingestellten Instanz (Staat, Bundesland, Gemeinde), angezeigt. Die Maske enthält entsprechende Felder um alle Details der Wahl anzugeben.</w:t>
             </w:r>
           </w:p>
         </w:tc>
@@ -19156,47 +19161,7 @@
               <w:rPr>
                 <w:rFonts w:ascii="Arial" w:hAnsi="Arial" w:cs="Arial"/>
               </w:rPr>
-              <w:t>Pflichtfelder ausfüllen</w:t>
-            </w:r>
-            <w:proofErr w:type="gramStart"/>
-            <w:r>
-              <w:rPr>
-                <w:rFonts w:ascii="Arial" w:hAnsi="Arial" w:cs="Arial"/>
-              </w:rPr>
-              <w:t xml:space="preserve">. </w:t>
-            </w:r>
-            <w:r>
-              <w:rPr>
-                <w:rFonts w:ascii="Arial" w:hAnsi="Arial" w:cs="Arial"/>
-              </w:rPr>
-              <w:t>.</w:t>
-            </w:r>
-            <w:proofErr w:type="gramEnd"/>
-            <w:r>
-              <w:rPr>
-                <w:rFonts w:ascii="Arial" w:hAnsi="Arial" w:cs="Arial"/>
-              </w:rPr>
-              <w:t xml:space="preserve"> Wähler- oder Parteien- oder Kandidaten-verzeichnis importieren </w:t>
-            </w:r>
-            <w:proofErr w:type="gramStart"/>
-            <w:r>
-              <w:rPr>
-                <w:rFonts w:ascii="Arial" w:hAnsi="Arial" w:cs="Arial"/>
-              </w:rPr>
-              <w:t>auswählen.</w:t>
-            </w:r>
-            <w:r>
-              <w:rPr>
-                <w:rFonts w:ascii="Arial" w:hAnsi="Arial" w:cs="Arial"/>
-              </w:rPr>
-              <w:t>.</w:t>
-            </w:r>
-            <w:proofErr w:type="gramEnd"/>
-            <w:r>
-              <w:rPr>
-                <w:rFonts w:ascii="Arial" w:hAnsi="Arial" w:cs="Arial"/>
-              </w:rPr>
-              <w:t xml:space="preserve"> Gegebene Datei auswählen. Importieren anklicken.</w:t>
+              <w:t xml:space="preserve">Pflichtfelder ausfüllen. Wahlkreis auswählen und entsprechendes Wähler- oder Parteien- oder Kandidaten-verzeichnis importieren auswählen. </w:t>
             </w:r>
           </w:p>
         </w:tc>
@@ -19214,7 +19179,7 @@
               <w:rPr>
                 <w:rFonts w:ascii="Arial" w:hAnsi="Arial" w:cs="Arial"/>
               </w:rPr>
-              <w:t xml:space="preserve">Das System versucht die Datei zu laden. Dabei wird das Sicherheitsmerkmal geprüft und als korrekt erkannt. Das Importieren wird erfolgreich abgeschlossen. </w:t>
+              <w:t xml:space="preserve">Das System versucht die Datei zu laden. Da die Datei nicht entschlüsselt wurde gelingt dies nicht und es wird eine Fehlermeldung, in der informiert wird, dass das Laden nicht gelungen ist, angezeigt. </w:t>
             </w:r>
           </w:p>
         </w:tc>
@@ -19276,7 +19241,7 @@
               <w:rPr>
                 <w:rFonts w:ascii="Arial" w:hAnsi="Arial" w:cs="Arial"/>
               </w:rPr>
-              <w:t>Wahl fertigstellen, zur Übersichtseite wechseln und die Wahl erneut aufrufen.</w:t>
+              <w:t>Fehlermeldung bestätigen.</w:t>
             </w:r>
           </w:p>
         </w:tc>
@@ -19294,19 +19259,501 @@
               <w:rPr>
                 <w:rFonts w:ascii="Arial" w:hAnsi="Arial" w:cs="Arial"/>
               </w:rPr>
-              <w:t xml:space="preserve">Details der Wahl werden angezeigt. Alle eingegebenen Angaben werden korrekt angezeigt. Das </w:t>
-            </w:r>
-            <w:r>
-              <w:rPr>
-                <w:rFonts w:ascii="Arial" w:hAnsi="Arial" w:cs="Arial"/>
-              </w:rPr>
-              <w:t>V</w:t>
-            </w:r>
-            <w:r>
-              <w:rPr>
-                <w:rFonts w:ascii="Arial" w:hAnsi="Arial" w:cs="Arial"/>
-              </w:rPr>
-              <w:t>erzeichnis ist als erfolgreich importiert gekennzeichnet.</w:t>
+              <w:t>Es erscheint die Übersichtseite zum Erstellen einer neuen Wahl. Es ist ersichtlich, dass keine Datei für den ausgewählten Wahlkreis importiert wurde.</w:t>
+            </w:r>
+          </w:p>
+        </w:tc>
+        <w:tc>
+          <w:tcPr>
+            <w:tcW w:w="2126" w:type="dxa"/>
+          </w:tcPr>
+          <w:p>
+            <w:pPr>
+              <w:rPr>
+                <w:rFonts w:ascii="Arial" w:hAnsi="Arial" w:cs="Arial"/>
+              </w:rPr>
+            </w:pPr>
+          </w:p>
+        </w:tc>
+        <w:tc>
+          <w:tcPr>
+            <w:tcW w:w="992" w:type="dxa"/>
+          </w:tcPr>
+          <w:p>
+            <w:pPr>
+              <w:rPr>
+                <w:rFonts w:ascii="Arial" w:hAnsi="Arial" w:cs="Arial"/>
+              </w:rPr>
+            </w:pPr>
+          </w:p>
+        </w:tc>
+      </w:tr>
+    </w:tbl>
+    <w:p>
+      <w:pPr>
+        <w:pStyle w:val="KeinLeerraum"/>
+        <w:jc w:val="both"/>
+        <w:rPr>
+          <w:rFonts w:ascii="Arial" w:hAnsi="Arial" w:cs="Arial"/>
+          <w:b/>
+        </w:rPr>
+      </w:pPr>
+    </w:p>
+    <w:p>
+      <w:pPr>
+        <w:pStyle w:val="KeinLeerraum"/>
+        <w:rPr>
+          <w:rFonts w:ascii="Arial" w:hAnsi="Arial" w:cs="Arial"/>
+          <w:b/>
+        </w:rPr>
+      </w:pPr>
+    </w:p>
+    <w:p>
+      <w:pPr>
+        <w:pStyle w:val="KeinLeerraum"/>
+        <w:rPr>
+          <w:rFonts w:ascii="Arial" w:hAnsi="Arial" w:cs="Arial"/>
+        </w:rPr>
+      </w:pPr>
+      <w:r>
+        <w:rPr>
+          <w:rFonts w:ascii="Arial" w:hAnsi="Arial" w:cs="Arial"/>
+        </w:rPr>
+        <w:t>13.</w:t>
+      </w:r>
+      <w:r>
+        <w:rPr>
+          <w:rFonts w:ascii="Arial" w:hAnsi="Arial" w:cs="Arial"/>
+        </w:rPr>
+        <w:t>3</w:t>
+      </w:r>
+      <w:r>
+        <w:rPr>
+          <w:rFonts w:ascii="Arial" w:hAnsi="Arial" w:cs="Arial"/>
+        </w:rPr>
+        <w:br/>
+      </w:r>
+      <w:r>
+        <w:rPr>
+          <w:rFonts w:ascii="Arial" w:hAnsi="Arial" w:cs="Arial"/>
+        </w:rPr>
+        <w:t xml:space="preserve">Vorbedingungen: Die neue Listendatei wurde außerhalb des Systems entschlüsselt und die Checksumme wurde berechnet. Der Abgleich mit der zur Liste gehörenden, separat versendet Checksumme war erfolgreich. Es muss bereits eine Wahl existieren, in der für mindestens einen Wahlkreis eine Listendatei importiert wurde. </w:t>
+      </w:r>
+    </w:p>
+    <w:tbl>
+      <w:tblPr>
+        <w:tblStyle w:val="Tabellenraster"/>
+        <w:tblW w:w="9067" w:type="dxa"/>
+        <w:tblLayout w:type="fixed"/>
+        <w:tblLook w:val="04A0" w:firstRow="1" w:lastRow="0" w:firstColumn="1" w:lastColumn="0" w:noHBand="0" w:noVBand="1"/>
+      </w:tblPr>
+      <w:tblGrid>
+        <w:gridCol w:w="535"/>
+        <w:gridCol w:w="2012"/>
+        <w:gridCol w:w="3402"/>
+        <w:gridCol w:w="2126"/>
+        <w:gridCol w:w="992"/>
+      </w:tblGrid>
+      <w:tr>
+        <w:tc>
+          <w:tcPr>
+            <w:tcW w:w="535" w:type="dxa"/>
+            <w:shd w:val="clear" w:color="auto" w:fill="D0CECE" w:themeFill="background2" w:themeFillShade="E6"/>
+          </w:tcPr>
+          <w:p>
+            <w:pPr>
+              <w:rPr>
+                <w:rFonts w:ascii="Arial" w:hAnsi="Arial" w:cs="Arial"/>
+                <w:b/>
+              </w:rPr>
+            </w:pPr>
+            <w:r>
+              <w:rPr>
+                <w:rFonts w:ascii="Arial" w:hAnsi="Arial" w:cs="Arial"/>
+                <w:b/>
+              </w:rPr>
+              <w:t>Nr.</w:t>
+            </w:r>
+          </w:p>
+        </w:tc>
+        <w:tc>
+          <w:tcPr>
+            <w:tcW w:w="2012" w:type="dxa"/>
+            <w:shd w:val="clear" w:color="auto" w:fill="D0CECE" w:themeFill="background2" w:themeFillShade="E6"/>
+          </w:tcPr>
+          <w:p>
+            <w:pPr>
+              <w:rPr>
+                <w:rFonts w:ascii="Arial" w:hAnsi="Arial" w:cs="Arial"/>
+                <w:b/>
+              </w:rPr>
+            </w:pPr>
+            <w:r>
+              <w:rPr>
+                <w:rFonts w:ascii="Arial" w:hAnsi="Arial" w:cs="Arial"/>
+                <w:b/>
+              </w:rPr>
+              <w:t>Testschritt</w:t>
+            </w:r>
+          </w:p>
+        </w:tc>
+        <w:tc>
+          <w:tcPr>
+            <w:tcW w:w="3402" w:type="dxa"/>
+            <w:shd w:val="clear" w:color="auto" w:fill="D0CECE" w:themeFill="background2" w:themeFillShade="E6"/>
+          </w:tcPr>
+          <w:p>
+            <w:pPr>
+              <w:rPr>
+                <w:rFonts w:ascii="Arial" w:hAnsi="Arial" w:cs="Arial"/>
+                <w:b/>
+              </w:rPr>
+            </w:pPr>
+            <w:r>
+              <w:rPr>
+                <w:rFonts w:ascii="Arial" w:hAnsi="Arial" w:cs="Arial"/>
+                <w:b/>
+              </w:rPr>
+              <w:t>Erwartetes Resultat</w:t>
+            </w:r>
+          </w:p>
+        </w:tc>
+        <w:tc>
+          <w:tcPr>
+            <w:tcW w:w="2126" w:type="dxa"/>
+            <w:shd w:val="clear" w:color="auto" w:fill="D0CECE" w:themeFill="background2" w:themeFillShade="E6"/>
+          </w:tcPr>
+          <w:p>
+            <w:pPr>
+              <w:rPr>
+                <w:rFonts w:ascii="Arial" w:hAnsi="Arial" w:cs="Arial"/>
+                <w:b/>
+              </w:rPr>
+            </w:pPr>
+            <w:r>
+              <w:rPr>
+                <w:rFonts w:ascii="Arial" w:hAnsi="Arial" w:cs="Arial"/>
+                <w:b/>
+              </w:rPr>
+              <w:t>Testresultat</w:t>
+            </w:r>
+          </w:p>
+        </w:tc>
+        <w:tc>
+          <w:tcPr>
+            <w:tcW w:w="992" w:type="dxa"/>
+            <w:shd w:val="clear" w:color="auto" w:fill="D0CECE" w:themeFill="background2" w:themeFillShade="E6"/>
+          </w:tcPr>
+          <w:p>
+            <w:pPr>
+              <w:rPr>
+                <w:rFonts w:ascii="Arial" w:hAnsi="Arial" w:cs="Arial"/>
+                <w:b/>
+              </w:rPr>
+            </w:pPr>
+            <w:r>
+              <w:rPr>
+                <w:rFonts w:ascii="Arial" w:hAnsi="Arial" w:cs="Arial"/>
+                <w:b/>
+              </w:rPr>
+              <w:t>Erfüllt?</w:t>
+            </w:r>
+          </w:p>
+        </w:tc>
+      </w:tr>
+      <w:tr>
+        <w:tc>
+          <w:tcPr>
+            <w:tcW w:w="535" w:type="dxa"/>
+          </w:tcPr>
+          <w:p>
+            <w:pPr>
+              <w:rPr>
+                <w:rFonts w:ascii="Arial" w:hAnsi="Arial" w:cs="Arial"/>
+              </w:rPr>
+            </w:pPr>
+            <w:r>
+              <w:rPr>
+                <w:rFonts w:ascii="Arial" w:hAnsi="Arial" w:cs="Arial"/>
+              </w:rPr>
+              <w:t>1</w:t>
+            </w:r>
+          </w:p>
+        </w:tc>
+        <w:tc>
+          <w:tcPr>
+            <w:tcW w:w="2012" w:type="dxa"/>
+          </w:tcPr>
+          <w:p>
+            <w:pPr>
+              <w:rPr>
+                <w:rFonts w:ascii="Arial" w:hAnsi="Arial" w:cs="Arial"/>
+              </w:rPr>
+            </w:pPr>
+            <w:r>
+              <w:rPr>
+                <w:rFonts w:ascii="Arial" w:hAnsi="Arial" w:cs="Arial"/>
+              </w:rPr>
+              <w:t>Einloggen als Moderator oder Wahlleiter</w:t>
+            </w:r>
+          </w:p>
+        </w:tc>
+        <w:tc>
+          <w:tcPr>
+            <w:tcW w:w="3402" w:type="dxa"/>
+          </w:tcPr>
+          <w:p>
+            <w:pPr>
+              <w:rPr>
+                <w:rFonts w:ascii="Arial" w:hAnsi="Arial" w:cs="Arial"/>
+              </w:rPr>
+            </w:pPr>
+            <w:r>
+              <w:rPr>
+                <w:rFonts w:ascii="Arial" w:hAnsi="Arial" w:cs="Arial"/>
+              </w:rPr>
+              <w:t>Übersichtseite des Moderators/ Wahlleiters erscheint. Es gibt Möglichkeiten eine beliebige Wahl, entsprechend der eingestellten Instanz (Staat, Bundesland, Gemeinde) zu erstellen.</w:t>
+            </w:r>
+          </w:p>
+        </w:tc>
+        <w:tc>
+          <w:tcPr>
+            <w:tcW w:w="2126" w:type="dxa"/>
+          </w:tcPr>
+          <w:p>
+            <w:pPr>
+              <w:rPr>
+                <w:rFonts w:ascii="Arial" w:hAnsi="Arial" w:cs="Arial"/>
+              </w:rPr>
+            </w:pPr>
+          </w:p>
+        </w:tc>
+        <w:tc>
+          <w:tcPr>
+            <w:tcW w:w="992" w:type="dxa"/>
+          </w:tcPr>
+          <w:p>
+            <w:pPr>
+              <w:rPr>
+                <w:rFonts w:ascii="Arial" w:hAnsi="Arial" w:cs="Arial"/>
+              </w:rPr>
+            </w:pPr>
+          </w:p>
+        </w:tc>
+      </w:tr>
+      <w:tr>
+        <w:tc>
+          <w:tcPr>
+            <w:tcW w:w="535" w:type="dxa"/>
+          </w:tcPr>
+          <w:p>
+            <w:pPr>
+              <w:rPr>
+                <w:rFonts w:ascii="Arial" w:hAnsi="Arial" w:cs="Arial"/>
+              </w:rPr>
+            </w:pPr>
+            <w:r>
+              <w:rPr>
+                <w:rFonts w:ascii="Arial" w:hAnsi="Arial" w:cs="Arial"/>
+              </w:rPr>
+              <w:t>2</w:t>
+            </w:r>
+          </w:p>
+        </w:tc>
+        <w:tc>
+          <w:tcPr>
+            <w:tcW w:w="2012" w:type="dxa"/>
+          </w:tcPr>
+          <w:p>
+            <w:pPr>
+              <w:rPr>
+                <w:rFonts w:ascii="Arial" w:hAnsi="Arial" w:cs="Arial"/>
+              </w:rPr>
+            </w:pPr>
+            <w:r>
+              <w:rPr>
+                <w:rFonts w:ascii="Arial" w:hAnsi="Arial" w:cs="Arial"/>
+              </w:rPr>
+              <w:t>Wahl die die Vorbedingungen erfüllt</w:t>
+            </w:r>
+            <w:r>
+              <w:rPr>
+                <w:rFonts w:ascii="Arial" w:hAnsi="Arial" w:cs="Arial"/>
+              </w:rPr>
+              <w:t xml:space="preserve"> auswählen.</w:t>
+            </w:r>
+            <w:r>
+              <w:rPr>
+                <w:rFonts w:ascii="Arial" w:hAnsi="Arial" w:cs="Arial"/>
+              </w:rPr>
+              <w:t xml:space="preserve"> Wahlkreis gemäß den Vorbedingungen auswählen.</w:t>
+            </w:r>
+          </w:p>
+        </w:tc>
+        <w:tc>
+          <w:tcPr>
+            <w:tcW w:w="3402" w:type="dxa"/>
+          </w:tcPr>
+          <w:p>
+            <w:pPr>
+              <w:rPr>
+                <w:rFonts w:ascii="Arial" w:hAnsi="Arial" w:cs="Arial"/>
+              </w:rPr>
+            </w:pPr>
+            <w:r>
+              <w:rPr>
+                <w:rFonts w:ascii="Arial" w:hAnsi="Arial" w:cs="Arial"/>
+              </w:rPr>
+              <w:t>Details der Wahl werden angezeigt. Die Maske enthält entsprechende Felder um alle Details der Wahl anzugeben.</w:t>
+            </w:r>
+            <w:r>
+              <w:rPr>
+                <w:rFonts w:ascii="Arial" w:hAnsi="Arial" w:cs="Arial"/>
+              </w:rPr>
+              <w:t xml:space="preserve"> Es sind bereits Daten hinterlegt. Es ist ersichtlich, dass für den gewählten Wahlkreis bereits eine Listendatei importiert wurde.</w:t>
+            </w:r>
+          </w:p>
+        </w:tc>
+        <w:tc>
+          <w:tcPr>
+            <w:tcW w:w="2126" w:type="dxa"/>
+          </w:tcPr>
+          <w:p>
+            <w:pPr>
+              <w:rPr>
+                <w:rFonts w:ascii="Arial" w:hAnsi="Arial" w:cs="Arial"/>
+              </w:rPr>
+            </w:pPr>
+          </w:p>
+        </w:tc>
+        <w:tc>
+          <w:tcPr>
+            <w:tcW w:w="992" w:type="dxa"/>
+          </w:tcPr>
+          <w:p>
+            <w:pPr>
+              <w:rPr>
+                <w:rFonts w:ascii="Arial" w:hAnsi="Arial" w:cs="Arial"/>
+              </w:rPr>
+            </w:pPr>
+          </w:p>
+        </w:tc>
+      </w:tr>
+      <w:tr>
+        <w:tc>
+          <w:tcPr>
+            <w:tcW w:w="535" w:type="dxa"/>
+          </w:tcPr>
+          <w:p>
+            <w:pPr>
+              <w:rPr>
+                <w:rFonts w:ascii="Arial" w:hAnsi="Arial" w:cs="Arial"/>
+              </w:rPr>
+            </w:pPr>
+            <w:r>
+              <w:rPr>
+                <w:rFonts w:ascii="Arial" w:hAnsi="Arial" w:cs="Arial"/>
+              </w:rPr>
+              <w:t>3</w:t>
+            </w:r>
+          </w:p>
+        </w:tc>
+        <w:tc>
+          <w:tcPr>
+            <w:tcW w:w="2012" w:type="dxa"/>
+          </w:tcPr>
+          <w:p>
+            <w:pPr>
+              <w:rPr>
+                <w:rFonts w:ascii="Arial" w:hAnsi="Arial" w:cs="Arial"/>
+              </w:rPr>
+            </w:pPr>
+            <w:r>
+              <w:rPr>
+                <w:rFonts w:ascii="Arial" w:hAnsi="Arial" w:cs="Arial"/>
+              </w:rPr>
+              <w:t xml:space="preserve">Auswahl des Feldes „Liste erneuern“. Neue Listendatei </w:t>
+            </w:r>
+            <w:r>
+              <w:rPr>
+                <w:rFonts w:ascii="Arial" w:hAnsi="Arial" w:cs="Arial"/>
+              </w:rPr>
+              <w:lastRenderedPageBreak/>
+              <w:t>auswählen und „Importieren“ klicken.</w:t>
+            </w:r>
+          </w:p>
+        </w:tc>
+        <w:tc>
+          <w:tcPr>
+            <w:tcW w:w="3402" w:type="dxa"/>
+          </w:tcPr>
+          <w:p>
+            <w:pPr>
+              <w:rPr>
+                <w:rFonts w:ascii="Arial" w:hAnsi="Arial" w:cs="Arial"/>
+              </w:rPr>
+            </w:pPr>
+            <w:r>
+              <w:rPr>
+                <w:rFonts w:ascii="Arial" w:hAnsi="Arial" w:cs="Arial"/>
+              </w:rPr>
+              <w:lastRenderedPageBreak/>
+              <w:t xml:space="preserve">Das System </w:t>
+            </w:r>
+            <w:r>
+              <w:rPr>
+                <w:rFonts w:ascii="Arial" w:hAnsi="Arial" w:cs="Arial"/>
+              </w:rPr>
+              <w:t>lädt</w:t>
+            </w:r>
+            <w:r>
+              <w:rPr>
+                <w:rFonts w:ascii="Arial" w:hAnsi="Arial" w:cs="Arial"/>
+              </w:rPr>
+              <w:t xml:space="preserve"> die </w:t>
+            </w:r>
+            <w:r>
+              <w:rPr>
+                <w:rFonts w:ascii="Arial" w:hAnsi="Arial" w:cs="Arial"/>
+              </w:rPr>
+              <w:t xml:space="preserve">neue </w:t>
+            </w:r>
+            <w:r>
+              <w:rPr>
+                <w:rFonts w:ascii="Arial" w:hAnsi="Arial" w:cs="Arial"/>
+              </w:rPr>
+              <w:t>Datei</w:t>
+            </w:r>
+            <w:r>
+              <w:rPr>
+                <w:rFonts w:ascii="Arial" w:hAnsi="Arial" w:cs="Arial"/>
+              </w:rPr>
+              <w:t>.</w:t>
+            </w:r>
+            <w:r>
+              <w:rPr>
+                <w:rFonts w:ascii="Arial" w:hAnsi="Arial" w:cs="Arial"/>
+              </w:rPr>
+              <w:t xml:space="preserve"> </w:t>
+            </w:r>
+            <w:r>
+              <w:rPr>
+                <w:rFonts w:ascii="Arial" w:hAnsi="Arial" w:cs="Arial"/>
+              </w:rPr>
+              <w:t xml:space="preserve">Die alten Listendaten werden gelöscht. </w:t>
+            </w:r>
+            <w:r>
+              <w:rPr>
+                <w:rFonts w:ascii="Arial" w:hAnsi="Arial" w:cs="Arial"/>
+              </w:rPr>
+              <w:t xml:space="preserve">Nach erfolgreichem Importieren ist auf der </w:t>
+            </w:r>
+            <w:r>
+              <w:rPr>
+                <w:rFonts w:ascii="Arial" w:hAnsi="Arial" w:cs="Arial"/>
+              </w:rPr>
+              <w:lastRenderedPageBreak/>
+              <w:t xml:space="preserve">Übersichtseite zum Erstellen einer Wahl ersichtlich, dass eine neue Datei für diesen Wahlkreis geladen wurde. </w:t>
             </w:r>
           </w:p>
         </w:tc>
@@ -19344,6 +19791,14 @@
         </w:rPr>
       </w:pPr>
       <w:bookmarkStart w:id="16" w:name="_Toc503507339"/>
+    </w:p>
+    <w:p>
+      <w:pPr>
+        <w:pStyle w:val="berschrift2"/>
+        <w:rPr>
+          <w:b/>
+        </w:rPr>
+      </w:pPr>
       <w:r>
         <w:rPr>
           <w:b/>
@@ -19871,14 +20326,7 @@
               <w:rPr>
                 <w:rFonts w:ascii="Arial" w:hAnsi="Arial" w:cs="Arial"/>
               </w:rPr>
-              <w:t xml:space="preserve">Einloggen als Wähler auf den die </w:t>
-            </w:r>
-            <w:r>
-              <w:rPr>
-                <w:rFonts w:ascii="Arial" w:hAnsi="Arial" w:cs="Arial"/>
-              </w:rPr>
-              <w:lastRenderedPageBreak/>
-              <w:t>Vorbedingungen zutreffen.</w:t>
+              <w:t>Einloggen als Wähler auf den die Vorbedingungen zutreffen.</w:t>
             </w:r>
           </w:p>
         </w:tc>
@@ -19896,15 +20344,7 @@
               <w:rPr>
                 <w:rFonts w:ascii="Arial" w:hAnsi="Arial" w:cs="Arial"/>
               </w:rPr>
-              <w:lastRenderedPageBreak/>
-              <w:t xml:space="preserve">Übersichtseite Wählers erscheint. Alle für ihn </w:t>
-            </w:r>
-            <w:r>
-              <w:rPr>
-                <w:rFonts w:ascii="Arial" w:hAnsi="Arial" w:cs="Arial"/>
-              </w:rPr>
-              <w:lastRenderedPageBreak/>
-              <w:t>freigeschalteten Wahlen werden angezeigt.</w:t>
+              <w:t>Übersichtseite Wählers erscheint. Alle für ihn freigeschalteten Wahlen werden angezeigt.</w:t>
             </w:r>
           </w:p>
         </w:tc>
@@ -20449,6 +20889,7 @@
               <w:rPr>
                 <w:rFonts w:ascii="Arial" w:hAnsi="Arial" w:cs="Arial"/>
               </w:rPr>
+              <w:lastRenderedPageBreak/>
               <w:t>6</w:t>
             </w:r>
           </w:p>
@@ -20746,13 +21187,7 @@
     </w:pPr>
     <w:proofErr w:type="spellStart"/>
     <w:r>
-      <w:t>YourChoi</w:t>
-    </w:r>
-    <w:r>
-      <w:t>c</w:t>
-    </w:r>
-    <w:r>
-      <w:t>e</w:t>
+      <w:t>YourChoice</w:t>
     </w:r>
     <w:proofErr w:type="spellEnd"/>
     <w:r>
@@ -20784,7 +21219,7 @@
           <w:rPr>
             <w:noProof/>
           </w:rPr>
-          <w:t>18</w:t>
+          <w:t>16</w:t>
         </w:r>
         <w:r>
           <w:fldChar w:fldCharType="end"/>
@@ -22267,7 +22702,7 @@
 </file>
 
 <file path=customXml/itemProps2.xml><?xml version="1.0" encoding="utf-8"?>
-<ds:datastoreItem xmlns:ds="http://schemas.openxmlformats.org/officeDocument/2006/customXml" ds:itemID="{733FB251-0009-426F-9F4B-5BF55E539904}">
+<ds:datastoreItem xmlns:ds="http://schemas.openxmlformats.org/officeDocument/2006/customXml" ds:itemID="{B655A51A-E42E-45FF-8D67-A57C63A1E920}">
   <ds:schemaRefs>
     <ds:schemaRef ds:uri="http://schemas.openxmlformats.org/officeDocument/2006/bibliography"/>
   </ds:schemaRefs>

</xml_diff>

<commit_message>
Akzeptantest Listenimport modified & Fehlersammlung Tabelle added
</commit_message>
<xml_diff>
--- a/Testdokumente/Akzeptanztest.docx
+++ b/Testdokumente/Akzeptanztest.docx
@@ -265,7 +265,7 @@
                   </wp:anchor>
                 </w:drawing>
               </mc:Choice>
-              <mc:Fallback xmlns:mv="urn:schemas-microsoft-com:mac:vml" xmlns:mo="http://schemas.microsoft.com/office/mac/office/2008/main">
+              <mc:Fallback xmlns:mo="http://schemas.microsoft.com/office/mac/office/2008/main" xmlns:mv="urn:schemas-microsoft-com:mac:vml">
                 <w:pict>
                   <v:group w14:anchorId="639B85E0" id="Gruppe 149" o:spid="_x0000_s1026" style="position:absolute;margin-left:0;margin-top:0;width:8in;height:95.7pt;z-index:251662336;mso-width-percent:941;mso-height-percent:121;mso-top-percent:23;mso-position-horizontal:center;mso-position-horizontal-relative:page;mso-position-vertical-relative:page;mso-width-percent:941;mso-height-percent:121;mso-top-percent:23" coordorigin=",-1" coordsize="7315200,1216153" o:gfxdata="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">
                     <v:shape id="Rechteck 51" o:spid="_x0000_s1027" style="position:absolute;top:-1;width:7315200;height:1130373;visibility:visible;mso-wrap-style:square;v-text-anchor:middle" coordsize="7312660,1129665" o:gfxdata="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" path="m0,0l7312660,,7312660,1129665,3619500,733425,,1091565,,0xe" fillcolor="#4472c4 [3204]" stroked="f" strokeweight="1pt">
@@ -369,7 +369,6 @@
                                         <w:szCs w:val="28"/>
                                       </w:rPr>
                                     </w:pPr>
-                                    <w:proofErr w:type="spellStart"/>
                                     <w:r>
                                       <w:rPr>
                                         <w:color w:val="595959" w:themeColor="text1" w:themeTint="A6"/>
@@ -378,7 +377,6 @@
                                       </w:rPr>
                                       <w:t>YourChoise</w:t>
                                     </w:r>
-                                    <w:proofErr w:type="spellEnd"/>
                                   </w:p>
                                 </w:sdtContent>
                               </w:sdt>
@@ -470,7 +468,6 @@
                                   <w:szCs w:val="28"/>
                                 </w:rPr>
                               </w:pPr>
-                              <w:proofErr w:type="spellStart"/>
                               <w:r>
                                 <w:rPr>
                                   <w:color w:val="595959" w:themeColor="text1" w:themeTint="A6"/>
@@ -479,7 +476,6 @@
                                 </w:rPr>
                                 <w:t>YourChoise</w:t>
                               </w:r>
-                              <w:proofErr w:type="spellEnd"/>
                             </w:p>
                           </w:sdtContent>
                         </w:sdt>
@@ -1023,7 +1019,7 @@
           <w:r>
             <w:fldChar w:fldCharType="separate"/>
           </w:r>
-          <w:hyperlink w:anchor="_Toc506273602" w:history="1">
+          <w:hyperlink w:anchor="_Toc506981010" w:history="1">
             <w:r>
               <w:rPr>
                 <w:rStyle w:val="Hyperlink"/>
@@ -1051,7 +1047,7 @@
                 <w:noProof/>
                 <w:webHidden/>
               </w:rPr>
-              <w:instrText xml:space="preserve"> PAGEREF _Toc506273602 \h </w:instrText>
+              <w:instrText xml:space="preserve"> PAGEREF _Toc506981010 \h </w:instrText>
             </w:r>
             <w:r>
               <w:rPr>
@@ -1094,7 +1090,7 @@
               <w:lang w:eastAsia="de-DE"/>
             </w:rPr>
           </w:pPr>
-          <w:hyperlink w:anchor="_Toc506273603" w:history="1">
+          <w:hyperlink w:anchor="_Toc506981011" w:history="1">
             <w:r>
               <w:rPr>
                 <w:rStyle w:val="Hyperlink"/>
@@ -1122,7 +1118,7 @@
                 <w:noProof/>
                 <w:webHidden/>
               </w:rPr>
-              <w:instrText xml:space="preserve"> PAGEREF _Toc506273603 \h </w:instrText>
+              <w:instrText xml:space="preserve"> PAGEREF _Toc506981011 \h </w:instrText>
             </w:r>
             <w:r>
               <w:rPr>
@@ -1165,7 +1161,7 @@
               <w:lang w:eastAsia="de-DE"/>
             </w:rPr>
           </w:pPr>
-          <w:hyperlink w:anchor="_Toc506273604" w:history="1">
+          <w:hyperlink w:anchor="_Toc506981012" w:history="1">
             <w:r>
               <w:rPr>
                 <w:rStyle w:val="Hyperlink"/>
@@ -1193,7 +1189,7 @@
                 <w:noProof/>
                 <w:webHidden/>
               </w:rPr>
-              <w:instrText xml:space="preserve"> PAGEREF _Toc506273604 \h </w:instrText>
+              <w:instrText xml:space="preserve"> PAGEREF _Toc506981012 \h </w:instrText>
             </w:r>
             <w:r>
               <w:rPr>
@@ -1236,7 +1232,7 @@
               <w:lang w:eastAsia="de-DE"/>
             </w:rPr>
           </w:pPr>
-          <w:hyperlink w:anchor="_Toc506273605" w:history="1">
+          <w:hyperlink w:anchor="_Toc506981013" w:history="1">
             <w:r>
               <w:rPr>
                 <w:rStyle w:val="Hyperlink"/>
@@ -1264,7 +1260,7 @@
                 <w:noProof/>
                 <w:webHidden/>
               </w:rPr>
-              <w:instrText xml:space="preserve"> PAGEREF _Toc506273605 \h </w:instrText>
+              <w:instrText xml:space="preserve"> PAGEREF _Toc506981013 \h </w:instrText>
             </w:r>
             <w:r>
               <w:rPr>
@@ -1307,7 +1303,7 @@
               <w:lang w:eastAsia="de-DE"/>
             </w:rPr>
           </w:pPr>
-          <w:hyperlink w:anchor="_Toc506273606" w:history="1">
+          <w:hyperlink w:anchor="_Toc506981014" w:history="1">
             <w:r>
               <w:rPr>
                 <w:rStyle w:val="Hyperlink"/>
@@ -1335,7 +1331,7 @@
                 <w:noProof/>
                 <w:webHidden/>
               </w:rPr>
-              <w:instrText xml:space="preserve"> PAGEREF _Toc506273606 \h </w:instrText>
+              <w:instrText xml:space="preserve"> PAGEREF _Toc506981014 \h </w:instrText>
             </w:r>
             <w:r>
               <w:rPr>
@@ -1378,7 +1374,7 @@
               <w:lang w:eastAsia="de-DE"/>
             </w:rPr>
           </w:pPr>
-          <w:hyperlink w:anchor="_Toc506273607" w:history="1">
+          <w:hyperlink w:anchor="_Toc506981015" w:history="1">
             <w:r>
               <w:rPr>
                 <w:rStyle w:val="Hyperlink"/>
@@ -1406,7 +1402,7 @@
                 <w:noProof/>
                 <w:webHidden/>
               </w:rPr>
-              <w:instrText xml:space="preserve"> PAGEREF _Toc506273607 \h </w:instrText>
+              <w:instrText xml:space="preserve"> PAGEREF _Toc506981015 \h </w:instrText>
             </w:r>
             <w:r>
               <w:rPr>
@@ -1449,7 +1445,7 @@
               <w:lang w:eastAsia="de-DE"/>
             </w:rPr>
           </w:pPr>
-          <w:hyperlink w:anchor="_Toc506273608" w:history="1">
+          <w:hyperlink w:anchor="_Toc506981016" w:history="1">
             <w:r>
               <w:rPr>
                 <w:rStyle w:val="Hyperlink"/>
@@ -1477,7 +1473,7 @@
                 <w:noProof/>
                 <w:webHidden/>
               </w:rPr>
-              <w:instrText xml:space="preserve"> PAGEREF _Toc506273608 \h </w:instrText>
+              <w:instrText xml:space="preserve"> PAGEREF _Toc506981016 \h </w:instrText>
             </w:r>
             <w:r>
               <w:rPr>
@@ -1520,30 +1516,14 @@
               <w:lang w:eastAsia="de-DE"/>
             </w:rPr>
           </w:pPr>
-          <w:hyperlink w:anchor="_Toc506273609" w:history="1">
+          <w:hyperlink w:anchor="_Toc506981017" w:history="1">
             <w:r>
               <w:rPr>
                 <w:rStyle w:val="Hyperlink"/>
                 <w:b/>
                 <w:noProof/>
               </w:rPr>
-              <w:t>Akzeptanzkriterium 6: Bac</w:t>
-            </w:r>
-            <w:r>
-              <w:rPr>
-                <w:rStyle w:val="Hyperlink"/>
-                <w:b/>
-                <w:noProof/>
-              </w:rPr>
-              <w:t>k</w:t>
-            </w:r>
-            <w:r>
-              <w:rPr>
-                <w:rStyle w:val="Hyperlink"/>
-                <w:b/>
-                <w:noProof/>
-              </w:rPr>
-              <w:t>upsystem in 2 min verfügbar</w:t>
+              <w:t>Akzeptanzkriterium 6: Backupsystem in 2 min verfügbar</w:t>
             </w:r>
             <w:r>
               <w:rPr>
@@ -1564,7 +1544,7 @@
                 <w:noProof/>
                 <w:webHidden/>
               </w:rPr>
-              <w:instrText xml:space="preserve"> PAGEREF _Toc506273609 \h </w:instrText>
+              <w:instrText xml:space="preserve"> PAGEREF _Toc506981017 \h </w:instrText>
             </w:r>
             <w:r>
               <w:rPr>
@@ -1607,7 +1587,7 @@
               <w:lang w:eastAsia="de-DE"/>
             </w:rPr>
           </w:pPr>
-          <w:hyperlink w:anchor="_Toc506273610" w:history="1">
+          <w:hyperlink w:anchor="_Toc506981018" w:history="1">
             <w:r>
               <w:rPr>
                 <w:rStyle w:val="Hyperlink"/>
@@ -1635,7 +1615,7 @@
                 <w:noProof/>
                 <w:webHidden/>
               </w:rPr>
-              <w:instrText xml:space="preserve"> PAGEREF _Toc506273610 \h </w:instrText>
+              <w:instrText xml:space="preserve"> PAGEREF _Toc506981018 \h </w:instrText>
             </w:r>
             <w:r>
               <w:rPr>
@@ -1678,7 +1658,7 @@
               <w:lang w:eastAsia="de-DE"/>
             </w:rPr>
           </w:pPr>
-          <w:hyperlink w:anchor="_Toc506273611" w:history="1">
+          <w:hyperlink w:anchor="_Toc506981019" w:history="1">
             <w:r>
               <w:rPr>
                 <w:rStyle w:val="Hyperlink"/>
@@ -1706,7 +1686,7 @@
                 <w:noProof/>
                 <w:webHidden/>
               </w:rPr>
-              <w:instrText xml:space="preserve"> PAGEREF _Toc506273611 \h </w:instrText>
+              <w:instrText xml:space="preserve"> PAGEREF _Toc506981019 \h </w:instrText>
             </w:r>
             <w:r>
               <w:rPr>
@@ -1749,7 +1729,7 @@
               <w:lang w:eastAsia="de-DE"/>
             </w:rPr>
           </w:pPr>
-          <w:hyperlink w:anchor="_Toc506273612" w:history="1">
+          <w:hyperlink w:anchor="_Toc506981020" w:history="1">
             <w:r>
               <w:rPr>
                 <w:rStyle w:val="Hyperlink"/>
@@ -1777,7 +1757,7 @@
                 <w:noProof/>
                 <w:webHidden/>
               </w:rPr>
-              <w:instrText xml:space="preserve"> PAGEREF _Toc506273612 \h </w:instrText>
+              <w:instrText xml:space="preserve"> PAGEREF _Toc506981020 \h </w:instrText>
             </w:r>
             <w:r>
               <w:rPr>
@@ -1820,7 +1800,7 @@
               <w:lang w:eastAsia="de-DE"/>
             </w:rPr>
           </w:pPr>
-          <w:hyperlink w:anchor="_Toc506273613" w:history="1">
+          <w:hyperlink w:anchor="_Toc506981021" w:history="1">
             <w:r>
               <w:rPr>
                 <w:rStyle w:val="Hyperlink"/>
@@ -1848,7 +1828,7 @@
                 <w:noProof/>
                 <w:webHidden/>
               </w:rPr>
-              <w:instrText xml:space="preserve"> PAGEREF _Toc506273613 \h </w:instrText>
+              <w:instrText xml:space="preserve"> PAGEREF _Toc506981021 \h </w:instrText>
             </w:r>
             <w:r>
               <w:rPr>
@@ -1891,7 +1871,7 @@
               <w:lang w:eastAsia="de-DE"/>
             </w:rPr>
           </w:pPr>
-          <w:hyperlink w:anchor="_Toc506273614" w:history="1">
+          <w:hyperlink w:anchor="_Toc506981022" w:history="1">
             <w:r>
               <w:rPr>
                 <w:rStyle w:val="Hyperlink"/>
@@ -1919,7 +1899,7 @@
                 <w:noProof/>
                 <w:webHidden/>
               </w:rPr>
-              <w:instrText xml:space="preserve"> PAGEREF _Toc506273614 \h </w:instrText>
+              <w:instrText xml:space="preserve"> PAGEREF _Toc506981022 \h </w:instrText>
             </w:r>
             <w:r>
               <w:rPr>
@@ -1962,7 +1942,7 @@
               <w:lang w:eastAsia="de-DE"/>
             </w:rPr>
           </w:pPr>
-          <w:hyperlink w:anchor="_Toc506273615" w:history="1">
+          <w:hyperlink w:anchor="_Toc506981023" w:history="1">
             <w:r>
               <w:rPr>
                 <w:rStyle w:val="Hyperlink"/>
@@ -1990,7 +1970,7 @@
                 <w:noProof/>
                 <w:webHidden/>
               </w:rPr>
-              <w:instrText xml:space="preserve"> PAGEREF _Toc506273615 \h </w:instrText>
+              <w:instrText xml:space="preserve"> PAGEREF _Toc506981023 \h </w:instrText>
             </w:r>
             <w:r>
               <w:rPr>
@@ -2033,14 +2013,30 @@
               <w:lang w:eastAsia="de-DE"/>
             </w:rPr>
           </w:pPr>
-          <w:hyperlink w:anchor="_Toc506273616" w:history="1">
+          <w:hyperlink w:anchor="_Toc506981024" w:history="1">
             <w:r>
               <w:rPr>
                 <w:rStyle w:val="Hyperlink"/>
                 <w:b/>
                 <w:noProof/>
               </w:rPr>
-              <w:t>Akzeptanzkriterium 13: Dateien, die importiert werden können sind vor Manipulation geschützt durch Checksummen bzw. Hashwerte</w:t>
+              <w:t>Akzeptanzkri</w:t>
+            </w:r>
+            <w:r>
+              <w:rPr>
+                <w:rStyle w:val="Hyperlink"/>
+                <w:b/>
+                <w:noProof/>
+              </w:rPr>
+              <w:t>t</w:t>
+            </w:r>
+            <w:r>
+              <w:rPr>
+                <w:rStyle w:val="Hyperlink"/>
+                <w:b/>
+                <w:noProof/>
+              </w:rPr>
+              <w:t>erium 13: Dateien, die importiert werden können sind vor Manipulation geschützt durch Checksummen bzw. Hashwerte</w:t>
             </w:r>
             <w:r>
               <w:rPr>
@@ -2061,7 +2057,7 @@
                 <w:noProof/>
                 <w:webHidden/>
               </w:rPr>
-              <w:instrText xml:space="preserve"> PAGEREF _Toc506273616 \h </w:instrText>
+              <w:instrText xml:space="preserve"> PAGEREF _Toc506981024 \h </w:instrText>
             </w:r>
             <w:r>
               <w:rPr>
@@ -2104,7 +2100,7 @@
               <w:lang w:eastAsia="de-DE"/>
             </w:rPr>
           </w:pPr>
-          <w:hyperlink w:anchor="_Toc506273617" w:history="1">
+          <w:hyperlink w:anchor="_Toc506981025" w:history="1">
             <w:r>
               <w:rPr>
                 <w:rStyle w:val="Hyperlink"/>
@@ -2132,7 +2128,7 @@
                 <w:noProof/>
                 <w:webHidden/>
               </w:rPr>
-              <w:instrText xml:space="preserve"> PAGEREF _Toc506273617 \h </w:instrText>
+              <w:instrText xml:space="preserve"> PAGEREF _Toc506981025 \h </w:instrText>
             </w:r>
             <w:r>
               <w:rPr>
@@ -2175,7 +2171,7 @@
               <w:lang w:eastAsia="de-DE"/>
             </w:rPr>
           </w:pPr>
-          <w:hyperlink w:anchor="_Toc506273618" w:history="1">
+          <w:hyperlink w:anchor="_Toc506981026" w:history="1">
             <w:r>
               <w:rPr>
                 <w:rStyle w:val="Hyperlink"/>
@@ -2203,7 +2199,7 @@
                 <w:noProof/>
                 <w:webHidden/>
               </w:rPr>
-              <w:instrText xml:space="preserve"> PAGEREF _Toc506273618 \h </w:instrText>
+              <w:instrText xml:space="preserve"> PAGEREF _Toc506981026 \h </w:instrText>
             </w:r>
             <w:r>
               <w:rPr>
@@ -2246,7 +2242,7 @@
               <w:lang w:eastAsia="de-DE"/>
             </w:rPr>
           </w:pPr>
-          <w:hyperlink w:anchor="_Toc506273619" w:history="1">
+          <w:hyperlink w:anchor="_Toc506981027" w:history="1">
             <w:r>
               <w:rPr>
                 <w:rStyle w:val="Hyperlink"/>
@@ -2274,7 +2270,7 @@
                 <w:noProof/>
                 <w:webHidden/>
               </w:rPr>
-              <w:instrText xml:space="preserve"> PAGEREF _Toc506273619 \h </w:instrText>
+              <w:instrText xml:space="preserve"> PAGEREF _Toc506981027 \h </w:instrText>
             </w:r>
             <w:r>
               <w:rPr>
@@ -2294,7 +2290,7 @@
                 <w:noProof/>
                 <w:webHidden/>
               </w:rPr>
-              <w:t>18</w:t>
+              <w:t>19</w:t>
             </w:r>
             <w:r>
               <w:rPr>
@@ -2342,11 +2338,21 @@
     </w:p>
     <w:p>
       <w:pPr>
+        <w:tabs>
+          <w:tab w:val="left" w:pos="6030"/>
+        </w:tabs>
         <w:rPr>
           <w:rFonts w:ascii="Arial" w:hAnsi="Arial" w:cs="Arial"/>
           <w:b/>
         </w:rPr>
       </w:pPr>
+      <w:r>
+        <w:rPr>
+          <w:rFonts w:ascii="Arial" w:hAnsi="Arial" w:cs="Arial"/>
+          <w:b/>
+        </w:rPr>
+        <w:tab/>
+      </w:r>
     </w:p>
     <w:p>
       <w:pPr>
@@ -3081,6 +3087,80 @@
           </w:p>
         </w:tc>
       </w:tr>
+      <w:tr>
+        <w:tc>
+          <w:tcPr>
+            <w:tcW w:w="2551" w:type="dxa"/>
+          </w:tcPr>
+          <w:p>
+            <w:pPr>
+              <w:rPr>
+                <w:rFonts w:ascii="Arial" w:hAnsi="Arial" w:cs="Arial"/>
+              </w:rPr>
+            </w:pPr>
+            <w:r>
+              <w:rPr>
+                <w:rFonts w:ascii="Arial" w:hAnsi="Arial" w:cs="Arial"/>
+              </w:rPr>
+              <w:t>Listen-Prinzip erneut angepasst</w:t>
+            </w:r>
+          </w:p>
+        </w:tc>
+        <w:tc>
+          <w:tcPr>
+            <w:tcW w:w="2207" w:type="dxa"/>
+          </w:tcPr>
+          <w:p>
+            <w:pPr>
+              <w:rPr>
+                <w:rFonts w:ascii="Arial" w:hAnsi="Arial" w:cs="Arial"/>
+              </w:rPr>
+            </w:pPr>
+            <w:r>
+              <w:rPr>
+                <w:rFonts w:ascii="Arial" w:hAnsi="Arial" w:cs="Arial"/>
+              </w:rPr>
+              <w:t>21.02.2018</w:t>
+            </w:r>
+          </w:p>
+        </w:tc>
+        <w:tc>
+          <w:tcPr>
+            <w:tcW w:w="1985" w:type="dxa"/>
+          </w:tcPr>
+          <w:p>
+            <w:pPr>
+              <w:rPr>
+                <w:rFonts w:ascii="Arial" w:hAnsi="Arial" w:cs="Arial"/>
+              </w:rPr>
+            </w:pPr>
+            <w:r>
+              <w:rPr>
+                <w:rFonts w:ascii="Arial" w:hAnsi="Arial" w:cs="Arial"/>
+              </w:rPr>
+              <w:t>Schwab</w:t>
+            </w:r>
+          </w:p>
+        </w:tc>
+        <w:tc>
+          <w:tcPr>
+            <w:tcW w:w="2319" w:type="dxa"/>
+          </w:tcPr>
+          <w:p>
+            <w:pPr>
+              <w:rPr>
+                <w:rFonts w:ascii="Arial" w:hAnsi="Arial" w:cs="Arial"/>
+              </w:rPr>
+            </w:pPr>
+            <w:r>
+              <w:rPr>
+                <w:rFonts w:ascii="Arial" w:hAnsi="Arial" w:cs="Arial"/>
+              </w:rPr>
+              <w:t>1.7</w:t>
+            </w:r>
+          </w:p>
+        </w:tc>
+      </w:tr>
     </w:tbl>
     <w:p>
       <w:pPr>
@@ -3098,7 +3178,7 @@
           <w:u w:val="single"/>
         </w:rPr>
       </w:pPr>
-      <w:bookmarkStart w:id="0" w:name="_Toc506273602"/>
+      <w:bookmarkStart w:id="0" w:name="_Toc506981010"/>
       <w:r>
         <w:rPr>
           <w:b/>
@@ -3147,7 +3227,7 @@
           <w:u w:val="single"/>
         </w:rPr>
       </w:pPr>
-      <w:bookmarkStart w:id="1" w:name="_Toc506273603"/>
+      <w:bookmarkStart w:id="1" w:name="_Toc506981011"/>
       <w:r>
         <w:rPr>
           <w:b/>
@@ -3167,7 +3247,7 @@
           <w:szCs w:val="24"/>
         </w:rPr>
       </w:pPr>
-      <w:bookmarkStart w:id="2" w:name="_Toc506273604"/>
+      <w:bookmarkStart w:id="2" w:name="_Toc506981012"/>
       <w:r>
         <w:rPr>
           <w:b/>
@@ -3671,6 +3751,7 @@
         <w:rPr>
           <w:rFonts w:ascii="Arial" w:hAnsi="Arial" w:cs="Arial"/>
         </w:rPr>
+        <w:lastRenderedPageBreak/>
         <w:t>1.2</w:t>
       </w:r>
     </w:p>
@@ -3705,7 +3786,6 @@
                 <w:rFonts w:ascii="Arial" w:hAnsi="Arial" w:cs="Arial"/>
                 <w:b/>
               </w:rPr>
-              <w:lastRenderedPageBreak/>
               <w:t>Nr.</w:t>
             </w:r>
           </w:p>
@@ -6524,7 +6604,7 @@
           <w:szCs w:val="24"/>
         </w:rPr>
       </w:pPr>
-      <w:bookmarkStart w:id="3" w:name="_Toc506273605"/>
+      <w:bookmarkStart w:id="3" w:name="_Toc506981013"/>
       <w:r>
         <w:rPr>
           <w:b/>
@@ -7182,7 +7262,7 @@
           <w:b/>
         </w:rPr>
       </w:pPr>
-      <w:bookmarkStart w:id="4" w:name="_Toc506273606"/>
+      <w:bookmarkStart w:id="4" w:name="_Toc506981014"/>
       <w:r>
         <w:rPr>
           <w:b/>
@@ -7256,7 +7336,7 @@
           <w:b/>
         </w:rPr>
       </w:pPr>
-      <w:bookmarkStart w:id="5" w:name="_Toc506273607"/>
+      <w:bookmarkStart w:id="5" w:name="_Toc506981015"/>
       <w:r>
         <w:rPr>
           <w:b/>
@@ -8315,7 +8395,7 @@
           <w:b/>
         </w:rPr>
       </w:pPr>
-      <w:bookmarkStart w:id="6" w:name="_Toc506273608"/>
+      <w:bookmarkStart w:id="6" w:name="_Toc506981016"/>
       <w:r>
         <w:rPr>
           <w:b/>
@@ -8833,21 +8913,7 @@
               <w:rPr>
                 <w:rFonts w:ascii="Arial" w:hAnsi="Arial" w:cs="Arial"/>
               </w:rPr>
-              <w:t xml:space="preserve">Nachfrage wegklicken oder Browser oder </w:t>
-            </w:r>
-            <w:proofErr w:type="spellStart"/>
-            <w:r>
-              <w:rPr>
-                <w:rFonts w:ascii="Arial" w:hAnsi="Arial" w:cs="Arial"/>
-              </w:rPr>
-              <w:t>Browsertab</w:t>
-            </w:r>
-            <w:proofErr w:type="spellEnd"/>
-            <w:r>
-              <w:rPr>
-                <w:rFonts w:ascii="Arial" w:hAnsi="Arial" w:cs="Arial"/>
-              </w:rPr>
-              <w:t xml:space="preserve"> schließen</w:t>
+              <w:t>Nachfrage wegklicken oder Browser oder Browsertab schließen</w:t>
             </w:r>
           </w:p>
         </w:tc>
@@ -9665,9 +9731,7 @@
           <w:b/>
         </w:rPr>
       </w:pPr>
-      <w:bookmarkStart w:id="7" w:name="_Toc506273609"/>
-      <w:bookmarkStart w:id="8" w:name="_GoBack"/>
-      <w:bookmarkEnd w:id="8"/>
+      <w:bookmarkStart w:id="7" w:name="_Toc506981017"/>
       <w:r>
         <w:rPr>
           <w:b/>
@@ -13042,7 +13106,7 @@
           <w:b/>
         </w:rPr>
       </w:pPr>
-      <w:bookmarkStart w:id="9" w:name="_Toc506273610"/>
+      <w:bookmarkStart w:id="8" w:name="_Toc506981018"/>
       <w:r>
         <w:rPr>
           <w:b/>
@@ -13050,7 +13114,7 @@
         <w:lastRenderedPageBreak/>
         <w:t>Akzeptanzkriterium 7: Identifikation doppelt verifiziert: vor dem Login, vor jeder Stimmabgabe</w:t>
       </w:r>
-      <w:bookmarkEnd w:id="9"/>
+      <w:bookmarkEnd w:id="8"/>
     </w:p>
     <w:p>
       <w:pPr>
@@ -13806,14 +13870,14 @@
           <w:b/>
         </w:rPr>
       </w:pPr>
-      <w:bookmarkStart w:id="10" w:name="_Toc506273611"/>
+      <w:bookmarkStart w:id="9" w:name="_Toc506981019"/>
       <w:r>
         <w:rPr>
           <w:b/>
         </w:rPr>
         <w:t>Akzeptanzkriterium 8: Vorabstatistiken sind nicht vorhanden</w:t>
       </w:r>
-      <w:bookmarkEnd w:id="10"/>
+      <w:bookmarkEnd w:id="9"/>
     </w:p>
     <w:p>
       <w:pPr>
@@ -14475,14 +14539,14 @@
           <w:b/>
         </w:rPr>
       </w:pPr>
-      <w:bookmarkStart w:id="11" w:name="_Toc506273612"/>
+      <w:bookmarkStart w:id="10" w:name="_Toc506981020"/>
       <w:r>
         <w:rPr>
           <w:b/>
         </w:rPr>
         <w:t>Akzeptanzkriterium 9: Instanz kann nur von Admin eingestellt werden</w:t>
       </w:r>
-      <w:bookmarkEnd w:id="11"/>
+      <w:bookmarkEnd w:id="10"/>
     </w:p>
     <w:p>
       <w:pPr>
@@ -15268,7 +15332,7 @@
           <w:b/>
         </w:rPr>
       </w:pPr>
-      <w:bookmarkStart w:id="12" w:name="_Toc506273613"/>
+      <w:bookmarkStart w:id="11" w:name="_Toc506981021"/>
       <w:r>
         <w:rPr>
           <w:b/>
@@ -15281,7 +15345,7 @@
         </w:rPr>
         <w:t>, Plausibilitätscheck</w:t>
       </w:r>
-      <w:bookmarkEnd w:id="12"/>
+      <w:bookmarkEnd w:id="11"/>
     </w:p>
     <w:p>
       <w:pPr>
@@ -16777,14 +16841,14 @@
           <w:b/>
         </w:rPr>
       </w:pPr>
-      <w:bookmarkStart w:id="13" w:name="_Toc506273614"/>
+      <w:bookmarkStart w:id="12" w:name="_Toc506981022"/>
       <w:r>
         <w:rPr>
           <w:b/>
         </w:rPr>
         <w:t>Akzeptanzkriterium 11: Nur der Wahlleiter kann die Wahlergebnisse übertragen</w:t>
       </w:r>
-      <w:bookmarkEnd w:id="13"/>
+      <w:bookmarkEnd w:id="12"/>
     </w:p>
     <w:p>
       <w:pPr>
@@ -17731,14 +17795,14 @@
           <w:b/>
         </w:rPr>
       </w:pPr>
-      <w:bookmarkStart w:id="14" w:name="_Toc506273615"/>
+      <w:bookmarkStart w:id="13" w:name="_Toc506981023"/>
       <w:r>
         <w:rPr>
           <w:b/>
         </w:rPr>
         <w:t>Akzeptanzkriterium 12: Wahlen können nur von Moderator &amp; Wahlleiter angelegt werden</w:t>
       </w:r>
-      <w:bookmarkEnd w:id="14"/>
+      <w:bookmarkEnd w:id="13"/>
     </w:p>
     <w:p>
       <w:pPr>
@@ -18364,14 +18428,16 @@
           <w:b/>
         </w:rPr>
       </w:pPr>
-      <w:bookmarkStart w:id="15" w:name="_Toc506273616"/>
+      <w:bookmarkStart w:id="14" w:name="_Toc506981024"/>
+      <w:bookmarkStart w:id="15" w:name="_GoBack"/>
+      <w:bookmarkEnd w:id="15"/>
       <w:r>
         <w:rPr>
           <w:b/>
         </w:rPr>
         <w:t>Akzeptanzkriterium 13: Dateien, die importiert werden können sind vor Manipulation geschützt durch Checksummen bzw. Hashwerte</w:t>
       </w:r>
-      <w:bookmarkEnd w:id="15"/>
+      <w:bookmarkEnd w:id="14"/>
     </w:p>
     <w:p>
       <w:pPr>
@@ -18393,26 +18459,14 @@
         <w:rPr>
           <w:rFonts w:ascii="Arial" w:hAnsi="Arial" w:cs="Arial"/>
         </w:rPr>
-        <w:t>1</w:t>
+        <w:t>13.1</w:t>
       </w:r>
       <w:r>
         <w:rPr>
           <w:rFonts w:ascii="Arial" w:hAnsi="Arial" w:cs="Arial"/>
         </w:rPr>
-        <w:t>3.1</w:t>
-      </w:r>
-      <w:r>
-        <w:rPr>
-          <w:rFonts w:ascii="Arial" w:hAnsi="Arial" w:cs="Arial"/>
-        </w:rPr>
         <w:br/>
-        <w:t>Vorbedingungen</w:t>
-      </w:r>
-      <w:r>
-        <w:rPr>
-          <w:rFonts w:ascii="Arial" w:hAnsi="Arial" w:cs="Arial"/>
-        </w:rPr>
-        <w:t>: Listendatei wurde außerhalb des Systems entschlüsselt und die Checksumme wurde berechnet. Der Abgleich mit der zur Liste gehörenden, separat versendet Checksumme war erfolgreich.</w:t>
+        <w:t>Vorbedingungen: Es muss eine manipulierte Version einer Wähler- oder Parteien- oder Kandidatenverzeichnis-Datei vorliegen.</w:t>
       </w:r>
     </w:p>
     <w:tbl>
@@ -18729,31 +18783,19 @@
               <w:rPr>
                 <w:rFonts w:ascii="Arial" w:hAnsi="Arial" w:cs="Arial"/>
               </w:rPr>
-              <w:t xml:space="preserve">Pflichtfelder ausfüllen. </w:t>
-            </w:r>
-            <w:r>
-              <w:rPr>
-                <w:rFonts w:ascii="Arial" w:hAnsi="Arial" w:cs="Arial"/>
-              </w:rPr>
-              <w:t xml:space="preserve">Wahlkreis auswählen und entsprechendes </w:t>
-            </w:r>
-            <w:r>
-              <w:rPr>
-                <w:rFonts w:ascii="Arial" w:hAnsi="Arial" w:cs="Arial"/>
-              </w:rPr>
-              <w:t>Wähler</w:t>
-            </w:r>
-            <w:r>
-              <w:rPr>
-                <w:rFonts w:ascii="Arial" w:hAnsi="Arial" w:cs="Arial"/>
-              </w:rPr>
-              <w:t xml:space="preserve">- oder Parteien- oder Kandidaten-verzeichnis </w:t>
-            </w:r>
-            <w:r>
-              <w:rPr>
-                <w:rFonts w:ascii="Arial" w:hAnsi="Arial" w:cs="Arial"/>
-              </w:rPr>
-              <w:t xml:space="preserve">importieren auswählen. </w:t>
+              <w:t xml:space="preserve">Pflichtfelder ausfüllen. Wahlkreis </w:t>
+            </w:r>
+            <w:r>
+              <w:rPr>
+                <w:rFonts w:ascii="Arial" w:hAnsi="Arial" w:cs="Arial"/>
+              </w:rPr>
+              <w:t>und Wähler</w:t>
+            </w:r>
+            <w:r>
+              <w:rPr>
+                <w:rFonts w:ascii="Arial" w:hAnsi="Arial" w:cs="Arial"/>
+              </w:rPr>
+              <w:t>- oder Parteien- oder Kandidaten-verzeichnis importieren auswählen. Gegebene manipulierte Datei auswählen. Importieren anklicken.</w:t>
             </w:r>
           </w:p>
         </w:tc>
@@ -18771,31 +18813,94 @@
               <w:rPr>
                 <w:rFonts w:ascii="Arial" w:hAnsi="Arial" w:cs="Arial"/>
               </w:rPr>
-              <w:t xml:space="preserve">Das System </w:t>
-            </w:r>
-            <w:r>
-              <w:rPr>
-                <w:rFonts w:ascii="Arial" w:hAnsi="Arial" w:cs="Arial"/>
-              </w:rPr>
-              <w:t>lädt</w:t>
-            </w:r>
-            <w:r>
-              <w:rPr>
-                <w:rFonts w:ascii="Arial" w:hAnsi="Arial" w:cs="Arial"/>
-              </w:rPr>
-              <w:t xml:space="preserve"> die Datei</w:t>
-            </w:r>
-            <w:r>
-              <w:rPr>
-                <w:rFonts w:ascii="Arial" w:hAnsi="Arial" w:cs="Arial"/>
-              </w:rPr>
-              <w:t xml:space="preserve">. Wenn dies vollständig gelingt wird </w:t>
-            </w:r>
-            <w:r>
-              <w:rPr>
-                <w:rFonts w:ascii="Arial" w:hAnsi="Arial" w:cs="Arial"/>
-              </w:rPr>
-              <w:t>dies dem User nicht speziell mitgeteilt. In der Übersichtsseite zum Erstellen einer neuen Wahl wird angezeigt, dass eine Datei importiert wurde für diesen Wahlkreis.</w:t>
+              <w:t>Das getrennt versendete Passwort wird abgefragt.</w:t>
+            </w:r>
+          </w:p>
+        </w:tc>
+        <w:tc>
+          <w:tcPr>
+            <w:tcW w:w="2126" w:type="dxa"/>
+          </w:tcPr>
+          <w:p>
+            <w:pPr>
+              <w:rPr>
+                <w:rFonts w:ascii="Arial" w:hAnsi="Arial" w:cs="Arial"/>
+              </w:rPr>
+            </w:pPr>
+          </w:p>
+        </w:tc>
+        <w:tc>
+          <w:tcPr>
+            <w:tcW w:w="992" w:type="dxa"/>
+          </w:tcPr>
+          <w:p>
+            <w:pPr>
+              <w:rPr>
+                <w:rFonts w:ascii="Arial" w:hAnsi="Arial" w:cs="Arial"/>
+              </w:rPr>
+            </w:pPr>
+          </w:p>
+        </w:tc>
+      </w:tr>
+      <w:tr>
+        <w:tc>
+          <w:tcPr>
+            <w:tcW w:w="535" w:type="dxa"/>
+          </w:tcPr>
+          <w:p>
+            <w:pPr>
+              <w:rPr>
+                <w:rFonts w:ascii="Arial" w:hAnsi="Arial" w:cs="Arial"/>
+              </w:rPr>
+            </w:pPr>
+            <w:r>
+              <w:rPr>
+                <w:rFonts w:ascii="Arial" w:hAnsi="Arial" w:cs="Arial"/>
+              </w:rPr>
+              <w:t>4</w:t>
+            </w:r>
+          </w:p>
+        </w:tc>
+        <w:tc>
+          <w:tcPr>
+            <w:tcW w:w="2012" w:type="dxa"/>
+          </w:tcPr>
+          <w:p>
+            <w:pPr>
+              <w:rPr>
+                <w:rFonts w:ascii="Arial" w:hAnsi="Arial" w:cs="Arial"/>
+              </w:rPr>
+            </w:pPr>
+            <w:r>
+              <w:rPr>
+                <w:rFonts w:ascii="Arial" w:hAnsi="Arial" w:cs="Arial"/>
+              </w:rPr>
+              <w:t>Korrektes Passwort eingeben.</w:t>
+            </w:r>
+          </w:p>
+        </w:tc>
+        <w:tc>
+          <w:tcPr>
+            <w:tcW w:w="3402" w:type="dxa"/>
+          </w:tcPr>
+          <w:p>
+            <w:pPr>
+              <w:rPr>
+                <w:rFonts w:ascii="Arial" w:hAnsi="Arial" w:cs="Arial"/>
+              </w:rPr>
+            </w:pPr>
+            <w:r>
+              <w:rPr>
+                <w:rFonts w:ascii="Arial" w:hAnsi="Arial" w:cs="Arial"/>
+              </w:rPr>
+              <w:t xml:space="preserve">Das System versucht die Datei zu laden. Dabei wird das Sicherheitsmerkmal geprüft und </w:t>
+            </w:r>
+            <w:r>
+              <w:rPr>
+                <w:rFonts w:ascii="Arial" w:hAnsi="Arial" w:cs="Arial"/>
+              </w:rPr>
+              <w:lastRenderedPageBreak/>
+              <w:t>als fehlerhaft erkannt. Das Importieren kann nicht abgeschlossen werden. Es erscheint eine entsprechende Fehlermeldung.</w:t>
             </w:r>
           </w:p>
         </w:tc>
@@ -18846,14 +18951,20 @@
         <w:rPr>
           <w:rFonts w:ascii="Arial" w:hAnsi="Arial" w:cs="Arial"/>
         </w:rPr>
-        <w:t>13.2</w:t>
+        <w:t>13.</w:t>
       </w:r>
       <w:r>
         <w:rPr>
           <w:rFonts w:ascii="Arial" w:hAnsi="Arial" w:cs="Arial"/>
         </w:rPr>
+        <w:t>2</w:t>
+      </w:r>
+      <w:r>
+        <w:rPr>
+          <w:rFonts w:ascii="Arial" w:hAnsi="Arial" w:cs="Arial"/>
+        </w:rPr>
         <w:br/>
-        <w:t>Vorbedingungen: Listendatei wurde nicht entschlüsselt. Es wurde keine Checksumme berechnet.</w:t>
+        <w:t>Vorbedingungen: Es muss eine korrekte Wähler- oder Parteien- oder Kandidatenverzeichnis-Datei vorliegen.</w:t>
       </w:r>
     </w:p>
     <w:tbl>
@@ -18992,7 +19103,6 @@
               <w:rPr>
                 <w:rFonts w:ascii="Arial" w:hAnsi="Arial" w:cs="Arial"/>
               </w:rPr>
-              <w:lastRenderedPageBreak/>
               <w:t>1</w:t>
             </w:r>
           </w:p>
@@ -19171,7 +19281,19 @@
               <w:rPr>
                 <w:rFonts w:ascii="Arial" w:hAnsi="Arial" w:cs="Arial"/>
               </w:rPr>
-              <w:t xml:space="preserve">Pflichtfelder ausfüllen. Wahlkreis auswählen und entsprechendes Wähler- oder Parteien- oder Kandidaten-verzeichnis importieren auswählen. </w:t>
+              <w:t xml:space="preserve">Pflichtfelder ausfüllen. Wahlkreis und Wähler- oder Parteien- oder Kandidaten-verzeichnis importieren auswählen. Gegebene </w:t>
+            </w:r>
+            <w:r>
+              <w:rPr>
+                <w:rFonts w:ascii="Arial" w:hAnsi="Arial" w:cs="Arial"/>
+              </w:rPr>
+              <w:t xml:space="preserve">korrekte </w:t>
+            </w:r>
+            <w:r>
+              <w:rPr>
+                <w:rFonts w:ascii="Arial" w:hAnsi="Arial" w:cs="Arial"/>
+              </w:rPr>
+              <w:t>Datei auswählen. Importieren anklicken.</w:t>
             </w:r>
           </w:p>
         </w:tc>
@@ -19189,7 +19311,7 @@
               <w:rPr>
                 <w:rFonts w:ascii="Arial" w:hAnsi="Arial" w:cs="Arial"/>
               </w:rPr>
-              <w:t xml:space="preserve">Das System versucht die Datei zu laden. Da die Datei nicht entschlüsselt wurde gelingt dies nicht und es wird eine Fehlermeldung, in der informiert wird, dass das Laden nicht gelungen ist, angezeigt. </w:t>
+              <w:t>Das getrennt versendete Passwort wird abgefragt.</w:t>
             </w:r>
           </w:p>
         </w:tc>
@@ -19251,7 +19373,13 @@
               <w:rPr>
                 <w:rFonts w:ascii="Arial" w:hAnsi="Arial" w:cs="Arial"/>
               </w:rPr>
-              <w:t>Fehlermeldung bestätigen.</w:t>
+              <w:t>Falsches</w:t>
+            </w:r>
+            <w:r>
+              <w:rPr>
+                <w:rFonts w:ascii="Arial" w:hAnsi="Arial" w:cs="Arial"/>
+              </w:rPr>
+              <w:t xml:space="preserve"> Passwort eingeben.</w:t>
             </w:r>
           </w:p>
         </w:tc>
@@ -19269,7 +19397,19 @@
               <w:rPr>
                 <w:rFonts w:ascii="Arial" w:hAnsi="Arial" w:cs="Arial"/>
               </w:rPr>
-              <w:t>Es erscheint die Übersichtseite zum Erstellen einer neuen Wahl. Es ist ersichtlich, dass keine Datei für den ausgewählten Wahlkreis importiert wurde.</w:t>
+              <w:t xml:space="preserve">Das System versucht die Datei zu laden. Dabei wird das </w:t>
+            </w:r>
+            <w:r>
+              <w:rPr>
+                <w:rFonts w:ascii="Arial" w:hAnsi="Arial" w:cs="Arial"/>
+              </w:rPr>
+              <w:t>Passwort geprüft</w:t>
+            </w:r>
+            <w:r>
+              <w:rPr>
+                <w:rFonts w:ascii="Arial" w:hAnsi="Arial" w:cs="Arial"/>
+              </w:rPr>
+              <w:t xml:space="preserve"> und als fehlerhaft erkannt. Das Importieren kann nicht abgeschlossen werden. Es erscheint eine entsprechende Fehlermeldung.</w:t>
             </w:r>
           </w:p>
         </w:tc>
@@ -19342,12 +19482,7 @@
           <w:rFonts w:ascii="Arial" w:hAnsi="Arial" w:cs="Arial"/>
         </w:rPr>
         <w:br/>
-      </w:r>
-      <w:r>
-        <w:rPr>
-          <w:rFonts w:ascii="Arial" w:hAnsi="Arial" w:cs="Arial"/>
-        </w:rPr>
-        <w:t xml:space="preserve">Vorbedingungen: Die neue Listendatei wurde außerhalb des Systems entschlüsselt und die Checksumme wurde berechnet. Der Abgleich mit der zur Liste gehörenden, separat versendet Checksumme war erfolgreich. Es muss bereits eine Wahl existieren, in der für mindestens einen Wahlkreis eine Listendatei importiert wurde. </w:t>
+        <w:t>Vorbedingungen: Es muss eine korrekte Wähler- oder Parteien- oder Kandidatenverzeichnis-Datei vorliegen.</w:t>
       </w:r>
     </w:p>
     <w:tbl>
@@ -19522,7 +19657,14 @@
               <w:rPr>
                 <w:rFonts w:ascii="Arial" w:hAnsi="Arial" w:cs="Arial"/>
               </w:rPr>
-              <w:t>Übersichtseite des Moderators/ Wahlleiters erscheint. Es gibt Möglichkeiten eine beliebige Wahl, entsprechend der eingestellten Instanz (Staat, Bundesland, Gemeinde) zu erstellen.</w:t>
+              <w:t xml:space="preserve">Übersichtseite des Moderators/ Wahlleiters erscheint. Es gibt Möglichkeiten eine beliebige Wahl, entsprechend der eingestellten Instanz (Staat, </w:t>
+            </w:r>
+            <w:r>
+              <w:rPr>
+                <w:rFonts w:ascii="Arial" w:hAnsi="Arial" w:cs="Arial"/>
+              </w:rPr>
+              <w:lastRenderedPageBreak/>
+              <w:t>Bundesland, Gemeinde) zu erstellen.</w:t>
             </w:r>
           </w:p>
         </w:tc>
@@ -19584,19 +19726,7 @@
               <w:rPr>
                 <w:rFonts w:ascii="Arial" w:hAnsi="Arial" w:cs="Arial"/>
               </w:rPr>
-              <w:t>Wahl die die Vorbedingungen erfüllt</w:t>
-            </w:r>
-            <w:r>
-              <w:rPr>
-                <w:rFonts w:ascii="Arial" w:hAnsi="Arial" w:cs="Arial"/>
-              </w:rPr>
-              <w:t xml:space="preserve"> auswählen.</w:t>
-            </w:r>
-            <w:r>
-              <w:rPr>
-                <w:rFonts w:ascii="Arial" w:hAnsi="Arial" w:cs="Arial"/>
-              </w:rPr>
-              <w:t xml:space="preserve"> Wahlkreis gemäß den Vorbedingungen auswählen.</w:t>
+              <w:t>Eine Wahl zum Erstellen auswählen.</w:t>
             </w:r>
           </w:p>
         </w:tc>
@@ -19615,12 +19745,6 @@
                 <w:rFonts w:ascii="Arial" w:hAnsi="Arial" w:cs="Arial"/>
               </w:rPr>
               <w:t>Details der Wahl werden angezeigt. Die Maske enthält entsprechende Felder um alle Details der Wahl anzugeben.</w:t>
-            </w:r>
-            <w:r>
-              <w:rPr>
-                <w:rFonts w:ascii="Arial" w:hAnsi="Arial" w:cs="Arial"/>
-              </w:rPr>
-              <w:t xml:space="preserve"> Es sind bereits Daten hinterlegt. Es ist ersichtlich, dass für den gewählten Wahlkreis bereits eine Listendatei importiert wurde.</w:t>
             </w:r>
           </w:p>
         </w:tc>
@@ -19682,14 +19806,19 @@
               <w:rPr>
                 <w:rFonts w:ascii="Arial" w:hAnsi="Arial" w:cs="Arial"/>
               </w:rPr>
-              <w:t xml:space="preserve">Auswahl des Feldes „Liste erneuern“. Neue Listendatei </w:t>
-            </w:r>
-            <w:r>
-              <w:rPr>
-                <w:rFonts w:ascii="Arial" w:hAnsi="Arial" w:cs="Arial"/>
-              </w:rPr>
-              <w:lastRenderedPageBreak/>
-              <w:t>auswählen und „Importieren“ klicken.</w:t>
+              <w:t>Pflichtfelder ausfüllen. Wahlkreis auswählen und Wähler- oder Parteien- oder Kandidaten-verzeichnis importieren auswählen. Gegebene</w:t>
+            </w:r>
+            <w:r>
+              <w:rPr>
+                <w:rFonts w:ascii="Arial" w:hAnsi="Arial" w:cs="Arial"/>
+              </w:rPr>
+              <w:t xml:space="preserve"> korrekte</w:t>
+            </w:r>
+            <w:r>
+              <w:rPr>
+                <w:rFonts w:ascii="Arial" w:hAnsi="Arial" w:cs="Arial"/>
+              </w:rPr>
+              <w:t xml:space="preserve"> Datei auswählen. Importieren anklicken.</w:t>
             </w:r>
           </w:p>
         </w:tc>
@@ -19707,63 +19836,174 @@
               <w:rPr>
                 <w:rFonts w:ascii="Arial" w:hAnsi="Arial" w:cs="Arial"/>
               </w:rPr>
-              <w:lastRenderedPageBreak/>
-              <w:t xml:space="preserve">Das System </w:t>
-            </w:r>
-            <w:r>
-              <w:rPr>
-                <w:rFonts w:ascii="Arial" w:hAnsi="Arial" w:cs="Arial"/>
-              </w:rPr>
-              <w:t>lädt</w:t>
-            </w:r>
-            <w:r>
-              <w:rPr>
-                <w:rFonts w:ascii="Arial" w:hAnsi="Arial" w:cs="Arial"/>
-              </w:rPr>
-              <w:t xml:space="preserve"> die </w:t>
-            </w:r>
-            <w:r>
-              <w:rPr>
-                <w:rFonts w:ascii="Arial" w:hAnsi="Arial" w:cs="Arial"/>
-              </w:rPr>
-              <w:t xml:space="preserve">neue </w:t>
-            </w:r>
-            <w:r>
-              <w:rPr>
-                <w:rFonts w:ascii="Arial" w:hAnsi="Arial" w:cs="Arial"/>
-              </w:rPr>
-              <w:t>Datei</w:t>
-            </w:r>
-            <w:r>
-              <w:rPr>
-                <w:rFonts w:ascii="Arial" w:hAnsi="Arial" w:cs="Arial"/>
-              </w:rPr>
-              <w:t>.</w:t>
-            </w:r>
-            <w:r>
-              <w:rPr>
-                <w:rFonts w:ascii="Arial" w:hAnsi="Arial" w:cs="Arial"/>
-              </w:rPr>
-              <w:t xml:space="preserve"> </w:t>
-            </w:r>
-            <w:r>
-              <w:rPr>
-                <w:rFonts w:ascii="Arial" w:hAnsi="Arial" w:cs="Arial"/>
-              </w:rPr>
-              <w:t xml:space="preserve">Die alten Listendaten werden gelöscht. </w:t>
-            </w:r>
-            <w:r>
-              <w:rPr>
-                <w:rFonts w:ascii="Arial" w:hAnsi="Arial" w:cs="Arial"/>
-              </w:rPr>
-              <w:t xml:space="preserve">Nach erfolgreichem Importieren ist auf der </w:t>
-            </w:r>
-            <w:r>
-              <w:rPr>
-                <w:rFonts w:ascii="Arial" w:hAnsi="Arial" w:cs="Arial"/>
-              </w:rPr>
-              <w:lastRenderedPageBreak/>
-              <w:t xml:space="preserve">Übersichtseite zum Erstellen einer Wahl ersichtlich, dass eine neue Datei für diesen Wahlkreis geladen wurde. </w:t>
+              <w:t>Das getrennt versendete Passwort wird abgefragt.</w:t>
+            </w:r>
+          </w:p>
+          <w:p>
+            <w:pPr>
+              <w:rPr>
+                <w:rFonts w:ascii="Arial" w:hAnsi="Arial" w:cs="Arial"/>
+              </w:rPr>
+            </w:pPr>
+          </w:p>
+        </w:tc>
+        <w:tc>
+          <w:tcPr>
+            <w:tcW w:w="2126" w:type="dxa"/>
+          </w:tcPr>
+          <w:p>
+            <w:pPr>
+              <w:rPr>
+                <w:rFonts w:ascii="Arial" w:hAnsi="Arial" w:cs="Arial"/>
+              </w:rPr>
+            </w:pPr>
+          </w:p>
+        </w:tc>
+        <w:tc>
+          <w:tcPr>
+            <w:tcW w:w="992" w:type="dxa"/>
+          </w:tcPr>
+          <w:p>
+            <w:pPr>
+              <w:rPr>
+                <w:rFonts w:ascii="Arial" w:hAnsi="Arial" w:cs="Arial"/>
+              </w:rPr>
+            </w:pPr>
+          </w:p>
+        </w:tc>
+      </w:tr>
+      <w:tr>
+        <w:tc>
+          <w:tcPr>
+            <w:tcW w:w="535" w:type="dxa"/>
+          </w:tcPr>
+          <w:p>
+            <w:pPr>
+              <w:rPr>
+                <w:rFonts w:ascii="Arial" w:hAnsi="Arial" w:cs="Arial"/>
+              </w:rPr>
+            </w:pPr>
+            <w:r>
+              <w:rPr>
+                <w:rFonts w:ascii="Arial" w:hAnsi="Arial" w:cs="Arial"/>
+              </w:rPr>
+              <w:t>4</w:t>
+            </w:r>
+          </w:p>
+        </w:tc>
+        <w:tc>
+          <w:tcPr>
+            <w:tcW w:w="2012" w:type="dxa"/>
+          </w:tcPr>
+          <w:p>
+            <w:pPr>
+              <w:rPr>
+                <w:rFonts w:ascii="Arial" w:hAnsi="Arial" w:cs="Arial"/>
+              </w:rPr>
+            </w:pPr>
+            <w:r>
+              <w:rPr>
+                <w:rFonts w:ascii="Arial" w:hAnsi="Arial" w:cs="Arial"/>
+              </w:rPr>
+              <w:t>Korrektes Passwort eingeben.</w:t>
+            </w:r>
+          </w:p>
+        </w:tc>
+        <w:tc>
+          <w:tcPr>
+            <w:tcW w:w="3402" w:type="dxa"/>
+          </w:tcPr>
+          <w:p>
+            <w:pPr>
+              <w:rPr>
+                <w:rFonts w:ascii="Arial" w:hAnsi="Arial" w:cs="Arial"/>
+              </w:rPr>
+            </w:pPr>
+            <w:r>
+              <w:rPr>
+                <w:rFonts w:ascii="Arial" w:hAnsi="Arial" w:cs="Arial"/>
+              </w:rPr>
+              <w:t>Das System versucht die Datei zu laden. Dabei wird das Sicherheitsmerkmal geprüft und als korrekt erkannt. Das Importieren wird erfolgreich abgeschlossen.</w:t>
+            </w:r>
+          </w:p>
+        </w:tc>
+        <w:tc>
+          <w:tcPr>
+            <w:tcW w:w="2126" w:type="dxa"/>
+          </w:tcPr>
+          <w:p>
+            <w:pPr>
+              <w:rPr>
+                <w:rFonts w:ascii="Arial" w:hAnsi="Arial" w:cs="Arial"/>
+              </w:rPr>
+            </w:pPr>
+          </w:p>
+        </w:tc>
+        <w:tc>
+          <w:tcPr>
+            <w:tcW w:w="992" w:type="dxa"/>
+          </w:tcPr>
+          <w:p>
+            <w:pPr>
+              <w:rPr>
+                <w:rFonts w:ascii="Arial" w:hAnsi="Arial" w:cs="Arial"/>
+              </w:rPr>
+            </w:pPr>
+          </w:p>
+        </w:tc>
+      </w:tr>
+      <w:tr>
+        <w:tc>
+          <w:tcPr>
+            <w:tcW w:w="535" w:type="dxa"/>
+          </w:tcPr>
+          <w:p>
+            <w:pPr>
+              <w:rPr>
+                <w:rFonts w:ascii="Arial" w:hAnsi="Arial" w:cs="Arial"/>
+              </w:rPr>
+            </w:pPr>
+            <w:r>
+              <w:rPr>
+                <w:rFonts w:ascii="Arial" w:hAnsi="Arial" w:cs="Arial"/>
+              </w:rPr>
+              <w:t>5</w:t>
+            </w:r>
+          </w:p>
+        </w:tc>
+        <w:tc>
+          <w:tcPr>
+            <w:tcW w:w="2012" w:type="dxa"/>
+          </w:tcPr>
+          <w:p>
+            <w:pPr>
+              <w:rPr>
+                <w:rFonts w:ascii="Arial" w:hAnsi="Arial" w:cs="Arial"/>
+              </w:rPr>
+            </w:pPr>
+            <w:r>
+              <w:rPr>
+                <w:rFonts w:ascii="Arial" w:hAnsi="Arial" w:cs="Arial"/>
+              </w:rPr>
+              <w:t>Wahl fertigstellen, zur Übersichtseite wechseln und die Wahl erneut aufrufen.</w:t>
+            </w:r>
+          </w:p>
+        </w:tc>
+        <w:tc>
+          <w:tcPr>
+            <w:tcW w:w="3402" w:type="dxa"/>
+          </w:tcPr>
+          <w:p>
+            <w:pPr>
+              <w:rPr>
+                <w:rFonts w:ascii="Arial" w:hAnsi="Arial" w:cs="Arial"/>
+              </w:rPr>
+            </w:pPr>
+            <w:r>
+              <w:rPr>
+                <w:rFonts w:ascii="Arial" w:hAnsi="Arial" w:cs="Arial"/>
+              </w:rPr>
+              <w:t>Details der Wahl werden angezeigt. Alle eingegebenen Angaben werden korrekt angezeigt. Das Verzeichnis ist als erfolgreich importiert gekennzeichnet.</w:t>
             </w:r>
           </w:p>
         </w:tc>
@@ -19808,7 +20048,7 @@
           <w:b/>
         </w:rPr>
       </w:pPr>
-      <w:bookmarkStart w:id="16" w:name="_Toc506273617"/>
+      <w:bookmarkStart w:id="16" w:name="_Toc506981025"/>
       <w:r>
         <w:rPr>
           <w:b/>
@@ -20144,7 +20384,7 @@
           <w:b/>
         </w:rPr>
       </w:pPr>
-      <w:bookmarkStart w:id="17" w:name="_Toc506273618"/>
+      <w:bookmarkStart w:id="17" w:name="_Toc506981026"/>
       <w:r>
         <w:rPr>
           <w:b/>
@@ -20214,6 +20454,7 @@
                 <w:rFonts w:ascii="Arial" w:hAnsi="Arial" w:cs="Arial"/>
                 <w:b/>
               </w:rPr>
+              <w:lastRenderedPageBreak/>
               <w:t>Nr.</w:t>
             </w:r>
           </w:p>
@@ -20646,7 +20887,7 @@
           <w:b/>
         </w:rPr>
       </w:pPr>
-      <w:bookmarkStart w:id="18" w:name="_Toc506273619"/>
+      <w:bookmarkStart w:id="18" w:name="_Toc506981027"/>
       <w:r>
         <w:rPr>
           <w:b/>
@@ -20899,7 +21140,6 @@
               <w:rPr>
                 <w:rFonts w:ascii="Arial" w:hAnsi="Arial" w:cs="Arial"/>
               </w:rPr>
-              <w:lastRenderedPageBreak/>
               <w:t>6</w:t>
             </w:r>
           </w:p>
@@ -21195,11 +21435,9 @@
     <w:pPr>
       <w:pStyle w:val="Fuzeile"/>
     </w:pPr>
-    <w:proofErr w:type="spellStart"/>
     <w:r>
       <w:t>YourChoice</w:t>
     </w:r>
-    <w:proofErr w:type="spellEnd"/>
     <w:r>
       <w:tab/>
       <w:t>Katharina Schwab</w:t>
@@ -21229,7 +21467,7 @@
           <w:rPr>
             <w:noProof/>
           </w:rPr>
-          <w:t>19</w:t>
+          <w:t>16</w:t>
         </w:r>
         <w:r>
           <w:fldChar w:fldCharType="end"/>
@@ -22712,7 +22950,7 @@
 </file>
 
 <file path=customXml/itemProps2.xml><?xml version="1.0" encoding="utf-8"?>
-<ds:datastoreItem xmlns:ds="http://schemas.openxmlformats.org/officeDocument/2006/customXml" ds:itemID="{0710E56F-7946-4890-8AC9-6832ECF356D8}">
+<ds:datastoreItem xmlns:ds="http://schemas.openxmlformats.org/officeDocument/2006/customXml" ds:itemID="{29AC8E27-AF4F-489B-8485-139E2A35A10A}">
   <ds:schemaRefs>
     <ds:schemaRef ds:uri="http://schemas.openxmlformats.org/officeDocument/2006/bibliography"/>
   </ds:schemaRefs>

</xml_diff>